<commit_message>
Rewrote the text in the Word.
</commit_message>
<xml_diff>
--- a/Ivan Ireev's Bachelor's Thesis.docx
+++ b/Ivan Ireev's Bachelor's Thesis.docx
@@ -4372,7 +4372,13 @@
     </w:p>
     <w:p>
       <w:r>
-        <w:t>Регион «Европа» включает страны — члены ЕС и/или Шенгенского соглашения, а также Великобританию, что обеспечивает охват ключевых рынков мобильной разработки на континенте. В состав региона «Северная Америка» входят США, Канада и Мексика. Полный перечень стран см</w:t>
+        <w:t xml:space="preserve">Регион «Европа» включает страны — члены ЕС и/или Шенгенского соглашения, а также Великобританию, что обеспечивает охват ключевых рынков мобильной разработки на континенте. В состав региона «Северная Америка» входят США, Канада и Мексика. Полный </w:t>
+      </w:r>
+      <w:r>
+        <w:t>список</w:t>
+      </w:r>
+      <w:r>
+        <w:t xml:space="preserve"> стран см</w:t>
       </w:r>
       <w:r>
         <w:t>.</w:t>
@@ -4388,7 +4394,7 @@
           <w:rPr>
             <w:rStyle w:val="Hyperlink"/>
           </w:rPr>
-          <w:t>Приложение 1</w:t>
+          <w:t>Приложении 1</w:t>
         </w:r>
       </w:hyperlink>
       <w:r>
@@ -4396,6 +4402,9 @@
       </w:r>
     </w:p>
     <w:p>
+      <w:pPr>
+        <w:shd w:val="clear" w:color="auto" w:fill="FFE599" w:themeFill="accent4" w:themeFillTint="66"/>
+      </w:pPr>
       <w:r>
         <w:t xml:space="preserve">В выборку включены вакансии всех уровней — </w:t>
       </w:r>
@@ -4437,7 +4446,40 @@
         <w:t>Базовый набор языков программирования и инструментов по уровню должности практически не меняется; различаются преимущественно глубина владения ими, масштаб решаемых задач и объём ответственности</w:t>
       </w:r>
       <w:r>
-        <w:t xml:space="preserve"> (Источник). Поэтому в исследовании требования будут рассматриваться для обобщённого условного «среднего» мобильного разработчика.</w:t>
+        <w:t xml:space="preserve"> (Источник).</w:t>
+      </w:r>
+      <w:r>
+        <w:t xml:space="preserve"> А инструменты </w:t>
+      </w:r>
+      <w:r>
+        <w:t xml:space="preserve">сверх базы </w:t>
+      </w:r>
+      <w:r>
+        <w:t>больше зависят от конкретного места работы</w:t>
+      </w:r>
+      <w:r>
+        <w:t xml:space="preserve"> </w:t>
+      </w:r>
+      <w:r>
+        <w:t xml:space="preserve">и отрасли, а также устоявшихся на этом месте традиций и </w:t>
+      </w:r>
+      <w:r>
+        <w:rPr>
+          <w:lang w:val="en-US"/>
+        </w:rPr>
+        <w:t>legacy</w:t>
+      </w:r>
+      <w:r>
+        <w:t xml:space="preserve"> и специфики работы</w:t>
+      </w:r>
+      <w:r>
+        <w:t>.</w:t>
+      </w:r>
+      <w:r>
+        <w:t xml:space="preserve"> </w:t>
+      </w:r>
+      <w:r>
+        <w:t>Поэтому в исследовании требования будут рассматриваться для обобщённого условного «среднего» мобильного разработчика.</w:t>
       </w:r>
     </w:p>
     <w:p>
@@ -4445,13 +4487,7 @@
         <w:t>В данном исследовании под «востребованностью навыков» понимается их относительная частота упоминаний в вакансиях: чем выше доля объявлений с упоминанием конкретного навыка, тем выше считается его востребованность.</w:t>
       </w:r>
     </w:p>
-    <w:p>
-      <w:pPr>
-        <w:rPr>
-          <w:lang w:val="en-US"/>
-        </w:rPr>
-      </w:pPr>
-    </w:p>
+    <w:p/>
     <w:p/>
     <w:p>
       <w:pPr>
@@ -8900,9 +8936,15 @@
         <w:t xml:space="preserve"> </w:t>
       </w:r>
       <w:r>
-        <w:t>Подготовка к сбору данных</w:t>
+        <w:t xml:space="preserve">Подготовка </w:t>
       </w:r>
       <w:bookmarkEnd w:id="19"/>
+      <w:r>
+        <w:t>и с</w:t>
+      </w:r>
+      <w:r>
+        <w:t>бор данных</w:t>
+      </w:r>
     </w:p>
     <w:p>
       <w:pPr>
@@ -8912,136 +8954,100 @@
         </w:rPr>
       </w:pPr>
       <w:r>
-        <w:t>Перед началом сбора данных был определён список стран</w:t>
-      </w:r>
-      <w:r>
-        <w:t xml:space="preserve"> </w:t>
-      </w:r>
-      <w:r>
         <w:rPr>
           <w:rFonts w:cs="Times New Roman"/>
           <w:szCs w:val="24"/>
         </w:rPr>
-        <w:t xml:space="preserve">(см. </w:t>
-      </w:r>
-      <w:hyperlink w:anchor="Приложение_1_Полный_список_стран" w:history="1">
-        <w:r>
-          <w:rPr>
-            <w:rStyle w:val="Hyperlink"/>
-            <w:rFonts w:cs="Times New Roman"/>
-            <w:color w:val="auto"/>
-            <w:szCs w:val="24"/>
-            <w:u w:val="none"/>
-          </w:rPr>
-          <w:t>Приложение 1</w:t>
-        </w:r>
-      </w:hyperlink>
+        <w:t>Чтобы упростить последующий сбор и обработку, данные о странах</w:t>
+      </w:r>
       <w:r>
         <w:rPr>
           <w:rFonts w:cs="Times New Roman"/>
           <w:szCs w:val="24"/>
         </w:rPr>
-        <w:t>)</w:t>
-      </w:r>
-      <w:r>
-        <w:t xml:space="preserve"> для</w:t>
-      </w:r>
-      <w:r>
-        <w:t xml:space="preserve"> </w:t>
-      </w:r>
-      <w:r>
-        <w:t xml:space="preserve">регионов: </w:t>
-      </w:r>
-      <w:r>
-        <w:t>“</w:t>
-      </w:r>
-      <w:r>
-        <w:t>Европа</w:t>
-      </w:r>
-      <w:r>
-        <w:t>”</w:t>
-      </w:r>
-      <w:r>
-        <w:t xml:space="preserve"> и </w:t>
-      </w:r>
-      <w:r>
-        <w:t>“</w:t>
-      </w:r>
-      <w:r>
-        <w:t>Северная Америка</w:t>
-      </w:r>
-      <w:r>
-        <w:t>”</w:t>
-      </w:r>
-      <w:r>
-        <w:t>.</w:t>
-      </w:r>
-      <w:r>
-        <w:t xml:space="preserve"> </w:t>
+        <w:t xml:space="preserve"> (п</w:t>
       </w:r>
       <w:r>
         <w:rPr>
           <w:rFonts w:cs="Times New Roman"/>
           <w:szCs w:val="24"/>
         </w:rPr>
-        <w:t xml:space="preserve">В регион “Европа” вошли </w:t>
+        <w:t xml:space="preserve">олный </w:t>
       </w:r>
       <w:r>
         <w:rPr>
           <w:rFonts w:cs="Times New Roman"/>
           <w:szCs w:val="24"/>
         </w:rPr>
-        <w:t xml:space="preserve">все </w:t>
+        <w:t xml:space="preserve">список </w:t>
       </w:r>
       <w:r>
         <w:rPr>
           <w:rFonts w:cs="Times New Roman"/>
           <w:szCs w:val="24"/>
         </w:rPr>
-        <w:t>страны Европейского Союза и Шенгенской зоны, а также Кипр, Ирландия и Великобритания.</w:t>
-      </w:r>
+        <w:t xml:space="preserve"> стран см. в </w:t>
+      </w:r>
+      <w:hyperlink w:anchor="Приложение_1_Полный_список_стран" w:history="1">
+        <w:r>
+          <w:rPr>
+            <w:rStyle w:val="Hyperlink"/>
+            <w:rFonts w:cs="Times New Roman"/>
+            <w:szCs w:val="24"/>
+          </w:rPr>
+          <w:t>Приложение 1</w:t>
+        </w:r>
+      </w:hyperlink>
       <w:r>
         <w:rPr>
           <w:rFonts w:cs="Times New Roman"/>
           <w:szCs w:val="24"/>
         </w:rPr>
-        <w:t xml:space="preserve"> </w:t>
+        <w:t>.</w:t>
       </w:r>
       <w:r>
         <w:rPr>
           <w:rFonts w:cs="Times New Roman"/>
           <w:szCs w:val="24"/>
         </w:rPr>
-        <w:t>В регион “Северная Америка” вошли страны:</w:t>
+        <w:t>)</w:t>
       </w:r>
       <w:r>
         <w:rPr>
           <w:rFonts w:cs="Times New Roman"/>
           <w:szCs w:val="24"/>
         </w:rPr>
-        <w:t xml:space="preserve"> Канада, Мексика и США</w:t>
+        <w:t xml:space="preserve"> были оформлены в виде </w:t>
+      </w:r>
+      <w:r>
+        <w:rPr>
+          <w:rFonts w:cs="Times New Roman"/>
+          <w:i/>
+          <w:iCs/>
+          <w:szCs w:val="24"/>
+        </w:rPr>
+        <w:t>CSV</w:t>
       </w:r>
       <w:r>
         <w:rPr>
           <w:rFonts w:cs="Times New Roman"/>
           <w:szCs w:val="24"/>
         </w:rPr>
-        <w:t>.</w:t>
-      </w:r>
-    </w:p>
-    <w:p>
-      <w:pPr>
+        <w:t>-</w:t>
+      </w:r>
+      <w:r>
         <w:rPr>
           <w:rFonts w:cs="Times New Roman"/>
           <w:szCs w:val="24"/>
         </w:rPr>
-      </w:pPr>
+        <w:t xml:space="preserve">файла </w:t>
+      </w:r>
       <w:r>
         <w:rPr>
           <w:rFonts w:cs="Times New Roman"/>
           <w:szCs w:val="24"/>
         </w:rPr>
-        <w:t xml:space="preserve">Чтобы упростить последующий сбор и обработку, данные о странах были оформлены в виде </w:t>
+        <w:t>«</w:t>
       </w:r>
       <w:r>
         <w:rPr>
@@ -9049,96 +9055,104 @@
           <w:i/>
           <w:iCs/>
           <w:szCs w:val="24"/>
-        </w:rPr>
-        <w:t>CSV</w:t>
+          <w:lang w:val="en-US"/>
+        </w:rPr>
+        <w:t>location</w:t>
+      </w:r>
+      <w:r>
+        <w:rPr>
+          <w:rFonts w:cs="Times New Roman"/>
+          <w:i/>
+          <w:iCs/>
+          <w:szCs w:val="24"/>
+        </w:rPr>
+        <w:t>_</w:t>
+      </w:r>
+      <w:r>
+        <w:rPr>
+          <w:rFonts w:cs="Times New Roman"/>
+          <w:i/>
+          <w:iCs/>
+          <w:szCs w:val="24"/>
+          <w:lang w:val="en-US"/>
+        </w:rPr>
+        <w:t>domain</w:t>
+      </w:r>
+      <w:r>
+        <w:rPr>
+          <w:rFonts w:cs="Times New Roman"/>
+          <w:i/>
+          <w:iCs/>
+          <w:szCs w:val="24"/>
+        </w:rPr>
+        <w:t>_</w:t>
+      </w:r>
+      <w:r>
+        <w:rPr>
+          <w:rFonts w:cs="Times New Roman"/>
+          <w:i/>
+          <w:iCs/>
+          <w:szCs w:val="24"/>
+          <w:lang w:val="en-US"/>
+        </w:rPr>
+        <w:t>table</w:t>
+      </w:r>
+      <w:r>
+        <w:rPr>
+          <w:rFonts w:cs="Times New Roman"/>
+          <w:i/>
+          <w:iCs/>
+          <w:szCs w:val="24"/>
+        </w:rPr>
+        <w:t>.</w:t>
+      </w:r>
+      <w:r>
+        <w:rPr>
+          <w:rFonts w:cs="Times New Roman"/>
+          <w:i/>
+          <w:iCs/>
+          <w:szCs w:val="24"/>
+          <w:lang w:val="en-US"/>
+        </w:rPr>
+        <w:t>csv</w:t>
       </w:r>
       <w:r>
         <w:rPr>
           <w:rFonts w:cs="Times New Roman"/>
           <w:szCs w:val="24"/>
         </w:rPr>
-        <w:t xml:space="preserve">-файла </w:t>
+        <w:t>»</w:t>
       </w:r>
       <w:r>
         <w:rPr>
           <w:rFonts w:cs="Times New Roman"/>
           <w:szCs w:val="24"/>
         </w:rPr>
-        <w:t>“</w:t>
-      </w:r>
-      <w:r>
-        <w:rPr>
-          <w:rFonts w:cs="Times New Roman"/>
-          <w:i/>
-          <w:iCs/>
-          <w:szCs w:val="24"/>
-          <w:lang w:val="en-US"/>
-        </w:rPr>
-        <w:t>location</w:t>
-      </w:r>
-      <w:r>
-        <w:rPr>
-          <w:rFonts w:cs="Times New Roman"/>
-          <w:i/>
-          <w:iCs/>
-          <w:szCs w:val="24"/>
-        </w:rPr>
-        <w:t>_</w:t>
-      </w:r>
-      <w:r>
-        <w:rPr>
-          <w:rFonts w:cs="Times New Roman"/>
-          <w:i/>
-          <w:iCs/>
-          <w:szCs w:val="24"/>
-          <w:lang w:val="en-US"/>
-        </w:rPr>
-        <w:t>domain</w:t>
-      </w:r>
-      <w:r>
-        <w:rPr>
-          <w:rFonts w:cs="Times New Roman"/>
-          <w:i/>
-          <w:iCs/>
-          <w:szCs w:val="24"/>
-        </w:rPr>
-        <w:t>_</w:t>
-      </w:r>
-      <w:r>
-        <w:rPr>
-          <w:rFonts w:cs="Times New Roman"/>
-          <w:i/>
-          <w:iCs/>
-          <w:szCs w:val="24"/>
-          <w:lang w:val="en-US"/>
-        </w:rPr>
-        <w:t>table</w:t>
-      </w:r>
-      <w:r>
-        <w:rPr>
-          <w:rFonts w:cs="Times New Roman"/>
-          <w:i/>
-          <w:iCs/>
-          <w:szCs w:val="24"/>
-        </w:rPr>
-        <w:t>.</w:t>
-      </w:r>
-      <w:r>
-        <w:rPr>
-          <w:rFonts w:cs="Times New Roman"/>
-          <w:i/>
-          <w:iCs/>
-          <w:szCs w:val="24"/>
-          <w:lang w:val="en-US"/>
-        </w:rPr>
-        <w:t>csv</w:t>
-      </w:r>
+        <w:t xml:space="preserve"> (</w:t>
+      </w:r>
+      <w:hyperlink w:anchor="Ireev_I_2025_a_location_domain_table_csv" w:history="1">
+        <w:r>
+          <w:rPr>
+            <w:rStyle w:val="Hyperlink"/>
+            <w:rFonts w:cs="Times New Roman"/>
+            <w:szCs w:val="24"/>
+          </w:rPr>
+          <w:t>Ireev, 2025a</w:t>
+        </w:r>
+      </w:hyperlink>
       <w:r>
         <w:rPr>
           <w:rFonts w:cs="Times New Roman"/>
           <w:szCs w:val="24"/>
         </w:rPr>
-        <w:t>”. В этот файл были включены следующие столбцы:</w:t>
+        <w:t>)</w:t>
+      </w:r>
+      <w:r>
+        <w:rPr>
+          <w:rFonts w:cs="Times New Roman"/>
+          <w:szCs w:val="24"/>
+        </w:rPr>
+        <w:t>. В этот файл были включены следующие столбцы:</w:t>
       </w:r>
     </w:p>
     <w:p>
@@ -9343,7 +9357,17 @@
           <w:rFonts w:cs="Times New Roman"/>
           <w:szCs w:val="24"/>
         </w:rPr>
-        <w:t xml:space="preserve"> флаг, указывающий на членство страны в Европейском Союзе (</w:t>
+        <w:t xml:space="preserve"> флаг, указывающий на членство страны в </w:t>
+      </w:r>
+      <w:r>
+        <w:t>Европейском</w:t>
+      </w:r>
+      <w:r>
+        <w:rPr>
+          <w:rFonts w:cs="Times New Roman"/>
+          <w:szCs w:val="24"/>
+        </w:rPr>
+        <w:t xml:space="preserve"> Союзе (</w:t>
       </w:r>
       <w:r>
         <w:rPr>
@@ -9446,7 +9470,7 @@
           <w:ilvl w:val="0"/>
           <w:numId w:val="4"/>
         </w:numPr>
-        <w:spacing w:after="480" w:line="240" w:lineRule="auto"/>
+        <w:spacing w:after="360" w:line="240" w:lineRule="auto"/>
         <w:jc w:val="left"/>
         <w:rPr>
           <w:rFonts w:cs="Times New Roman"/>
@@ -9499,117 +9523,235 @@
           <w:rFonts w:cs="Times New Roman"/>
           <w:szCs w:val="24"/>
         </w:rPr>
-        <w:t xml:space="preserve">, связанный с данной страной (например, </w:t>
-      </w:r>
-      <w:r>
-        <w:rPr>
-          <w:rFonts w:cs="Times New Roman"/>
-          <w:i/>
-          <w:iCs/>
-          <w:szCs w:val="24"/>
-        </w:rPr>
-        <w:t>google.ee</w:t>
+        <w:t xml:space="preserve">, </w:t>
       </w:r>
       <w:r>
         <w:rPr>
           <w:rFonts w:cs="Times New Roman"/>
           <w:szCs w:val="24"/>
         </w:rPr>
-        <w:t xml:space="preserve"> для Эстонии, </w:t>
-      </w:r>
-      <w:r>
-        <w:rPr>
-          <w:rFonts w:cs="Times New Roman"/>
-          <w:i/>
-          <w:iCs/>
-          <w:szCs w:val="24"/>
-        </w:rPr>
-        <w:t>google.co.uk</w:t>
+        <w:t>соответствующий данной стране</w:t>
       </w:r>
       <w:r>
         <w:rPr>
           <w:rFonts w:cs="Times New Roman"/>
           <w:szCs w:val="24"/>
         </w:rPr>
+        <w:t xml:space="preserve"> </w:t>
+      </w:r>
+      <w:r>
+        <w:rPr>
+          <w:rFonts w:cs="Times New Roman"/>
+          <w:szCs w:val="24"/>
+        </w:rPr>
+        <w:t xml:space="preserve"> (например, </w:t>
+      </w:r>
+      <w:r>
+        <w:rPr>
+          <w:rFonts w:cs="Times New Roman"/>
+          <w:i/>
+          <w:iCs/>
+          <w:szCs w:val="24"/>
+        </w:rPr>
+        <w:t>google.ee</w:t>
+      </w:r>
+      <w:r>
+        <w:rPr>
+          <w:rFonts w:cs="Times New Roman"/>
+          <w:szCs w:val="24"/>
+        </w:rPr>
+        <w:t xml:space="preserve"> для Эстонии, </w:t>
+      </w:r>
+      <w:r>
+        <w:rPr>
+          <w:rFonts w:cs="Times New Roman"/>
+          <w:i/>
+          <w:iCs/>
+          <w:szCs w:val="24"/>
+        </w:rPr>
+        <w:t>google.co.uk</w:t>
+      </w:r>
+      <w:r>
+        <w:rPr>
+          <w:rFonts w:cs="Times New Roman"/>
+          <w:szCs w:val="24"/>
+        </w:rPr>
         <w:t xml:space="preserve"> для Великобритании).</w:t>
       </w:r>
     </w:p>
     <w:p>
-      <w:pPr>
-        <w:pStyle w:val="Heading2"/>
-        <w:spacing w:before="360" w:after="360"/>
-      </w:pPr>
-      <w:bookmarkStart w:id="20" w:name="_Toc193715146"/>
-      <w:r>
-        <w:t>3</w:t>
-      </w:r>
-      <w:r>
-        <w:t>.2</w:t>
-      </w:r>
-      <w:r>
+      <w:r>
+        <w:t xml:space="preserve">Сбор данных осуществлялся с использованием </w:t>
+      </w:r>
+      <w:r>
+        <w:rPr>
+          <w:i/>
+          <w:iCs/>
+        </w:rPr>
+        <w:t>Python</w:t>
+      </w:r>
+      <w:r>
+        <w:t>-функции</w:t>
+      </w:r>
+      <w:r>
+        <w:t xml:space="preserve"> </w:t>
+      </w:r>
+      <w:r>
+        <w:t>«</w:t>
+      </w:r>
+      <w:r>
+        <w:rPr>
+          <w:i/>
+          <w:iCs/>
+        </w:rPr>
+        <w:t>collect_jobs_data</w:t>
+      </w:r>
+      <w:r>
+        <w:rPr>
+          <w:i/>
+          <w:iCs/>
+        </w:rPr>
+        <w:t>»</w:t>
+      </w:r>
+      <w:r>
+        <w:t xml:space="preserve"> </w:t>
+      </w:r>
+      <w:r>
+        <w:t>(</w:t>
+      </w:r>
+      <w:hyperlink w:anchor="Ireev_I_2025b_data_collection_ipynb" w:history="1">
+        <w:r>
+          <w:rPr>
+            <w:rStyle w:val="Hyperlink"/>
+            <w:lang w:val="en-US"/>
+          </w:rPr>
+          <w:t>Ireev</w:t>
+        </w:r>
+        <w:r>
+          <w:rPr>
+            <w:rStyle w:val="Hyperlink"/>
+          </w:rPr>
+          <w:t>, 2025</w:t>
+        </w:r>
+        <w:r>
+          <w:rPr>
+            <w:rStyle w:val="Hyperlink"/>
+            <w:lang w:val="en-US"/>
+          </w:rPr>
+          <w:t>b</w:t>
+        </w:r>
+      </w:hyperlink>
+      <w:r>
+        <w:t xml:space="preserve">; </w:t>
+      </w:r>
+      <w:hyperlink w:anchor="Ireev_I_2025с_jobs_helpers_py" w:history="1">
+        <w:r>
+          <w:rPr>
+            <w:rStyle w:val="Hyperlink"/>
+            <w:lang w:val="en-US"/>
+          </w:rPr>
+          <w:t>Ireev</w:t>
+        </w:r>
+        <w:r>
+          <w:rPr>
+            <w:rStyle w:val="Hyperlink"/>
+          </w:rPr>
+          <w:t xml:space="preserve">, </w:t>
+        </w:r>
+        <w:r>
+          <w:rPr>
+            <w:rStyle w:val="Hyperlink"/>
+          </w:rPr>
+          <w:t>2025</w:t>
+        </w:r>
+        <w:r>
+          <w:rPr>
+            <w:rStyle w:val="Hyperlink"/>
+            <w:lang w:val="en-US"/>
+          </w:rPr>
+          <w:t>c</w:t>
+        </w:r>
+      </w:hyperlink>
+      <w:r>
+        <w:t>)</w:t>
+      </w:r>
+      <w:r>
+        <w:t xml:space="preserve">, которая выполняла автоматизированные </w:t>
+      </w:r>
+      <w:r>
+        <w:rPr>
+          <w:i/>
+          <w:iCs/>
+        </w:rPr>
+        <w:t>API</w:t>
+      </w:r>
+      <w:r>
+        <w:t xml:space="preserve">-запросы к </w:t>
+      </w:r>
+      <w:r>
+        <w:rPr>
+          <w:i/>
+          <w:iCs/>
+        </w:rPr>
+        <w:t>SerpApi</w:t>
+      </w:r>
+      <w:r>
+        <w:rPr>
+          <w:i/>
+          <w:iCs/>
+        </w:rPr>
         <w:t>.</w:t>
       </w:r>
       <w:r>
-        <w:t xml:space="preserve"> Сбор данных</w:t>
-      </w:r>
-      <w:bookmarkEnd w:id="20"/>
-    </w:p>
-    <w:p>
-      <w:r>
-        <w:t xml:space="preserve">Сбор данных осуществлялся с использованием </w:t>
-      </w:r>
-      <w:r>
-        <w:rPr>
-          <w:i/>
-          <w:iCs/>
-        </w:rPr>
-        <w:t>Python</w:t>
-      </w:r>
-      <w:r>
-        <w:t xml:space="preserve">-функции, которая выполняла автоматизированные </w:t>
-      </w:r>
-      <w:r>
-        <w:rPr>
-          <w:i/>
-          <w:iCs/>
-        </w:rPr>
-        <w:t>API</w:t>
-      </w:r>
-      <w:r>
-        <w:t xml:space="preserve">-запросы к </w:t>
-      </w:r>
-      <w:r>
-        <w:rPr>
-          <w:i/>
-          <w:iCs/>
-        </w:rPr>
-        <w:t>SerpApi</w:t>
+        <w:rPr>
+          <w:i/>
+          <w:iCs/>
+        </w:rPr>
+        <w:t xml:space="preserve"> </w:t>
+      </w:r>
+      <w:r>
+        <w:t xml:space="preserve">Все вакансии были собраны в период </w:t>
+      </w:r>
+      <w:r>
+        <w:t xml:space="preserve">с </w:t>
+      </w:r>
+      <w:r>
+        <w:t>«</w:t>
+      </w:r>
+      <w:r>
+        <w:t xml:space="preserve">13 января 2025 года, 12:08:48 </w:t>
+      </w:r>
+      <w:r>
+        <w:rPr>
+          <w:i/>
+          <w:iCs/>
+        </w:rPr>
+        <w:t>UTC</w:t>
+      </w:r>
+      <w:r>
+        <w:t>»</w:t>
+      </w:r>
+      <w:r>
+        <w:t xml:space="preserve">, по </w:t>
+      </w:r>
+      <w:r>
+        <w:t>«</w:t>
+      </w:r>
+      <w:r>
+        <w:t xml:space="preserve">13 января 2025 года, 12:45:14 </w:t>
+      </w:r>
+      <w:r>
+        <w:rPr>
+          <w:i/>
+          <w:iCs/>
+        </w:rPr>
+        <w:t>UTC</w:t>
+      </w:r>
+      <w:r>
+        <w:t>»</w:t>
       </w:r>
       <w:r>
         <w:t>.</w:t>
-      </w:r>
-      <w:r>
-        <w:t xml:space="preserve"> Все вакансии были собраны в период с “2025-01-13 12:08:48 </w:t>
-      </w:r>
-      <w:r>
-        <w:rPr>
-          <w:i/>
-          <w:iCs/>
-        </w:rPr>
-        <w:t>UTC</w:t>
-      </w:r>
-      <w:r>
-        <w:t xml:space="preserve">” по “2025-01-13 12:45:14 </w:t>
-      </w:r>
-      <w:r>
-        <w:rPr>
-          <w:i/>
-          <w:iCs/>
-        </w:rPr>
-        <w:t>UTC</w:t>
-      </w:r>
-      <w:r>
-        <w:t>”.</w:t>
       </w:r>
     </w:p>
     <w:p>
@@ -9678,7 +9820,14 @@
           <w:i/>
           <w:iCs/>
         </w:rPr>
-        <w:t>google.ee</w:t>
+        <w:t>google.</w:t>
+      </w:r>
+      <w:r>
+        <w:rPr>
+          <w:i/>
+          <w:iCs/>
+        </w:rPr>
+        <w:t>ee</w:t>
       </w:r>
       <w:r>
         <w:t xml:space="preserve"> для Эстонии) </w:t>
@@ -9710,8 +9859,7 @@
           <w:i/>
           <w:iCs/>
         </w:rPr>
-        <w:lastRenderedPageBreak/>
-        <w:t>“</w:t>
+        <w:t>«</w:t>
       </w:r>
       <w:r>
         <w:rPr>
@@ -9741,7 +9889,7 @@
           <w:i/>
           <w:iCs/>
         </w:rPr>
-        <w:t>”</w:t>
+        <w:t>»</w:t>
       </w:r>
       <w:r>
         <w:t xml:space="preserve"> </w:t>
@@ -9782,7 +9930,7 @@
           <w:i/>
           <w:iCs/>
         </w:rPr>
-        <w:t>“</w:t>
+        <w:t>«</w:t>
       </w:r>
       <w:r>
         <w:rPr>
@@ -9812,7 +9960,7 @@
           <w:i/>
           <w:iCs/>
         </w:rPr>
-        <w:t>”</w:t>
+        <w:t>»</w:t>
       </w:r>
       <w:r>
         <w:t xml:space="preserve"> </w:t>
@@ -9840,6 +9988,7 @@
     </w:p>
     <w:p>
       <w:r>
+        <w:lastRenderedPageBreak/>
         <w:t xml:space="preserve">Все собранные </w:t>
       </w:r>
       <w:r>
@@ -9868,13 +10017,7 @@
         <w:t xml:space="preserve"> </w:t>
       </w:r>
       <w:r>
-        <w:t>Подобное</w:t>
-      </w:r>
-      <w:r>
-        <w:t xml:space="preserve"> разбиение позволило упростить дальнейшую обработку данных</w:t>
-      </w:r>
-      <w:r>
-        <w:t>.</w:t>
+        <w:t>Такое разбиение упростило последующее формирование набора данных.</w:t>
       </w:r>
     </w:p>
     <w:p>
@@ -9882,27 +10025,52 @@
         <w:pStyle w:val="Heading2"/>
         <w:spacing w:before="360" w:after="360"/>
       </w:pPr>
-      <w:bookmarkStart w:id="21" w:name="_Toc193715147"/>
+      <w:bookmarkStart w:id="20" w:name="_Toc193715147"/>
       <w:r>
         <w:t>3</w:t>
       </w:r>
       <w:r>
-        <w:t>.3</w:t>
-      </w:r>
-      <w:r>
         <w:t>.</w:t>
       </w:r>
       <w:r>
+        <w:t>2</w:t>
+      </w:r>
+      <w:r>
+        <w:t>.</w:t>
+      </w:r>
+      <w:r>
         <w:t xml:space="preserve"> Создание набора данных</w:t>
       </w:r>
-      <w:bookmarkEnd w:id="21"/>
-    </w:p>
-    <w:p>
-      <w:r>
-        <w:t>После сбора вакансий данные были объединены в единый набор</w:t>
-      </w:r>
-      <w:r>
-        <w:t xml:space="preserve"> (см. </w:t>
+      <w:bookmarkEnd w:id="20"/>
+    </w:p>
+    <w:p>
+      <w:r>
+        <w:t xml:space="preserve">Перед созданием набора данных </w:t>
+      </w:r>
+      <w:r>
+        <w:t>была выполнена предобработка: удалены нестандартные символы-разделители строк (</w:t>
+      </w:r>
+      <w:r>
+        <w:rPr>
+          <w:i/>
+          <w:iCs/>
+        </w:rPr>
+        <w:t>\u2028\u2029</w:t>
+      </w:r>
+      <w:r>
+        <w:t xml:space="preserve">), </w:t>
+      </w:r>
+      <w:r>
+        <w:t>заменённые пробелами</w:t>
+      </w:r>
+      <w:r>
+        <w:t>.</w:t>
+      </w:r>
+      <w:r>
+        <w:t xml:space="preserve"> После этого, </w:t>
+      </w:r>
+      <w:r>
+        <w:t xml:space="preserve">данные были объединены в единый набор (см. </w:t>
       </w:r>
       <w:hyperlink w:anchor="_Приложение_3._Итоговый" w:history="1">
         <w:r>
@@ -9915,53 +10083,218 @@
         </w:r>
       </w:hyperlink>
       <w:r>
+        <w:t xml:space="preserve">) с помощью </w:t>
+      </w:r>
+      <w:r>
+        <w:rPr>
+          <w:i/>
+          <w:iCs/>
+          <w:lang w:val="en-US"/>
+        </w:rPr>
+        <w:t>Python</w:t>
+      </w:r>
+      <w:r>
+        <w:t>-</w:t>
+      </w:r>
+      <w:r>
+        <w:t>функции</w:t>
+      </w:r>
+      <w:r>
+        <w:t xml:space="preserve"> </w:t>
+      </w:r>
+      <w:r>
+        <w:rPr>
+          <w:i/>
+          <w:iCs/>
+        </w:rPr>
+        <w:t>«</w:t>
+      </w:r>
+      <w:r>
+        <w:rPr>
+          <w:i/>
+          <w:iCs/>
+          <w:lang w:val="en-US"/>
+        </w:rPr>
+        <w:t>process</w:t>
+      </w:r>
+      <w:r>
+        <w:rPr>
+          <w:i/>
+          <w:iCs/>
+        </w:rPr>
+        <w:t>_</w:t>
+      </w:r>
+      <w:r>
+        <w:rPr>
+          <w:i/>
+          <w:iCs/>
+          <w:lang w:val="en-US"/>
+        </w:rPr>
+        <w:t>json</w:t>
+      </w:r>
+      <w:r>
+        <w:rPr>
+          <w:i/>
+          <w:iCs/>
+        </w:rPr>
+        <w:t>_</w:t>
+      </w:r>
+      <w:r>
+        <w:rPr>
+          <w:i/>
+          <w:iCs/>
+          <w:lang w:val="en-US"/>
+        </w:rPr>
+        <w:t>to</w:t>
+      </w:r>
+      <w:r>
+        <w:rPr>
+          <w:i/>
+          <w:iCs/>
+        </w:rPr>
+        <w:t>_</w:t>
+      </w:r>
+      <w:r>
+        <w:rPr>
+          <w:i/>
+          <w:iCs/>
+          <w:lang w:val="en-US"/>
+        </w:rPr>
+        <w:t>csv</w:t>
+      </w:r>
+      <w:r>
+        <w:rPr>
+          <w:i/>
+          <w:iCs/>
+        </w:rPr>
+        <w:t>»</w:t>
+      </w:r>
+      <w:r>
+        <w:t xml:space="preserve"> </w:t>
+      </w:r>
+      <w:r>
+        <w:t>(</w:t>
+      </w:r>
+      <w:hyperlink w:anchor="Ireev_I_2025b_data_collection_ipynb" w:history="1">
+        <w:r>
+          <w:rPr>
+            <w:rStyle w:val="Hyperlink"/>
+            <w:lang w:val="en-US"/>
+          </w:rPr>
+          <w:t>Ireev</w:t>
+        </w:r>
+        <w:r>
+          <w:rPr>
+            <w:rStyle w:val="Hyperlink"/>
+          </w:rPr>
+          <w:t>, 2025</w:t>
+        </w:r>
+        <w:r>
+          <w:rPr>
+            <w:rStyle w:val="Hyperlink"/>
+            <w:lang w:val="en-US"/>
+          </w:rPr>
+          <w:t>b</w:t>
+        </w:r>
+      </w:hyperlink>
+      <w:r>
+        <w:t xml:space="preserve">; </w:t>
+      </w:r>
+      <w:hyperlink w:anchor="Ireev_I_2025с_jobs_helpers_py" w:history="1">
+        <w:r>
+          <w:rPr>
+            <w:rStyle w:val="Hyperlink"/>
+            <w:lang w:val="en-US"/>
+          </w:rPr>
+          <w:t>Ireev</w:t>
+        </w:r>
+        <w:r>
+          <w:rPr>
+            <w:rStyle w:val="Hyperlink"/>
+          </w:rPr>
+          <w:t>, 2025</w:t>
+        </w:r>
+        <w:r>
+          <w:rPr>
+            <w:rStyle w:val="Hyperlink"/>
+            <w:lang w:val="en-US"/>
+          </w:rPr>
+          <w:t>c</w:t>
+        </w:r>
+      </w:hyperlink>
+      <w:r>
         <w:t>)</w:t>
       </w:r>
       <w:r>
-        <w:t xml:space="preserve"> с помощью </w:t>
-      </w:r>
-      <w:r>
-        <w:rPr>
-          <w:i/>
-          <w:iCs/>
-        </w:rPr>
-        <w:t>Python</w:t>
-      </w:r>
-      <w:r>
-        <w:t xml:space="preserve">-функции. </w:t>
-      </w:r>
-      <w:r>
-        <w:t>Перед этим была выполнена предобработка: удалены нестандартные символы-разделители строк (\</w:t>
-      </w:r>
-      <w:r>
-        <w:rPr>
-          <w:i/>
-          <w:iCs/>
-        </w:rPr>
-        <w:t>u</w:t>
-      </w:r>
-      <w:r>
-        <w:t>2028\</w:t>
-      </w:r>
-      <w:r>
-        <w:rPr>
-          <w:i/>
-          <w:iCs/>
-        </w:rPr>
-        <w:t>u</w:t>
-      </w:r>
-      <w:r>
-        <w:t>2029), которые были заменены на пробел.</w:t>
-      </w:r>
-      <w:r>
-        <w:t xml:space="preserve"> Функция принимала на вход директории с вакансиями, а также данные из файла </w:t>
-      </w:r>
-      <w:r>
-        <w:rPr>
-          <w:i/>
-          <w:iCs/>
-        </w:rPr>
-        <w:t>“location_domain_table.csv”</w:t>
+        <w:t>.</w:t>
+      </w:r>
+      <w:r>
+        <w:t xml:space="preserve"> </w:t>
+      </w:r>
+      <w:r>
+        <w:t xml:space="preserve">Функция </w:t>
+      </w:r>
+      <w:r>
+        <w:t>принимала в качестве входных данных пути к директориям с вакансиями</w:t>
+      </w:r>
+      <w:r>
+        <w:t xml:space="preserve"> </w:t>
+      </w:r>
+      <w:r>
+        <w:t xml:space="preserve">(см. </w:t>
+      </w:r>
+      <w:hyperlink w:anchor="_Приложение_2._Директории" w:history="1">
+        <w:r>
+          <w:rPr>
+            <w:rStyle w:val="Hyperlink"/>
+            <w:color w:val="auto"/>
+            <w:u w:val="none"/>
+          </w:rPr>
+          <w:t>Приложение 2</w:t>
+        </w:r>
+      </w:hyperlink>
+      <w:r>
+        <w:t>)</w:t>
+      </w:r>
+      <w:r>
+        <w:t xml:space="preserve">, </w:t>
+      </w:r>
+      <w:r>
+        <w:t xml:space="preserve">а также данные из файла </w:t>
+      </w:r>
+      <w:r>
+        <w:rPr>
+          <w:i/>
+          <w:iCs/>
+        </w:rPr>
+        <w:t>«location_domain_table.csv»</w:t>
+      </w:r>
+      <w:r>
+        <w:t xml:space="preserve"> </w:t>
+      </w:r>
+      <w:r>
+        <w:rPr>
+          <w:rFonts w:cs="Times New Roman"/>
+          <w:szCs w:val="24"/>
+        </w:rPr>
+        <w:t>(</w:t>
+      </w:r>
+      <w:hyperlink w:anchor="Ireev_I_2025_a_location_domain_table_csv" w:history="1">
+        <w:r>
+          <w:rPr>
+            <w:rStyle w:val="Hyperlink"/>
+            <w:rFonts w:cs="Times New Roman"/>
+            <w:szCs w:val="24"/>
+          </w:rPr>
+          <w:t>Ireev, 2025a</w:t>
+        </w:r>
+      </w:hyperlink>
+      <w:r>
+        <w:rPr>
+          <w:rFonts w:cs="Times New Roman"/>
+          <w:szCs w:val="24"/>
+        </w:rPr>
+        <w:t>)</w:t>
       </w:r>
       <w:r>
         <w:t>, содержащего информацию о странах.</w:t>
@@ -9972,18 +10305,30 @@
         <w:pStyle w:val="Heading2"/>
         <w:spacing w:before="360" w:after="360"/>
       </w:pPr>
-      <w:bookmarkStart w:id="22" w:name="_Toc193715148"/>
+      <w:bookmarkStart w:id="21" w:name="_Toc193715148"/>
       <w:r>
         <w:t>3</w:t>
       </w:r>
       <w:r>
-        <w:t>.4. Первичная очистка данных</w:t>
-      </w:r>
-      <w:bookmarkEnd w:id="22"/>
-    </w:p>
-    <w:p>
-      <w:r>
-        <w:t>Поскольку вакансии собирались через два разных домена, ожидалось, что в данных будет значительное количество дубликатов, что и подтвердил анализ: при 5</w:t>
+        <w:t>.</w:t>
+      </w:r>
+      <w:r>
+        <w:t>3</w:t>
+      </w:r>
+      <w:r>
+        <w:t>. Первичная очистка данных</w:t>
+      </w:r>
+      <w:bookmarkEnd w:id="21"/>
+    </w:p>
+    <w:p>
+      <w:r>
+        <w:t xml:space="preserve">Поскольку вакансии собирались через два разных домена, ожидалось, что в данных будет значительное количество дубликатов, </w:t>
+      </w:r>
+      <w:r>
+        <w:t>что и было подтверждено анализом</w:t>
+      </w:r>
+      <w:r>
+        <w:t>: при 5</w:t>
       </w:r>
       <w:r>
         <w:t xml:space="preserve"> </w:t>
@@ -9999,7 +10344,13 @@
         <w:t>Job ID</w:t>
       </w:r>
       <w:r>
-        <w:t>, что свидетельствует о наличии дубликатов.</w:t>
+        <w:t xml:space="preserve">, </w:t>
+      </w:r>
+      <w:r>
+        <w:t>что подтверждает наличие дубликатов</w:t>
+      </w:r>
+      <w:r>
+        <w:t>.</w:t>
       </w:r>
     </w:p>
     <w:p>
@@ -10014,7 +10365,19 @@
         <w:t>Job ID</w:t>
       </w:r>
       <w:r>
-        <w:t xml:space="preserve">) встречалась несколько раз в рамках одной страны, приоритет отдавался варианту, найденному через </w:t>
+        <w:t xml:space="preserve">) </w:t>
+      </w:r>
+      <w:r>
+        <w:t>встречалась более одного раза</w:t>
+      </w:r>
+      <w:r>
+        <w:t xml:space="preserve"> в рамках одной страны, приоритет отдавался варианту, </w:t>
+      </w:r>
+      <w:r>
+        <w:t xml:space="preserve">полученному </w:t>
+      </w:r>
+      <w:r>
+        <w:t xml:space="preserve">через </w:t>
       </w:r>
       <w:r>
         <w:rPr>
@@ -10024,15 +10387,107 @@
         <w:t>google.com</w:t>
       </w:r>
       <w:r>
+        <w:t xml:space="preserve"> (</w:t>
+      </w:r>
+      <w:r>
+        <w:rPr>
+          <w:i/>
+          <w:iCs/>
+          <w:lang w:val="en-US"/>
+        </w:rPr>
+        <w:t>Python</w:t>
+      </w:r>
+      <w:r>
+        <w:t>-</w:t>
+      </w:r>
+      <w:r>
+        <w:t xml:space="preserve">функция </w:t>
+      </w:r>
+      <w:r>
+        <w:rPr>
+          <w:i/>
+          <w:iCs/>
+        </w:rPr>
+        <w:t>«</w:t>
+      </w:r>
+      <w:r>
+        <w:rPr>
+          <w:i/>
+          <w:iCs/>
+        </w:rPr>
+        <w:t>remove_job_id_duplicates</w:t>
+      </w:r>
+      <w:r>
+        <w:rPr>
+          <w:i/>
+          <w:iCs/>
+        </w:rPr>
+        <w:t>»</w:t>
+      </w:r>
+      <w:r>
+        <w:t xml:space="preserve"> (</w:t>
+      </w:r>
+      <w:hyperlink w:anchor="Ireev_I_2025d_data_preparation_ipynb" w:history="1">
+        <w:r>
+          <w:rPr>
+            <w:rStyle w:val="Hyperlink"/>
+          </w:rPr>
+          <w:t>Ireev, 2025d</w:t>
+        </w:r>
+      </w:hyperlink>
+      <w:r>
+        <w:t xml:space="preserve">; </w:t>
+      </w:r>
+      <w:hyperlink w:anchor="Ireev_I_2025e_data_cleaning_py" w:history="1">
+        <w:r>
+          <w:rPr>
+            <w:rStyle w:val="Hyperlink"/>
+            <w:lang w:val="en-US"/>
+          </w:rPr>
+          <w:t>Ireev</w:t>
+        </w:r>
+        <w:r>
+          <w:rPr>
+            <w:rStyle w:val="Hyperlink"/>
+          </w:rPr>
+          <w:t>, 2025</w:t>
+        </w:r>
+        <w:r>
+          <w:rPr>
+            <w:rStyle w:val="Hyperlink"/>
+            <w:lang w:val="en-US"/>
+          </w:rPr>
+          <w:t>e</w:t>
+        </w:r>
+      </w:hyperlink>
+      <w:r>
+        <w:t>))</w:t>
+      </w:r>
+      <w:r>
         <w:t>.</w:t>
       </w:r>
     </w:p>
     <w:p>
       <w:r>
-        <w:t>В результате очистки было удалено 2 971 строк, и итоговый набор данных уменьшился до 2 863 вакансий.</w:t>
-      </w:r>
-      <w:r>
-        <w:t xml:space="preserve"> Также были удалены вакансии, содержащие 14 слов или меньше.</w:t>
+        <w:t xml:space="preserve">В ходе очистки </w:t>
+      </w:r>
+      <w:r>
+        <w:t xml:space="preserve">была </w:t>
+      </w:r>
+      <w:r>
+        <w:t>удалена 2 971 строка</w:t>
+      </w:r>
+      <w:r>
+        <w:t>, и итоговый набор данных уменьшился до 2 863 вакансий.</w:t>
+      </w:r>
+      <w:r>
+        <w:t xml:space="preserve"> </w:t>
+      </w:r>
+      <w:r>
+        <w:t>Также были удалены вакансии, содержащие 14 слов или менее</w:t>
+      </w:r>
+      <w:r>
+        <w:t>.</w:t>
       </w:r>
     </w:p>
     <w:p>
@@ -10040,21 +10495,33 @@
         <w:pStyle w:val="Heading2"/>
         <w:spacing w:before="360" w:after="360"/>
       </w:pPr>
-      <w:bookmarkStart w:id="23" w:name="_Toc193715149"/>
+      <w:bookmarkStart w:id="22" w:name="_Toc193715149"/>
       <w:r>
         <w:t>3</w:t>
       </w:r>
       <w:r>
-        <w:t xml:space="preserve">.5. </w:t>
+        <w:t>.</w:t>
+      </w:r>
+      <w:r>
+        <w:t>4</w:t>
+      </w:r>
+      <w:r>
+        <w:t xml:space="preserve">. </w:t>
       </w:r>
       <w:r>
         <w:t>Определение языка вакансий</w:t>
       </w:r>
-      <w:bookmarkEnd w:id="23"/>
-    </w:p>
-    <w:p>
-      <w:r>
-        <w:t xml:space="preserve">Для определения языка вакансий была написана </w:t>
+      <w:bookmarkEnd w:id="22"/>
+    </w:p>
+    <w:p>
+      <w:r>
+        <w:t xml:space="preserve">Для определения языка вакансий была </w:t>
+      </w:r>
+      <w:r>
+        <w:t>разработана</w:t>
+      </w:r>
+      <w:r>
+        <w:t xml:space="preserve"> </w:t>
       </w:r>
       <w:r>
         <w:rPr>
@@ -10064,34 +10531,106 @@
         <w:t>Python</w:t>
       </w:r>
       <w:r>
-        <w:t xml:space="preserve">-функция с использованием библиотеки </w:t>
-      </w:r>
-      <w:r>
-        <w:rPr>
-          <w:i/>
-          <w:iCs/>
-          <w:lang w:val="en-US"/>
-        </w:rPr>
-        <w:t>Langdetect</w:t>
+        <w:t>-функция</w:t>
+      </w:r>
+      <w:r>
+        <w:t xml:space="preserve"> </w:t>
+      </w:r>
+      <w:r>
+        <w:rPr>
+          <w:i/>
+          <w:iCs/>
+        </w:rPr>
+        <w:t>«</w:t>
+      </w:r>
+      <w:r>
+        <w:rPr>
+          <w:i/>
+          <w:iCs/>
+        </w:rPr>
+        <w:t>detect_language_with_confidence</w:t>
+      </w:r>
+      <w:r>
+        <w:rPr>
+          <w:i/>
+          <w:iCs/>
+        </w:rPr>
+        <w:t>»</w:t>
+      </w:r>
+      <w:r>
+        <w:t xml:space="preserve"> (</w:t>
+      </w:r>
+      <w:hyperlink w:anchor="Ireev_I_2025d_data_preparation_ipynb" w:history="1">
+        <w:r>
+          <w:rPr>
+            <w:rStyle w:val="Hyperlink"/>
+          </w:rPr>
+          <w:t>Ire</w:t>
+        </w:r>
+        <w:r>
+          <w:rPr>
+            <w:rStyle w:val="Hyperlink"/>
+          </w:rPr>
+          <w:t>e</w:t>
+        </w:r>
+        <w:r>
+          <w:rPr>
+            <w:rStyle w:val="Hyperlink"/>
+          </w:rPr>
+          <w:t>v, 2025d</w:t>
+        </w:r>
+      </w:hyperlink>
+      <w:r>
+        <w:t>)</w:t>
+      </w:r>
+      <w:r>
+        <w:t>,</w:t>
+      </w:r>
+      <w:r>
+        <w:t xml:space="preserve"> </w:t>
+      </w:r>
+      <w:r>
+        <w:t xml:space="preserve">использующая библиотеку </w:t>
+      </w:r>
+      <w:r>
+        <w:lastRenderedPageBreak/>
+        <w:t>Langdetect.</w:t>
+      </w:r>
+      <w:r>
+        <w:t xml:space="preserve"> </w:t>
+      </w:r>
+      <w:r>
+        <w:t xml:space="preserve">Для воспроизводимости результатов был задан параметр </w:t>
+      </w:r>
+      <w:r>
+        <w:rPr>
+          <w:i/>
+          <w:iCs/>
+        </w:rPr>
+        <w:t>«</w:t>
+      </w:r>
+      <w:r>
+        <w:rPr>
+          <w:i/>
+          <w:iCs/>
+        </w:rPr>
+        <w:t>DetectorFactory.seed = 0</w:t>
+      </w:r>
+      <w:r>
+        <w:rPr>
+          <w:i/>
+          <w:iCs/>
+        </w:rPr>
+        <w:t>»</w:t>
       </w:r>
       <w:r>
         <w:t xml:space="preserve">. </w:t>
       </w:r>
       <w:r>
-        <w:t>Для воспроизводимости результатов был задан параметр “</w:t>
-      </w:r>
-      <w:r>
-        <w:rPr>
-          <w:i/>
-          <w:iCs/>
-        </w:rPr>
-        <w:t>DetectorFactory.seed</w:t>
-      </w:r>
-      <w:r>
-        <w:t xml:space="preserve"> = 0”. </w:t>
-      </w:r>
-      <w:r>
-        <w:t>Эта функция выполняла следующие задачи:</w:t>
+        <w:t>Функция выполняла следующие задачи</w:t>
+      </w:r>
+      <w:r>
+        <w:t>:</w:t>
       </w:r>
     </w:p>
     <w:p>
@@ -10104,7 +10643,6 @@
         <w:spacing w:line="240" w:lineRule="auto"/>
       </w:pPr>
       <w:r>
-        <w:lastRenderedPageBreak/>
         <w:t>Определяла язык текста для каждой вакансии</w:t>
       </w:r>
       <w:r>
@@ -10219,7 +10757,7 @@
     </w:p>
     <w:p>
       <w:r>
-        <w:t xml:space="preserve">Если доля уверенности модели </w:t>
+        <w:t xml:space="preserve">Если уровень уверенности модели </w:t>
       </w:r>
       <w:r>
         <w:rPr>
@@ -10229,13 +10767,19 @@
         <w:t>Langdetect</w:t>
       </w:r>
       <w:r>
-        <w:t xml:space="preserve"> в определённом языке была меньше 0,99 (что произошло </w:t>
-      </w:r>
-      <w:r>
-        <w:t xml:space="preserve">только </w:t>
-      </w:r>
-      <w:r>
-        <w:t xml:space="preserve">для 16 вакансий), то язык вакансии определялся повторно с помощью </w:t>
+        <w:t xml:space="preserve"> в определении языка был ниже 0.99</w:t>
+      </w:r>
+      <w:r>
+        <w:t xml:space="preserve"> </w:t>
+      </w:r>
+      <w:r>
+        <w:t>(</w:t>
+      </w:r>
+      <w:r>
+        <w:t>что наблюдалось только в 16 случаях</w:t>
+      </w:r>
+      <w:r>
+        <w:t xml:space="preserve">), то язык вакансии определялся повторно с помощью </w:t>
       </w:r>
       <w:r>
         <w:rPr>
@@ -10246,22 +10790,78 @@
         <w:t>Python</w:t>
       </w:r>
       <w:r>
-        <w:t xml:space="preserve">-функции, </w:t>
-      </w:r>
-      <w:r>
-        <w:t xml:space="preserve">которая отправляла </w:t>
-      </w:r>
-      <w:r>
-        <w:rPr>
-          <w:i/>
-          <w:iCs/>
+        <w:t>-функции</w:t>
+      </w:r>
+      <w:r>
+        <w:t xml:space="preserve"> </w:t>
+      </w:r>
+      <w:r>
+        <w:rPr>
+          <w:i/>
+          <w:iCs/>
+        </w:rPr>
+        <w:t>«</w:t>
+      </w:r>
+      <w:r>
+        <w:rPr>
+          <w:i/>
+          <w:iCs/>
+        </w:rPr>
+        <w:t>chatgpt_async</w:t>
+      </w:r>
+      <w:r>
+        <w:rPr>
+          <w:i/>
+          <w:iCs/>
+        </w:rPr>
+        <w:t>»</w:t>
+      </w:r>
+      <w:r>
+        <w:t xml:space="preserve"> (</w:t>
+      </w:r>
+      <w:hyperlink w:anchor="Ireev_I_2025d_data_preparation_ipynb" w:history="1">
+        <w:r>
+          <w:rPr>
+            <w:rStyle w:val="Hyperlink"/>
+          </w:rPr>
+          <w:t>Ireev, 2025d</w:t>
+        </w:r>
+      </w:hyperlink>
+      <w:r>
+        <w:t xml:space="preserve">; </w:t>
+      </w:r>
+      <w:hyperlink w:anchor="Ireev_I_2025f_chat_gpt_py" w:history="1">
+        <w:r>
+          <w:rPr>
+            <w:rStyle w:val="Hyperlink"/>
+          </w:rPr>
+          <w:t>Ireev, 2025f</w:t>
+        </w:r>
+      </w:hyperlink>
+      <w:r>
+        <w:t>)</w:t>
+      </w:r>
+      <w:r>
+        <w:t xml:space="preserve">, </w:t>
+      </w:r>
+      <w:r>
+        <w:t>которая</w:t>
+      </w:r>
+      <w:r>
+        <w:t xml:space="preserve"> определяла язык вакансии с помощью</w:t>
+      </w:r>
+      <w:r>
+        <w:t xml:space="preserve"> </w:t>
+      </w:r>
+      <w:r>
+        <w:rPr>
+          <w:i/>
+          <w:iCs/>
+          <w:lang w:val="en-US"/>
         </w:rPr>
         <w:t>API</w:t>
       </w:r>
       <w:r>
-        <w:t>-запрос к</w:t>
-      </w:r>
-      <w:r>
         <w:t xml:space="preserve"> </w:t>
       </w:r>
       <w:r>
@@ -10289,9 +10889,11 @@
       </w:pPr>
       <w:r>
         <w:rPr>
-          <w:lang w:val="en-US"/>
-        </w:rPr>
-        <w:t>“</w:t>
+          <w:i/>
+          <w:iCs/>
+          <w:lang w:val="en-US"/>
+        </w:rPr>
+        <w:t>«</w:t>
       </w:r>
       <w:r>
         <w:rPr>
@@ -10356,7 +10958,17 @@
         <w:t>Description</w:t>
       </w:r>
       <w:r>
-        <w:t xml:space="preserve">}”. </w:t>
+        <w:t>}</w:t>
+      </w:r>
+      <w:r>
+        <w:rPr>
+          <w:i/>
+          <w:iCs/>
+        </w:rPr>
+        <w:t>»</w:t>
+      </w:r>
+      <w:r>
+        <w:t xml:space="preserve">. </w:t>
       </w:r>
     </w:p>
     <w:p>
@@ -10398,7 +11010,7 @@
     </w:p>
     <w:p>
       <w:r>
-        <w:t>Окончательное решение о языке принималось на основе ручной проверки по следующему алгоритму:</w:t>
+        <w:t>Окончательное решение принималось на основе ручной проверки по следующему алгоритму:</w:t>
       </w:r>
     </w:p>
     <w:p>
@@ -10450,7 +11062,13 @@
         <w:t>языков,</w:t>
       </w:r>
       <w:r>
-        <w:t xml:space="preserve"> то вакансия не относилась к англоязычным.</w:t>
+        <w:t xml:space="preserve"> </w:t>
+      </w:r>
+      <w:r>
+        <w:t>такая вакансия не учитывалась как англоязычная</w:t>
+      </w:r>
+      <w:r>
+        <w:t>.</w:t>
       </w:r>
     </w:p>
     <w:p>
@@ -10458,12 +11076,18 @@
         <w:pStyle w:val="Heading2"/>
         <w:spacing w:before="360" w:after="360"/>
       </w:pPr>
-      <w:bookmarkStart w:id="24" w:name="_Toc193715150"/>
+      <w:bookmarkStart w:id="23" w:name="_Toc193715150"/>
       <w:r>
         <w:t>3</w:t>
       </w:r>
       <w:r>
-        <w:t>.6.</w:t>
+        <w:t>.</w:t>
+      </w:r>
+      <w:r>
+        <w:t>5</w:t>
+      </w:r>
+      <w:r>
+        <w:t>.</w:t>
       </w:r>
       <w:r>
         <w:t xml:space="preserve"> </w:t>
@@ -10471,7 +11095,7 @@
       <w:r>
         <w:t>Перевод не англоязычных вакансий на английский</w:t>
       </w:r>
-      <w:bookmarkEnd w:id="24"/>
+      <w:bookmarkEnd w:id="23"/>
     </w:p>
     <w:p>
       <w:pPr>
@@ -10567,14 +11191,6 @@
       <w:r>
         <w:rPr>
           <w:rFonts w:cs="Times New Roman"/>
-          <w:szCs w:val="24"/>
-          <w:lang w:val="en-US"/>
-        </w:rPr>
-        <w:t>“</w:t>
-      </w:r>
-      <w:r>
-        <w:rPr>
-          <w:rFonts w:cs="Times New Roman"/>
           <w:i/>
           <w:iCs/>
           <w:szCs w:val="24"/>
@@ -10585,41 +11201,25 @@
         <w:rPr>
           <w:rFonts w:cs="Times New Roman"/>
           <w:szCs w:val="24"/>
-          <w:lang w:val="en-US"/>
-        </w:rPr>
-        <w:t>”</w:t>
+        </w:rPr>
+        <w:t xml:space="preserve"> → </w:t>
+      </w:r>
+      <w:r>
+        <w:rPr>
+          <w:rFonts w:cs="Times New Roman"/>
+          <w:i/>
+          <w:iCs/>
+          <w:szCs w:val="24"/>
+        </w:rPr>
+        <w:t>English</w:t>
       </w:r>
       <w:r>
         <w:rPr>
           <w:rFonts w:cs="Times New Roman"/>
           <w:szCs w:val="24"/>
-        </w:rPr>
-        <w:t xml:space="preserve"> → </w:t>
-      </w:r>
-      <w:r>
-        <w:rPr>
-          <w:rFonts w:cs="Times New Roman"/>
-          <w:szCs w:val="24"/>
-          <w:lang w:val="en-US"/>
-        </w:rPr>
-        <w:t>“</w:t>
-      </w:r>
-      <w:r>
-        <w:rPr>
-          <w:rFonts w:cs="Times New Roman"/>
-          <w:i/>
-          <w:iCs/>
-          <w:szCs w:val="24"/>
-        </w:rPr>
-        <w:t>English</w:t>
-      </w:r>
-      <w:r>
-        <w:rPr>
-          <w:rFonts w:cs="Times New Roman"/>
-          <w:szCs w:val="24"/>
-          <w:lang w:val="en-US"/>
-        </w:rPr>
-        <w:t>”;</w:t>
+          <w:lang w:val="en-US"/>
+        </w:rPr>
+        <w:t>;</w:t>
       </w:r>
     </w:p>
     <w:p>
@@ -10638,14 +11238,6 @@
       <w:r>
         <w:rPr>
           <w:rFonts w:cs="Times New Roman"/>
-          <w:szCs w:val="24"/>
-          <w:lang w:val="en-US"/>
-        </w:rPr>
-        <w:t>“</w:t>
-      </w:r>
-      <w:r>
-        <w:rPr>
-          <w:rFonts w:cs="Times New Roman"/>
           <w:i/>
           <w:iCs/>
           <w:szCs w:val="24"/>
@@ -10656,41 +11248,25 @@
         <w:rPr>
           <w:rFonts w:cs="Times New Roman"/>
           <w:szCs w:val="24"/>
-          <w:lang w:val="en-US"/>
-        </w:rPr>
-        <w:t>”</w:t>
+        </w:rPr>
+        <w:t xml:space="preserve"> → </w:t>
+      </w:r>
+      <w:r>
+        <w:rPr>
+          <w:rFonts w:cs="Times New Roman"/>
+          <w:i/>
+          <w:iCs/>
+          <w:szCs w:val="24"/>
+        </w:rPr>
+        <w:t>French</w:t>
       </w:r>
       <w:r>
         <w:rPr>
           <w:rFonts w:cs="Times New Roman"/>
           <w:szCs w:val="24"/>
-        </w:rPr>
-        <w:t xml:space="preserve"> → </w:t>
-      </w:r>
-      <w:r>
-        <w:rPr>
-          <w:rFonts w:cs="Times New Roman"/>
-          <w:szCs w:val="24"/>
-          <w:lang w:val="en-US"/>
-        </w:rPr>
-        <w:t>“</w:t>
-      </w:r>
-      <w:r>
-        <w:rPr>
-          <w:rFonts w:cs="Times New Roman"/>
-          <w:i/>
-          <w:iCs/>
-          <w:szCs w:val="24"/>
-        </w:rPr>
-        <w:t>French</w:t>
-      </w:r>
-      <w:r>
-        <w:rPr>
-          <w:rFonts w:cs="Times New Roman"/>
-          <w:szCs w:val="24"/>
-          <w:lang w:val="en-US"/>
-        </w:rPr>
-        <w:t>”;</w:t>
+          <w:lang w:val="en-US"/>
+        </w:rPr>
+        <w:t>;</w:t>
       </w:r>
     </w:p>
     <w:p>
@@ -10712,14 +11288,6 @@
       <w:r>
         <w:rPr>
           <w:rFonts w:cs="Times New Roman"/>
-          <w:szCs w:val="24"/>
-          <w:lang w:val="en-US"/>
-        </w:rPr>
-        <w:t>“</w:t>
-      </w:r>
-      <w:r>
-        <w:rPr>
-          <w:rFonts w:cs="Times New Roman"/>
           <w:i/>
           <w:iCs/>
           <w:szCs w:val="24"/>
@@ -10733,7 +11301,7 @@
           <w:szCs w:val="24"/>
           <w:lang w:val="en-US"/>
         </w:rPr>
-        <w:t>” → “</w:t>
+        <w:t xml:space="preserve"> → </w:t>
       </w:r>
       <w:r>
         <w:rPr>
@@ -10751,7 +11319,7 @@
           <w:szCs w:val="24"/>
           <w:lang w:val="en-US"/>
         </w:rPr>
-        <w:t xml:space="preserve">” </w:t>
+        <w:t xml:space="preserve"> </w:t>
       </w:r>
       <w:r>
         <w:rPr>
@@ -10812,6 +11380,7 @@
           <w:rFonts w:cs="Times New Roman"/>
           <w:szCs w:val="24"/>
         </w:rPr>
+        <w:lastRenderedPageBreak/>
         <w:t xml:space="preserve">Для перевода вакансий на английский была написана </w:t>
       </w:r>
       <w:r>
@@ -10873,7 +11442,6 @@
         </w:rPr>
       </w:pPr>
       <w:r>
-        <w:lastRenderedPageBreak/>
         <w:t>Для перевода вакансий на английский язык использовался следующий промпт</w:t>
       </w:r>
       <w:r>
@@ -11063,14 +11631,14 @@
         <w:pStyle w:val="Heading2"/>
         <w:spacing w:before="360" w:after="360"/>
       </w:pPr>
-      <w:bookmarkStart w:id="25" w:name="_Toc193715151"/>
+      <w:bookmarkStart w:id="24" w:name="_Toc193715151"/>
       <w:r>
         <w:t>3</w:t>
       </w:r>
       <w:r>
         <w:t>.7. Разделение вакансий на логические части</w:t>
       </w:r>
-      <w:bookmarkEnd w:id="25"/>
+      <w:bookmarkEnd w:id="24"/>
     </w:p>
     <w:p>
       <w:r>
@@ -11280,7 +11848,11 @@
         </w:rPr>
       </w:pPr>
       <w:r>
-        <w:t>Для проведения валидации была сформирована случайная выборка из 30 вакансий. Для обеспечения воспроизводимости эксперимента в процессе выборки использовался параметр “</w:t>
+        <w:t xml:space="preserve">Для проведения валидации была сформирована случайная выборка из 30 вакансий. Для обеспечения воспроизводимости эксперимента в процессе выборки </w:t>
+      </w:r>
+      <w:r>
+        <w:lastRenderedPageBreak/>
+        <w:t>использовался параметр “</w:t>
       </w:r>
       <w:r>
         <w:rPr>
@@ -11331,7 +11903,6 @@
         <w:spacing w:line="240" w:lineRule="auto"/>
       </w:pPr>
       <w:r>
-        <w:lastRenderedPageBreak/>
         <w:t xml:space="preserve">Ручная разметка, выполненная </w:t>
       </w:r>
       <w:r>
@@ -11808,7 +12379,11 @@
     </w:p>
     <w:p>
       <w:r>
-        <w:t>После автоматического разбиения вакансий на логические части каждая запись представляла собой единый блок текста, в котором секции следовали друг за другом по шаблону “</w:t>
+        <w:t xml:space="preserve">После автоматического разбиения вакансий на логические части каждая запись представляла собой единый блок текста, в котором секции следовали друг за другом </w:t>
+      </w:r>
+      <w:r>
+        <w:lastRenderedPageBreak/>
+        <w:t>по шаблону “</w:t>
       </w:r>
       <w:r>
         <w:rPr>
@@ -11856,11 +12431,7 @@
         <w:t>.</w:t>
       </w:r>
       <w:r>
-        <w:t xml:space="preserve"> Для последующего анализа требовалось перевести эти выжимки в табличный вид, чтобы каждая </w:t>
-      </w:r>
-      <w:r>
-        <w:lastRenderedPageBreak/>
-        <w:t>логическая часть располагалась в отдельном столбце и могла обрабатываться как самостоятельная переменная.</w:t>
+        <w:t xml:space="preserve"> Для последующего анализа требовалось перевести эти выжимки в табличный вид, чтобы каждая логическая часть располагалась в отдельном столбце и могла обрабатываться как самостоятельная переменная.</w:t>
       </w:r>
     </w:p>
     <w:p>
@@ -12082,7 +12653,11 @@
         <w:t>”</w:t>
       </w:r>
       <w:r>
-        <w:t xml:space="preserve">), каждая из которых включала по 2 позиции. Поскольку они явно относились к экосистеме </w:t>
+        <w:t xml:space="preserve">), каждая из которых включала по 2 </w:t>
+      </w:r>
+      <w:r>
+        <w:lastRenderedPageBreak/>
+        <w:t xml:space="preserve">позиции. Поскольку они явно относились к экосистеме </w:t>
       </w:r>
       <w:r>
         <w:rPr>
@@ -12107,7 +12682,6 @@
     </w:p>
     <w:p>
       <w:r>
-        <w:lastRenderedPageBreak/>
         <w:t xml:space="preserve">У 77 объявлений поле </w:t>
       </w:r>
       <w:r>
@@ -12462,7 +13036,11 @@
         <w:t>rapidfuzz</w:t>
       </w:r>
       <w:r>
-        <w:t xml:space="preserve">; см. раздел 2.4). Порог удовлетворительной точности был установлен на уровне 85 %. Полученный средний </w:t>
+        <w:t xml:space="preserve">; см. раздел 2.4). Порог удовлетворительной </w:t>
+      </w:r>
+      <w:r>
+        <w:lastRenderedPageBreak/>
+        <w:t xml:space="preserve">точности был установлен на уровне 85 %. Полученный средний </w:t>
       </w:r>
       <w:r>
         <w:rPr>
@@ -12492,11 +13070,7 @@
         <w:t>Ratio</w:t>
       </w:r>
       <w:r>
-        <w:t xml:space="preserve"> </w:t>
-      </w:r>
-      <w:r>
-        <w:lastRenderedPageBreak/>
-        <w:t>составил 96,73 %, что существенно превышает заданное значение и подтверждает надёжность автоматического метода.</w:t>
+        <w:t xml:space="preserve"> составил 96,73 %, что существенно превышает заданное значение и подтверждает надёжность автоматического метода.</w:t>
       </w:r>
     </w:p>
     <w:p>
@@ -12793,6 +13367,7 @@
     </w:p>
     <w:p>
       <w:r>
+        <w:lastRenderedPageBreak/>
         <w:t>Каждая ячейка столбца проходила нормализацию:</w:t>
       </w:r>
     </w:p>
@@ -12806,7 +13381,6 @@
         <w:spacing w:line="240" w:lineRule="auto"/>
       </w:pPr>
       <w:r>
-        <w:lastRenderedPageBreak/>
         <w:t>разбиение по запятым на отдельные слова;</w:t>
       </w:r>
     </w:p>
@@ -13088,7 +13662,6 @@
     <w:p/>
     <w:p>
       <w:r>
-        <w:lastRenderedPageBreak/>
         <w:tab/>
       </w:r>
     </w:p>
@@ -13160,12 +13733,12 @@
         <w:pStyle w:val="Heading10"/>
         <w:spacing w:before="0" w:after="480"/>
       </w:pPr>
-      <w:bookmarkStart w:id="26" w:name="_Toc193715152"/>
+      <w:bookmarkStart w:id="25" w:name="_Toc193715152"/>
       <w:r>
         <w:lastRenderedPageBreak/>
         <w:t>ОГРАНИЧЕНИЯ</w:t>
       </w:r>
-      <w:bookmarkEnd w:id="26"/>
+      <w:bookmarkEnd w:id="25"/>
     </w:p>
     <w:p>
       <w:r>
@@ -13220,12 +13793,12 @@
         <w:pStyle w:val="Heading10"/>
         <w:spacing w:before="0" w:after="480"/>
       </w:pPr>
-      <w:bookmarkStart w:id="27" w:name="_Toc193715153"/>
+      <w:bookmarkStart w:id="26" w:name="_Toc193715153"/>
       <w:r>
         <w:lastRenderedPageBreak/>
         <w:t>РЕЗУЛЬТАТЫ</w:t>
       </w:r>
-      <w:bookmarkEnd w:id="27"/>
+      <w:bookmarkEnd w:id="26"/>
       <w:r>
         <w:t xml:space="preserve"> (</w:t>
       </w:r>
@@ -23305,12 +23878,12 @@
         <w:pStyle w:val="Heading10"/>
         <w:spacing w:before="0" w:after="480"/>
       </w:pPr>
-      <w:bookmarkStart w:id="28" w:name="_Toc193715154"/>
+      <w:bookmarkStart w:id="27" w:name="_Toc193715154"/>
       <w:r>
         <w:lastRenderedPageBreak/>
         <w:t>ЗАКЛЮЧЕНИЕ</w:t>
       </w:r>
-      <w:bookmarkEnd w:id="28"/>
+      <w:bookmarkEnd w:id="27"/>
     </w:p>
     <w:p>
       <w:r>
@@ -23330,12 +23903,12 @@
         <w:pStyle w:val="Heading10"/>
         <w:spacing w:before="0" w:after="480"/>
       </w:pPr>
-      <w:bookmarkStart w:id="29" w:name="_Toc193715155"/>
+      <w:bookmarkStart w:id="28" w:name="_Toc193715155"/>
       <w:r>
         <w:lastRenderedPageBreak/>
         <w:t>СПИСОК ИСПОЛЬЗОВАННЫХ ИСТОЧНИКОВ</w:t>
       </w:r>
-      <w:bookmarkEnd w:id="29"/>
+      <w:bookmarkEnd w:id="28"/>
     </w:p>
     <w:p>
       <w:pPr>
@@ -23347,8 +23920,8 @@
           <w:lang w:val="en-US"/>
         </w:rPr>
       </w:pPr>
-      <w:bookmarkStart w:id="30" w:name="Apatsidis_Georgiou_Mittas_Angelis_2021"/>
-      <w:bookmarkEnd w:id="30"/>
+      <w:bookmarkStart w:id="29" w:name="Apatsidis_Georgiou_Mittas_Angelis_2021"/>
+      <w:bookmarkEnd w:id="29"/>
       <w:r>
         <w:rPr>
           <w:lang w:val="en-US"/>
@@ -23388,8 +23961,8 @@
         </w:tabs>
         <w:jc w:val="left"/>
       </w:pPr>
-      <w:bookmarkStart w:id="31" w:name="Barousse_Luke_2023"/>
-      <w:bookmarkEnd w:id="31"/>
+      <w:bookmarkStart w:id="30" w:name="Barousse_Luke_2023"/>
+      <w:bookmarkEnd w:id="30"/>
       <w:r>
         <w:rPr>
           <w:lang w:val="en-US"/>
@@ -23645,8 +24218,8 @@
           <w:lang w:val="en-US"/>
         </w:rPr>
       </w:pPr>
-      <w:bookmarkStart w:id="32" w:name="Cummings_Janicki_Matthews_2023"/>
-      <w:bookmarkEnd w:id="32"/>
+      <w:bookmarkStart w:id="31" w:name="Cummings_Janicki_Matthews_2023"/>
+      <w:bookmarkEnd w:id="31"/>
       <w:r>
         <w:rPr>
           <w:lang w:val="en-US"/>
@@ -23689,8 +24262,8 @@
           <w:lang w:val="en-US"/>
         </w:rPr>
       </w:pPr>
-      <w:bookmarkStart w:id="33" w:name="Data_Nerds_n_d_"/>
-      <w:bookmarkEnd w:id="33"/>
+      <w:bookmarkStart w:id="32" w:name="Data_Nerds_n_d_"/>
+      <w:bookmarkEnd w:id="32"/>
       <w:r>
         <w:rPr>
           <w:lang w:val="en-US"/>
@@ -23733,8 +24306,8 @@
           <w:lang w:val="en-US"/>
         </w:rPr>
       </w:pPr>
-      <w:bookmarkStart w:id="34" w:name="DataCamp_2025_Fuzzy_String_Matching"/>
-      <w:bookmarkEnd w:id="34"/>
+      <w:bookmarkStart w:id="33" w:name="DataCamp_2025_Fuzzy_String_Matching"/>
+      <w:bookmarkEnd w:id="33"/>
       <w:r>
         <w:rPr>
           <w:lang w:val="en-US"/>
@@ -23774,8 +24347,8 @@
           <w:lang w:val="en-US"/>
         </w:rPr>
       </w:pPr>
-      <w:bookmarkStart w:id="35" w:name="Gao_Wang_Hou_2023"/>
-      <w:bookmarkEnd w:id="35"/>
+      <w:bookmarkStart w:id="34" w:name="Gao_Wang_Hou_2023"/>
+      <w:bookmarkEnd w:id="34"/>
       <w:r>
         <w:rPr>
           <w:lang w:val="en-US"/>
@@ -23817,10 +24390,10 @@
           <w:lang w:val="en-US"/>
         </w:rPr>
       </w:pPr>
-      <w:bookmarkStart w:id="36" w:name="arXiv_2023_How_to_Design_Translation_Pro"/>
-      <w:bookmarkStart w:id="37" w:name="Georgakopoulos_2024_11_апр_SlashData"/>
+      <w:bookmarkStart w:id="35" w:name="arXiv_2023_How_to_Design_Translation_Pro"/>
+      <w:bookmarkStart w:id="36" w:name="Georgakopoulos_2024_11_апр_SlashData"/>
+      <w:bookmarkEnd w:id="35"/>
       <w:bookmarkEnd w:id="36"/>
-      <w:bookmarkEnd w:id="37"/>
       <w:r>
         <w:rPr>
           <w:lang w:val="en-US"/>
@@ -23872,10 +24445,10 @@
           <w:lang w:val="en-US"/>
         </w:rPr>
       </w:pPr>
-      <w:bookmarkStart w:id="38" w:name="Preprints_2025_ChatGPT_4_vs_ChatGPT_4o"/>
-      <w:bookmarkStart w:id="39" w:name="Wikipedia_n_d_GPT_4o"/>
+      <w:bookmarkStart w:id="37" w:name="Preprints_2025_ChatGPT_4_vs_ChatGPT_4o"/>
+      <w:bookmarkStart w:id="38" w:name="Wikipedia_n_d_GPT_4o"/>
+      <w:bookmarkEnd w:id="37"/>
       <w:bookmarkEnd w:id="38"/>
-      <w:bookmarkEnd w:id="39"/>
       <w:r>
         <w:rPr>
           <w:lang w:val="en-US"/>
@@ -23918,14 +24491,14 @@
           <w:lang w:val="en-US"/>
         </w:rPr>
       </w:pPr>
-      <w:bookmarkStart w:id="40" w:name="Wikipedia_iOS"/>
-      <w:bookmarkStart w:id="41" w:name="Wikipedia_Android"/>
-      <w:bookmarkStart w:id="42" w:name="Appfox_2023_Язык_программ_Objective_c"/>
-      <w:bookmarkStart w:id="43" w:name="Hanna_Samer_Odeh_2024_Android_Jobs"/>
+      <w:bookmarkStart w:id="39" w:name="Wikipedia_iOS"/>
+      <w:bookmarkStart w:id="40" w:name="Wikipedia_Android"/>
+      <w:bookmarkStart w:id="41" w:name="Appfox_2023_Язык_программ_Objective_c"/>
+      <w:bookmarkStart w:id="42" w:name="Hanna_Samer_Odeh_2024_Android_Jobs"/>
+      <w:bookmarkEnd w:id="39"/>
       <w:bookmarkEnd w:id="40"/>
       <w:bookmarkEnd w:id="41"/>
       <w:bookmarkEnd w:id="42"/>
-      <w:bookmarkEnd w:id="43"/>
       <w:r>
         <w:rPr>
           <w:lang w:val="en-US"/>
@@ -23965,8 +24538,8 @@
           <w:lang w:val="en-US"/>
         </w:rPr>
       </w:pPr>
-      <w:bookmarkStart w:id="44" w:name="IDC_2024_Smartphone_Market_Insights"/>
-      <w:bookmarkEnd w:id="44"/>
+      <w:bookmarkStart w:id="43" w:name="IDC_2024_Smartphone_Market_Insights"/>
+      <w:bookmarkEnd w:id="43"/>
       <w:r>
         <w:rPr>
           <w:lang w:val="en-US"/>
@@ -24009,8 +24582,8 @@
           <w:lang w:val="en-US"/>
         </w:rPr>
       </w:pPr>
-      <w:bookmarkStart w:id="45" w:name="Kang_Park_Shin_2020"/>
-      <w:bookmarkEnd w:id="45"/>
+      <w:bookmarkStart w:id="44" w:name="Kang_Park_Shin_2020"/>
+      <w:bookmarkEnd w:id="44"/>
       <w:r>
         <w:rPr>
           <w:lang w:val="en-US"/>
@@ -24047,8 +24620,8 @@
       <w:pPr>
         <w:jc w:val="left"/>
       </w:pPr>
-      <w:bookmarkStart w:id="46" w:name="ModelPredict_2021_Comparison_of_language"/>
-      <w:bookmarkEnd w:id="46"/>
+      <w:bookmarkStart w:id="45" w:name="ModelPredict_2021_Comparison_of_language"/>
+      <w:bookmarkEnd w:id="45"/>
       <w:r>
         <w:rPr>
           <w:lang w:val="en-US"/>
@@ -24179,8 +24752,8 @@
           <w:lang w:val="en-US"/>
         </w:rPr>
       </w:pPr>
-      <w:bookmarkStart w:id="47" w:name="RapidFuzz_n_d_GitHub"/>
-      <w:bookmarkEnd w:id="47"/>
+      <w:bookmarkStart w:id="46" w:name="RapidFuzz_n_d_GitHub"/>
+      <w:bookmarkEnd w:id="46"/>
       <w:r>
         <w:t xml:space="preserve">RapidFuzz. (n.d.). </w:t>
       </w:r>
@@ -24216,8 +24789,8 @@
           <w:lang w:val="en-US"/>
         </w:rPr>
       </w:pPr>
-      <w:bookmarkStart w:id="48" w:name="SerpApi_n_d_Google_Search_API"/>
-      <w:bookmarkEnd w:id="48"/>
+      <w:bookmarkStart w:id="47" w:name="SerpApi_n_d_Google_Search_API"/>
+      <w:bookmarkEnd w:id="47"/>
       <w:r>
         <w:rPr>
           <w:lang w:val="en-US"/>
@@ -24260,8 +24833,8 @@
           <w:lang w:val="en-US"/>
         </w:rPr>
       </w:pPr>
-      <w:bookmarkStart w:id="49" w:name="SerpApi_n_d_Google_Jobs_API"/>
-      <w:bookmarkEnd w:id="49"/>
+      <w:bookmarkStart w:id="48" w:name="SerpApi_n_d_Google_Jobs_API"/>
+      <w:bookmarkEnd w:id="48"/>
       <w:r>
         <w:rPr>
           <w:lang w:val="en-US"/>
@@ -24304,8 +24877,8 @@
           <w:lang w:val="en-US"/>
         </w:rPr>
       </w:pPr>
-      <w:bookmarkStart w:id="50" w:name="Stack_Overflow_2024_Annual_Dev_Survey"/>
-      <w:bookmarkEnd w:id="50"/>
+      <w:bookmarkStart w:id="49" w:name="Stack_Overflow_2024_Annual_Dev_Survey"/>
+      <w:bookmarkEnd w:id="49"/>
       <w:r>
         <w:rPr>
           <w:lang w:val="en-US"/>
@@ -24342,8 +24915,8 @@
       <w:pPr>
         <w:jc w:val="left"/>
       </w:pPr>
-      <w:bookmarkStart w:id="51" w:name="Statista_2021_Forecast_num_of_mibile_use"/>
-      <w:bookmarkEnd w:id="51"/>
+      <w:bookmarkStart w:id="50" w:name="Statista_2021_Forecast_num_of_mibile_use"/>
+      <w:bookmarkEnd w:id="50"/>
       <w:r>
         <w:rPr>
           <w:lang w:val="en-US"/>
@@ -24381,8 +24954,8 @@
           <w:lang w:val="en-US"/>
         </w:rPr>
       </w:pPr>
-      <w:bookmarkStart w:id="52" w:name="Statista_2023_App_Worldwide"/>
-      <w:bookmarkEnd w:id="52"/>
+      <w:bookmarkStart w:id="51" w:name="Statista_2023_App_Worldwide"/>
+      <w:bookmarkEnd w:id="51"/>
       <w:r>
         <w:rPr>
           <w:lang w:val="en-US"/>
@@ -24435,8 +25008,8 @@
       <w:pPr>
         <w:jc w:val="left"/>
       </w:pPr>
-      <w:bookmarkStart w:id="53" w:name="Statista_2024_Number_of_mobile_app"/>
-      <w:bookmarkEnd w:id="53"/>
+      <w:bookmarkStart w:id="52" w:name="Statista_2024_Number_of_mobile_app"/>
+      <w:bookmarkEnd w:id="52"/>
       <w:r>
         <w:rPr>
           <w:lang w:val="en-US"/>
@@ -24478,8 +25051,8 @@
           <w:lang w:val="en-US"/>
         </w:rPr>
       </w:pPr>
-      <w:bookmarkStart w:id="54" w:name="Statista_2025_App_Europe"/>
-      <w:bookmarkEnd w:id="54"/>
+      <w:bookmarkStart w:id="53" w:name="Statista_2025_App_Europe"/>
+      <w:bookmarkEnd w:id="53"/>
       <w:r>
         <w:rPr>
           <w:lang w:val="en-US"/>
@@ -24532,8 +25105,8 @@
           <w:lang w:val="en-US"/>
         </w:rPr>
       </w:pPr>
-      <w:bookmarkStart w:id="55" w:name="Ternikov_Aleksandrova_2020"/>
-      <w:bookmarkEnd w:id="55"/>
+      <w:bookmarkStart w:id="54" w:name="Ternikov_Aleksandrova_2020"/>
+      <w:bookmarkEnd w:id="54"/>
       <w:r>
         <w:rPr>
           <w:lang w:val="en-US"/>
@@ -24655,8 +25228,8 @@
           <w:lang w:val="en-US"/>
         </w:rPr>
       </w:pPr>
-      <w:bookmarkStart w:id="56" w:name="Precedence_Research_2025_Mobile_App_mrkt"/>
-      <w:bookmarkEnd w:id="56"/>
+      <w:bookmarkStart w:id="55" w:name="Precedence_Research_2025_Mobile_App_mrkt"/>
+      <w:bookmarkEnd w:id="55"/>
       <w:r>
         <w:rPr>
           <w:lang w:val="en-US"/>
@@ -24700,8 +25273,8 @@
         </w:tabs>
         <w:jc w:val="left"/>
       </w:pPr>
-      <w:bookmarkStart w:id="57" w:name="Grand_View_Research_n_d_Global_Mbl_app"/>
-      <w:bookmarkEnd w:id="57"/>
+      <w:bookmarkStart w:id="56" w:name="Grand_View_Research_n_d_Global_Mbl_app"/>
+      <w:bookmarkEnd w:id="56"/>
       <w:r>
         <w:rPr>
           <w:lang w:val="en-US"/>
@@ -24886,8 +25459,8 @@
           <w:lang w:val="en-US"/>
         </w:rPr>
       </w:pPr>
-      <w:bookmarkStart w:id="58" w:name="Howarth_2025_18_июня_How_Mn_Ppl_own_smrt"/>
-      <w:bookmarkEnd w:id="58"/>
+      <w:bookmarkStart w:id="57" w:name="Howarth_2025_18_июня_How_Mn_Ppl_own_smrt"/>
+      <w:bookmarkEnd w:id="57"/>
       <w:r>
         <w:rPr>
           <w:lang w:val="en-US"/>
@@ -24938,8 +25511,8 @@
           <w:lang w:val="en-US"/>
         </w:rPr>
       </w:pPr>
-      <w:bookmarkStart w:id="59" w:name="Qadir_2025_15_апреля_Mobile_App_downlds"/>
-      <w:bookmarkEnd w:id="59"/>
+      <w:bookmarkStart w:id="58" w:name="Qadir_2025_15_апреля_Mobile_App_downlds"/>
+      <w:bookmarkEnd w:id="58"/>
       <w:r>
         <w:rPr>
           <w:lang w:val="en-US"/>
@@ -25111,8 +25684,8 @@
         </w:tabs>
         <w:jc w:val="left"/>
       </w:pPr>
-      <w:bookmarkStart w:id="60" w:name="Human_Labs_2025_Top_Mobile_App_Dev_sats"/>
-      <w:bookmarkEnd w:id="60"/>
+      <w:bookmarkStart w:id="59" w:name="Human_Labs_2025_Top_Mobile_App_Dev_sats"/>
+      <w:bookmarkEnd w:id="59"/>
       <w:r>
         <w:rPr>
           <w:lang w:val="en-US"/>
@@ -25252,8 +25825,8 @@
           <w:lang w:val="en-US"/>
         </w:rPr>
       </w:pPr>
-      <w:bookmarkStart w:id="61" w:name="Mandel_2023_EU_App_Economy"/>
-      <w:bookmarkEnd w:id="61"/>
+      <w:bookmarkStart w:id="60" w:name="Mandel_2023_EU_App_Economy"/>
+      <w:bookmarkEnd w:id="60"/>
       <w:r>
         <w:rPr>
           <w:lang w:val="en-US"/>
@@ -25312,8 +25885,8 @@
           <w:lang w:val="en-US"/>
         </w:rPr>
       </w:pPr>
-      <w:bookmarkStart w:id="62" w:name="Zippia_2024_Job_outlook_for_mbl_app_dev"/>
-      <w:bookmarkEnd w:id="62"/>
+      <w:bookmarkStart w:id="61" w:name="Zippia_2024_Job_outlook_for_mbl_app_dev"/>
+      <w:bookmarkEnd w:id="61"/>
       <w:r>
         <w:rPr>
           <w:lang w:val="en-US"/>
@@ -25459,8 +26032,8 @@
           <w:lang w:val="en-US"/>
         </w:rPr>
       </w:pPr>
-      <w:bookmarkStart w:id="63" w:name="Crudu_MoldStud_Research_Team_2025_4_янв"/>
-      <w:bookmarkEnd w:id="63"/>
+      <w:bookmarkStart w:id="62" w:name="Crudu_MoldStud_Research_Team_2025_4_янв"/>
+      <w:bookmarkEnd w:id="62"/>
       <w:r>
         <w:rPr>
           <w:lang w:val="en-US"/>
@@ -25510,8 +26083,8 @@
           <w:lang w:val="en-US"/>
         </w:rPr>
       </w:pPr>
-      <w:bookmarkStart w:id="64" w:name="Briskman_2025_Q4_2024_digital_mrket_Indx"/>
-      <w:bookmarkEnd w:id="64"/>
+      <w:bookmarkStart w:id="63" w:name="Briskman_2025_Q4_2024_digital_mrket_Indx"/>
+      <w:bookmarkEnd w:id="63"/>
       <w:r>
         <w:rPr>
           <w:lang w:val="en-US"/>
@@ -25661,8 +26234,8 @@
         </w:tabs>
         <w:jc w:val="left"/>
       </w:pPr>
-      <w:bookmarkStart w:id="65" w:name="Global_Growth_Insights_2025_mob_app_m_s"/>
-      <w:bookmarkEnd w:id="65"/>
+      <w:bookmarkStart w:id="64" w:name="Global_Growth_Insights_2025_mob_app_m_s"/>
+      <w:bookmarkEnd w:id="64"/>
       <w:r>
         <w:rPr>
           <w:lang w:val="en-US"/>
@@ -25815,8 +26388,8 @@
           <w:lang w:val="en-US"/>
         </w:rPr>
       </w:pPr>
-      <w:bookmarkStart w:id="66" w:name="Crudu_2025_6_мая_cost_in_hiring_MoldStud"/>
-      <w:bookmarkEnd w:id="66"/>
+      <w:bookmarkStart w:id="65" w:name="Crudu_2025_6_мая_cost_in_hiring_MoldStud"/>
+      <w:bookmarkEnd w:id="65"/>
       <w:r>
         <w:rPr>
           <w:lang w:val="en-US"/>
@@ -25875,8 +26448,8 @@
           <w:lang w:val="en-US"/>
         </w:rPr>
       </w:pPr>
-      <w:bookmarkStart w:id="67" w:name="Khmelevska_n_d_mbl_dev_salary_Bridge"/>
-      <w:bookmarkEnd w:id="67"/>
+      <w:bookmarkStart w:id="66" w:name="Khmelevska_n_d_mbl_dev_salary_Bridge"/>
+      <w:bookmarkEnd w:id="66"/>
       <w:r>
         <w:rPr>
           <w:lang w:val="en-US"/>
@@ -25914,8 +26487,8 @@
         </w:tabs>
         <w:jc w:val="left"/>
       </w:pPr>
-      <w:bookmarkStart w:id="68" w:name="TechRound_2024_The_ultimt_guide_to_hire"/>
-      <w:bookmarkEnd w:id="68"/>
+      <w:bookmarkStart w:id="67" w:name="TechRound_2024_The_ultimt_guide_to_hire"/>
+      <w:bookmarkEnd w:id="67"/>
       <w:r>
         <w:rPr>
           <w:lang w:val="en-US"/>
@@ -26239,8 +26812,8 @@
           <w:lang w:val="en-US"/>
         </w:rPr>
       </w:pPr>
-      <w:bookmarkStart w:id="69" w:name="Brown_2024_Research_AI_productivity_boos"/>
-      <w:bookmarkEnd w:id="69"/>
+      <w:bookmarkStart w:id="68" w:name="Brown_2024_Research_AI_productivity_boos"/>
+      <w:bookmarkEnd w:id="68"/>
       <w:r>
         <w:rPr>
           <w:lang w:val="en-US"/>
@@ -26277,9 +26850,12 @@
           <w:tab w:val="left" w:pos="3203"/>
         </w:tabs>
         <w:jc w:val="left"/>
-      </w:pPr>
-      <w:bookmarkStart w:id="70" w:name="Briskman_2024_янв_state_of_mobile"/>
-      <w:bookmarkEnd w:id="70"/>
+        <w:rPr>
+          <w:lang w:val="en-US"/>
+        </w:rPr>
+      </w:pPr>
+      <w:bookmarkStart w:id="69" w:name="Briskman_2024_янв_state_of_mobile"/>
+      <w:bookmarkEnd w:id="69"/>
       <w:r>
         <w:rPr>
           <w:lang w:val="en-US"/>
@@ -26400,166 +26976,59 @@
         </w:tabs>
         <w:jc w:val="left"/>
       </w:pPr>
-      <w:bookmarkStart w:id="71" w:name="Яндекс_Практикум_2024_03_06_Android"/>
-      <w:bookmarkEnd w:id="71"/>
-      <w:r>
-        <w:t xml:space="preserve">Яндекс Практикум. (2024, 3 июня). Android-разработчики в 2024 году: какие нужны скилы и как проходит процесс найма. </w:t>
-      </w:r>
-      <w:r>
-        <w:rPr>
-          <w:i/>
-          <w:iCs/>
-          <w:lang w:val="en-US"/>
-        </w:rPr>
-        <w:t>Habr</w:t>
-      </w:r>
-      <w:r>
-        <w:t xml:space="preserve">. </w:t>
+      <w:bookmarkStart w:id="70" w:name="Ireev_I_2025_a_location_domain_table_csv"/>
+      <w:bookmarkEnd w:id="70"/>
+      <w:r>
+        <w:rPr>
+          <w:lang w:val="en-US"/>
+        </w:rPr>
+        <w:t>Ireev</w:t>
+      </w:r>
+      <w:r>
+        <w:rPr>
+          <w:lang w:val="en-US"/>
+        </w:rPr>
+        <w:t>, I. (2025</w:t>
+      </w:r>
+      <w:r>
+        <w:rPr>
+          <w:lang w:val="en-US"/>
+        </w:rPr>
+        <w:t>a</w:t>
+      </w:r>
+      <w:r>
+        <w:rPr>
+          <w:lang w:val="en-US"/>
+        </w:rPr>
+        <w:t xml:space="preserve">). </w:t>
+      </w:r>
+      <w:r>
+        <w:rPr>
+          <w:i/>
+          <w:iCs/>
+          <w:lang w:val="en-US"/>
+        </w:rPr>
+        <w:t>location_domain_table.csv</w:t>
+      </w:r>
+      <w:r>
+        <w:rPr>
+          <w:lang w:val="en-US"/>
+        </w:rPr>
+        <w:t> [Файл CSV].</w:t>
+      </w:r>
+      <w:r>
+        <w:rPr>
+          <w:lang w:val="en-US"/>
+        </w:rPr>
+        <w:t xml:space="preserve"> </w:t>
       </w:r>
       <w:hyperlink r:id="rId44" w:history="1">
         <w:r>
           <w:rPr>
             <w:rStyle w:val="Hyperlink"/>
-            <w:color w:val="auto"/>
-            <w:u w:val="none"/>
             <w:lang w:val="en-US"/>
           </w:rPr>
-          <w:t>https</w:t>
-        </w:r>
-        <w:r>
-          <w:rPr>
-            <w:rStyle w:val="Hyperlink"/>
-            <w:color w:val="auto"/>
-            <w:u w:val="none"/>
-          </w:rPr>
-          <w:t>://</w:t>
-        </w:r>
-        <w:proofErr w:type="spellStart"/>
-        <w:r>
-          <w:rPr>
-            <w:rStyle w:val="Hyperlink"/>
-            <w:color w:val="auto"/>
-            <w:u w:val="none"/>
-            <w:lang w:val="en-US"/>
-          </w:rPr>
-          <w:t>habr</w:t>
-        </w:r>
-        <w:proofErr w:type="spellEnd"/>
-        <w:r>
-          <w:rPr>
-            <w:rStyle w:val="Hyperlink"/>
-            <w:color w:val="auto"/>
-            <w:u w:val="none"/>
-          </w:rPr>
-          <w:t>.</w:t>
-        </w:r>
-        <w:r>
-          <w:rPr>
-            <w:rStyle w:val="Hyperlink"/>
-            <w:color w:val="auto"/>
-            <w:u w:val="none"/>
-            <w:lang w:val="en-US"/>
-          </w:rPr>
-          <w:t>com</w:t>
-        </w:r>
-        <w:r>
-          <w:rPr>
-            <w:rStyle w:val="Hyperlink"/>
-            <w:color w:val="auto"/>
-            <w:u w:val="none"/>
-          </w:rPr>
-          <w:t>/</w:t>
-        </w:r>
-        <w:proofErr w:type="spellStart"/>
-        <w:r>
-          <w:rPr>
-            <w:rStyle w:val="Hyperlink"/>
-            <w:color w:val="auto"/>
-            <w:u w:val="none"/>
-            <w:lang w:val="en-US"/>
-          </w:rPr>
-          <w:t>ru</w:t>
-        </w:r>
-        <w:proofErr w:type="spellEnd"/>
-        <w:r>
-          <w:rPr>
-            <w:rStyle w:val="Hyperlink"/>
-            <w:color w:val="auto"/>
-            <w:u w:val="none"/>
-          </w:rPr>
-          <w:t>/</w:t>
-        </w:r>
-        <w:r>
-          <w:rPr>
-            <w:rStyle w:val="Hyperlink"/>
-            <w:color w:val="auto"/>
-            <w:u w:val="none"/>
-            <w:lang w:val="en-US"/>
-          </w:rPr>
-          <w:t>companies</w:t>
-        </w:r>
-        <w:r>
-          <w:rPr>
-            <w:rStyle w:val="Hyperlink"/>
-            <w:color w:val="auto"/>
-            <w:u w:val="none"/>
-          </w:rPr>
-          <w:t>/</w:t>
-        </w:r>
-        <w:proofErr w:type="spellStart"/>
-        <w:r>
-          <w:rPr>
-            <w:rStyle w:val="Hyperlink"/>
-            <w:color w:val="auto"/>
-            <w:u w:val="none"/>
-            <w:lang w:val="en-US"/>
-          </w:rPr>
-          <w:t>yandex</w:t>
-        </w:r>
-        <w:proofErr w:type="spellEnd"/>
-        <w:r>
-          <w:rPr>
-            <w:rStyle w:val="Hyperlink"/>
-            <w:color w:val="auto"/>
-            <w:u w:val="none"/>
-          </w:rPr>
-          <w:t>_</w:t>
-        </w:r>
-        <w:proofErr w:type="spellStart"/>
-        <w:r>
-          <w:rPr>
-            <w:rStyle w:val="Hyperlink"/>
-            <w:color w:val="auto"/>
-            <w:u w:val="none"/>
-            <w:lang w:val="en-US"/>
-          </w:rPr>
-          <w:t>praktikum</w:t>
-        </w:r>
-        <w:proofErr w:type="spellEnd"/>
-        <w:r>
-          <w:rPr>
-            <w:rStyle w:val="Hyperlink"/>
-            <w:color w:val="auto"/>
-            <w:u w:val="none"/>
-          </w:rPr>
-          <w:t>/</w:t>
-        </w:r>
-        <w:r>
-          <w:rPr>
-            <w:rStyle w:val="Hyperlink"/>
-            <w:color w:val="auto"/>
-            <w:u w:val="none"/>
-            <w:lang w:val="en-US"/>
-          </w:rPr>
-          <w:t>articles</w:t>
-        </w:r>
-        <w:r>
-          <w:rPr>
-            <w:rStyle w:val="Hyperlink"/>
-            <w:color w:val="auto"/>
-            <w:u w:val="none"/>
-          </w:rPr>
-          <w:t>/824672/</w:t>
+          <w:t>https://github.com/S0la1re/Research-work-new/blob/main/data/csv/location_domain_table.csv</w:t>
         </w:r>
       </w:hyperlink>
     </w:p>
@@ -26569,14 +27038,531 @@
           <w:tab w:val="left" w:pos="3203"/>
         </w:tabs>
         <w:jc w:val="left"/>
-        <w:rPr>
-          <w:lang w:val="en-US"/>
-        </w:rPr>
-      </w:pPr>
-      <w:bookmarkStart w:id="72" w:name="Яндекс_Практикум_2024_10_06_iOS"/>
+      </w:pPr>
+      <w:bookmarkStart w:id="71" w:name="Ireev_I_2025b_data_collection_ipynb"/>
+      <w:bookmarkEnd w:id="71"/>
+      <w:r>
+        <w:rPr>
+          <w:lang w:val="en-US"/>
+        </w:rPr>
+        <w:t>Ireev, I. (2025</w:t>
+      </w:r>
+      <w:r>
+        <w:rPr>
+          <w:lang w:val="en-US"/>
+        </w:rPr>
+        <w:t>b</w:t>
+      </w:r>
+      <w:r>
+        <w:rPr>
+          <w:lang w:val="en-US"/>
+        </w:rPr>
+        <w:t xml:space="preserve">). </w:t>
+      </w:r>
+      <w:r>
+        <w:rPr>
+          <w:i/>
+          <w:iCs/>
+          <w:lang w:val="en-US"/>
+        </w:rPr>
+        <w:t>data_collection.ipynb</w:t>
+      </w:r>
+      <w:r>
+        <w:rPr>
+          <w:lang w:val="en-US"/>
+        </w:rPr>
+        <w:t> [</w:t>
+      </w:r>
+      <w:r>
+        <w:t>Ноутбук</w:t>
+      </w:r>
+      <w:r>
+        <w:rPr>
+          <w:lang w:val="en-US"/>
+        </w:rPr>
+        <w:t> Jupyter].</w:t>
+      </w:r>
+      <w:r>
+        <w:rPr>
+          <w:lang w:val="en-US"/>
+        </w:rPr>
+        <w:t xml:space="preserve"> </w:t>
+      </w:r>
+      <w:hyperlink r:id="rId45" w:history="1">
+        <w:r>
+          <w:rPr>
+            <w:rStyle w:val="Hyperlink"/>
+            <w:lang w:val="en-US"/>
+          </w:rPr>
+          <w:t>https://github.com/</w:t>
+        </w:r>
+        <w:r>
+          <w:rPr>
+            <w:rStyle w:val="Hyperlink"/>
+            <w:lang w:val="en-US"/>
+          </w:rPr>
+          <w:t>S</w:t>
+        </w:r>
+        <w:r>
+          <w:rPr>
+            <w:rStyle w:val="Hyperlink"/>
+            <w:lang w:val="en-US"/>
+          </w:rPr>
+          <w:t>0la1re/Research-work-new/blob/main/notebooks/data_collection.ipynb</w:t>
+        </w:r>
+      </w:hyperlink>
+    </w:p>
+    <w:p>
+      <w:pPr>
+        <w:tabs>
+          <w:tab w:val="left" w:pos="3203"/>
+        </w:tabs>
+        <w:jc w:val="left"/>
+      </w:pPr>
+      <w:r>
+        <w:rPr>
+          <w:lang w:val="en-US"/>
+        </w:rPr>
+        <w:t>Ireev, I. (2025</w:t>
+      </w:r>
+      <w:r>
+        <w:rPr>
+          <w:lang w:val="en-US"/>
+        </w:rPr>
+        <w:t>c</w:t>
+      </w:r>
+      <w:r>
+        <w:rPr>
+          <w:lang w:val="en-US"/>
+        </w:rPr>
+        <w:t xml:space="preserve">). </w:t>
+      </w:r>
+      <w:r>
+        <w:rPr>
+          <w:i/>
+          <w:iCs/>
+          <w:lang w:val="en-US"/>
+        </w:rPr>
+        <w:t>jobs_helpers.py</w:t>
+      </w:r>
+      <w:r>
+        <w:rPr>
+          <w:i/>
+          <w:iCs/>
+          <w:lang w:val="en-US"/>
+        </w:rPr>
+        <w:t> </w:t>
+      </w:r>
+      <w:r>
+        <w:rPr>
+          <w:lang w:val="en-US"/>
+        </w:rPr>
+        <w:t>[</w:t>
+      </w:r>
+      <w:r>
+        <w:t>Исходный</w:t>
+      </w:r>
+      <w:r>
+        <w:rPr>
+          <w:lang w:val="en-US"/>
+        </w:rPr>
+        <w:t> </w:t>
+      </w:r>
+      <w:r>
+        <w:t>код</w:t>
+      </w:r>
+      <w:r>
+        <w:rPr>
+          <w:lang w:val="en-US"/>
+        </w:rPr>
+        <w:t> Python</w:t>
+      </w:r>
+      <w:r>
+        <w:rPr>
+          <w:lang w:val="en-US"/>
+        </w:rPr>
+        <w:t>].</w:t>
+      </w:r>
+      <w:r>
+        <w:rPr>
+          <w:lang w:val="en-US"/>
+        </w:rPr>
+        <w:t xml:space="preserve"> </w:t>
+      </w:r>
+      <w:hyperlink r:id="rId46" w:history="1">
+        <w:r>
+          <w:rPr>
+            <w:rStyle w:val="Hyperlink"/>
+            <w:lang w:val="en-US"/>
+          </w:rPr>
+          <w:t>https://github.com/S0la1re/Research-work-new/blob/main/src/jobs_tools/jobs_helpers.py</w:t>
+        </w:r>
+      </w:hyperlink>
+    </w:p>
+    <w:p>
+      <w:pPr>
+        <w:tabs>
+          <w:tab w:val="left" w:pos="3203"/>
+        </w:tabs>
+        <w:jc w:val="left"/>
+        <w:rPr>
+          <w:lang w:val="en-US"/>
+        </w:rPr>
+      </w:pPr>
+      <w:bookmarkStart w:id="72" w:name="Ireev_I_2025d_data_preparation_ipynb"/>
       <w:bookmarkEnd w:id="72"/>
       <w:r>
-        <w:t xml:space="preserve">Яндекс Практикум. (2024, 10 июня). iOS-разработчики в 2024 году: какие нужны скилы и как проходит процесс найма. </w:t>
+        <w:rPr>
+          <w:lang w:val="en-US"/>
+        </w:rPr>
+        <w:t>Ireev</w:t>
+      </w:r>
+      <w:r>
+        <w:rPr>
+          <w:lang w:val="en-US"/>
+        </w:rPr>
+        <w:t xml:space="preserve">, </w:t>
+      </w:r>
+      <w:r>
+        <w:rPr>
+          <w:lang w:val="en-US"/>
+        </w:rPr>
+        <w:t>I</w:t>
+      </w:r>
+      <w:r>
+        <w:rPr>
+          <w:lang w:val="en-US"/>
+        </w:rPr>
+        <w:t>. (2025</w:t>
+      </w:r>
+      <w:r>
+        <w:rPr>
+          <w:lang w:val="en-US"/>
+        </w:rPr>
+        <w:t>d</w:t>
+      </w:r>
+      <w:r>
+        <w:rPr>
+          <w:lang w:val="en-US"/>
+        </w:rPr>
+        <w:t xml:space="preserve">). </w:t>
+      </w:r>
+      <w:r>
+        <w:rPr>
+          <w:i/>
+          <w:iCs/>
+          <w:lang w:val="en-US"/>
+        </w:rPr>
+        <w:t>data_preparation.ipynb</w:t>
+      </w:r>
+      <w:r>
+        <w:rPr>
+          <w:i/>
+          <w:iCs/>
+          <w:lang w:val="en-US"/>
+        </w:rPr>
+        <w:t xml:space="preserve"> </w:t>
+      </w:r>
+      <w:r>
+        <w:rPr>
+          <w:lang w:val="en-US"/>
+        </w:rPr>
+        <w:t>[</w:t>
+      </w:r>
+      <w:r>
+        <w:t>Ноутбук</w:t>
+      </w:r>
+      <w:r>
+        <w:rPr>
+          <w:lang w:val="en-US"/>
+        </w:rPr>
+        <w:t> Jupyter</w:t>
+      </w:r>
+      <w:r>
+        <w:rPr>
+          <w:lang w:val="en-US"/>
+        </w:rPr>
+        <w:t>].</w:t>
+      </w:r>
+      <w:r>
+        <w:rPr>
+          <w:lang w:val="en-US"/>
+        </w:rPr>
+        <w:t xml:space="preserve"> </w:t>
+      </w:r>
+      <w:hyperlink r:id="rId47" w:history="1">
+        <w:r>
+          <w:rPr>
+            <w:rStyle w:val="Hyperlink"/>
+            <w:lang w:val="en-US"/>
+          </w:rPr>
+          <w:t>https://github.com/S0la1re/Research-</w:t>
+        </w:r>
+        <w:r>
+          <w:rPr>
+            <w:rStyle w:val="Hyperlink"/>
+            <w:lang w:val="en-US"/>
+          </w:rPr>
+          <w:t>w</w:t>
+        </w:r>
+        <w:r>
+          <w:rPr>
+            <w:rStyle w:val="Hyperlink"/>
+            <w:lang w:val="en-US"/>
+          </w:rPr>
+          <w:t>ork-new/blob/main/notebooks/data_preparation.ipynb</w:t>
+        </w:r>
+      </w:hyperlink>
+    </w:p>
+    <w:p>
+      <w:pPr>
+        <w:tabs>
+          <w:tab w:val="left" w:pos="3203"/>
+        </w:tabs>
+        <w:jc w:val="left"/>
+        <w:rPr>
+          <w:lang w:val="en-US"/>
+        </w:rPr>
+      </w:pPr>
+      <w:bookmarkStart w:id="73" w:name="Ireev_I_2025e_data_cleaning_py"/>
+      <w:bookmarkEnd w:id="73"/>
+      <w:r>
+        <w:rPr>
+          <w:lang w:val="en-US"/>
+        </w:rPr>
+        <w:t>Ireev</w:t>
+      </w:r>
+      <w:r>
+        <w:rPr>
+          <w:lang w:val="en-US"/>
+        </w:rPr>
+        <w:t xml:space="preserve">, </w:t>
+      </w:r>
+      <w:r>
+        <w:rPr>
+          <w:lang w:val="en-US"/>
+        </w:rPr>
+        <w:t>I</w:t>
+      </w:r>
+      <w:r>
+        <w:rPr>
+          <w:lang w:val="en-US"/>
+        </w:rPr>
+        <w:t>. (2025</w:t>
+      </w:r>
+      <w:r>
+        <w:rPr>
+          <w:lang w:val="en-US"/>
+        </w:rPr>
+        <w:t>e</w:t>
+      </w:r>
+      <w:r>
+        <w:rPr>
+          <w:lang w:val="en-US"/>
+        </w:rPr>
+        <w:t>).</w:t>
+      </w:r>
+      <w:r>
+        <w:rPr>
+          <w:lang w:val="en-US"/>
+        </w:rPr>
+        <w:t xml:space="preserve"> </w:t>
+      </w:r>
+      <w:r>
+        <w:rPr>
+          <w:i/>
+          <w:iCs/>
+          <w:lang w:val="en-US"/>
+        </w:rPr>
+        <w:t>data_cleaning.py</w:t>
+      </w:r>
+      <w:r>
+        <w:rPr>
+          <w:lang w:val="en-US"/>
+        </w:rPr>
+        <w:t xml:space="preserve"> </w:t>
+      </w:r>
+      <w:r>
+        <w:rPr>
+          <w:lang w:val="en-US"/>
+        </w:rPr>
+        <w:t>[</w:t>
+      </w:r>
+      <w:r>
+        <w:t>Исходный</w:t>
+      </w:r>
+      <w:r>
+        <w:rPr>
+          <w:lang w:val="en-US"/>
+        </w:rPr>
+        <w:t> </w:t>
+      </w:r>
+      <w:r>
+        <w:t>код</w:t>
+      </w:r>
+      <w:r>
+        <w:rPr>
+          <w:lang w:val="en-US"/>
+        </w:rPr>
+        <w:t> Python</w:t>
+      </w:r>
+      <w:r>
+        <w:rPr>
+          <w:lang w:val="en-US"/>
+        </w:rPr>
+        <w:t>].</w:t>
+      </w:r>
+      <w:r>
+        <w:rPr>
+          <w:lang w:val="en-US"/>
+        </w:rPr>
+        <w:t xml:space="preserve"> </w:t>
+      </w:r>
+      <w:hyperlink r:id="rId48" w:history="1">
+        <w:r>
+          <w:rPr>
+            <w:rStyle w:val="Hyperlink"/>
+            <w:lang w:val="en-US"/>
+          </w:rPr>
+          <w:t>https://github.com/S0la1re/Research-work-new/blob/main/src/jobs_tools/data_cleaning.py</w:t>
+        </w:r>
+      </w:hyperlink>
+    </w:p>
+    <w:p>
+      <w:pPr>
+        <w:tabs>
+          <w:tab w:val="left" w:pos="3203"/>
+        </w:tabs>
+        <w:jc w:val="left"/>
+        <w:rPr>
+          <w:lang w:val="en-US"/>
+        </w:rPr>
+      </w:pPr>
+      <w:bookmarkStart w:id="74" w:name="Ireev_I_2025f_chat_gpt_py"/>
+      <w:bookmarkEnd w:id="74"/>
+      <w:r>
+        <w:rPr>
+          <w:lang w:val="en-US"/>
+        </w:rPr>
+        <w:t>Ireev</w:t>
+      </w:r>
+      <w:r>
+        <w:rPr>
+          <w:lang w:val="en-US"/>
+        </w:rPr>
+        <w:t xml:space="preserve">, </w:t>
+      </w:r>
+      <w:r>
+        <w:rPr>
+          <w:lang w:val="en-US"/>
+        </w:rPr>
+        <w:t>I</w:t>
+      </w:r>
+      <w:r>
+        <w:rPr>
+          <w:lang w:val="en-US"/>
+        </w:rPr>
+        <w:t>. (2025</w:t>
+      </w:r>
+      <w:r>
+        <w:rPr>
+          <w:lang w:val="en-US"/>
+        </w:rPr>
+        <w:t>f</w:t>
+      </w:r>
+      <w:r>
+        <w:rPr>
+          <w:lang w:val="en-US"/>
+        </w:rPr>
+        <w:t>)</w:t>
+      </w:r>
+      <w:r>
+        <w:rPr>
+          <w:lang w:val="en-US"/>
+        </w:rPr>
+        <w:t>.</w:t>
+      </w:r>
+      <w:r>
+        <w:rPr>
+          <w:i/>
+          <w:iCs/>
+          <w:lang w:val="en-US"/>
+        </w:rPr>
+        <w:t xml:space="preserve"> </w:t>
+      </w:r>
+      <w:r>
+        <w:rPr>
+          <w:i/>
+          <w:iCs/>
+          <w:lang w:val="en-US"/>
+        </w:rPr>
+        <w:t>chat_gpt.py</w:t>
+      </w:r>
+      <w:r>
+        <w:rPr>
+          <w:i/>
+          <w:iCs/>
+          <w:lang w:val="en-US"/>
+        </w:rPr>
+        <w:t xml:space="preserve"> </w:t>
+      </w:r>
+      <w:r>
+        <w:rPr>
+          <w:lang w:val="en-US"/>
+        </w:rPr>
+        <w:t>[</w:t>
+      </w:r>
+      <w:r>
+        <w:t>Исходный</w:t>
+      </w:r>
+      <w:r>
+        <w:rPr>
+          <w:lang w:val="en-US"/>
+        </w:rPr>
+        <w:t> </w:t>
+      </w:r>
+      <w:r>
+        <w:t>код</w:t>
+      </w:r>
+      <w:r>
+        <w:rPr>
+          <w:lang w:val="en-US"/>
+        </w:rPr>
+        <w:t> Python</w:t>
+      </w:r>
+      <w:r>
+        <w:rPr>
+          <w:lang w:val="en-US"/>
+        </w:rPr>
+        <w:t>].</w:t>
+      </w:r>
+      <w:r>
+        <w:rPr>
+          <w:lang w:val="en-US"/>
+        </w:rPr>
+        <w:t xml:space="preserve"> </w:t>
+      </w:r>
+      <w:hyperlink r:id="rId49" w:history="1">
+        <w:r>
+          <w:rPr>
+            <w:rStyle w:val="Hyperlink"/>
+            <w:lang w:val="en-US"/>
+          </w:rPr>
+          <w:t>https://github.com/S0la1re/Research-work-new/blob/main/src/jobs_tools/chat_gpt.py</w:t>
+        </w:r>
+      </w:hyperlink>
+    </w:p>
+    <w:p>
+      <w:pPr>
+        <w:tabs>
+          <w:tab w:val="left" w:pos="3203"/>
+        </w:tabs>
+        <w:jc w:val="left"/>
+      </w:pPr>
+      <w:bookmarkStart w:id="75" w:name="Яндекс_Практикум_2024_03_06_Android"/>
+      <w:bookmarkEnd w:id="75"/>
+      <w:r>
+        <w:t xml:space="preserve">Яндекс Практикум. (2024, 3 июня). Android-разработчики в 2024 году: какие нужны скилы и как проходит процесс найма. </w:t>
       </w:r>
       <w:r>
         <w:rPr>
@@ -26587,12 +27573,9 @@
         <w:t>Habr</w:t>
       </w:r>
       <w:r>
-        <w:rPr>
-          <w:lang w:val="en-US"/>
-        </w:rPr>
         <w:t xml:space="preserve">. </w:t>
       </w:r>
-      <w:hyperlink r:id="rId45" w:history="1">
+      <w:hyperlink r:id="rId50" w:history="1">
         <w:r>
           <w:rPr>
             <w:rStyle w:val="Hyperlink"/>
@@ -26600,6 +27583,183 @@
             <w:u w:val="none"/>
             <w:lang w:val="en-US"/>
           </w:rPr>
+          <w:t>https</w:t>
+        </w:r>
+        <w:r>
+          <w:rPr>
+            <w:rStyle w:val="Hyperlink"/>
+            <w:color w:val="auto"/>
+            <w:u w:val="none"/>
+          </w:rPr>
+          <w:t>://</w:t>
+        </w:r>
+        <w:proofErr w:type="spellStart"/>
+        <w:r>
+          <w:rPr>
+            <w:rStyle w:val="Hyperlink"/>
+            <w:color w:val="auto"/>
+            <w:u w:val="none"/>
+            <w:lang w:val="en-US"/>
+          </w:rPr>
+          <w:t>habr</w:t>
+        </w:r>
+        <w:proofErr w:type="spellEnd"/>
+        <w:r>
+          <w:rPr>
+            <w:rStyle w:val="Hyperlink"/>
+            <w:color w:val="auto"/>
+            <w:u w:val="none"/>
+          </w:rPr>
+          <w:t>.</w:t>
+        </w:r>
+        <w:r>
+          <w:rPr>
+            <w:rStyle w:val="Hyperlink"/>
+            <w:color w:val="auto"/>
+            <w:u w:val="none"/>
+            <w:lang w:val="en-US"/>
+          </w:rPr>
+          <w:t>com</w:t>
+        </w:r>
+        <w:r>
+          <w:rPr>
+            <w:rStyle w:val="Hyperlink"/>
+            <w:color w:val="auto"/>
+            <w:u w:val="none"/>
+          </w:rPr>
+          <w:t>/</w:t>
+        </w:r>
+        <w:proofErr w:type="spellStart"/>
+        <w:r>
+          <w:rPr>
+            <w:rStyle w:val="Hyperlink"/>
+            <w:color w:val="auto"/>
+            <w:u w:val="none"/>
+            <w:lang w:val="en-US"/>
+          </w:rPr>
+          <w:t>ru</w:t>
+        </w:r>
+        <w:proofErr w:type="spellEnd"/>
+        <w:r>
+          <w:rPr>
+            <w:rStyle w:val="Hyperlink"/>
+            <w:color w:val="auto"/>
+            <w:u w:val="none"/>
+          </w:rPr>
+          <w:t>/</w:t>
+        </w:r>
+        <w:r>
+          <w:rPr>
+            <w:rStyle w:val="Hyperlink"/>
+            <w:color w:val="auto"/>
+            <w:u w:val="none"/>
+            <w:lang w:val="en-US"/>
+          </w:rPr>
+          <w:t>companies</w:t>
+        </w:r>
+        <w:r>
+          <w:rPr>
+            <w:rStyle w:val="Hyperlink"/>
+            <w:color w:val="auto"/>
+            <w:u w:val="none"/>
+          </w:rPr>
+          <w:t>/</w:t>
+        </w:r>
+        <w:proofErr w:type="spellStart"/>
+        <w:r>
+          <w:rPr>
+            <w:rStyle w:val="Hyperlink"/>
+            <w:color w:val="auto"/>
+            <w:u w:val="none"/>
+            <w:lang w:val="en-US"/>
+          </w:rPr>
+          <w:t>yandex</w:t>
+        </w:r>
+        <w:proofErr w:type="spellEnd"/>
+        <w:r>
+          <w:rPr>
+            <w:rStyle w:val="Hyperlink"/>
+            <w:color w:val="auto"/>
+            <w:u w:val="none"/>
+          </w:rPr>
+          <w:t>_</w:t>
+        </w:r>
+        <w:proofErr w:type="spellStart"/>
+        <w:r>
+          <w:rPr>
+            <w:rStyle w:val="Hyperlink"/>
+            <w:color w:val="auto"/>
+            <w:u w:val="none"/>
+            <w:lang w:val="en-US"/>
+          </w:rPr>
+          <w:t>praktikum</w:t>
+        </w:r>
+        <w:proofErr w:type="spellEnd"/>
+        <w:r>
+          <w:rPr>
+            <w:rStyle w:val="Hyperlink"/>
+            <w:color w:val="auto"/>
+            <w:u w:val="none"/>
+          </w:rPr>
+          <w:t>/</w:t>
+        </w:r>
+        <w:r>
+          <w:rPr>
+            <w:rStyle w:val="Hyperlink"/>
+            <w:color w:val="auto"/>
+            <w:u w:val="none"/>
+            <w:lang w:val="en-US"/>
+          </w:rPr>
+          <w:t>articles</w:t>
+        </w:r>
+        <w:r>
+          <w:rPr>
+            <w:rStyle w:val="Hyperlink"/>
+            <w:color w:val="auto"/>
+            <w:u w:val="none"/>
+          </w:rPr>
+          <w:t>/824672/</w:t>
+        </w:r>
+      </w:hyperlink>
+    </w:p>
+    <w:p>
+      <w:pPr>
+        <w:tabs>
+          <w:tab w:val="left" w:pos="3203"/>
+        </w:tabs>
+        <w:jc w:val="left"/>
+        <w:rPr>
+          <w:lang w:val="en-US"/>
+        </w:rPr>
+      </w:pPr>
+      <w:bookmarkStart w:id="76" w:name="Яндекс_Практикум_2024_10_06_iOS"/>
+      <w:bookmarkEnd w:id="76"/>
+      <w:r>
+        <w:lastRenderedPageBreak/>
+        <w:t xml:space="preserve">Яндекс Практикум. (2024, 10 июня). iOS-разработчики в 2024 году: какие нужны скилы и как проходит процесс найма. </w:t>
+      </w:r>
+      <w:r>
+        <w:rPr>
+          <w:i/>
+          <w:iCs/>
+          <w:lang w:val="en-US"/>
+        </w:rPr>
+        <w:t>Habr</w:t>
+      </w:r>
+      <w:r>
+        <w:rPr>
+          <w:lang w:val="en-US"/>
+        </w:rPr>
+        <w:t xml:space="preserve">. </w:t>
+      </w:r>
+      <w:hyperlink r:id="rId51" w:history="1">
+        <w:r>
+          <w:rPr>
+            <w:rStyle w:val="Hyperlink"/>
+            <w:color w:val="auto"/>
+            <w:u w:val="none"/>
+            <w:lang w:val="en-US"/>
+          </w:rPr>
           <w:t>https://habr.com/ru/companies/yandex_praktikum/articles/819715/</w:t>
         </w:r>
       </w:hyperlink>
@@ -26626,7 +27786,7 @@
           <w:lang w:val="en-US"/>
         </w:rPr>
       </w:pPr>
-      <w:bookmarkStart w:id="73" w:name="_Toc193715156"/>
+      <w:bookmarkStart w:id="77" w:name="_Toc193715156"/>
       <w:r>
         <w:lastRenderedPageBreak/>
         <w:t>ПРИЛОЖЕНИ</w:t>
@@ -26634,7 +27794,7 @@
       <w:r>
         <w:t>Я</w:t>
       </w:r>
-      <w:bookmarkEnd w:id="73"/>
+      <w:bookmarkEnd w:id="77"/>
     </w:p>
     <w:p>
       <w:pPr>
@@ -26642,9 +27802,9 @@
         <w:spacing w:before="360" w:after="360"/>
         <w:jc w:val="right"/>
       </w:pPr>
-      <w:bookmarkStart w:id="74" w:name="Приложение_1_Полный_список_стран"/>
-      <w:bookmarkStart w:id="75" w:name="_Toc193715157"/>
-      <w:bookmarkEnd w:id="74"/>
+      <w:bookmarkStart w:id="78" w:name="Приложение_1_Полный_список_стран"/>
+      <w:bookmarkStart w:id="79" w:name="_Toc193715157"/>
+      <w:bookmarkEnd w:id="78"/>
       <w:r>
         <w:t>Приложение</w:t>
       </w:r>
@@ -26663,7 +27823,7 @@
       <w:r>
         <w:t>Полный список стран</w:t>
       </w:r>
-      <w:bookmarkEnd w:id="75"/>
+      <w:bookmarkEnd w:id="79"/>
     </w:p>
     <w:p>
       <w:pPr>
@@ -27499,9 +28659,9 @@
         <w:spacing w:before="360" w:after="360"/>
         <w:jc w:val="right"/>
       </w:pPr>
-      <w:bookmarkStart w:id="76" w:name="_Приложение_2._Директории"/>
-      <w:bookmarkStart w:id="77" w:name="_Toc193715158"/>
-      <w:bookmarkEnd w:id="76"/>
+      <w:bookmarkStart w:id="80" w:name="_Приложение_2._Директории"/>
+      <w:bookmarkStart w:id="81" w:name="_Toc193715158"/>
+      <w:bookmarkEnd w:id="80"/>
       <w:r>
         <w:lastRenderedPageBreak/>
         <w:t xml:space="preserve">Приложение </w:t>
@@ -27512,7 +28672,7 @@
       <w:r>
         <w:t>. Директории с вакансиями</w:t>
       </w:r>
-      <w:bookmarkEnd w:id="77"/>
+      <w:bookmarkEnd w:id="81"/>
     </w:p>
     <w:p>
       <w:r>
@@ -27534,7 +28694,28 @@
           <w:i/>
           <w:iCs/>
         </w:rPr>
-        <w:t>“./data/dotcom_domain/Android”</w:t>
+        <w:t>«</w:t>
+      </w:r>
+      <w:r>
+        <w:rPr>
+          <w:i/>
+          <w:iCs/>
+        </w:rPr>
+        <w:t>data/jobs_data/data</w:t>
+      </w:r>
+      <w:r>
+        <w:rPr>
+          <w:i/>
+          <w:iCs/>
+        </w:rPr>
+        <w:t>/dotcom_domain/Android</w:t>
+      </w:r>
+      <w:r>
+        <w:rPr>
+          <w:i/>
+          <w:iCs/>
+        </w:rPr>
+        <w:t>»</w:t>
       </w:r>
       <w:r>
         <w:t xml:space="preserve"> </w:t>
@@ -27581,7 +28762,28 @@
           <w:i/>
           <w:iCs/>
         </w:rPr>
-        <w:t>“./data/dotcom_domain/iOS”</w:t>
+        <w:t>«</w:t>
+      </w:r>
+      <w:r>
+        <w:rPr>
+          <w:i/>
+          <w:iCs/>
+        </w:rPr>
+        <w:t>data/jobs_data/data</w:t>
+      </w:r>
+      <w:r>
+        <w:rPr>
+          <w:i/>
+          <w:iCs/>
+        </w:rPr>
+        <w:t>/dotcom_domain/iOS</w:t>
+      </w:r>
+      <w:r>
+        <w:rPr>
+          <w:i/>
+          <w:iCs/>
+        </w:rPr>
+        <w:t>»</w:t>
       </w:r>
       <w:r>
         <w:t xml:space="preserve"> </w:t>
@@ -27618,7 +28820,28 @@
           <w:i/>
           <w:iCs/>
         </w:rPr>
-        <w:t>“./data/local_domain/Android”</w:t>
+        <w:t>«</w:t>
+      </w:r>
+      <w:r>
+        <w:rPr>
+          <w:i/>
+          <w:iCs/>
+        </w:rPr>
+        <w:t>data/jobs_data/data</w:t>
+      </w:r>
+      <w:r>
+        <w:rPr>
+          <w:i/>
+          <w:iCs/>
+        </w:rPr>
+        <w:t>/local_domain/Android</w:t>
+      </w:r>
+      <w:r>
+        <w:rPr>
+          <w:i/>
+          <w:iCs/>
+        </w:rPr>
+        <w:t>»</w:t>
       </w:r>
       <w:r>
         <w:t xml:space="preserve"> </w:t>
@@ -27655,7 +28878,28 @@
           <w:i/>
           <w:iCs/>
         </w:rPr>
-        <w:t>“./data/local_domain/iOS”</w:t>
+        <w:t>«</w:t>
+      </w:r>
+      <w:r>
+        <w:rPr>
+          <w:i/>
+          <w:iCs/>
+        </w:rPr>
+        <w:t>data/jobs_data/data</w:t>
+      </w:r>
+      <w:r>
+        <w:rPr>
+          <w:i/>
+          <w:iCs/>
+        </w:rPr>
+        <w:t>/data/local_domain/iOS</w:t>
+      </w:r>
+      <w:r>
+        <w:rPr>
+          <w:i/>
+          <w:iCs/>
+        </w:rPr>
+        <w:t>»</w:t>
       </w:r>
       <w:r>
         <w:t xml:space="preserve"> </w:t>
@@ -27698,9 +28942,9 @@
         <w:spacing w:before="360" w:after="360"/>
         <w:jc w:val="right"/>
       </w:pPr>
-      <w:bookmarkStart w:id="78" w:name="_Приложение_3._Итоговый"/>
-      <w:bookmarkStart w:id="79" w:name="_Toc193715159"/>
-      <w:bookmarkEnd w:id="78"/>
+      <w:bookmarkStart w:id="82" w:name="_Приложение_3._Итоговый"/>
+      <w:bookmarkStart w:id="83" w:name="_Toc193715159"/>
+      <w:bookmarkEnd w:id="82"/>
       <w:r>
         <w:lastRenderedPageBreak/>
         <w:t xml:space="preserve">Приложение </w:t>
@@ -27717,7 +28961,7 @@
       <w:r>
         <w:t xml:space="preserve"> набор данных</w:t>
       </w:r>
-      <w:bookmarkEnd w:id="79"/>
+      <w:bookmarkEnd w:id="83"/>
     </w:p>
     <w:p>
       <w:r>
@@ -27825,7 +29069,7 @@
           <w:iCs/>
           <w:lang w:val="en-US"/>
         </w:rPr>
-        <w:t>“Europe”</w:t>
+        <w:t>Europe</w:t>
       </w:r>
       <w:r>
         <w:rPr>
@@ -27838,14 +29082,6 @@
       </w:r>
       <w:r>
         <w:rPr>
-          <w:i/>
-          <w:iCs/>
-          <w:lang w:val="en-US"/>
-        </w:rPr>
-        <w:t>” Northern</w:t>
-      </w:r>
-      <w:r>
-        <w:rPr>
           <w:lang w:val="en-US"/>
         </w:rPr>
         <w:t xml:space="preserve"> </w:t>
@@ -27856,7 +29092,21 @@
           <w:iCs/>
           <w:lang w:val="en-US"/>
         </w:rPr>
-        <w:t>America”</w:t>
+        <w:t>Northern</w:t>
+      </w:r>
+      <w:r>
+        <w:rPr>
+          <w:lang w:val="en-US"/>
+        </w:rPr>
+        <w:t xml:space="preserve"> </w:t>
+      </w:r>
+      <w:r>
+        <w:rPr>
+          <w:i/>
+          <w:iCs/>
+          <w:lang w:val="en-US"/>
+        </w:rPr>
+        <w:t>America</w:t>
       </w:r>
       <w:r>
         <w:rPr>
@@ -28030,7 +29280,21 @@
         <w:t>—</w:t>
       </w:r>
       <w:r>
-        <w:t xml:space="preserve"> тип домена, используемого для поиска (“</w:t>
+        <w:t xml:space="preserve"> тип домена, используемого для поиска </w:t>
+      </w:r>
+      <w:r>
+        <w:rPr>
+          <w:i/>
+          <w:iCs/>
+        </w:rPr>
+        <w:t>(</w:t>
+      </w:r>
+      <w:r>
+        <w:rPr>
+          <w:i/>
+          <w:iCs/>
+        </w:rPr>
+        <w:t>«</w:t>
       </w:r>
       <w:r>
         <w:rPr>
@@ -28040,7 +29304,25 @@
         <w:t>default</w:t>
       </w:r>
       <w:r>
-        <w:t>”/ “</w:t>
+        <w:rPr>
+          <w:i/>
+          <w:iCs/>
+        </w:rPr>
+        <w:t>»</w:t>
+      </w:r>
+      <w:r>
+        <w:rPr>
+          <w:i/>
+          <w:iCs/>
+        </w:rPr>
+        <w:t xml:space="preserve">/ </w:t>
+      </w:r>
+      <w:r>
+        <w:rPr>
+          <w:i/>
+          <w:iCs/>
+        </w:rPr>
+        <w:t>«</w:t>
       </w:r>
       <w:r>
         <w:rPr>
@@ -28050,7 +29332,14 @@
         <w:t>local</w:t>
       </w:r>
       <w:r>
-        <w:t>”);</w:t>
+        <w:rPr>
+          <w:i/>
+          <w:iCs/>
+        </w:rPr>
+        <w:t>»</w:t>
+      </w:r>
+      <w:r>
+        <w:t>);</w:t>
       </w:r>
     </w:p>
     <w:p>
@@ -28088,7 +29377,7 @@
         <w:t>Google</w:t>
       </w:r>
       <w:r>
-        <w:t>, использованный при поиске (например, “</w:t>
+        <w:t xml:space="preserve">, использованный при поиске (например, </w:t>
       </w:r>
       <w:r>
         <w:rPr>
@@ -28098,7 +29387,7 @@
         <w:t>google.com</w:t>
       </w:r>
       <w:r>
-        <w:t>”);</w:t>
+        <w:t>);</w:t>
       </w:r>
     </w:p>
     <w:p>
@@ -28192,7 +29481,23 @@
           <w:iCs/>
           <w:lang w:val="en-US"/>
         </w:rPr>
-        <w:t>“Senior Android Developer”</w:t>
+        <w:t>«</w:t>
+      </w:r>
+      <w:r>
+        <w:rPr>
+          <w:i/>
+          <w:iCs/>
+          <w:lang w:val="en-US"/>
+        </w:rPr>
+        <w:t>Senior Android Developer</w:t>
+      </w:r>
+      <w:r>
+        <w:rPr>
+          <w:i/>
+          <w:iCs/>
+          <w:lang w:val="en-US"/>
+        </w:rPr>
+        <w:t>»</w:t>
       </w:r>
       <w:r>
         <w:rPr>
@@ -28261,7 +29566,21 @@
           <w:i/>
           <w:iCs/>
         </w:rPr>
-        <w:t>“Vienna, Austria”</w:t>
+        <w:t>«</w:t>
+      </w:r>
+      <w:r>
+        <w:rPr>
+          <w:i/>
+          <w:iCs/>
+        </w:rPr>
+        <w:t>Vienna, Austria</w:t>
+      </w:r>
+      <w:r>
+        <w:rPr>
+          <w:i/>
+          <w:iCs/>
+        </w:rPr>
+        <w:t>»</w:t>
       </w:r>
       <w:r>
         <w:t xml:space="preserve"> или </w:t>
@@ -28271,7 +29590,21 @@
           <w:i/>
           <w:iCs/>
         </w:rPr>
-        <w:t>“Anywhere”</w:t>
+        <w:t>«</w:t>
+      </w:r>
+      <w:r>
+        <w:rPr>
+          <w:i/>
+          <w:iCs/>
+        </w:rPr>
+        <w:t>Anywhere</w:t>
+      </w:r>
+      <w:r>
+        <w:rPr>
+          <w:i/>
+          <w:iCs/>
+        </w:rPr>
+        <w:t>»</w:t>
       </w:r>
       <w:r>
         <w:t xml:space="preserve"> для удалённой работы);</w:t>
@@ -28308,24 +29641,38 @@
         <w:rPr>
           <w:i/>
           <w:iCs/>
-          <w:lang w:val="en-US"/>
-        </w:rPr>
-        <w:t>“</w:t>
-      </w:r>
-      <w:r>
-        <w:rPr>
-          <w:i/>
-          <w:iCs/>
         </w:rPr>
         <w:t>Indeed, LinkedIn, Startup Jobs</w:t>
       </w:r>
       <w:r>
-        <w:rPr>
-          <w:i/>
-          <w:iCs/>
-          <w:lang w:val="en-US"/>
-        </w:rPr>
-        <w:t>”</w:t>
+        <w:t xml:space="preserve"> </w:t>
+      </w:r>
+      <w:r>
+        <w:t>и</w:t>
+      </w:r>
+      <w:r>
+        <w:rPr>
+          <w:lang w:val="en-US"/>
+        </w:rPr>
+        <w:t xml:space="preserve"> </w:t>
+      </w:r>
+      <w:r>
+        <w:t>т</w:t>
+      </w:r>
+      <w:r>
+        <w:rPr>
+          <w:lang w:val="en-US"/>
+        </w:rPr>
+        <w:t xml:space="preserve">. </w:t>
+      </w:r>
+      <w:r>
+        <w:t>д</w:t>
+      </w:r>
+      <w:r>
+        <w:rPr>
+          <w:lang w:val="en-US"/>
+        </w:rPr>
+        <w:t>.</w:t>
       </w:r>
       <w:r>
         <w:t>)</w:t>
@@ -28505,10 +29852,26 @@
           <w:iCs/>
           <w:lang w:val="en-US"/>
         </w:rPr>
+        <w:t>«</w:t>
+      </w:r>
+      <w:r>
+        <w:rPr>
+          <w:i/>
+          <w:iCs/>
+          <w:lang w:val="en-US"/>
+        </w:rPr>
         <w:t>Full-time</w:t>
       </w:r>
       <w:r>
         <w:rPr>
+          <w:i/>
+          <w:iCs/>
+          <w:lang w:val="en-US"/>
+        </w:rPr>
+        <w:t>»</w:t>
+      </w:r>
+      <w:r>
+        <w:rPr>
           <w:lang w:val="en-US"/>
         </w:rPr>
         <w:t xml:space="preserve">, </w:t>
@@ -28519,7 +29882,23 @@
           <w:iCs/>
           <w:lang w:val="en-US"/>
         </w:rPr>
+        <w:t>«</w:t>
+      </w:r>
+      <w:r>
+        <w:rPr>
+          <w:i/>
+          <w:iCs/>
+          <w:lang w:val="en-US"/>
+        </w:rPr>
         <w:t>Part-time</w:t>
+      </w:r>
+      <w:r>
+        <w:rPr>
+          <w:i/>
+          <w:iCs/>
+          <w:lang w:val="en-US"/>
+        </w:rPr>
+        <w:t>»</w:t>
       </w:r>
       <w:r>
         <w:rPr>
@@ -28587,7 +29966,21 @@
           <w:i/>
           <w:iCs/>
         </w:rPr>
-        <w:t>“No degree mentioned”</w:t>
+        <w:t>«</w:t>
+      </w:r>
+      <w:r>
+        <w:rPr>
+          <w:i/>
+          <w:iCs/>
+        </w:rPr>
+        <w:t>No degree mentioned</w:t>
+      </w:r>
+      <w:r>
+        <w:rPr>
+          <w:i/>
+          <w:iCs/>
+        </w:rPr>
+        <w:t>»</w:t>
       </w:r>
       <w:r>
         <w:t xml:space="preserve">, если степень не указана, </w:t>
@@ -28656,7 +30049,13 @@
         <w:t>—</w:t>
       </w:r>
       <w:r>
-        <w:t xml:space="preserve"> дата и время выполнения поиска (например, “2025-01-13 12:08:48 </w:t>
+        <w:t xml:space="preserve"> дата и время выполнения поиска (например, </w:t>
+      </w:r>
+      <w:r>
+        <w:t>«</w:t>
+      </w:r>
+      <w:r>
+        <w:t xml:space="preserve">2025-01-13 12:08:48 </w:t>
       </w:r>
       <w:r>
         <w:rPr>
@@ -28666,7 +30065,10 @@
         <w:t>UTC</w:t>
       </w:r>
       <w:r>
-        <w:t>”);</w:t>
+        <w:t>»</w:t>
+      </w:r>
+      <w:r>
+        <w:t>);</w:t>
       </w:r>
     </w:p>
     <w:p>
@@ -28701,7 +30103,21 @@
           <w:i/>
           <w:iCs/>
         </w:rPr>
-        <w:t>“Android developer”</w:t>
+        <w:t>«</w:t>
+      </w:r>
+      <w:r>
+        <w:rPr>
+          <w:i/>
+          <w:iCs/>
+        </w:rPr>
+        <w:t>Android developer</w:t>
+      </w:r>
+      <w:r>
+        <w:rPr>
+          <w:i/>
+          <w:iCs/>
+        </w:rPr>
+        <w:t>»</w:t>
       </w:r>
       <w:r>
         <w:t xml:space="preserve"> или </w:t>
@@ -28711,7 +30127,21 @@
           <w:i/>
           <w:iCs/>
         </w:rPr>
-        <w:t>“iOS developer”</w:t>
+        <w:t>«</w:t>
+      </w:r>
+      <w:r>
+        <w:rPr>
+          <w:i/>
+          <w:iCs/>
+        </w:rPr>
+        <w:t>iOS developer</w:t>
+      </w:r>
+      <w:r>
+        <w:rPr>
+          <w:i/>
+          <w:iCs/>
+        </w:rPr>
+        <w:t>»</w:t>
       </w:r>
       <w:r>
         <w:t>).</w:t>
@@ -28738,11 +30168,11 @@
         <w:spacing w:before="360" w:after="360"/>
         <w:jc w:val="right"/>
       </w:pPr>
-      <w:bookmarkStart w:id="80" w:name="_Приложение_2._Промпт"/>
-      <w:bookmarkStart w:id="81" w:name="_Приложение_3._Промпт"/>
-      <w:bookmarkStart w:id="82" w:name="_Toc193715160"/>
-      <w:bookmarkEnd w:id="80"/>
-      <w:bookmarkEnd w:id="81"/>
+      <w:bookmarkStart w:id="84" w:name="_Приложение_2._Промпт"/>
+      <w:bookmarkStart w:id="85" w:name="_Приложение_3._Промпт"/>
+      <w:bookmarkStart w:id="86" w:name="_Toc193715160"/>
+      <w:bookmarkEnd w:id="84"/>
+      <w:bookmarkEnd w:id="85"/>
       <w:r>
         <w:t xml:space="preserve">Приложение </w:t>
       </w:r>
@@ -28752,7 +30182,7 @@
       <w:r>
         <w:t>. Промпт для разбиения вакансий на логические части</w:t>
       </w:r>
-      <w:bookmarkEnd w:id="82"/>
+      <w:bookmarkEnd w:id="86"/>
     </w:p>
     <w:p>
       <w:pPr>
@@ -29194,8 +30624,8 @@
         <w:spacing w:before="360" w:after="360"/>
         <w:jc w:val="right"/>
       </w:pPr>
-      <w:bookmarkStart w:id="83" w:name="_Приложение_5._Пример"/>
-      <w:bookmarkEnd w:id="83"/>
+      <w:bookmarkStart w:id="87" w:name="_Приложение_5._Пример"/>
+      <w:bookmarkEnd w:id="87"/>
       <w:r>
         <w:lastRenderedPageBreak/>
         <w:t xml:space="preserve">Приложение </w:t>
@@ -29575,8 +31005,8 @@
         <w:spacing w:before="360" w:after="360"/>
         <w:jc w:val="right"/>
       </w:pPr>
-      <w:bookmarkStart w:id="84" w:name="_Приложение_6._Промпт"/>
-      <w:bookmarkEnd w:id="84"/>
+      <w:bookmarkStart w:id="88" w:name="_Приложение_6._Промпт"/>
+      <w:bookmarkEnd w:id="88"/>
       <w:r>
         <w:lastRenderedPageBreak/>
         <w:t xml:space="preserve">Приложение </w:t>
@@ -29799,25 +31229,7 @@
           <w:iCs/>
           <w:lang w:val="en-US"/>
         </w:rPr>
-        <w:t>5. **IGNORE** overly generic technology words/phrases (e.g. "design patterns", "android ui", "</w:t>
-      </w:r>
-      <w:proofErr w:type="spellStart"/>
-      <w:r>
-        <w:rPr>
-          <w:i/>
-          <w:iCs/>
-          <w:lang w:val="en-US"/>
-        </w:rPr>
-        <w:t>json</w:t>
-      </w:r>
-      <w:proofErr w:type="spellEnd"/>
-      <w:r>
-        <w:rPr>
-          <w:i/>
-          <w:iCs/>
-          <w:lang w:val="en-US"/>
-        </w:rPr>
-        <w:t xml:space="preserve">", "xml", "clean code", "API integration", "unit testing", "Continuous integration", "CI", "CD", "CI/CD", "cryptography", "application testing" </w:t>
+        <w:t xml:space="preserve">5. **IGNORE** overly generic technology words/phrases (e.g. "design patterns", "android ui", "json", "xml", "clean code", "API integration", "unit testing", "Continuous integration", "CI", "CD", "CI/CD", "cryptography", "application testing" </w:t>
       </w:r>
       <w:proofErr w:type="spellStart"/>
       <w:r>
@@ -31781,8 +33193,8 @@
         <w:spacing w:before="360" w:after="360"/>
         <w:jc w:val="right"/>
       </w:pPr>
-      <w:bookmarkStart w:id="85" w:name="_Приложение_7._Чёрный"/>
-      <w:bookmarkEnd w:id="85"/>
+      <w:bookmarkStart w:id="89" w:name="_Приложение_7._Чёрный"/>
+      <w:bookmarkEnd w:id="89"/>
       <w:r>
         <w:rPr>
           <w:i/>
@@ -33072,8 +34484,8 @@
       </w:pPr>
     </w:p>
     <w:sectPr>
-      <w:headerReference w:type="default" r:id="rId46"/>
-      <w:footerReference w:type="default" r:id="rId47"/>
+      <w:headerReference w:type="default" r:id="rId52"/>
+      <w:footerReference w:type="default" r:id="rId53"/>
       <w:pgSz w:w="11906" w:h="16838"/>
       <w:pgMar w:top="1418" w:right="1418" w:bottom="1418" w:left="1701" w:header="709" w:footer="709" w:gutter="0"/>
       <w:pgNumType w:start="0"/>

</xml_diff>

<commit_message>
Update Ivan Ireev's Bachelor's Thesis.docx
</commit_message>
<xml_diff>
--- a/Ivan Ireev's Bachelor's Thesis.docx
+++ b/Ivan Ireev's Bachelor's Thesis.docx
@@ -234,7 +234,23 @@
     </w:p>
     <w:p>
       <w:r>
-        <w:t>[дд. мм. гггг]</w:t>
+        <w:t>[</w:t>
+      </w:r>
+      <w:proofErr w:type="spellStart"/>
+      <w:r>
+        <w:t>дд</w:t>
+      </w:r>
+      <w:proofErr w:type="spellEnd"/>
+      <w:r>
+        <w:t xml:space="preserve">. мм. </w:t>
+      </w:r>
+      <w:proofErr w:type="spellStart"/>
+      <w:r>
+        <w:t>гггг</w:t>
+      </w:r>
+      <w:proofErr w:type="spellEnd"/>
+      <w:r>
+        <w:t>]</w:t>
       </w:r>
     </w:p>
     <w:p>
@@ -3835,27 +3851,87 @@
         <w:t>На случайной подвыборке объявлений</w:t>
       </w:r>
       <w:r>
+        <w:t xml:space="preserve"> (n ≥ 30)</w:t>
+      </w:r>
+      <w:r>
+        <w:t xml:space="preserve"> определить и разметить логические блоки</w:t>
+      </w:r>
+      <w:r>
         <w:t xml:space="preserve"> </w:t>
       </w:r>
       <w:r>
-        <w:t>(n ≥ 30)</w:t>
-      </w:r>
-      <w:r>
-        <w:t xml:space="preserve"> определить и разметить логические блоки</w:t>
-      </w:r>
-      <w:r>
+        <w:t xml:space="preserve">— </w:t>
+      </w:r>
+      <w:r>
+        <w:rPr>
+          <w:i/>
+          <w:iCs/>
+          <w:lang w:val="en-US"/>
+        </w:rPr>
+        <w:t>Platform</w:t>
+      </w:r>
+      <w:r>
+        <w:t xml:space="preserve">, </w:t>
+      </w:r>
+      <w:r>
+        <w:rPr>
+          <w:i/>
+          <w:iCs/>
+          <w:lang w:val="en-US"/>
+        </w:rPr>
+        <w:t>Salary</w:t>
+      </w:r>
+      <w:r>
+        <w:t xml:space="preserve">, </w:t>
+      </w:r>
+      <w:r>
+        <w:rPr>
+          <w:i/>
+          <w:iCs/>
+          <w:lang w:val="en-US"/>
+        </w:rPr>
+        <w:t>Requirements</w:t>
+      </w:r>
+      <w:r>
+        <w:t xml:space="preserve">, </w:t>
+      </w:r>
+      <w:r>
+        <w:rPr>
+          <w:i/>
+          <w:iCs/>
+          <w:lang w:val="en-US"/>
+        </w:rPr>
+        <w:t>Nice</w:t>
+      </w:r>
+      <w:r>
+        <w:rPr>
+          <w:i/>
+          <w:iCs/>
+        </w:rPr>
         <w:t xml:space="preserve"> </w:t>
       </w:r>
       <w:r>
-        <w:t xml:space="preserve">— </w:t>
-      </w:r>
-      <w:r>
-        <w:rPr>
-          <w:i/>
-          <w:iCs/>
-          <w:lang w:val="en-US"/>
-        </w:rPr>
-        <w:t>Platform</w:t>
+        <w:rPr>
+          <w:i/>
+          <w:iCs/>
+          <w:lang w:val="en-US"/>
+        </w:rPr>
+        <w:t>to</w:t>
+      </w:r>
+      <w:r>
+        <w:rPr>
+          <w:i/>
+          <w:iCs/>
+        </w:rPr>
+        <w:t> </w:t>
+      </w:r>
+      <w:r>
+        <w:rPr>
+          <w:i/>
+          <w:iCs/>
+          <w:lang w:val="en-US"/>
+        </w:rPr>
+        <w:t>Have</w:t>
       </w:r>
       <w:r>
         <w:t xml:space="preserve">, </w:t>
@@ -3866,7 +3942,7 @@
           <w:iCs/>
           <w:lang w:val="en-US"/>
         </w:rPr>
-        <w:t>Salary</w:t>
+        <w:t>Responsibilities</w:t>
       </w:r>
       <w:r>
         <w:t xml:space="preserve">, </w:t>
@@ -3877,90 +3953,27 @@
           <w:iCs/>
           <w:lang w:val="en-US"/>
         </w:rPr>
-        <w:t>Requirements</w:t>
-      </w:r>
-      <w:r>
-        <w:t xml:space="preserve">, </w:t>
-      </w:r>
-      <w:r>
-        <w:rPr>
-          <w:i/>
-          <w:iCs/>
-          <w:lang w:val="en-US"/>
-        </w:rPr>
-        <w:t>Nice</w:t>
-      </w:r>
-      <w:r>
-        <w:rPr>
-          <w:i/>
-          <w:iCs/>
-        </w:rPr>
+        <w:t>Benefits</w:t>
+      </w:r>
+      <w:r>
+        <w:t xml:space="preserve"> — </w:t>
+      </w:r>
+      <w:r>
+        <w:rPr>
+          <w:lang w:val="en-US"/>
+        </w:rPr>
+        <w:t>c</w:t>
+      </w:r>
+      <w:r>
         <w:t xml:space="preserve"> </w:t>
       </w:r>
       <w:r>
-        <w:rPr>
-          <w:i/>
-          <w:iCs/>
-          <w:lang w:val="en-US"/>
-        </w:rPr>
-        <w:t>to</w:t>
-      </w:r>
-      <w:r>
-        <w:rPr>
-          <w:i/>
-          <w:iCs/>
-        </w:rPr>
-        <w:t> </w:t>
-      </w:r>
-      <w:r>
-        <w:rPr>
-          <w:i/>
-          <w:iCs/>
-          <w:lang w:val="en-US"/>
-        </w:rPr>
-        <w:t>Have</w:t>
-      </w:r>
-      <w:r>
-        <w:t xml:space="preserve">, </w:t>
-      </w:r>
-      <w:r>
-        <w:rPr>
-          <w:i/>
-          <w:iCs/>
-          <w:lang w:val="en-US"/>
-        </w:rPr>
-        <w:t>Responsibilities</w:t>
-      </w:r>
-      <w:r>
-        <w:t xml:space="preserve">, </w:t>
-      </w:r>
-      <w:r>
-        <w:rPr>
-          <w:i/>
-          <w:iCs/>
-          <w:lang w:val="en-US"/>
-        </w:rPr>
-        <w:t>Benefits</w:t>
-      </w:r>
-      <w:r>
-        <w:t xml:space="preserve"> — </w:t>
-      </w:r>
-      <w:r>
-        <w:rPr>
-          <w:lang w:val="en-US"/>
-        </w:rPr>
-        <w:t>c</w:t>
+        <w:t>помощью</w:t>
       </w:r>
       <w:r>
         <w:t xml:space="preserve"> </w:t>
       </w:r>
       <w:r>
-        <w:t>помощью</w:t>
-      </w:r>
-      <w:r>
-        <w:t xml:space="preserve"> </w:t>
-      </w:r>
-      <w:r>
         <w:rPr>
           <w:i/>
           <w:iCs/>
@@ -3968,10 +3981,7 @@
         <w:t>ChatGPT‑4o</w:t>
       </w:r>
       <w:r>
-        <w:t xml:space="preserve">; </w:t>
-      </w:r>
-      <w:r>
-        <w:t xml:space="preserve">выполнить валидацию качества разметки и, при удовлетворительных результатах, распространить процедуру на весь </w:t>
+        <w:t xml:space="preserve">; выполнить валидацию качества разметки и, при удовлетворительных результатах, распространить процедуру на весь </w:t>
       </w:r>
       <w:r>
         <w:t>набор данных</w:t>
@@ -4147,10 +4157,7 @@
         <w:t>ChatGPT-4o</w:t>
       </w:r>
       <w:r>
-        <w:t xml:space="preserve">; </w:t>
-      </w:r>
-      <w:r>
-        <w:t xml:space="preserve">провести валидацию качества извлечения и, при удовлетворительных результатах, масштабировать обработку на весь </w:t>
+        <w:t xml:space="preserve">; провести валидацию качества извлечения и, при удовлетворительных результатах, масштабировать обработку на весь </w:t>
       </w:r>
       <w:r>
         <w:t>набор данных</w:t>
@@ -4331,7 +4338,15 @@
         <w:t>П</w:t>
       </w:r>
       <w:r>
-        <w:t>редставить полученные результаты в интерактивном дашборде </w:t>
+        <w:t xml:space="preserve">редставить полученные результаты в интерактивном </w:t>
+      </w:r>
+      <w:proofErr w:type="spellStart"/>
+      <w:r>
+        <w:t>дашборде</w:t>
+      </w:r>
+      <w:proofErr w:type="spellEnd"/>
+      <w:r>
+        <w:t> </w:t>
       </w:r>
       <w:r>
         <w:rPr>
@@ -4467,6 +4482,7 @@
       <w:r>
         <w:t xml:space="preserve">, </w:t>
       </w:r>
+      <w:proofErr w:type="spellStart"/>
       <w:r>
         <w:rPr>
           <w:i/>
@@ -4474,9 +4490,11 @@
         </w:rPr>
         <w:t>middle</w:t>
       </w:r>
+      <w:proofErr w:type="spellEnd"/>
       <w:r>
         <w:t xml:space="preserve"> и </w:t>
       </w:r>
+      <w:proofErr w:type="spellStart"/>
       <w:r>
         <w:rPr>
           <w:i/>
@@ -4484,6 +4502,7 @@
         </w:rPr>
         <w:t>senior</w:t>
       </w:r>
+      <w:proofErr w:type="spellEnd"/>
       <w:r>
         <w:t xml:space="preserve">; далее разделения на эти уровни не будет. </w:t>
       </w:r>
@@ -10928,62 +10947,41 @@
     <w:p>
       <w:pPr>
         <w:spacing w:after="120"/>
-        <w:rPr>
-          <w:lang w:val="en-US"/>
-        </w:rPr>
       </w:pPr>
       <w:r>
         <w:t>Для</w:t>
       </w:r>
       <w:r>
-        <w:rPr>
-          <w:lang w:val="en-US"/>
-        </w:rPr>
         <w:t xml:space="preserve"> </w:t>
       </w:r>
       <w:r>
         <w:t>определения</w:t>
       </w:r>
       <w:r>
-        <w:rPr>
-          <w:lang w:val="en-US"/>
-        </w:rPr>
         <w:t xml:space="preserve"> </w:t>
       </w:r>
       <w:r>
         <w:t>языка</w:t>
       </w:r>
       <w:r>
-        <w:rPr>
-          <w:lang w:val="en-US"/>
-        </w:rPr>
         <w:t xml:space="preserve"> </w:t>
       </w:r>
       <w:r>
         <w:t>использовался</w:t>
       </w:r>
       <w:r>
-        <w:rPr>
-          <w:lang w:val="en-US"/>
-        </w:rPr>
         <w:t xml:space="preserve"> </w:t>
       </w:r>
       <w:r>
         <w:t>следующий</w:t>
       </w:r>
       <w:r>
-        <w:rPr>
-          <w:lang w:val="en-US"/>
-        </w:rPr>
         <w:t xml:space="preserve"> </w:t>
       </w:r>
       <w:r>
         <w:t>промпт</w:t>
       </w:r>
       <w:r>
-        <w:rPr>
-          <w:lang w:val="en-US"/>
-        </w:rPr>
         <w:t xml:space="preserve">: </w:t>
       </w:r>
     </w:p>
@@ -12583,6 +12581,7 @@
           </w:rPr>
           <w:t>, 2025</w:t>
         </w:r>
+        <w:proofErr w:type="spellStart"/>
         <w:r>
           <w:rPr>
             <w:rStyle w:val="Hyperlink"/>
@@ -12590,6 +12589,7 @@
           </w:rPr>
           <w:t>i</w:t>
         </w:r>
+        <w:proofErr w:type="spellEnd"/>
       </w:hyperlink>
       <w:r>
         <w:t>)</w:t>
@@ -13707,25 +13707,13 @@
         <w:t>.</w:t>
       </w:r>
       <w:r>
-        <w:t xml:space="preserve"> Это нужного чтобы </w:t>
-      </w:r>
-      <w:r>
-        <w:t>отправлять</w:t>
-      </w:r>
-      <w:r>
-        <w:t xml:space="preserve"> </w:t>
-      </w:r>
-      <w:r>
-        <w:t xml:space="preserve">всю </w:t>
+        <w:t xml:space="preserve"> Это нужного чтобы отправлять всю </w:t>
       </w:r>
       <w:r>
         <w:t xml:space="preserve">необходимую </w:t>
       </w:r>
       <w:r>
-        <w:t>информацию о вакансии в одном</w:t>
-      </w:r>
-      <w:r>
-        <w:t xml:space="preserve"> </w:t>
+        <w:t xml:space="preserve">информацию о вакансии в одном </w:t>
       </w:r>
       <w:r>
         <w:rPr>
@@ -13736,10 +13724,7 @@
         <w:t>API</w:t>
       </w:r>
       <w:r>
-        <w:t xml:space="preserve"> запросе</w:t>
-      </w:r>
-      <w:r>
-        <w:t xml:space="preserve"> к модели </w:t>
+        <w:t xml:space="preserve"> запросе к модели </w:t>
       </w:r>
       <w:r>
         <w:rPr>
@@ -14170,7 +14155,19 @@
       </w:r>
       <w:r>
         <w:lastRenderedPageBreak/>
-        <w:t>составил 96,73 %, что существенно превышает заданное значение и подтверждает надёжность автоматического метода.</w:t>
+        <w:t>составил 9</w:t>
+      </w:r>
+      <w:r>
+        <w:t>8</w:t>
+      </w:r>
+      <w:r>
+        <w:t>,7</w:t>
+      </w:r>
+      <w:r>
+        <w:t>1</w:t>
+      </w:r>
+      <w:r>
+        <w:t xml:space="preserve"> %, что существенно превышает заданное значение и подтверждает надёжность автоматического метода.</w:t>
       </w:r>
     </w:p>
     <w:p>
@@ -15090,8 +15087,23 @@
                 <w:lang w:eastAsia="ru-RU"/>
                 <w14:ligatures w14:val="none"/>
               </w:rPr>
-              <w:t>EU count</w:t>
-            </w:r>
+              <w:t xml:space="preserve">EU </w:t>
+            </w:r>
+            <w:proofErr w:type="spellStart"/>
+            <w:r>
+              <w:rPr>
+                <w:rFonts w:ascii="Calibri" w:eastAsia="Times New Roman" w:hAnsi="Calibri" w:cs="Calibri"/>
+                <w:b/>
+                <w:bCs/>
+                <w:color w:val="000000"/>
+                <w:kern w:val="0"/>
+                <w:sz w:val="22"/>
+                <w:lang w:eastAsia="ru-RU"/>
+                <w14:ligatures w14:val="none"/>
+              </w:rPr>
+              <w:t>count</w:t>
+            </w:r>
+            <w:proofErr w:type="spellEnd"/>
           </w:p>
         </w:tc>
         <w:tc>
@@ -15219,8 +15231,23 @@
                 <w:lang w:eastAsia="ru-RU"/>
                 <w14:ligatures w14:val="none"/>
               </w:rPr>
-              <w:t>NA count</w:t>
-            </w:r>
+              <w:t xml:space="preserve">NA </w:t>
+            </w:r>
+            <w:proofErr w:type="spellStart"/>
+            <w:r>
+              <w:rPr>
+                <w:rFonts w:ascii="Calibri" w:eastAsia="Times New Roman" w:hAnsi="Calibri" w:cs="Calibri"/>
+                <w:b/>
+                <w:bCs/>
+                <w:color w:val="000000"/>
+                <w:kern w:val="0"/>
+                <w:sz w:val="22"/>
+                <w:lang w:eastAsia="ru-RU"/>
+                <w14:ligatures w14:val="none"/>
+              </w:rPr>
+              <w:t>count</w:t>
+            </w:r>
+            <w:proofErr w:type="spellEnd"/>
           </w:p>
         </w:tc>
         <w:tc>
@@ -16777,8 +16804,21 @@
                 <w:lang w:eastAsia="ru-RU"/>
                 <w14:ligatures w14:val="none"/>
               </w:rPr>
-              <w:t>Kotlin Multiplatform</w:t>
-            </w:r>
+              <w:t xml:space="preserve">Kotlin </w:t>
+            </w:r>
+            <w:proofErr w:type="spellStart"/>
+            <w:r>
+              <w:rPr>
+                <w:rFonts w:ascii="Calibri" w:eastAsia="Times New Roman" w:hAnsi="Calibri" w:cs="Calibri"/>
+                <w:color w:val="000000"/>
+                <w:kern w:val="0"/>
+                <w:sz w:val="22"/>
+                <w:lang w:eastAsia="ru-RU"/>
+                <w14:ligatures w14:val="none"/>
+              </w:rPr>
+              <w:t>Multiplatform</w:t>
+            </w:r>
+            <w:proofErr w:type="spellEnd"/>
           </w:p>
         </w:tc>
         <w:tc>
@@ -17258,6 +17298,7 @@
                 <w14:ligatures w14:val="none"/>
               </w:rPr>
             </w:pPr>
+            <w:proofErr w:type="spellStart"/>
             <w:r>
               <w:rPr>
                 <w:rFonts w:ascii="Calibri" w:eastAsia="Times New Roman" w:hAnsi="Calibri" w:cs="Calibri"/>
@@ -17269,6 +17310,7 @@
               </w:rPr>
               <w:t>TypeScript</w:t>
             </w:r>
+            <w:proofErr w:type="spellEnd"/>
           </w:p>
         </w:tc>
         <w:tc>
@@ -18358,6 +18400,7 @@
                 <w14:ligatures w14:val="none"/>
               </w:rPr>
             </w:pPr>
+            <w:proofErr w:type="spellStart"/>
             <w:r>
               <w:rPr>
                 <w:rFonts w:ascii="Calibri" w:eastAsia="Times New Roman" w:hAnsi="Calibri" w:cs="Calibri"/>
@@ -18369,6 +18412,7 @@
               </w:rPr>
               <w:t>Dart</w:t>
             </w:r>
+            <w:proofErr w:type="spellEnd"/>
           </w:p>
         </w:tc>
         <w:tc>
@@ -18603,6 +18647,7 @@
                 <w14:ligatures w14:val="none"/>
               </w:rPr>
             </w:pPr>
+            <w:proofErr w:type="spellStart"/>
             <w:r>
               <w:rPr>
                 <w:rFonts w:ascii="Calibri" w:eastAsia="Times New Roman" w:hAnsi="Calibri" w:cs="Calibri"/>
@@ -18614,6 +18659,7 @@
               </w:rPr>
               <w:t>TypeScript</w:t>
             </w:r>
+            <w:proofErr w:type="spellEnd"/>
           </w:p>
         </w:tc>
         <w:tc>
@@ -18848,6 +18894,7 @@
                 <w14:ligatures w14:val="none"/>
               </w:rPr>
             </w:pPr>
+            <w:proofErr w:type="spellStart"/>
             <w:r>
               <w:rPr>
                 <w:rFonts w:ascii="Calibri" w:eastAsia="Times New Roman" w:hAnsi="Calibri" w:cs="Calibri"/>
@@ -18859,6 +18906,7 @@
               </w:rPr>
               <w:t>Rust</w:t>
             </w:r>
+            <w:proofErr w:type="spellEnd"/>
           </w:p>
         </w:tc>
         <w:tc>
@@ -18973,6 +19021,7 @@
                 <w14:ligatures w14:val="none"/>
               </w:rPr>
             </w:pPr>
+            <w:proofErr w:type="spellStart"/>
             <w:r>
               <w:rPr>
                 <w:rFonts w:ascii="Calibri" w:eastAsia="Times New Roman" w:hAnsi="Calibri" w:cs="Calibri"/>
@@ -18984,6 +19033,7 @@
               </w:rPr>
               <w:t>Dart</w:t>
             </w:r>
+            <w:proofErr w:type="spellEnd"/>
           </w:p>
         </w:tc>
         <w:tc>
@@ -19102,8 +19152,21 @@
                 <w:lang w:eastAsia="ru-RU"/>
                 <w14:ligatures w14:val="none"/>
               </w:rPr>
-              <w:t>Kotlin Multiplatform</w:t>
-            </w:r>
+              <w:t xml:space="preserve">Kotlin </w:t>
+            </w:r>
+            <w:proofErr w:type="spellStart"/>
+            <w:r>
+              <w:rPr>
+                <w:rFonts w:ascii="Calibri" w:eastAsia="Times New Roman" w:hAnsi="Calibri" w:cs="Calibri"/>
+                <w:color w:val="000000"/>
+                <w:kern w:val="0"/>
+                <w:sz w:val="22"/>
+                <w:lang w:eastAsia="ru-RU"/>
+                <w14:ligatures w14:val="none"/>
+              </w:rPr>
+              <w:t>Multiplatform</w:t>
+            </w:r>
+            <w:proofErr w:type="spellEnd"/>
           </w:p>
         </w:tc>
         <w:tc>
@@ -20048,8 +20111,23 @@
                 <w:lang w:eastAsia="ru-RU"/>
                 <w14:ligatures w14:val="none"/>
               </w:rPr>
-              <w:t>EU count</w:t>
-            </w:r>
+              <w:t xml:space="preserve">EU </w:t>
+            </w:r>
+            <w:proofErr w:type="spellStart"/>
+            <w:r>
+              <w:rPr>
+                <w:rFonts w:ascii="Calibri" w:eastAsia="Times New Roman" w:hAnsi="Calibri" w:cs="Calibri"/>
+                <w:b/>
+                <w:bCs/>
+                <w:color w:val="000000"/>
+                <w:kern w:val="0"/>
+                <w:sz w:val="22"/>
+                <w:lang w:eastAsia="ru-RU"/>
+                <w14:ligatures w14:val="none"/>
+              </w:rPr>
+              <w:t>count</w:t>
+            </w:r>
+            <w:proofErr w:type="spellEnd"/>
           </w:p>
         </w:tc>
         <w:tc>
@@ -20177,8 +20255,23 @@
                 <w:lang w:eastAsia="ru-RU"/>
                 <w14:ligatures w14:val="none"/>
               </w:rPr>
-              <w:t>NA count</w:t>
-            </w:r>
+              <w:t xml:space="preserve">NA </w:t>
+            </w:r>
+            <w:proofErr w:type="spellStart"/>
+            <w:r>
+              <w:rPr>
+                <w:rFonts w:ascii="Calibri" w:eastAsia="Times New Roman" w:hAnsi="Calibri" w:cs="Calibri"/>
+                <w:b/>
+                <w:bCs/>
+                <w:color w:val="000000"/>
+                <w:kern w:val="0"/>
+                <w:sz w:val="22"/>
+                <w:lang w:eastAsia="ru-RU"/>
+                <w14:ligatures w14:val="none"/>
+              </w:rPr>
+              <w:t>count</w:t>
+            </w:r>
+            <w:proofErr w:type="spellEnd"/>
           </w:p>
         </w:tc>
         <w:tc>
@@ -21001,8 +21094,21 @@
                 <w:lang w:eastAsia="ru-RU"/>
                 <w14:ligatures w14:val="none"/>
               </w:rPr>
-              <w:t>Kotlin Multiplatform</w:t>
-            </w:r>
+              <w:t xml:space="preserve">Kotlin </w:t>
+            </w:r>
+            <w:proofErr w:type="spellStart"/>
+            <w:r>
+              <w:rPr>
+                <w:rFonts w:ascii="Calibri" w:eastAsia="Times New Roman" w:hAnsi="Calibri" w:cs="Calibri"/>
+                <w:color w:val="000000"/>
+                <w:kern w:val="0"/>
+                <w:sz w:val="22"/>
+                <w:lang w:eastAsia="ru-RU"/>
+                <w14:ligatures w14:val="none"/>
+              </w:rPr>
+              <w:t>Multiplatform</w:t>
+            </w:r>
+            <w:proofErr w:type="spellEnd"/>
           </w:p>
         </w:tc>
         <w:tc>
@@ -21611,8 +21717,21 @@
                 <w:lang w:eastAsia="ru-RU"/>
                 <w14:ligatures w14:val="none"/>
               </w:rPr>
-              <w:t>Kotlin Multiplatform</w:t>
-            </w:r>
+              <w:t xml:space="preserve">Kotlin </w:t>
+            </w:r>
+            <w:proofErr w:type="spellStart"/>
+            <w:r>
+              <w:rPr>
+                <w:rFonts w:ascii="Calibri" w:eastAsia="Times New Roman" w:hAnsi="Calibri" w:cs="Calibri"/>
+                <w:color w:val="000000"/>
+                <w:kern w:val="0"/>
+                <w:sz w:val="22"/>
+                <w:lang w:eastAsia="ru-RU"/>
+                <w14:ligatures w14:val="none"/>
+              </w:rPr>
+              <w:t>Multiplatform</w:t>
+            </w:r>
+            <w:proofErr w:type="spellEnd"/>
           </w:p>
         </w:tc>
         <w:tc>
@@ -22707,6 +22826,7 @@
                 <w14:ligatures w14:val="none"/>
               </w:rPr>
             </w:pPr>
+            <w:proofErr w:type="spellStart"/>
             <w:r>
               <w:rPr>
                 <w:rFonts w:ascii="Calibri" w:eastAsia="Times New Roman" w:hAnsi="Calibri" w:cs="Calibri"/>
@@ -22718,6 +22838,7 @@
               </w:rPr>
               <w:t>TypeScript</w:t>
             </w:r>
+            <w:proofErr w:type="spellEnd"/>
           </w:p>
         </w:tc>
         <w:tc>
@@ -23197,6 +23318,7 @@
                 <w14:ligatures w14:val="none"/>
               </w:rPr>
             </w:pPr>
+            <w:proofErr w:type="spellStart"/>
             <w:r>
               <w:rPr>
                 <w:rFonts w:ascii="Calibri" w:eastAsia="Times New Roman" w:hAnsi="Calibri" w:cs="Calibri"/>
@@ -23208,6 +23330,7 @@
               </w:rPr>
               <w:t>Dart</w:t>
             </w:r>
+            <w:proofErr w:type="spellEnd"/>
           </w:p>
         </w:tc>
         <w:tc>
@@ -23687,6 +23810,7 @@
                 <w14:ligatures w14:val="none"/>
               </w:rPr>
             </w:pPr>
+            <w:proofErr w:type="spellStart"/>
             <w:r>
               <w:rPr>
                 <w:rFonts w:ascii="Calibri" w:eastAsia="Times New Roman" w:hAnsi="Calibri" w:cs="Calibri"/>
@@ -23698,6 +23822,7 @@
               </w:rPr>
               <w:t>Rust</w:t>
             </w:r>
+            <w:proofErr w:type="spellEnd"/>
           </w:p>
         </w:tc>
         <w:tc>
@@ -24297,6 +24422,7 @@
                 <w14:ligatures w14:val="none"/>
               </w:rPr>
             </w:pPr>
+            <w:proofErr w:type="spellStart"/>
             <w:r>
               <w:rPr>
                 <w:rFonts w:ascii="Calibri" w:eastAsia="Times New Roman" w:hAnsi="Calibri" w:cs="Calibri"/>
@@ -24308,6 +24434,7 @@
               </w:rPr>
               <w:t>Dart</w:t>
             </w:r>
+            <w:proofErr w:type="spellEnd"/>
           </w:p>
         </w:tc>
         <w:tc>
@@ -24542,6 +24669,7 @@
                 <w14:ligatures w14:val="none"/>
               </w:rPr>
             </w:pPr>
+            <w:proofErr w:type="spellStart"/>
             <w:r>
               <w:rPr>
                 <w:rFonts w:ascii="Calibri" w:eastAsia="Times New Roman" w:hAnsi="Calibri" w:cs="Calibri"/>
@@ -24553,6 +24681,7 @@
               </w:rPr>
               <w:t>TypeScript</w:t>
             </w:r>
+            <w:proofErr w:type="spellEnd"/>
           </w:p>
         </w:tc>
         <w:tc>
@@ -25024,6 +25153,7 @@
           </w:rPr>
           <w:t>.</w:t>
         </w:r>
+        <w:proofErr w:type="spellStart"/>
         <w:r>
           <w:rPr>
             <w:rStyle w:val="Hyperlink"/>
@@ -25033,6 +25163,7 @@
           </w:rPr>
           <w:t>youtube</w:t>
         </w:r>
+        <w:proofErr w:type="spellEnd"/>
         <w:r>
           <w:rPr>
             <w:rStyle w:val="Hyperlink"/>
@@ -25109,6 +25240,7 @@
           </w:rPr>
           <w:t>_</w:t>
         </w:r>
+        <w:proofErr w:type="spellStart"/>
         <w:r>
           <w:rPr>
             <w:rStyle w:val="Hyperlink"/>
@@ -25118,6 +25250,7 @@
           </w:rPr>
           <w:t>Kz</w:t>
         </w:r>
+        <w:proofErr w:type="spellEnd"/>
         <w:r>
           <w:rPr>
             <w:rStyle w:val="Hyperlink"/>
@@ -25126,6 +25259,7 @@
           </w:rPr>
           <w:t>5</w:t>
         </w:r>
+        <w:proofErr w:type="spellStart"/>
         <w:r>
           <w:rPr>
             <w:rStyle w:val="Hyperlink"/>
@@ -25135,6 +25269,7 @@
           </w:rPr>
           <w:t>MOqps</w:t>
         </w:r>
+        <w:proofErr w:type="spellEnd"/>
         <w:r>
           <w:rPr>
             <w:rStyle w:val="Hyperlink"/>
@@ -25177,6 +25312,7 @@
           </w:rPr>
           <w:t>=</w:t>
         </w:r>
+        <w:proofErr w:type="spellStart"/>
         <w:r>
           <w:rPr>
             <w:rStyle w:val="Hyperlink"/>
@@ -25186,6 +25322,7 @@
           </w:rPr>
           <w:t>LukeBarousse</w:t>
         </w:r>
+        <w:proofErr w:type="spellEnd"/>
       </w:hyperlink>
     </w:p>
     <w:p>
@@ -25335,6 +25472,7 @@
         </w:rPr>
         <w:t xml:space="preserve">Gao, Y., Wang, R., &amp; Hou, F. (2023). How to Design Translation Prompts for ChatGPT: An Empirical Study. </w:t>
       </w:r>
+      <w:proofErr w:type="spellStart"/>
       <w:r>
         <w:rPr>
           <w:i/>
@@ -25343,6 +25481,7 @@
         </w:rPr>
         <w:t>arXiv</w:t>
       </w:r>
+      <w:proofErr w:type="spellEnd"/>
       <w:r>
         <w:rPr>
           <w:lang w:val="en-US"/>
@@ -25639,6 +25778,7 @@
           </w:rPr>
           <w:t>://</w:t>
         </w:r>
+        <w:proofErr w:type="spellStart"/>
         <w:r>
           <w:rPr>
             <w:rStyle w:val="Hyperlink"/>
@@ -25648,6 +25788,7 @@
           </w:rPr>
           <w:t>modelpredict</w:t>
         </w:r>
+        <w:proofErr w:type="spellEnd"/>
         <w:r>
           <w:rPr>
             <w:rStyle w:val="Hyperlink"/>
@@ -26310,6 +26451,7 @@
           </w:rPr>
           <w:t>.</w:t>
         </w:r>
+        <w:proofErr w:type="spellStart"/>
         <w:r>
           <w:rPr>
             <w:rStyle w:val="Hyperlink"/>
@@ -26317,6 +26459,7 @@
           </w:rPr>
           <w:t>grandviewresearch</w:t>
         </w:r>
+        <w:proofErr w:type="spellEnd"/>
         <w:r>
           <w:rPr>
             <w:rStyle w:val="Hyperlink"/>
@@ -26694,6 +26837,7 @@
           </w:rPr>
           <w:t>://</w:t>
         </w:r>
+        <w:proofErr w:type="spellStart"/>
         <w:r>
           <w:rPr>
             <w:rStyle w:val="Hyperlink"/>
@@ -26701,6 +26845,7 @@
           </w:rPr>
           <w:t>xhumanlabs</w:t>
         </w:r>
+        <w:proofErr w:type="spellEnd"/>
         <w:r>
           <w:rPr>
             <w:rStyle w:val="Hyperlink"/>
@@ -27255,6 +27400,7 @@
           </w:rPr>
           <w:t>.</w:t>
         </w:r>
+        <w:proofErr w:type="spellStart"/>
         <w:r>
           <w:rPr>
             <w:rStyle w:val="Hyperlink"/>
@@ -27262,6 +27408,7 @@
           </w:rPr>
           <w:t>globalgrowthinsights</w:t>
         </w:r>
+        <w:proofErr w:type="spellEnd"/>
         <w:r>
           <w:rPr>
             <w:rStyle w:val="Hyperlink"/>
@@ -27494,6 +27641,7 @@
           </w:rPr>
           <w:t>://</w:t>
         </w:r>
+        <w:proofErr w:type="spellStart"/>
         <w:r>
           <w:rPr>
             <w:rStyle w:val="Hyperlink"/>
@@ -27501,6 +27649,7 @@
           </w:rPr>
           <w:t>techround</w:t>
         </w:r>
+        <w:proofErr w:type="spellEnd"/>
         <w:r>
           <w:rPr>
             <w:rStyle w:val="Hyperlink"/>
@@ -27520,6 +27669,7 @@
           </w:rPr>
           <w:t>.</w:t>
         </w:r>
+        <w:proofErr w:type="spellStart"/>
         <w:r>
           <w:rPr>
             <w:rStyle w:val="Hyperlink"/>
@@ -27527,6 +27677,7 @@
           </w:rPr>
           <w:t>uk</w:t>
         </w:r>
+        <w:proofErr w:type="spellEnd"/>
         <w:r>
           <w:rPr>
             <w:rStyle w:val="Hyperlink"/>
@@ -27611,6 +27762,7 @@
           </w:rPr>
           <w:t>-</w:t>
         </w:r>
+        <w:proofErr w:type="spellStart"/>
         <w:r>
           <w:rPr>
             <w:rStyle w:val="Hyperlink"/>
@@ -27618,6 +27770,7 @@
           </w:rPr>
           <w:t>ios</w:t>
         </w:r>
+        <w:proofErr w:type="spellEnd"/>
         <w:r>
           <w:rPr>
             <w:rStyle w:val="Hyperlink"/>
@@ -28409,6 +28562,7 @@
           </w:rPr>
           <w:t>.</w:t>
         </w:r>
+        <w:proofErr w:type="spellStart"/>
         <w:r>
           <w:rPr>
             <w:rStyle w:val="Hyperlink"/>
@@ -28416,6 +28570,7 @@
           </w:rPr>
           <w:t>ipynb</w:t>
         </w:r>
+        <w:proofErr w:type="spellEnd"/>
       </w:hyperlink>
     </w:p>
     <w:p>
@@ -28639,6 +28794,7 @@
           </w:rPr>
           <w:t>/</w:t>
         </w:r>
+        <w:proofErr w:type="spellStart"/>
         <w:r>
           <w:rPr>
             <w:rStyle w:val="Hyperlink"/>
@@ -28646,6 +28802,7 @@
           </w:rPr>
           <w:t>src</w:t>
         </w:r>
+        <w:proofErr w:type="spellEnd"/>
         <w:r>
           <w:rPr>
             <w:rStyle w:val="Hyperlink"/>
@@ -28704,6 +28861,7 @@
           </w:rPr>
           <w:t>.</w:t>
         </w:r>
+        <w:proofErr w:type="spellStart"/>
         <w:r>
           <w:rPr>
             <w:rStyle w:val="Hyperlink"/>
@@ -28711,6 +28869,7 @@
           </w:rPr>
           <w:t>py</w:t>
         </w:r>
+        <w:proofErr w:type="spellEnd"/>
       </w:hyperlink>
     </w:p>
     <w:p>
@@ -28970,6 +29129,7 @@
           </w:rPr>
           <w:t>.</w:t>
         </w:r>
+        <w:proofErr w:type="spellStart"/>
         <w:r>
           <w:rPr>
             <w:rStyle w:val="Hyperlink"/>
@@ -28977,6 +29137,7 @@
           </w:rPr>
           <w:t>ipynb</w:t>
         </w:r>
+        <w:proofErr w:type="spellEnd"/>
       </w:hyperlink>
     </w:p>
     <w:p>
@@ -29224,6 +29385,7 @@
           </w:rPr>
           <w:t>/</w:t>
         </w:r>
+        <w:proofErr w:type="spellStart"/>
         <w:r>
           <w:rPr>
             <w:rStyle w:val="Hyperlink"/>
@@ -29231,6 +29393,7 @@
           </w:rPr>
           <w:t>src</w:t>
         </w:r>
+        <w:proofErr w:type="spellEnd"/>
         <w:r>
           <w:rPr>
             <w:rStyle w:val="Hyperlink"/>
@@ -29289,6 +29452,7 @@
           </w:rPr>
           <w:t>.</w:t>
         </w:r>
+        <w:proofErr w:type="spellStart"/>
         <w:r>
           <w:rPr>
             <w:rStyle w:val="Hyperlink"/>
@@ -29296,6 +29460,7 @@
           </w:rPr>
           <w:t>py</w:t>
         </w:r>
+        <w:proofErr w:type="spellEnd"/>
       </w:hyperlink>
     </w:p>
     <w:p>
@@ -29371,6 +29536,7 @@
         </w:rPr>
         <w:t>.</w:t>
       </w:r>
+      <w:proofErr w:type="spellStart"/>
       <w:r>
         <w:rPr>
           <w:i/>
@@ -29379,6 +29545,7 @@
         </w:rPr>
         <w:t>py</w:t>
       </w:r>
+      <w:proofErr w:type="spellEnd"/>
       <w:r>
         <w:rPr>
           <w:i/>
@@ -29554,6 +29721,7 @@
           </w:rPr>
           <w:t>/</w:t>
         </w:r>
+        <w:proofErr w:type="spellStart"/>
         <w:r>
           <w:rPr>
             <w:rStyle w:val="Hyperlink"/>
@@ -29561,6 +29729,7 @@
           </w:rPr>
           <w:t>src</w:t>
         </w:r>
+        <w:proofErr w:type="spellEnd"/>
         <w:r>
           <w:rPr>
             <w:rStyle w:val="Hyperlink"/>
@@ -29619,6 +29788,7 @@
           </w:rPr>
           <w:t>.</w:t>
         </w:r>
+        <w:proofErr w:type="spellStart"/>
         <w:r>
           <w:rPr>
             <w:rStyle w:val="Hyperlink"/>
@@ -29626,6 +29796,7 @@
           </w:rPr>
           <w:t>py</w:t>
         </w:r>
+        <w:proofErr w:type="spellEnd"/>
       </w:hyperlink>
     </w:p>
     <w:p>
@@ -29679,12 +29850,14 @@
         </w:rPr>
         <w:t xml:space="preserve">. </w:t>
       </w:r>
+      <w:proofErr w:type="spellStart"/>
       <w:r>
         <w:rPr>
           <w:lang w:val="en-US"/>
         </w:rPr>
         <w:t>language_map.json</w:t>
       </w:r>
+      <w:proofErr w:type="spellEnd"/>
       <w:r>
         <w:rPr>
           <w:lang w:val="en-US"/>
@@ -29927,6 +30100,7 @@
         <w:lastRenderedPageBreak/>
         <w:t xml:space="preserve">Ireev, I (2025h). </w:t>
       </w:r>
+      <w:proofErr w:type="spellStart"/>
       <w:r>
         <w:rPr>
           <w:i/>
@@ -29935,6 +30109,7 @@
         </w:rPr>
         <w:t>tests.ipynb</w:t>
       </w:r>
+      <w:proofErr w:type="spellEnd"/>
       <w:r>
         <w:rPr>
           <w:lang w:val="en-US"/>
@@ -30138,6 +30313,7 @@
           </w:rPr>
           <w:t>.</w:t>
         </w:r>
+        <w:proofErr w:type="spellStart"/>
         <w:r>
           <w:rPr>
             <w:rStyle w:val="Hyperlink"/>
@@ -30145,6 +30321,7 @@
           </w:rPr>
           <w:t>ipynb</w:t>
         </w:r>
+        <w:proofErr w:type="spellEnd"/>
       </w:hyperlink>
     </w:p>
     <w:p>
@@ -30350,6 +30527,7 @@
           </w:rPr>
           <w:t>/</w:t>
         </w:r>
+        <w:proofErr w:type="spellStart"/>
         <w:r>
           <w:rPr>
             <w:rStyle w:val="Hyperlink"/>
@@ -30357,6 +30535,7 @@
           </w:rPr>
           <w:t>src</w:t>
         </w:r>
+        <w:proofErr w:type="spellEnd"/>
         <w:r>
           <w:rPr>
             <w:rStyle w:val="Hyperlink"/>
@@ -30415,6 +30594,7 @@
           </w:rPr>
           <w:t>.</w:t>
         </w:r>
+        <w:proofErr w:type="spellStart"/>
         <w:r>
           <w:rPr>
             <w:rStyle w:val="Hyperlink"/>
@@ -30422,6 +30602,7 @@
           </w:rPr>
           <w:t>py</w:t>
         </w:r>
+        <w:proofErr w:type="spellEnd"/>
       </w:hyperlink>
     </w:p>
     <w:p>
@@ -30465,6 +30646,7 @@
           </w:rPr>
           <w:t>://</w:t>
         </w:r>
+        <w:proofErr w:type="spellStart"/>
         <w:r>
           <w:rPr>
             <w:rStyle w:val="Hyperlink"/>
@@ -30474,6 +30656,7 @@
           </w:rPr>
           <w:t>habr</w:t>
         </w:r>
+        <w:proofErr w:type="spellEnd"/>
         <w:r>
           <w:rPr>
             <w:rStyle w:val="Hyperlink"/>
@@ -30499,6 +30682,7 @@
           </w:rPr>
           <w:t>/</w:t>
         </w:r>
+        <w:proofErr w:type="spellStart"/>
         <w:r>
           <w:rPr>
             <w:rStyle w:val="Hyperlink"/>
@@ -30508,6 +30692,7 @@
           </w:rPr>
           <w:t>ru</w:t>
         </w:r>
+        <w:proofErr w:type="spellEnd"/>
         <w:r>
           <w:rPr>
             <w:rStyle w:val="Hyperlink"/>
@@ -30533,6 +30718,7 @@
           </w:rPr>
           <w:t>/</w:t>
         </w:r>
+        <w:proofErr w:type="spellStart"/>
         <w:r>
           <w:rPr>
             <w:rStyle w:val="Hyperlink"/>
@@ -30542,6 +30728,7 @@
           </w:rPr>
           <w:t>yandex</w:t>
         </w:r>
+        <w:proofErr w:type="spellEnd"/>
         <w:r>
           <w:rPr>
             <w:rStyle w:val="Hyperlink"/>
@@ -30550,6 +30737,7 @@
           </w:rPr>
           <w:t>_</w:t>
         </w:r>
+        <w:proofErr w:type="spellStart"/>
         <w:r>
           <w:rPr>
             <w:rStyle w:val="Hyperlink"/>
@@ -30559,6 +30747,7 @@
           </w:rPr>
           <w:t>praktikum</w:t>
         </w:r>
+        <w:proofErr w:type="spellEnd"/>
         <w:r>
           <w:rPr>
             <w:rStyle w:val="Hyperlink"/>
@@ -33349,7 +33538,25 @@
           <w:iCs/>
           <w:lang w:val="en-US"/>
         </w:rPr>
-        <w:t>- If there is an "About you" or "About Role" section (or similar) that describs duties or tasks, include those under "Responsibilities".</w:t>
+        <w:t xml:space="preserve">- If there is an "About you" or "About Role" section (or similar) that </w:t>
+      </w:r>
+      <w:proofErr w:type="spellStart"/>
+      <w:r>
+        <w:rPr>
+          <w:i/>
+          <w:iCs/>
+          <w:lang w:val="en-US"/>
+        </w:rPr>
+        <w:t>describs</w:t>
+      </w:r>
+      <w:proofErr w:type="spellEnd"/>
+      <w:r>
+        <w:rPr>
+          <w:i/>
+          <w:iCs/>
+          <w:lang w:val="en-US"/>
+        </w:rPr>
+        <w:t xml:space="preserve"> duties or tasks, include those under "Responsibilities".</w:t>
       </w:r>
     </w:p>
     <w:p>
@@ -33483,12 +33690,14 @@
         <w:rPr>
           <w:i/>
           <w:iCs/>
-        </w:rPr>
-      </w:pPr>
-      <w:r>
-        <w:rPr>
-          <w:i/>
-          <w:iCs/>
+          <w:lang w:val="en-US"/>
+        </w:rPr>
+      </w:pPr>
+      <w:r>
+        <w:rPr>
+          <w:i/>
+          <w:iCs/>
+          <w:lang w:val="en-US"/>
         </w:rPr>
         <w:t xml:space="preserve">1. </w:t>
       </w:r>
@@ -33504,6 +33713,7 @@
         <w:rPr>
           <w:i/>
           <w:iCs/>
+          <w:lang w:val="en-US"/>
         </w:rPr>
         <w:t xml:space="preserve">: </w:t>
       </w:r>
@@ -33519,6 +33729,7 @@
         <w:rPr>
           <w:i/>
           <w:iCs/>
+          <w:lang w:val="en-US"/>
         </w:rPr>
         <w:t xml:space="preserve">  </w:t>
       </w:r>
@@ -34030,7 +34241,25 @@
           <w:iCs/>
           <w:lang w:val="en-US"/>
         </w:rPr>
-        <w:t>5. **IGNORE** overly generic technology words/phrases (e.g. "design patterns", "android ui", "json", "xml", "clean code", "API integration", "unit testing", "Continuous integration", "CI", "CD", "CI/CD", "cryptography", "application testing" ect.).</w:t>
+        <w:t xml:space="preserve">5. **IGNORE** overly generic technology words/phrases (e.g. "design patterns", "android ui", "json", "xml", "clean code", "API integration", "unit testing", "Continuous integration", "CI", "CD", "CI/CD", "cryptography", "application testing" </w:t>
+      </w:r>
+      <w:proofErr w:type="spellStart"/>
+      <w:r>
+        <w:rPr>
+          <w:i/>
+          <w:iCs/>
+          <w:lang w:val="en-US"/>
+        </w:rPr>
+        <w:t>ect</w:t>
+      </w:r>
+      <w:proofErr w:type="spellEnd"/>
+      <w:r>
+        <w:rPr>
+          <w:i/>
+          <w:iCs/>
+          <w:lang w:val="en-US"/>
+        </w:rPr>
+        <w:t>.).</w:t>
       </w:r>
     </w:p>
     <w:p>
@@ -34147,7 +34376,25 @@
           <w:iCs/>
           <w:lang w:val="en-US"/>
         </w:rPr>
-        <w:t>    "languages_and_runtimes": ["Swift", "Kotlin", "Java", "Dart", "Objective-C", "Coroutines", "RxSwift", "Combine", "GCD", "RxJava", "Flows", "JavaScript", "TypeScript", "C", "C++", "Python", "Golang", "PHP"],</w:t>
+        <w:t>    "languages_and_runtimes": ["Swift", "Kotlin", "Java", "Dart", "Objective-C", "Coroutines", "</w:t>
+      </w:r>
+      <w:proofErr w:type="spellStart"/>
+      <w:r>
+        <w:rPr>
+          <w:i/>
+          <w:iCs/>
+          <w:lang w:val="en-US"/>
+        </w:rPr>
+        <w:t>RxSwift</w:t>
+      </w:r>
+      <w:proofErr w:type="spellEnd"/>
+      <w:r>
+        <w:rPr>
+          <w:i/>
+          <w:iCs/>
+          <w:lang w:val="en-US"/>
+        </w:rPr>
+        <w:t>", "Combine", "GCD", "RxJava", "Flows", "JavaScript", "TypeScript", "C", "C++", "Python", "Golang", "PHP"],</w:t>
       </w:r>
     </w:p>
     <w:p>
@@ -34165,7 +34412,43 @@
           <w:iCs/>
           <w:lang w:val="en-US"/>
         </w:rPr>
-        <w:t>    "ui_and_cross_platform_frameworks": ["SwiftUI", "UIKit", "Jetpack Compose", "Flutter", "React Native", "Xamarin", "Ionic", "WatchKit", "Cocoa Touch", "PhoneGap", "Cordova", "Kotlin Multiplatform"],</w:t>
+        <w:t>    "</w:t>
+      </w:r>
+      <w:proofErr w:type="spellStart"/>
+      <w:r>
+        <w:rPr>
+          <w:i/>
+          <w:iCs/>
+          <w:lang w:val="en-US"/>
+        </w:rPr>
+        <w:t>ui_and_cross_platform_frameworks</w:t>
+      </w:r>
+      <w:proofErr w:type="spellEnd"/>
+      <w:r>
+        <w:rPr>
+          <w:i/>
+          <w:iCs/>
+          <w:lang w:val="en-US"/>
+        </w:rPr>
+        <w:t>": ["SwiftUI", "UIKit", "Jetpack Compose", "Flutter", "React Native", "Xamarin", "Ionic", "</w:t>
+      </w:r>
+      <w:proofErr w:type="spellStart"/>
+      <w:r>
+        <w:rPr>
+          <w:i/>
+          <w:iCs/>
+          <w:lang w:val="en-US"/>
+        </w:rPr>
+        <w:t>WatchKit</w:t>
+      </w:r>
+      <w:proofErr w:type="spellEnd"/>
+      <w:r>
+        <w:rPr>
+          <w:i/>
+          <w:iCs/>
+          <w:lang w:val="en-US"/>
+        </w:rPr>
+        <w:t>", "Cocoa Touch", "PhoneGap", "Cordova", "Kotlin Multiplatform"],</w:t>
       </w:r>
     </w:p>
     <w:p>
@@ -34183,7 +34466,25 @@
           <w:iCs/>
           <w:lang w:val="en-US"/>
         </w:rPr>
-        <w:t>    "architectural_patterns": ["MVVM", "VIPER", "Clean Architecture", "MVI", "MVC", "MVP", "Redux"],</w:t>
+        <w:t>    "</w:t>
+      </w:r>
+      <w:proofErr w:type="spellStart"/>
+      <w:r>
+        <w:rPr>
+          <w:i/>
+          <w:iCs/>
+          <w:lang w:val="en-US"/>
+        </w:rPr>
+        <w:t>architectural_patterns</w:t>
+      </w:r>
+      <w:proofErr w:type="spellEnd"/>
+      <w:r>
+        <w:rPr>
+          <w:i/>
+          <w:iCs/>
+          <w:lang w:val="en-US"/>
+        </w:rPr>
+        <w:t>": ["MVVM", "VIPER", "Clean Architecture", "MVI", "MVC", "MVP", "Redux"],</w:t>
       </w:r>
     </w:p>
     <w:p>
@@ -34201,7 +34502,43 @@
           <w:iCs/>
           <w:lang w:val="en-US"/>
         </w:rPr>
-        <w:t>    "dependency_injection_frameworks": ["Dagger", "Hilt", "Koin", "Swinject"],</w:t>
+        <w:t>    "</w:t>
+      </w:r>
+      <w:proofErr w:type="spellStart"/>
+      <w:r>
+        <w:rPr>
+          <w:i/>
+          <w:iCs/>
+          <w:lang w:val="en-US"/>
+        </w:rPr>
+        <w:t>dependency_injection_frameworks</w:t>
+      </w:r>
+      <w:proofErr w:type="spellEnd"/>
+      <w:r>
+        <w:rPr>
+          <w:i/>
+          <w:iCs/>
+          <w:lang w:val="en-US"/>
+        </w:rPr>
+        <w:t>": ["Dagger", "Hilt", "Koin", "</w:t>
+      </w:r>
+      <w:proofErr w:type="spellStart"/>
+      <w:r>
+        <w:rPr>
+          <w:i/>
+          <w:iCs/>
+          <w:lang w:val="en-US"/>
+        </w:rPr>
+        <w:t>Swinject</w:t>
+      </w:r>
+      <w:proofErr w:type="spellEnd"/>
+      <w:r>
+        <w:rPr>
+          <w:i/>
+          <w:iCs/>
+          <w:lang w:val="en-US"/>
+        </w:rPr>
+        <w:t>"],</w:t>
       </w:r>
     </w:p>
     <w:p>
@@ -34219,7 +34556,61 @@
           <w:iCs/>
           <w:lang w:val="en-US"/>
         </w:rPr>
-        <w:t>    "build_and_dependency_management": ["Gradle", "CocoaPods", "SPM", "Bazel", "Buck", "Xcode", "Android Studio", "CircleCI", "Bamboo", "CocoaPods"],</w:t>
+        <w:t>    "build_and_dependency_management": ["Gradle", "</w:t>
+      </w:r>
+      <w:proofErr w:type="spellStart"/>
+      <w:r>
+        <w:rPr>
+          <w:i/>
+          <w:iCs/>
+          <w:lang w:val="en-US"/>
+        </w:rPr>
+        <w:t>CocoaPods</w:t>
+      </w:r>
+      <w:proofErr w:type="spellEnd"/>
+      <w:r>
+        <w:rPr>
+          <w:i/>
+          <w:iCs/>
+          <w:lang w:val="en-US"/>
+        </w:rPr>
+        <w:t>", "SPM", "Bazel", "Buck", "Xcode", "Android Studio", "</w:t>
+      </w:r>
+      <w:proofErr w:type="spellStart"/>
+      <w:r>
+        <w:rPr>
+          <w:i/>
+          <w:iCs/>
+          <w:lang w:val="en-US"/>
+        </w:rPr>
+        <w:t>CircleCI</w:t>
+      </w:r>
+      <w:proofErr w:type="spellEnd"/>
+      <w:r>
+        <w:rPr>
+          <w:i/>
+          <w:iCs/>
+          <w:lang w:val="en-US"/>
+        </w:rPr>
+        <w:t>", "Bamboo", "</w:t>
+      </w:r>
+      <w:proofErr w:type="spellStart"/>
+      <w:r>
+        <w:rPr>
+          <w:i/>
+          <w:iCs/>
+          <w:lang w:val="en-US"/>
+        </w:rPr>
+        <w:t>CocoaPods</w:t>
+      </w:r>
+      <w:proofErr w:type="spellEnd"/>
+      <w:r>
+        <w:rPr>
+          <w:i/>
+          <w:iCs/>
+          <w:lang w:val="en-US"/>
+        </w:rPr>
+        <w:t>"],</w:t>
       </w:r>
     </w:p>
     <w:p>
@@ -34237,7 +34628,61 @@
           <w:iCs/>
           <w:lang w:val="en-US"/>
         </w:rPr>
-        <w:t>    "data_and_caching": ["Core Data", "Room", "Realm", "SQLite", "Firestore", "MongoDB", "SAP UltraLite", "MySQL", "NoSQL"],</w:t>
+        <w:t>    "</w:t>
+      </w:r>
+      <w:proofErr w:type="spellStart"/>
+      <w:r>
+        <w:rPr>
+          <w:i/>
+          <w:iCs/>
+          <w:lang w:val="en-US"/>
+        </w:rPr>
+        <w:t>data_and_caching</w:t>
+      </w:r>
+      <w:proofErr w:type="spellEnd"/>
+      <w:r>
+        <w:rPr>
+          <w:i/>
+          <w:iCs/>
+          <w:lang w:val="en-US"/>
+        </w:rPr>
+        <w:t>": ["Core Data", "Room", "Realm", "SQLite", "</w:t>
+      </w:r>
+      <w:proofErr w:type="spellStart"/>
+      <w:r>
+        <w:rPr>
+          <w:i/>
+          <w:iCs/>
+          <w:lang w:val="en-US"/>
+        </w:rPr>
+        <w:t>Firestore</w:t>
+      </w:r>
+      <w:proofErr w:type="spellEnd"/>
+      <w:r>
+        <w:rPr>
+          <w:i/>
+          <w:iCs/>
+          <w:lang w:val="en-US"/>
+        </w:rPr>
+        <w:t xml:space="preserve">", "MongoDB", "SAP </w:t>
+      </w:r>
+      <w:proofErr w:type="spellStart"/>
+      <w:r>
+        <w:rPr>
+          <w:i/>
+          <w:iCs/>
+          <w:lang w:val="en-US"/>
+        </w:rPr>
+        <w:t>UltraLite</w:t>
+      </w:r>
+      <w:proofErr w:type="spellEnd"/>
+      <w:r>
+        <w:rPr>
+          <w:i/>
+          <w:iCs/>
+          <w:lang w:val="en-US"/>
+        </w:rPr>
+        <w:t>", "MySQL", "NoSQL"],</w:t>
       </w:r>
     </w:p>
     <w:p>
@@ -34255,7 +34700,133 @@
           <w:iCs/>
           <w:lang w:val="en-US"/>
         </w:rPr>
-        <w:t>    "networking_and_api": ["Retrofit", "OkHttp", "URLSession", "Alamofire", "GraphQL", "REST API", "WebSockets", "gRPC", "Protocol Buffers"],</w:t>
+        <w:t>    "</w:t>
+      </w:r>
+      <w:proofErr w:type="spellStart"/>
+      <w:r>
+        <w:rPr>
+          <w:i/>
+          <w:iCs/>
+          <w:lang w:val="en-US"/>
+        </w:rPr>
+        <w:t>networking_and_api</w:t>
+      </w:r>
+      <w:proofErr w:type="spellEnd"/>
+      <w:r>
+        <w:rPr>
+          <w:i/>
+          <w:iCs/>
+          <w:lang w:val="en-US"/>
+        </w:rPr>
+        <w:t>": ["Retrofit", "</w:t>
+      </w:r>
+      <w:proofErr w:type="spellStart"/>
+      <w:r>
+        <w:rPr>
+          <w:i/>
+          <w:iCs/>
+          <w:lang w:val="en-US"/>
+        </w:rPr>
+        <w:t>OkHttp</w:t>
+      </w:r>
+      <w:proofErr w:type="spellEnd"/>
+      <w:r>
+        <w:rPr>
+          <w:i/>
+          <w:iCs/>
+          <w:lang w:val="en-US"/>
+        </w:rPr>
+        <w:t>", "</w:t>
+      </w:r>
+      <w:proofErr w:type="spellStart"/>
+      <w:r>
+        <w:rPr>
+          <w:i/>
+          <w:iCs/>
+          <w:lang w:val="en-US"/>
+        </w:rPr>
+        <w:t>URLSession</w:t>
+      </w:r>
+      <w:proofErr w:type="spellEnd"/>
+      <w:r>
+        <w:rPr>
+          <w:i/>
+          <w:iCs/>
+          <w:lang w:val="en-US"/>
+        </w:rPr>
+        <w:t>", "</w:t>
+      </w:r>
+      <w:proofErr w:type="spellStart"/>
+      <w:r>
+        <w:rPr>
+          <w:i/>
+          <w:iCs/>
+          <w:lang w:val="en-US"/>
+        </w:rPr>
+        <w:t>Alamofire</w:t>
+      </w:r>
+      <w:proofErr w:type="spellEnd"/>
+      <w:r>
+        <w:rPr>
+          <w:i/>
+          <w:iCs/>
+          <w:lang w:val="en-US"/>
+        </w:rPr>
+        <w:t>", "</w:t>
+      </w:r>
+      <w:proofErr w:type="spellStart"/>
+      <w:r>
+        <w:rPr>
+          <w:i/>
+          <w:iCs/>
+          <w:lang w:val="en-US"/>
+        </w:rPr>
+        <w:t>GraphQL</w:t>
+      </w:r>
+      <w:proofErr w:type="spellEnd"/>
+      <w:r>
+        <w:rPr>
+          <w:i/>
+          <w:iCs/>
+          <w:lang w:val="en-US"/>
+        </w:rPr>
+        <w:t>", "REST API", "</w:t>
+      </w:r>
+      <w:proofErr w:type="spellStart"/>
+      <w:r>
+        <w:rPr>
+          <w:i/>
+          <w:iCs/>
+          <w:lang w:val="en-US"/>
+        </w:rPr>
+        <w:t>WebSockets</w:t>
+      </w:r>
+      <w:proofErr w:type="spellEnd"/>
+      <w:r>
+        <w:rPr>
+          <w:i/>
+          <w:iCs/>
+          <w:lang w:val="en-US"/>
+        </w:rPr>
+        <w:t>", "</w:t>
+      </w:r>
+      <w:proofErr w:type="spellStart"/>
+      <w:r>
+        <w:rPr>
+          <w:i/>
+          <w:iCs/>
+          <w:lang w:val="en-US"/>
+        </w:rPr>
+        <w:t>gRPC</w:t>
+      </w:r>
+      <w:proofErr w:type="spellEnd"/>
+      <w:r>
+        <w:rPr>
+          <w:i/>
+          <w:iCs/>
+          <w:lang w:val="en-US"/>
+        </w:rPr>
+        <w:t>", "Protocol Buffers"],</w:t>
       </w:r>
     </w:p>
     <w:p>
@@ -34273,7 +34844,25 @@
           <w:iCs/>
           <w:lang w:val="en-US"/>
         </w:rPr>
-        <w:t>    "backend_or_baas_integration": ["Firebase", "AWS Amplify", "Azure Mobile", "Parse", "AWS Mobile Hub", "AWS Cognito", "AWS S3"],</w:t>
+        <w:t>    "</w:t>
+      </w:r>
+      <w:proofErr w:type="spellStart"/>
+      <w:r>
+        <w:rPr>
+          <w:i/>
+          <w:iCs/>
+          <w:lang w:val="en-US"/>
+        </w:rPr>
+        <w:t>backend_or_baas_integration</w:t>
+      </w:r>
+      <w:proofErr w:type="spellEnd"/>
+      <w:r>
+        <w:rPr>
+          <w:i/>
+          <w:iCs/>
+          <w:lang w:val="en-US"/>
+        </w:rPr>
+        <w:t>": ["Firebase", "AWS Amplify", "Azure Mobile", "Parse", "AWS Mobile Hub", "AWS Cognito", "AWS S3"],</w:t>
       </w:r>
     </w:p>
     <w:p>
@@ -34291,7 +34880,97 @@
           <w:iCs/>
           <w:lang w:val="en-US"/>
         </w:rPr>
-        <w:t>    "device_and_platform_services_and_third_party_sdks": ["ARKit", "HealthKit", "CoreML", "Core Animation", "Android SDK", "Android NDK", "Push Notifications", "BLE", "NFC", "Camera", "Location", "Sensors", "Stripe SDK", "Facebook SDK", "AdMob", "Google Maps", "ExoPlayer", "Glide", "Stripe", "PayPal SDK", "Binder", "AIDL", "JNI", "CTS", "HAL", "LoRa", "CarPlay", "Android Auto", "CydiaSubstrate", "Frida", "WebViews"],</w:t>
+        <w:t>    "</w:t>
+      </w:r>
+      <w:proofErr w:type="spellStart"/>
+      <w:r>
+        <w:rPr>
+          <w:i/>
+          <w:iCs/>
+          <w:lang w:val="en-US"/>
+        </w:rPr>
+        <w:t>device_and_platform_services_and_third_party_sdks</w:t>
+      </w:r>
+      <w:proofErr w:type="spellEnd"/>
+      <w:r>
+        <w:rPr>
+          <w:i/>
+          <w:iCs/>
+          <w:lang w:val="en-US"/>
+        </w:rPr>
+        <w:t>": ["ARKit", "HealthKit", "CoreML", "Core Animation", "Android SDK", "Android NDK", "Push Notifications", "BLE", "NFC", "Camera", "Location", "Sensors", "Stripe SDK", "Facebook SDK", "</w:t>
+      </w:r>
+      <w:proofErr w:type="spellStart"/>
+      <w:r>
+        <w:rPr>
+          <w:i/>
+          <w:iCs/>
+          <w:lang w:val="en-US"/>
+        </w:rPr>
+        <w:t>AdMob</w:t>
+      </w:r>
+      <w:proofErr w:type="spellEnd"/>
+      <w:r>
+        <w:rPr>
+          <w:i/>
+          <w:iCs/>
+          <w:lang w:val="en-US"/>
+        </w:rPr>
+        <w:t>", "Google Maps", "</w:t>
+      </w:r>
+      <w:proofErr w:type="spellStart"/>
+      <w:r>
+        <w:rPr>
+          <w:i/>
+          <w:iCs/>
+          <w:lang w:val="en-US"/>
+        </w:rPr>
+        <w:t>ExoPlayer</w:t>
+      </w:r>
+      <w:proofErr w:type="spellEnd"/>
+      <w:r>
+        <w:rPr>
+          <w:i/>
+          <w:iCs/>
+          <w:lang w:val="en-US"/>
+        </w:rPr>
+        <w:t>", "Glide", "Stripe", "PayPal SDK", "Binder", "AIDL", "JNI", "CTS", "HAL", "LoRa", "CarPlay", "Android Auto", "</w:t>
+      </w:r>
+      <w:proofErr w:type="spellStart"/>
+      <w:r>
+        <w:rPr>
+          <w:i/>
+          <w:iCs/>
+          <w:lang w:val="en-US"/>
+        </w:rPr>
+        <w:t>CydiaSubstrate</w:t>
+      </w:r>
+      <w:proofErr w:type="spellEnd"/>
+      <w:r>
+        <w:rPr>
+          <w:i/>
+          <w:iCs/>
+          <w:lang w:val="en-US"/>
+        </w:rPr>
+        <w:t>", "Frida", "</w:t>
+      </w:r>
+      <w:proofErr w:type="spellStart"/>
+      <w:r>
+        <w:rPr>
+          <w:i/>
+          <w:iCs/>
+          <w:lang w:val="en-US"/>
+        </w:rPr>
+        <w:t>WebViews</w:t>
+      </w:r>
+      <w:proofErr w:type="spellEnd"/>
+      <w:r>
+        <w:rPr>
+          <w:i/>
+          <w:iCs/>
+          <w:lang w:val="en-US"/>
+        </w:rPr>
+        <w:t>"],</w:t>
       </w:r>
     </w:p>
     <w:p>
@@ -34309,7 +34988,43 @@
           <w:iCs/>
           <w:lang w:val="en-US"/>
         </w:rPr>
-        <w:t>    "security_and_cryptography": ["Keychain", "TLS pinning", "OAuth2", "Veracode", "Checkmarx", "OWASP"],</w:t>
+        <w:t>    "</w:t>
+      </w:r>
+      <w:proofErr w:type="spellStart"/>
+      <w:r>
+        <w:rPr>
+          <w:i/>
+          <w:iCs/>
+          <w:lang w:val="en-US"/>
+        </w:rPr>
+        <w:t>security_and_cryptography</w:t>
+      </w:r>
+      <w:proofErr w:type="spellEnd"/>
+      <w:r>
+        <w:rPr>
+          <w:i/>
+          <w:iCs/>
+          <w:lang w:val="en-US"/>
+        </w:rPr>
+        <w:t>": ["Keychain", "TLS pinning", "OAuth2", "Veracode", "</w:t>
+      </w:r>
+      <w:proofErr w:type="spellStart"/>
+      <w:r>
+        <w:rPr>
+          <w:i/>
+          <w:iCs/>
+          <w:lang w:val="en-US"/>
+        </w:rPr>
+        <w:t>Checkmarx</w:t>
+      </w:r>
+      <w:proofErr w:type="spellEnd"/>
+      <w:r>
+        <w:rPr>
+          <w:i/>
+          <w:iCs/>
+          <w:lang w:val="en-US"/>
+        </w:rPr>
+        <w:t>", "OWASP"],</w:t>
       </w:r>
     </w:p>
     <w:p>
@@ -34327,7 +35042,61 @@
           <w:iCs/>
           <w:lang w:val="en-US"/>
         </w:rPr>
-        <w:t>    "testing_frameworks": ["XCTest", "JUnit", "Espresso", "Mockito", "Robolectric"],</w:t>
+        <w:t>    "</w:t>
+      </w:r>
+      <w:proofErr w:type="spellStart"/>
+      <w:r>
+        <w:rPr>
+          <w:i/>
+          <w:iCs/>
+          <w:lang w:val="en-US"/>
+        </w:rPr>
+        <w:t>testing_frameworks</w:t>
+      </w:r>
+      <w:proofErr w:type="spellEnd"/>
+      <w:r>
+        <w:rPr>
+          <w:i/>
+          <w:iCs/>
+          <w:lang w:val="en-US"/>
+        </w:rPr>
+        <w:t>": ["</w:t>
+      </w:r>
+      <w:proofErr w:type="spellStart"/>
+      <w:r>
+        <w:rPr>
+          <w:i/>
+          <w:iCs/>
+          <w:lang w:val="en-US"/>
+        </w:rPr>
+        <w:t>XCTest</w:t>
+      </w:r>
+      <w:proofErr w:type="spellEnd"/>
+      <w:r>
+        <w:rPr>
+          <w:i/>
+          <w:iCs/>
+          <w:lang w:val="en-US"/>
+        </w:rPr>
+        <w:t>", "JUnit", "Espresso", "Mockito", "</w:t>
+      </w:r>
+      <w:proofErr w:type="spellStart"/>
+      <w:r>
+        <w:rPr>
+          <w:i/>
+          <w:iCs/>
+          <w:lang w:val="en-US"/>
+        </w:rPr>
+        <w:t>Robolectric</w:t>
+      </w:r>
+      <w:proofErr w:type="spellEnd"/>
+      <w:r>
+        <w:rPr>
+          <w:i/>
+          <w:iCs/>
+          <w:lang w:val="en-US"/>
+        </w:rPr>
+        <w:t>"],</w:t>
       </w:r>
     </w:p>
     <w:p>
@@ -34345,7 +35114,25 @@
           <w:iCs/>
           <w:lang w:val="en-US"/>
         </w:rPr>
-        <w:t>    "debugging_or_profiling": ["Instruments", "Android Profiler"],</w:t>
+        <w:t>    "</w:t>
+      </w:r>
+      <w:proofErr w:type="spellStart"/>
+      <w:r>
+        <w:rPr>
+          <w:i/>
+          <w:iCs/>
+          <w:lang w:val="en-US"/>
+        </w:rPr>
+        <w:t>debugging_or_profiling</w:t>
+      </w:r>
+      <w:proofErr w:type="spellEnd"/>
+      <w:r>
+        <w:rPr>
+          <w:i/>
+          <w:iCs/>
+          <w:lang w:val="en-US"/>
+        </w:rPr>
+        <w:t>": ["Instruments", "Android Profiler"],</w:t>
       </w:r>
     </w:p>
     <w:p>
@@ -34363,7 +35150,43 @@
           <w:iCs/>
           <w:lang w:val="en-US"/>
         </w:rPr>
-        <w:t>    "version_control": ["Git", "GIT", "git", "SVN", "Mercurial", "Gerrit", "GitFlow", "SourceTree", "Fork", "Bitbucket"],</w:t>
+        <w:t>    "</w:t>
+      </w:r>
+      <w:proofErr w:type="spellStart"/>
+      <w:r>
+        <w:rPr>
+          <w:i/>
+          <w:iCs/>
+          <w:lang w:val="en-US"/>
+        </w:rPr>
+        <w:t>version_control</w:t>
+      </w:r>
+      <w:proofErr w:type="spellEnd"/>
+      <w:r>
+        <w:rPr>
+          <w:i/>
+          <w:iCs/>
+          <w:lang w:val="en-US"/>
+        </w:rPr>
+        <w:t>": ["Git", "GIT", "git", "SVN", "Mercurial", "Gerrit", "</w:t>
+      </w:r>
+      <w:proofErr w:type="spellStart"/>
+      <w:r>
+        <w:rPr>
+          <w:i/>
+          <w:iCs/>
+          <w:lang w:val="en-US"/>
+        </w:rPr>
+        <w:t>GitFlow</w:t>
+      </w:r>
+      <w:proofErr w:type="spellEnd"/>
+      <w:r>
+        <w:rPr>
+          <w:i/>
+          <w:iCs/>
+          <w:lang w:val="en-US"/>
+        </w:rPr>
+        <w:t>", "SourceTree", "Fork", "Bitbucket"],</w:t>
       </w:r>
     </w:p>
     <w:p>
@@ -34381,7 +35204,61 @@
           <w:iCs/>
           <w:lang w:val="en-US"/>
         </w:rPr>
-        <w:t>    "ci_cd_and_release_automation": ["GitHub Actions", "Jenkins", "Bitrise", "fastlane", "CircleCI", "Bamboo", "GitLab CI", "Docker"],</w:t>
+        <w:t>    "ci_cd_and_release_automation": ["GitHub Actions", "Jenkins", "</w:t>
+      </w:r>
+      <w:proofErr w:type="spellStart"/>
+      <w:r>
+        <w:rPr>
+          <w:i/>
+          <w:iCs/>
+          <w:lang w:val="en-US"/>
+        </w:rPr>
+        <w:t>Bitrise</w:t>
+      </w:r>
+      <w:proofErr w:type="spellEnd"/>
+      <w:r>
+        <w:rPr>
+          <w:i/>
+          <w:iCs/>
+          <w:lang w:val="en-US"/>
+        </w:rPr>
+        <w:t>", "</w:t>
+      </w:r>
+      <w:proofErr w:type="spellStart"/>
+      <w:r>
+        <w:rPr>
+          <w:i/>
+          <w:iCs/>
+          <w:lang w:val="en-US"/>
+        </w:rPr>
+        <w:t>fastlane</w:t>
+      </w:r>
+      <w:proofErr w:type="spellEnd"/>
+      <w:r>
+        <w:rPr>
+          <w:i/>
+          <w:iCs/>
+          <w:lang w:val="en-US"/>
+        </w:rPr>
+        <w:t>", "</w:t>
+      </w:r>
+      <w:proofErr w:type="spellStart"/>
+      <w:r>
+        <w:rPr>
+          <w:i/>
+          <w:iCs/>
+          <w:lang w:val="en-US"/>
+        </w:rPr>
+        <w:t>CircleCI</w:t>
+      </w:r>
+      <w:proofErr w:type="spellEnd"/>
+      <w:r>
+        <w:rPr>
+          <w:i/>
+          <w:iCs/>
+          <w:lang w:val="en-US"/>
+        </w:rPr>
+        <w:t>", "Bamboo", "GitLab CI", "Docker"],</w:t>
       </w:r>
     </w:p>
     <w:p>
@@ -34399,7 +35276,25 @@
           <w:iCs/>
           <w:lang w:val="en-US"/>
         </w:rPr>
-        <w:t>    "monitoring_analytics_and_crash_reporting": ["Crashlytics", "Sentry", "Datadog", "Firebase Analytics", "App Center"],</w:t>
+        <w:t>    "</w:t>
+      </w:r>
+      <w:proofErr w:type="spellStart"/>
+      <w:r>
+        <w:rPr>
+          <w:i/>
+          <w:iCs/>
+          <w:lang w:val="en-US"/>
+        </w:rPr>
+        <w:t>monitoring_analytics_and_crash_reporting</w:t>
+      </w:r>
+      <w:proofErr w:type="spellEnd"/>
+      <w:r>
+        <w:rPr>
+          <w:i/>
+          <w:iCs/>
+          <w:lang w:val="en-US"/>
+        </w:rPr>
+        <w:t>": ["Crashlytics", "Sentry", "Datadog", "Firebase Analytics", "App Center"],</w:t>
       </w:r>
     </w:p>
     <w:p>
@@ -34418,7 +35313,43 @@
           <w:lang w:val="en-US"/>
         </w:rPr>
         <w:lastRenderedPageBreak/>
-        <w:t>    "development_methodologies": ["Scrum", "Kanban", "Agile", "SAFe", "TDD", "BDD", "DevOps"],</w:t>
+        <w:t>    "</w:t>
+      </w:r>
+      <w:proofErr w:type="spellStart"/>
+      <w:r>
+        <w:rPr>
+          <w:i/>
+          <w:iCs/>
+          <w:lang w:val="en-US"/>
+        </w:rPr>
+        <w:t>development_methodologies</w:t>
+      </w:r>
+      <w:proofErr w:type="spellEnd"/>
+      <w:r>
+        <w:rPr>
+          <w:i/>
+          <w:iCs/>
+          <w:lang w:val="en-US"/>
+        </w:rPr>
+        <w:t>": ["Scrum", "Kanban", "Agile", "</w:t>
+      </w:r>
+      <w:proofErr w:type="spellStart"/>
+      <w:r>
+        <w:rPr>
+          <w:i/>
+          <w:iCs/>
+          <w:lang w:val="en-US"/>
+        </w:rPr>
+        <w:t>SAFe</w:t>
+      </w:r>
+      <w:proofErr w:type="spellEnd"/>
+      <w:r>
+        <w:rPr>
+          <w:i/>
+          <w:iCs/>
+          <w:lang w:val="en-US"/>
+        </w:rPr>
+        <w:t>", "TDD", "BDD", "DevOps"],</w:t>
       </w:r>
     </w:p>
     <w:p>
@@ -34436,7 +35367,25 @@
           <w:iCs/>
           <w:lang w:val="en-US"/>
         </w:rPr>
-        <w:t>    "testing_process_and_qa": ["test coverage", "regression testing"],</w:t>
+        <w:t>    "</w:t>
+      </w:r>
+      <w:proofErr w:type="spellStart"/>
+      <w:r>
+        <w:rPr>
+          <w:i/>
+          <w:iCs/>
+          <w:lang w:val="en-US"/>
+        </w:rPr>
+        <w:t>testing_process_and_qa</w:t>
+      </w:r>
+      <w:proofErr w:type="spellEnd"/>
+      <w:r>
+        <w:rPr>
+          <w:i/>
+          <w:iCs/>
+          <w:lang w:val="en-US"/>
+        </w:rPr>
+        <w:t>": ["test coverage", "regression testing"],</w:t>
       </w:r>
     </w:p>
     <w:p>
@@ -34454,7 +35403,61 @@
           <w:iCs/>
           <w:lang w:val="en-US"/>
         </w:rPr>
-        <w:t>    "code_quality_and_static_analysis": ["SonarQube", "SwiftLint", "Veracode", "Checkmarx"],</w:t>
+        <w:t>    "</w:t>
+      </w:r>
+      <w:proofErr w:type="spellStart"/>
+      <w:r>
+        <w:rPr>
+          <w:i/>
+          <w:iCs/>
+          <w:lang w:val="en-US"/>
+        </w:rPr>
+        <w:t>code_quality_and_static_analysis</w:t>
+      </w:r>
+      <w:proofErr w:type="spellEnd"/>
+      <w:r>
+        <w:rPr>
+          <w:i/>
+          <w:iCs/>
+          <w:lang w:val="en-US"/>
+        </w:rPr>
+        <w:t>": ["SonarQube", "</w:t>
+      </w:r>
+      <w:proofErr w:type="spellStart"/>
+      <w:r>
+        <w:rPr>
+          <w:i/>
+          <w:iCs/>
+          <w:lang w:val="en-US"/>
+        </w:rPr>
+        <w:t>SwiftLint</w:t>
+      </w:r>
+      <w:proofErr w:type="spellEnd"/>
+      <w:r>
+        <w:rPr>
+          <w:i/>
+          <w:iCs/>
+          <w:lang w:val="en-US"/>
+        </w:rPr>
+        <w:t>", "Veracode", "</w:t>
+      </w:r>
+      <w:proofErr w:type="spellStart"/>
+      <w:r>
+        <w:rPr>
+          <w:i/>
+          <w:iCs/>
+          <w:lang w:val="en-US"/>
+        </w:rPr>
+        <w:t>Checkmarx</w:t>
+      </w:r>
+      <w:proofErr w:type="spellEnd"/>
+      <w:r>
+        <w:rPr>
+          <w:i/>
+          <w:iCs/>
+          <w:lang w:val="en-US"/>
+        </w:rPr>
+        <w:t>"],</w:t>
       </w:r>
     </w:p>
     <w:p>
@@ -34472,7 +35475,25 @@
           <w:iCs/>
           <w:lang w:val="en-US"/>
         </w:rPr>
-        <w:t>    "documentation_and_knowledge_sharing": ["Swagger", "OpenAPI", "Javadoc", "Confluence", "HIG"],</w:t>
+        <w:t>    "</w:t>
+      </w:r>
+      <w:proofErr w:type="spellStart"/>
+      <w:r>
+        <w:rPr>
+          <w:i/>
+          <w:iCs/>
+          <w:lang w:val="en-US"/>
+        </w:rPr>
+        <w:t>documentation_and_knowledge_sharing</w:t>
+      </w:r>
+      <w:proofErr w:type="spellEnd"/>
+      <w:r>
+        <w:rPr>
+          <w:i/>
+          <w:iCs/>
+          <w:lang w:val="en-US"/>
+        </w:rPr>
+        <w:t>": ["Swagger", "OpenAPI", "Javadoc", "Confluence", "HIG"],</w:t>
       </w:r>
     </w:p>
     <w:p>
@@ -34490,7 +35511,43 @@
           <w:iCs/>
           <w:lang w:val="en-US"/>
         </w:rPr>
-        <w:t>    "collaboration_pm_and_design_handoff": ["Jira", "Trello", "Figma", "Zeplin", "Rally/AgileCentral"],</w:t>
+        <w:t>    "</w:t>
+      </w:r>
+      <w:proofErr w:type="spellStart"/>
+      <w:r>
+        <w:rPr>
+          <w:i/>
+          <w:iCs/>
+          <w:lang w:val="en-US"/>
+        </w:rPr>
+        <w:t>collaboration_pm_and_design_handoff</w:t>
+      </w:r>
+      <w:proofErr w:type="spellEnd"/>
+      <w:r>
+        <w:rPr>
+          <w:i/>
+          <w:iCs/>
+          <w:lang w:val="en-US"/>
+        </w:rPr>
+        <w:t>": ["Jira", "Trello", "Figma", "Zeplin", "Rally/</w:t>
+      </w:r>
+      <w:proofErr w:type="spellStart"/>
+      <w:r>
+        <w:rPr>
+          <w:i/>
+          <w:iCs/>
+          <w:lang w:val="en-US"/>
+        </w:rPr>
+        <w:t>AgileCentral</w:t>
+      </w:r>
+      <w:proofErr w:type="spellEnd"/>
+      <w:r>
+        <w:rPr>
+          <w:i/>
+          <w:iCs/>
+          <w:lang w:val="en-US"/>
+        </w:rPr>
+        <w:t>"],</w:t>
       </w:r>
     </w:p>
     <w:p>
@@ -34508,7 +35565,25 @@
           <w:iCs/>
           <w:lang w:val="en-US"/>
         </w:rPr>
-        <w:t>    "distribution_and_store_operations": ["TestFlight", "App Store Connect", "Google Play Console"],</w:t>
+        <w:t>    "</w:t>
+      </w:r>
+      <w:proofErr w:type="spellStart"/>
+      <w:r>
+        <w:rPr>
+          <w:i/>
+          <w:iCs/>
+          <w:lang w:val="en-US"/>
+        </w:rPr>
+        <w:t>distribution_and_store_operations</w:t>
+      </w:r>
+      <w:proofErr w:type="spellEnd"/>
+      <w:r>
+        <w:rPr>
+          <w:i/>
+          <w:iCs/>
+          <w:lang w:val="en-US"/>
+        </w:rPr>
+        <w:t>": ["TestFlight", "App Store Connect", "Google Play Console"],</w:t>
       </w:r>
     </w:p>
     <w:p>
@@ -34526,7 +35601,25 @@
           <w:iCs/>
           <w:lang w:val="en-US"/>
         </w:rPr>
-        <w:t>    "compliance_and_certifications": ["SOC 2", "GDPR"]</w:t>
+        <w:t>    "</w:t>
+      </w:r>
+      <w:proofErr w:type="spellStart"/>
+      <w:r>
+        <w:rPr>
+          <w:i/>
+          <w:iCs/>
+          <w:lang w:val="en-US"/>
+        </w:rPr>
+        <w:t>compliance_and_certifications</w:t>
+      </w:r>
+      <w:proofErr w:type="spellEnd"/>
+      <w:r>
+        <w:rPr>
+          <w:i/>
+          <w:iCs/>
+          <w:lang w:val="en-US"/>
+        </w:rPr>
+        <w:t>": ["SOC 2", "GDPR"]</w:t>
       </w:r>
     </w:p>
     <w:p>
@@ -34597,7 +35690,25 @@
           <w:iCs/>
           <w:lang w:val="en-US"/>
         </w:rPr>
-        <w:t>    "languages_and_runtimes":["Swift","Java"],</w:t>
+        <w:t>    "languages_and_runtimes":["</w:t>
+      </w:r>
+      <w:proofErr w:type="spellStart"/>
+      <w:r>
+        <w:rPr>
+          <w:i/>
+          <w:iCs/>
+          <w:lang w:val="en-US"/>
+        </w:rPr>
+        <w:t>Swift","Java</w:t>
+      </w:r>
+      <w:proofErr w:type="spellEnd"/>
+      <w:r>
+        <w:rPr>
+          <w:i/>
+          <w:iCs/>
+          <w:lang w:val="en-US"/>
+        </w:rPr>
+        <w:t>"],</w:t>
       </w:r>
     </w:p>
     <w:p>
@@ -34615,7 +35726,25 @@
           <w:iCs/>
           <w:lang w:val="en-US"/>
         </w:rPr>
-        <w:t>    "version_control":["Git"]</w:t>
+        <w:t>    "</w:t>
+      </w:r>
+      <w:proofErr w:type="spellStart"/>
+      <w:r>
+        <w:rPr>
+          <w:i/>
+          <w:iCs/>
+          <w:lang w:val="en-US"/>
+        </w:rPr>
+        <w:t>version_control</w:t>
+      </w:r>
+      <w:proofErr w:type="spellEnd"/>
+      <w:r>
+        <w:rPr>
+          <w:i/>
+          <w:iCs/>
+          <w:lang w:val="en-US"/>
+        </w:rPr>
+        <w:t>":["Git"]</w:t>
       </w:r>
     </w:p>
     <w:p>
@@ -34929,6 +36058,7 @@
         </w:rPr>
         <w:t xml:space="preserve"> </w:t>
       </w:r>
+      <w:proofErr w:type="spellStart"/>
       <w:r>
         <w:rPr>
           <w:i/>
@@ -34937,6 +36067,7 @@
         </w:rPr>
         <w:t>sdk</w:t>
       </w:r>
+      <w:proofErr w:type="spellEnd"/>
       <w:r>
         <w:rPr>
           <w:i/>
@@ -34961,6 +36092,7 @@
         </w:rPr>
         <w:t xml:space="preserve"> </w:t>
       </w:r>
+      <w:proofErr w:type="spellStart"/>
       <w:r>
         <w:rPr>
           <w:i/>
@@ -34969,6 +36101,7 @@
         </w:rPr>
         <w:t>ndk</w:t>
       </w:r>
+      <w:proofErr w:type="spellEnd"/>
       <w:r>
         <w:rPr>
           <w:i/>
@@ -34977,6 +36110,7 @@
         </w:rPr>
         <w:t>', '</w:t>
       </w:r>
+      <w:proofErr w:type="spellStart"/>
       <w:r>
         <w:rPr>
           <w:i/>
@@ -34985,6 +36119,7 @@
         </w:rPr>
         <w:t>hig</w:t>
       </w:r>
+      <w:proofErr w:type="spellEnd"/>
       <w:r>
         <w:rPr>
           <w:i/>
@@ -34993,6 +36128,7 @@
         </w:rPr>
         <w:t>', '</w:t>
       </w:r>
+      <w:proofErr w:type="spellStart"/>
       <w:r>
         <w:rPr>
           <w:i/>
@@ -35001,6 +36137,7 @@
         </w:rPr>
         <w:t>tdd</w:t>
       </w:r>
+      <w:proofErr w:type="spellEnd"/>
       <w:r>
         <w:rPr>
           <w:i/>
@@ -35034,7 +36171,25 @@
           <w:iCs/>
           <w:lang w:val="en-US"/>
         </w:rPr>
-        <w:t>'android studio', 'c++', 'swift', 'c#', 'dagger', 'java', 'swiftui',</w:t>
+        <w:t>'android studio', 'c++', 'swift', 'c#', 'dagger', 'java', '</w:t>
+      </w:r>
+      <w:proofErr w:type="spellStart"/>
+      <w:r>
+        <w:rPr>
+          <w:i/>
+          <w:iCs/>
+          <w:lang w:val="en-US"/>
+        </w:rPr>
+        <w:t>swiftui</w:t>
+      </w:r>
+      <w:proofErr w:type="spellEnd"/>
+      <w:r>
+        <w:rPr>
+          <w:i/>
+          <w:iCs/>
+          <w:lang w:val="en-US"/>
+        </w:rPr>
+        <w:t>',</w:t>
       </w:r>
     </w:p>
     <w:p>
@@ -35053,7 +36208,79 @@
           <w:iCs/>
           <w:lang w:val="en-US"/>
         </w:rPr>
-        <w:t xml:space="preserve">    'kotlin', 'dart', 'python', 'javascript', 'typescript', 'golang', 'php',</w:t>
+        <w:t xml:space="preserve">    '</w:t>
+      </w:r>
+      <w:proofErr w:type="spellStart"/>
+      <w:r>
+        <w:rPr>
+          <w:i/>
+          <w:iCs/>
+          <w:lang w:val="en-US"/>
+        </w:rPr>
+        <w:t>kotlin</w:t>
+      </w:r>
+      <w:proofErr w:type="spellEnd"/>
+      <w:r>
+        <w:rPr>
+          <w:i/>
+          <w:iCs/>
+          <w:lang w:val="en-US"/>
+        </w:rPr>
+        <w:t>', 'dart', 'python', '</w:t>
+      </w:r>
+      <w:proofErr w:type="spellStart"/>
+      <w:r>
+        <w:rPr>
+          <w:i/>
+          <w:iCs/>
+          <w:lang w:val="en-US"/>
+        </w:rPr>
+        <w:t>javascript</w:t>
+      </w:r>
+      <w:proofErr w:type="spellEnd"/>
+      <w:r>
+        <w:rPr>
+          <w:i/>
+          <w:iCs/>
+          <w:lang w:val="en-US"/>
+        </w:rPr>
+        <w:t>', 'typescript', '</w:t>
+      </w:r>
+      <w:proofErr w:type="spellStart"/>
+      <w:r>
+        <w:rPr>
+          <w:i/>
+          <w:iCs/>
+          <w:lang w:val="en-US"/>
+        </w:rPr>
+        <w:t>golang</w:t>
+      </w:r>
+      <w:proofErr w:type="spellEnd"/>
+      <w:r>
+        <w:rPr>
+          <w:i/>
+          <w:iCs/>
+          <w:lang w:val="en-US"/>
+        </w:rPr>
+        <w:t>', '</w:t>
+      </w:r>
+      <w:proofErr w:type="spellStart"/>
+      <w:r>
+        <w:rPr>
+          <w:i/>
+          <w:iCs/>
+          <w:lang w:val="en-US"/>
+        </w:rPr>
+        <w:t>php</w:t>
+      </w:r>
+      <w:proofErr w:type="spellEnd"/>
+      <w:r>
+        <w:rPr>
+          <w:i/>
+          <w:iCs/>
+          <w:lang w:val="en-US"/>
+        </w:rPr>
+        <w:t>',</w:t>
       </w:r>
     </w:p>
     <w:p>
@@ -35072,7 +36299,43 @@
           <w:iCs/>
           <w:lang w:val="en-US"/>
         </w:rPr>
-        <w:t xml:space="preserve">    'hilt', 'koin', 'swinject',</w:t>
+        <w:t xml:space="preserve">    'hilt', '</w:t>
+      </w:r>
+      <w:proofErr w:type="spellStart"/>
+      <w:r>
+        <w:rPr>
+          <w:i/>
+          <w:iCs/>
+          <w:lang w:val="en-US"/>
+        </w:rPr>
+        <w:t>koin</w:t>
+      </w:r>
+      <w:proofErr w:type="spellEnd"/>
+      <w:r>
+        <w:rPr>
+          <w:i/>
+          <w:iCs/>
+          <w:lang w:val="en-US"/>
+        </w:rPr>
+        <w:t>', '</w:t>
+      </w:r>
+      <w:proofErr w:type="spellStart"/>
+      <w:r>
+        <w:rPr>
+          <w:i/>
+          <w:iCs/>
+          <w:lang w:val="en-US"/>
+        </w:rPr>
+        <w:t>swinject</w:t>
+      </w:r>
+      <w:proofErr w:type="spellEnd"/>
+      <w:r>
+        <w:rPr>
+          <w:i/>
+          <w:iCs/>
+          <w:lang w:val="en-US"/>
+        </w:rPr>
+        <w:t>',</w:t>
       </w:r>
     </w:p>
     <w:p>
@@ -35091,7 +36354,61 @@
           <w:iCs/>
           <w:lang w:val="en-US"/>
         </w:rPr>
-        <w:t xml:space="preserve">    'gradle', 'bazel', 'buck', 'xcode',</w:t>
+        <w:t xml:space="preserve">    '</w:t>
+      </w:r>
+      <w:proofErr w:type="spellStart"/>
+      <w:r>
+        <w:rPr>
+          <w:i/>
+          <w:iCs/>
+          <w:lang w:val="en-US"/>
+        </w:rPr>
+        <w:t>gradle</w:t>
+      </w:r>
+      <w:proofErr w:type="spellEnd"/>
+      <w:r>
+        <w:rPr>
+          <w:i/>
+          <w:iCs/>
+          <w:lang w:val="en-US"/>
+        </w:rPr>
+        <w:t>', '</w:t>
+      </w:r>
+      <w:proofErr w:type="spellStart"/>
+      <w:r>
+        <w:rPr>
+          <w:i/>
+          <w:iCs/>
+          <w:lang w:val="en-US"/>
+        </w:rPr>
+        <w:t>bazel</w:t>
+      </w:r>
+      <w:proofErr w:type="spellEnd"/>
+      <w:r>
+        <w:rPr>
+          <w:i/>
+          <w:iCs/>
+          <w:lang w:val="en-US"/>
+        </w:rPr>
+        <w:t>', 'buck', '</w:t>
+      </w:r>
+      <w:proofErr w:type="spellStart"/>
+      <w:r>
+        <w:rPr>
+          <w:i/>
+          <w:iCs/>
+          <w:lang w:val="en-US"/>
+        </w:rPr>
+        <w:t>xcode</w:t>
+      </w:r>
+      <w:proofErr w:type="spellEnd"/>
+      <w:r>
+        <w:rPr>
+          <w:i/>
+          <w:iCs/>
+          <w:lang w:val="en-US"/>
+        </w:rPr>
+        <w:t>',</w:t>
       </w:r>
     </w:p>
     <w:p>
@@ -35110,7 +36427,61 @@
           <w:iCs/>
           <w:lang w:val="en-US"/>
         </w:rPr>
-        <w:t xml:space="preserve">    'sqlite', 'realm', 'room', 'firestore', 'mongodb',</w:t>
+        <w:t xml:space="preserve">    '</w:t>
+      </w:r>
+      <w:proofErr w:type="spellStart"/>
+      <w:r>
+        <w:rPr>
+          <w:i/>
+          <w:iCs/>
+          <w:lang w:val="en-US"/>
+        </w:rPr>
+        <w:t>sqlite</w:t>
+      </w:r>
+      <w:proofErr w:type="spellEnd"/>
+      <w:r>
+        <w:rPr>
+          <w:i/>
+          <w:iCs/>
+          <w:lang w:val="en-US"/>
+        </w:rPr>
+        <w:t>', 'realm', 'room', '</w:t>
+      </w:r>
+      <w:proofErr w:type="spellStart"/>
+      <w:r>
+        <w:rPr>
+          <w:i/>
+          <w:iCs/>
+          <w:lang w:val="en-US"/>
+        </w:rPr>
+        <w:t>firestore</w:t>
+      </w:r>
+      <w:proofErr w:type="spellEnd"/>
+      <w:r>
+        <w:rPr>
+          <w:i/>
+          <w:iCs/>
+          <w:lang w:val="en-US"/>
+        </w:rPr>
+        <w:t>', '</w:t>
+      </w:r>
+      <w:proofErr w:type="spellStart"/>
+      <w:r>
+        <w:rPr>
+          <w:i/>
+          <w:iCs/>
+          <w:lang w:val="en-US"/>
+        </w:rPr>
+        <w:t>mongodb</w:t>
+      </w:r>
+      <w:proofErr w:type="spellEnd"/>
+      <w:r>
+        <w:rPr>
+          <w:i/>
+          <w:iCs/>
+          <w:lang w:val="en-US"/>
+        </w:rPr>
+        <w:t>',</w:t>
       </w:r>
     </w:p>
     <w:p>
@@ -35129,7 +36500,43 @@
           <w:iCs/>
           <w:lang w:val="en-US"/>
         </w:rPr>
-        <w:t xml:space="preserve">    'retrofit', 'okhttp', 'graphql',</w:t>
+        <w:t xml:space="preserve">    'retrofit', '</w:t>
+      </w:r>
+      <w:proofErr w:type="spellStart"/>
+      <w:r>
+        <w:rPr>
+          <w:i/>
+          <w:iCs/>
+          <w:lang w:val="en-US"/>
+        </w:rPr>
+        <w:t>okhttp</w:t>
+      </w:r>
+      <w:proofErr w:type="spellEnd"/>
+      <w:r>
+        <w:rPr>
+          <w:i/>
+          <w:iCs/>
+          <w:lang w:val="en-US"/>
+        </w:rPr>
+        <w:t>', '</w:t>
+      </w:r>
+      <w:proofErr w:type="spellStart"/>
+      <w:r>
+        <w:rPr>
+          <w:i/>
+          <w:iCs/>
+          <w:lang w:val="en-US"/>
+        </w:rPr>
+        <w:t>graphql</w:t>
+      </w:r>
+      <w:proofErr w:type="spellEnd"/>
+      <w:r>
+        <w:rPr>
+          <w:i/>
+          <w:iCs/>
+          <w:lang w:val="en-US"/>
+        </w:rPr>
+        <w:t>',</w:t>
       </w:r>
     </w:p>
     <w:p>
@@ -35167,7 +36574,43 @@
           <w:iCs/>
           <w:lang w:val="en-US"/>
         </w:rPr>
-        <w:t xml:space="preserve">    'camera', 'sensors', 'location', 'nfc', 'ble',</w:t>
+        <w:t xml:space="preserve">    'camera', 'sensors', 'location', '</w:t>
+      </w:r>
+      <w:proofErr w:type="spellStart"/>
+      <w:r>
+        <w:rPr>
+          <w:i/>
+          <w:iCs/>
+          <w:lang w:val="en-US"/>
+        </w:rPr>
+        <w:t>nfc</w:t>
+      </w:r>
+      <w:proofErr w:type="spellEnd"/>
+      <w:r>
+        <w:rPr>
+          <w:i/>
+          <w:iCs/>
+          <w:lang w:val="en-US"/>
+        </w:rPr>
+        <w:t>', '</w:t>
+      </w:r>
+      <w:proofErr w:type="spellStart"/>
+      <w:r>
+        <w:rPr>
+          <w:i/>
+          <w:iCs/>
+          <w:lang w:val="en-US"/>
+        </w:rPr>
+        <w:t>ble</w:t>
+      </w:r>
+      <w:proofErr w:type="spellEnd"/>
+      <w:r>
+        <w:rPr>
+          <w:i/>
+          <w:iCs/>
+          <w:lang w:val="en-US"/>
+        </w:rPr>
+        <w:t>',</w:t>
       </w:r>
     </w:p>
     <w:p>
@@ -35186,7 +36629,61 @@
           <w:iCs/>
           <w:lang w:val="en-US"/>
         </w:rPr>
-        <w:t xml:space="preserve">    'mvvm', 'mvc', 'mvp', 'mvi', 'viper', 'redux',</w:t>
+        <w:t xml:space="preserve">    '</w:t>
+      </w:r>
+      <w:proofErr w:type="spellStart"/>
+      <w:r>
+        <w:rPr>
+          <w:i/>
+          <w:iCs/>
+          <w:lang w:val="en-US"/>
+        </w:rPr>
+        <w:t>mvvm</w:t>
+      </w:r>
+      <w:proofErr w:type="spellEnd"/>
+      <w:r>
+        <w:rPr>
+          <w:i/>
+          <w:iCs/>
+          <w:lang w:val="en-US"/>
+        </w:rPr>
+        <w:t>', '</w:t>
+      </w:r>
+      <w:proofErr w:type="spellStart"/>
+      <w:r>
+        <w:rPr>
+          <w:i/>
+          <w:iCs/>
+          <w:lang w:val="en-US"/>
+        </w:rPr>
+        <w:t>mvc</w:t>
+      </w:r>
+      <w:proofErr w:type="spellEnd"/>
+      <w:r>
+        <w:rPr>
+          <w:i/>
+          <w:iCs/>
+          <w:lang w:val="en-US"/>
+        </w:rPr>
+        <w:t>', '</w:t>
+      </w:r>
+      <w:proofErr w:type="spellStart"/>
+      <w:r>
+        <w:rPr>
+          <w:i/>
+          <w:iCs/>
+          <w:lang w:val="en-US"/>
+        </w:rPr>
+        <w:t>mvp</w:t>
+      </w:r>
+      <w:proofErr w:type="spellEnd"/>
+      <w:r>
+        <w:rPr>
+          <w:i/>
+          <w:iCs/>
+          <w:lang w:val="en-US"/>
+        </w:rPr>
+        <w:t>', 'mvi', 'viper', 'redux',</w:t>
       </w:r>
     </w:p>
     <w:p>
@@ -35205,7 +36702,43 @@
           <w:iCs/>
           <w:lang w:val="en-US"/>
         </w:rPr>
-        <w:t xml:space="preserve">    'scrum', 'kanban', 'bdd', 'devops', 'safe',</w:t>
+        <w:t xml:space="preserve">    'scrum', 'kanban', '</w:t>
+      </w:r>
+      <w:proofErr w:type="spellStart"/>
+      <w:r>
+        <w:rPr>
+          <w:i/>
+          <w:iCs/>
+          <w:lang w:val="en-US"/>
+        </w:rPr>
+        <w:t>bdd</w:t>
+      </w:r>
+      <w:proofErr w:type="spellEnd"/>
+      <w:r>
+        <w:rPr>
+          <w:i/>
+          <w:iCs/>
+          <w:lang w:val="en-US"/>
+        </w:rPr>
+        <w:t>', '</w:t>
+      </w:r>
+      <w:proofErr w:type="spellStart"/>
+      <w:r>
+        <w:rPr>
+          <w:i/>
+          <w:iCs/>
+          <w:lang w:val="en-US"/>
+        </w:rPr>
+        <w:t>devops</w:t>
+      </w:r>
+      <w:proofErr w:type="spellEnd"/>
+      <w:r>
+        <w:rPr>
+          <w:i/>
+          <w:iCs/>
+          <w:lang w:val="en-US"/>
+        </w:rPr>
+        <w:t>', 'safe',</w:t>
       </w:r>
     </w:p>
     <w:p>
@@ -35224,7 +36757,79 @@
           <w:iCs/>
           <w:lang w:val="en-US"/>
         </w:rPr>
-        <w:t xml:space="preserve">    'jenkins', 'docker', 'bitrise', 'fastlane', 'circleci',</w:t>
+        <w:t xml:space="preserve">    '</w:t>
+      </w:r>
+      <w:proofErr w:type="spellStart"/>
+      <w:r>
+        <w:rPr>
+          <w:i/>
+          <w:iCs/>
+          <w:lang w:val="en-US"/>
+        </w:rPr>
+        <w:t>jenkins</w:t>
+      </w:r>
+      <w:proofErr w:type="spellEnd"/>
+      <w:r>
+        <w:rPr>
+          <w:i/>
+          <w:iCs/>
+          <w:lang w:val="en-US"/>
+        </w:rPr>
+        <w:t>', 'docker', '</w:t>
+      </w:r>
+      <w:proofErr w:type="spellStart"/>
+      <w:r>
+        <w:rPr>
+          <w:i/>
+          <w:iCs/>
+          <w:lang w:val="en-US"/>
+        </w:rPr>
+        <w:t>bitrise</w:t>
+      </w:r>
+      <w:proofErr w:type="spellEnd"/>
+      <w:r>
+        <w:rPr>
+          <w:i/>
+          <w:iCs/>
+          <w:lang w:val="en-US"/>
+        </w:rPr>
+        <w:t>', '</w:t>
+      </w:r>
+      <w:proofErr w:type="spellStart"/>
+      <w:r>
+        <w:rPr>
+          <w:i/>
+          <w:iCs/>
+          <w:lang w:val="en-US"/>
+        </w:rPr>
+        <w:t>fastlane</w:t>
+      </w:r>
+      <w:proofErr w:type="spellEnd"/>
+      <w:r>
+        <w:rPr>
+          <w:i/>
+          <w:iCs/>
+          <w:lang w:val="en-US"/>
+        </w:rPr>
+        <w:t>', '</w:t>
+      </w:r>
+      <w:proofErr w:type="spellStart"/>
+      <w:r>
+        <w:rPr>
+          <w:i/>
+          <w:iCs/>
+          <w:lang w:val="en-US"/>
+        </w:rPr>
+        <w:t>circleci</w:t>
+      </w:r>
+      <w:proofErr w:type="spellEnd"/>
+      <w:r>
+        <w:rPr>
+          <w:i/>
+          <w:iCs/>
+          <w:lang w:val="en-US"/>
+        </w:rPr>
+        <w:t>',</w:t>
       </w:r>
     </w:p>
     <w:p>
@@ -35243,7 +36848,79 @@
           <w:iCs/>
           <w:lang w:val="en-US"/>
         </w:rPr>
-        <w:t xml:space="preserve">    'xctest', 'junit', 'espresso', 'mockito', 'robolectric',</w:t>
+        <w:t xml:space="preserve">    '</w:t>
+      </w:r>
+      <w:proofErr w:type="spellStart"/>
+      <w:r>
+        <w:rPr>
+          <w:i/>
+          <w:iCs/>
+          <w:lang w:val="en-US"/>
+        </w:rPr>
+        <w:t>xctest</w:t>
+      </w:r>
+      <w:proofErr w:type="spellEnd"/>
+      <w:r>
+        <w:rPr>
+          <w:i/>
+          <w:iCs/>
+          <w:lang w:val="en-US"/>
+        </w:rPr>
+        <w:t>', '</w:t>
+      </w:r>
+      <w:proofErr w:type="spellStart"/>
+      <w:r>
+        <w:rPr>
+          <w:i/>
+          <w:iCs/>
+          <w:lang w:val="en-US"/>
+        </w:rPr>
+        <w:t>junit</w:t>
+      </w:r>
+      <w:proofErr w:type="spellEnd"/>
+      <w:r>
+        <w:rPr>
+          <w:i/>
+          <w:iCs/>
+          <w:lang w:val="en-US"/>
+        </w:rPr>
+        <w:t>', 'espresso', '</w:t>
+      </w:r>
+      <w:proofErr w:type="spellStart"/>
+      <w:r>
+        <w:rPr>
+          <w:i/>
+          <w:iCs/>
+          <w:lang w:val="en-US"/>
+        </w:rPr>
+        <w:t>mockito</w:t>
+      </w:r>
+      <w:proofErr w:type="spellEnd"/>
+      <w:r>
+        <w:rPr>
+          <w:i/>
+          <w:iCs/>
+          <w:lang w:val="en-US"/>
+        </w:rPr>
+        <w:t>', '</w:t>
+      </w:r>
+      <w:proofErr w:type="spellStart"/>
+      <w:r>
+        <w:rPr>
+          <w:i/>
+          <w:iCs/>
+          <w:lang w:val="en-US"/>
+        </w:rPr>
+        <w:t>robolectric</w:t>
+      </w:r>
+      <w:proofErr w:type="spellEnd"/>
+      <w:r>
+        <w:rPr>
+          <w:i/>
+          <w:iCs/>
+          <w:lang w:val="en-US"/>
+        </w:rPr>
+        <w:t>',</w:t>
       </w:r>
     </w:p>
     <w:p>
@@ -35262,7 +36939,43 @@
           <w:iCs/>
           <w:lang w:val="en-US"/>
         </w:rPr>
-        <w:t xml:space="preserve">    'crashlytics', 'sentry', 'datadog',</w:t>
+        <w:t xml:space="preserve">    '</w:t>
+      </w:r>
+      <w:proofErr w:type="spellStart"/>
+      <w:r>
+        <w:rPr>
+          <w:i/>
+          <w:iCs/>
+          <w:lang w:val="en-US"/>
+        </w:rPr>
+        <w:t>crashlytics</w:t>
+      </w:r>
+      <w:proofErr w:type="spellEnd"/>
+      <w:r>
+        <w:rPr>
+          <w:i/>
+          <w:iCs/>
+          <w:lang w:val="en-US"/>
+        </w:rPr>
+        <w:t>', 'sentry', '</w:t>
+      </w:r>
+      <w:proofErr w:type="spellStart"/>
+      <w:r>
+        <w:rPr>
+          <w:i/>
+          <w:iCs/>
+          <w:lang w:val="en-US"/>
+        </w:rPr>
+        <w:t>datadog</w:t>
+      </w:r>
+      <w:proofErr w:type="spellEnd"/>
+      <w:r>
+        <w:rPr>
+          <w:i/>
+          <w:iCs/>
+          <w:lang w:val="en-US"/>
+        </w:rPr>
+        <w:t>',</w:t>
       </w:r>
     </w:p>
     <w:p>
@@ -35281,7 +36994,79 @@
           <w:iCs/>
           <w:lang w:val="en-US"/>
         </w:rPr>
-        <w:t xml:space="preserve">    'jira', 'trello', 'figma', 'zeplin'</w:t>
+        <w:t xml:space="preserve">    '</w:t>
+      </w:r>
+      <w:proofErr w:type="spellStart"/>
+      <w:r>
+        <w:rPr>
+          <w:i/>
+          <w:iCs/>
+          <w:lang w:val="en-US"/>
+        </w:rPr>
+        <w:t>jira</w:t>
+      </w:r>
+      <w:proofErr w:type="spellEnd"/>
+      <w:r>
+        <w:rPr>
+          <w:i/>
+          <w:iCs/>
+          <w:lang w:val="en-US"/>
+        </w:rPr>
+        <w:t>', '</w:t>
+      </w:r>
+      <w:proofErr w:type="spellStart"/>
+      <w:r>
+        <w:rPr>
+          <w:i/>
+          <w:iCs/>
+          <w:lang w:val="en-US"/>
+        </w:rPr>
+        <w:t>trello</w:t>
+      </w:r>
+      <w:proofErr w:type="spellEnd"/>
+      <w:r>
+        <w:rPr>
+          <w:i/>
+          <w:iCs/>
+          <w:lang w:val="en-US"/>
+        </w:rPr>
+        <w:t>', '</w:t>
+      </w:r>
+      <w:proofErr w:type="spellStart"/>
+      <w:r>
+        <w:rPr>
+          <w:i/>
+          <w:iCs/>
+          <w:lang w:val="en-US"/>
+        </w:rPr>
+        <w:t>figma</w:t>
+      </w:r>
+      <w:proofErr w:type="spellEnd"/>
+      <w:r>
+        <w:rPr>
+          <w:i/>
+          <w:iCs/>
+          <w:lang w:val="en-US"/>
+        </w:rPr>
+        <w:t>', '</w:t>
+      </w:r>
+      <w:proofErr w:type="spellStart"/>
+      <w:r>
+        <w:rPr>
+          <w:i/>
+          <w:iCs/>
+          <w:lang w:val="en-US"/>
+        </w:rPr>
+        <w:t>zeplin</w:t>
+      </w:r>
+      <w:proofErr w:type="spellEnd"/>
+      <w:r>
+        <w:rPr>
+          <w:i/>
+          <w:iCs/>
+          <w:lang w:val="en-US"/>
+        </w:rPr>
+        <w:t>'</w:t>
       </w:r>
     </w:p>
     <w:p>
@@ -40168,6 +41953,7 @@
   <w:style w:type="character" w:default="1" w:styleId="DefaultParagraphFont">
     <w:name w:val="Default Paragraph Font"/>
     <w:uiPriority w:val="1"/>
+    <w:semiHidden/>
     <w:unhideWhenUsed/>
   </w:style>
   <w:style w:type="table" w:default="1" w:styleId="TableNormal">

</xml_diff>

<commit_message>
updated data in ipynb and added text in Word
</commit_message>
<xml_diff>
--- a/Ivan Ireev's Bachelor's Thesis.docx
+++ b/Ivan Ireev's Bachelor's Thesis.docx
@@ -11051,6 +11051,7 @@
         </w:rPr>
         <w:t xml:space="preserve"> </w:t>
       </w:r>
+      <w:proofErr w:type="gramStart"/>
       <w:r>
         <w:rPr>
           <w:i/>
@@ -11069,6 +11070,7 @@
         </w:rPr>
         <w:t>»</w:t>
       </w:r>
+      <w:proofErr w:type="gramEnd"/>
       <w:r>
         <w:t xml:space="preserve">. </w:t>
       </w:r>
@@ -11756,7 +11758,16 @@
           <w:iCs/>
           <w:lang w:val="en-US"/>
         </w:rPr>
-        <w:t>This is a {Mapped Language} to English translation, please provide the English translation for this job description: {Job Description}</w:t>
+        <w:t xml:space="preserve">This is a {Mapped Language} to English translation, please provide the English translation for this job description: {Job </w:t>
+      </w:r>
+      <w:proofErr w:type="gramStart"/>
+      <w:r>
+        <w:rPr>
+          <w:i/>
+          <w:iCs/>
+          <w:lang w:val="en-US"/>
+        </w:rPr>
+        <w:t>Description}</w:t>
       </w:r>
       <w:r>
         <w:rPr>
@@ -11766,6 +11777,7 @@
         </w:rPr>
         <w:t>»</w:t>
       </w:r>
+      <w:proofErr w:type="gramEnd"/>
     </w:p>
     <w:p>
       <w:pPr>
@@ -12177,7 +12189,38 @@
     </w:p>
     <w:p>
       <w:r>
-        <w:t xml:space="preserve">Для проведения валидации была сформирована случайная выборка из 30 вакансий. Для обеспечения воспроизводимости эксперимента в процессе </w:t>
+        <w:t>Для проведения валидации была сформирована случайная выборка из 30 вакансий</w:t>
+      </w:r>
+      <w:r>
+        <w:t xml:space="preserve"> (</w:t>
+      </w:r>
+      <w:hyperlink w:anchor="Ireev_I_2025j_job_descriptions_sample" w:history="1">
+        <w:r>
+          <w:rPr>
+            <w:rStyle w:val="Hyperlink"/>
+            <w:lang w:val="en-US"/>
+          </w:rPr>
+          <w:t>Ireev</w:t>
+        </w:r>
+        <w:r>
+          <w:rPr>
+            <w:rStyle w:val="Hyperlink"/>
+          </w:rPr>
+          <w:t>, 2025</w:t>
+        </w:r>
+        <w:r>
+          <w:rPr>
+            <w:rStyle w:val="Hyperlink"/>
+            <w:lang w:val="en-US"/>
+          </w:rPr>
+          <w:t>j</w:t>
+        </w:r>
+      </w:hyperlink>
+      <w:r>
+        <w:t>)</w:t>
+      </w:r>
+      <w:r>
+        <w:t xml:space="preserve">. Для обеспечения воспроизводимости эксперимента в процессе </w:t>
       </w:r>
       <w:r>
         <w:t xml:space="preserve">отбора </w:t>
@@ -12248,7 +12291,38 @@
         <w:spacing w:line="240" w:lineRule="auto"/>
       </w:pPr>
       <w:r>
-        <w:t xml:space="preserve">Ручная разметка, выполненная </w:t>
+        <w:t>Ручная разметка</w:t>
+      </w:r>
+      <w:r>
+        <w:t xml:space="preserve"> (</w:t>
+      </w:r>
+      <w:hyperlink w:anchor="Ireev_I_2025k_job_descriptions_groud_tru" w:history="1">
+        <w:r>
+          <w:rPr>
+            <w:rStyle w:val="Hyperlink"/>
+            <w:lang w:val="en-US"/>
+          </w:rPr>
+          <w:t>Ireev</w:t>
+        </w:r>
+        <w:r>
+          <w:rPr>
+            <w:rStyle w:val="Hyperlink"/>
+          </w:rPr>
+          <w:t>, 2025</w:t>
+        </w:r>
+        <w:r>
+          <w:rPr>
+            <w:rStyle w:val="Hyperlink"/>
+            <w:lang w:val="en-US"/>
+          </w:rPr>
+          <w:t>k</w:t>
+        </w:r>
+      </w:hyperlink>
+      <w:r>
+        <w:t>)</w:t>
+      </w:r>
+      <w:r>
+        <w:t xml:space="preserve">, выполненная </w:t>
       </w:r>
       <w:r>
         <w:t>автором</w:t>
@@ -12350,7 +12424,7 @@
         <w:t>Benefits</w:t>
       </w:r>
       <w:r>
-        <w:t>.</w:t>
+        <w:t>;</w:t>
       </w:r>
     </w:p>
     <w:p>
@@ -12363,7 +12437,38 @@
         <w:spacing w:after="360" w:line="240" w:lineRule="auto"/>
       </w:pPr>
       <w:r>
-        <w:t xml:space="preserve">Автоматическая разметка, выполненная при помощи </w:t>
+        <w:t>Автоматическая разметка</w:t>
+      </w:r>
+      <w:r>
+        <w:t xml:space="preserve"> (</w:t>
+      </w:r>
+      <w:hyperlink w:anchor="Ireev_I_2025l_job_descriptions_chatgpt" w:history="1">
+        <w:r>
+          <w:rPr>
+            <w:rStyle w:val="Hyperlink"/>
+            <w:lang w:val="en-US"/>
+          </w:rPr>
+          <w:t>Ireev</w:t>
+        </w:r>
+        <w:r>
+          <w:rPr>
+            <w:rStyle w:val="Hyperlink"/>
+          </w:rPr>
+          <w:t>, 2025</w:t>
+        </w:r>
+        <w:r>
+          <w:rPr>
+            <w:rStyle w:val="Hyperlink"/>
+            <w:lang w:val="en-US"/>
+          </w:rPr>
+          <w:t>l</w:t>
+        </w:r>
+      </w:hyperlink>
+      <w:r>
+        <w:t>)</w:t>
+      </w:r>
+      <w:r>
+        <w:t xml:space="preserve">, выполненная при помощи </w:t>
       </w:r>
       <w:r>
         <w:rPr>
@@ -12388,23 +12493,35 @@
       <w:r>
         <w:t xml:space="preserve"> (</w:t>
       </w:r>
-      <w:hyperlink w:anchor="Ireev_I_2025d_data_preparation_ipynb" w:history="1">
-        <w:r>
-          <w:rPr>
-            <w:rStyle w:val="Hyperlink"/>
-          </w:rPr>
-          <w:t>Ireev, 2025d</w:t>
+      <w:hyperlink w:anchor="Ireev_I_2025f_chat_gpt_py" w:history="1">
+        <w:r>
+          <w:rPr>
+            <w:rStyle w:val="Hyperlink"/>
+          </w:rPr>
+          <w:t>Ireev, 2</w:t>
+        </w:r>
+        <w:r>
+          <w:rPr>
+            <w:rStyle w:val="Hyperlink"/>
+          </w:rPr>
+          <w:t>0</w:t>
+        </w:r>
+        <w:r>
+          <w:rPr>
+            <w:rStyle w:val="Hyperlink"/>
+          </w:rPr>
+          <w:t>25f</w:t>
         </w:r>
       </w:hyperlink>
       <w:r>
         <w:t xml:space="preserve">; </w:t>
       </w:r>
-      <w:hyperlink w:anchor="Ireev_I_2025f_chat_gpt_py" w:history="1">
-        <w:r>
-          <w:rPr>
-            <w:rStyle w:val="Hyperlink"/>
-          </w:rPr>
-          <w:t>Ireev, 2025f</w:t>
+      <w:hyperlink w:anchor="Ireev_I_2025h_tests_ipynb" w:history="1">
+        <w:r>
+          <w:rPr>
+            <w:rStyle w:val="Hyperlink"/>
+          </w:rPr>
+          <w:t>Ireev, 2025h</w:t>
         </w:r>
       </w:hyperlink>
       <w:r>
@@ -12501,7 +12618,13 @@
         <w:t xml:space="preserve"> </w:t>
       </w:r>
       <w:r>
-        <w:t>В качестве порога значимости была выбрана граница 85%, выше которой автоматическая разметка считается удовлетворительно точной.</w:t>
+        <w:t xml:space="preserve">В качестве порога значимости была </w:t>
+      </w:r>
+      <w:r>
+        <w:t xml:space="preserve">установлена </w:t>
+      </w:r>
+      <w:r>
+        <w:t>граница 85%, выше которой автоматическая разметка считается удовлетворительно точной.</w:t>
       </w:r>
       <w:r>
         <w:t xml:space="preserve"> </w:t>
@@ -12663,10 +12786,13 @@
         <w:t>.</w:t>
       </w:r>
       <w:r>
-        <w:rPr>
-          <w:lang w:val="en-US"/>
-        </w:rPr>
-        <w:t>33%</w:t>
+        <w:t>33</w:t>
+      </w:r>
+      <w:r>
+        <w:rPr>
+          <w:lang w:val="en-US"/>
+        </w:rPr>
+        <w:t>%</w:t>
       </w:r>
     </w:p>
     <w:p>
@@ -12690,7 +12816,10 @@
         <w:rPr>
           <w:lang w:val="en-US"/>
         </w:rPr>
-        <w:t>: 97</w:t>
+        <w:t>: 9</w:t>
+      </w:r>
+      <w:r>
+        <w:t>9</w:t>
       </w:r>
       <w:r>
         <w:rPr>
@@ -12699,10 +12828,13 @@
         <w:t>.</w:t>
       </w:r>
       <w:r>
-        <w:rPr>
-          <w:lang w:val="en-US"/>
-        </w:rPr>
-        <w:t>35%</w:t>
+        <w:t>98</w:t>
+      </w:r>
+      <w:r>
+        <w:rPr>
+          <w:lang w:val="en-US"/>
+        </w:rPr>
+        <w:t>%</w:t>
       </w:r>
     </w:p>
     <w:p>
@@ -12830,7 +12962,10 @@
         <w:t>Responsibilities</w:t>
       </w:r>
       <w:r>
-        <w:t>: 90</w:t>
+        <w:t>: 9</w:t>
+      </w:r>
+      <w:r>
+        <w:t>1</w:t>
       </w:r>
       <w:r>
         <w:rPr>
@@ -12839,7 +12974,10 @@
         <w:t>.</w:t>
       </w:r>
       <w:r>
-        <w:t>88%</w:t>
+        <w:t>42</w:t>
+      </w:r>
+      <w:r>
+        <w:t>%</w:t>
       </w:r>
     </w:p>
     <w:p>
@@ -12911,13 +13049,22 @@
         <w:t>.</w:t>
       </w:r>
       <w:r>
-        <w:t xml:space="preserve">07%, что </w:t>
+        <w:t>60</w:t>
+      </w:r>
+      <w:r>
+        <w:t xml:space="preserve">%, что </w:t>
       </w:r>
       <w:r>
         <w:t xml:space="preserve">значительно </w:t>
       </w:r>
       <w:r>
-        <w:t xml:space="preserve">превышает установленный порог. Полученные результаты подтверждают высокую степень </w:t>
+        <w:t>превышает установленный порог</w:t>
+      </w:r>
+      <w:r>
+        <w:t xml:space="preserve"> 85%</w:t>
+      </w:r>
+      <w:r>
+        <w:t xml:space="preserve">. Полученные результаты подтверждают высокую степень </w:t>
       </w:r>
       <w:r>
         <w:lastRenderedPageBreak/>
@@ -13634,7 +13781,13 @@
         <w:t>извлечения технологий и инструментов</w:t>
       </w:r>
       <w:r>
-        <w:t xml:space="preserve"> были использованы три информационные секции вакансии — </w:t>
+        <w:t xml:space="preserve"> </w:t>
+      </w:r>
+      <w:r>
+        <w:t>были использованы три информационных раздела вакансий</w:t>
+      </w:r>
+      <w:r>
+        <w:t xml:space="preserve"> — </w:t>
       </w:r>
       <w:r>
         <w:rPr>
@@ -13707,7 +13860,16 @@
         <w:t>.</w:t>
       </w:r>
       <w:r>
-        <w:t xml:space="preserve"> Это нужного чтобы отправлять всю </w:t>
+        <w:t xml:space="preserve"> </w:t>
+      </w:r>
+      <w:r>
+        <w:t>Это было необходимо, чтобы</w:t>
+      </w:r>
+      <w:r>
+        <w:t xml:space="preserve"> </w:t>
+      </w:r>
+      <w:r>
+        <w:t xml:space="preserve">отправлять всю </w:t>
       </w:r>
       <w:r>
         <w:t xml:space="preserve">необходимую </w:t>
@@ -13911,6 +14073,7 @@
           <w:ilvl w:val="0"/>
           <w:numId w:val="38"/>
         </w:numPr>
+        <w:spacing w:line="240" w:lineRule="auto"/>
       </w:pPr>
       <w:r>
         <w:t>Ручная разметка, выполненная автором, который</w:t>
@@ -13918,23 +14081,17 @@
       <w:r>
         <w:t xml:space="preserve"> извлекал все упомянутые технологии и инструменты</w:t>
       </w:r>
-    </w:p>
-    <w:p/>
-    <w:p/>
-    <w:p/>
-    <w:p>
-      <w:r>
-        <w:t>Для проверки корректности работы метода была сформирована случайная выборка из 40 вакансий (</w:t>
-      </w:r>
-      <w:r>
-        <w:rPr>
-          <w:i/>
-          <w:iCs/>
-        </w:rPr>
-        <w:t>random_state</w:t>
-      </w:r>
-      <w:r>
-        <w:t xml:space="preserve"> = 42). Каждая запись размечалась двумя способами:</w:t>
+      <w:r>
+        <w:t xml:space="preserve"> </w:t>
+      </w:r>
+      <w:r>
+        <w:t xml:space="preserve">из </w:t>
+      </w:r>
+      <w:r>
+        <w:t>вакансий</w:t>
+      </w:r>
+      <w:r>
+        <w:t>;</w:t>
       </w:r>
     </w:p>
     <w:p>
@@ -13942,32 +14099,300 @@
         <w:pStyle w:val="ListParagraph"/>
         <w:numPr>
           <w:ilvl w:val="0"/>
-          <w:numId w:val="36"/>
+          <w:numId w:val="38"/>
         </w:numPr>
-        <w:spacing w:line="240" w:lineRule="auto"/>
-      </w:pPr>
-      <w:r>
-        <w:t>Ручная аннотация — выделение всех упомянутых технологий</w:t>
+        <w:spacing w:after="360" w:line="240" w:lineRule="auto"/>
+      </w:pPr>
+      <w:r>
+        <w:t xml:space="preserve">Автоматическая разметка, выполненная при помощи </w:t>
+      </w:r>
+      <w:r>
+        <w:rPr>
+          <w:i/>
+          <w:iCs/>
+          <w:lang w:val="en-US"/>
+        </w:rPr>
+        <w:t>Python</w:t>
+      </w:r>
+      <w:r>
+        <w:t xml:space="preserve">-функции </w:t>
+      </w:r>
+      <w:r>
+        <w:rPr>
+          <w:i/>
+          <w:iCs/>
+        </w:rPr>
+        <w:t>«</w:t>
+      </w:r>
+      <w:r>
+        <w:rPr>
+          <w:i/>
+          <w:iCs/>
+          <w:lang w:val="en-US"/>
+        </w:rPr>
+        <w:t>chatgpt</w:t>
+      </w:r>
+      <w:r>
+        <w:rPr>
+          <w:i/>
+          <w:iCs/>
+        </w:rPr>
+        <w:t>_</w:t>
+      </w:r>
+      <w:r>
+        <w:rPr>
+          <w:i/>
+          <w:iCs/>
+          <w:lang w:val="en-US"/>
+        </w:rPr>
+        <w:t>async</w:t>
+      </w:r>
+      <w:r>
+        <w:rPr>
+          <w:i/>
+          <w:iCs/>
+        </w:rPr>
+        <w:t>»</w:t>
+      </w:r>
+      <w:r>
+        <w:t xml:space="preserve"> (</w:t>
+      </w:r>
+      <w:hyperlink w:anchor="Ireev_I_2025f_chat_gpt_py" w:history="1">
+        <w:r>
+          <w:rPr>
+            <w:rStyle w:val="Hyperlink"/>
+            <w:lang w:val="en-US"/>
+          </w:rPr>
+          <w:t>Ireev</w:t>
+        </w:r>
+        <w:r>
+          <w:rPr>
+            <w:rStyle w:val="Hyperlink"/>
+          </w:rPr>
+          <w:t>, 2025</w:t>
+        </w:r>
+        <w:r>
+          <w:rPr>
+            <w:rStyle w:val="Hyperlink"/>
+            <w:lang w:val="en-US"/>
+          </w:rPr>
+          <w:t>f</w:t>
+        </w:r>
+      </w:hyperlink>
+      <w:r>
+        <w:t xml:space="preserve">; </w:t>
+      </w:r>
+      <w:hyperlink w:anchor="Ireev_I_2025h_tests_ipynb" w:history="1">
+        <w:r>
+          <w:rPr>
+            <w:rStyle w:val="Hyperlink"/>
+            <w:lang w:val="en-US"/>
+          </w:rPr>
+          <w:t>Ireev</w:t>
+        </w:r>
+        <w:r>
+          <w:rPr>
+            <w:rStyle w:val="Hyperlink"/>
+          </w:rPr>
+          <w:t>, 2025</w:t>
+        </w:r>
+        <w:r>
+          <w:rPr>
+            <w:rStyle w:val="Hyperlink"/>
+            <w:lang w:val="en-US"/>
+          </w:rPr>
+          <w:t>h</w:t>
+        </w:r>
+      </w:hyperlink>
+      <w:r>
+        <w:t xml:space="preserve">) и </w:t>
+      </w:r>
+      <w:r>
+        <w:rPr>
+          <w:i/>
+          <w:iCs/>
+          <w:lang w:val="en-US"/>
+        </w:rPr>
+        <w:t>API</w:t>
       </w:r>
       <w:r>
         <w:t xml:space="preserve"> </w:t>
       </w:r>
       <w:r>
-        <w:t>и инструментов, выполненное автором.</w:t>
-      </w:r>
-    </w:p>
-    <w:p>
-      <w:pPr>
-        <w:pStyle w:val="ListParagraph"/>
-        <w:numPr>
-          <w:ilvl w:val="0"/>
-          <w:numId w:val="36"/>
-        </w:numPr>
-        <w:shd w:val="clear" w:color="auto" w:fill="FFE599" w:themeFill="accent4" w:themeFillTint="66"/>
-        <w:spacing w:after="360" w:line="240" w:lineRule="auto"/>
-      </w:pPr>
-      <w:r>
-        <w:t xml:space="preserve">Автоматическая аннотация — </w:t>
+        <w:rPr>
+          <w:i/>
+          <w:iCs/>
+          <w:lang w:val="en-US"/>
+        </w:rPr>
+        <w:t>ChatGPT</w:t>
+      </w:r>
+      <w:r>
+        <w:rPr>
+          <w:i/>
+          <w:iCs/>
+        </w:rPr>
+        <w:t>-4</w:t>
+      </w:r>
+      <w:r>
+        <w:rPr>
+          <w:i/>
+          <w:iCs/>
+          <w:lang w:val="en-US"/>
+        </w:rPr>
+        <w:t>o</w:t>
+      </w:r>
+      <w:r>
+        <w:t xml:space="preserve"> на основе заранее сформулированного промпта</w:t>
+      </w:r>
+      <w:r>
+        <w:t xml:space="preserve"> (</w:t>
+      </w:r>
+      <w:hyperlink w:anchor="_Приложение_6._Промпт" w:history="1">
+        <w:r>
+          <w:rPr>
+            <w:rStyle w:val="Hyperlink"/>
+          </w:rPr>
+          <w:t>см. Приложение 6</w:t>
+        </w:r>
+      </w:hyperlink>
+      <w:r>
+        <w:t>).</w:t>
+      </w:r>
+    </w:p>
+    <w:p>
+      <w:r>
+        <w:t xml:space="preserve">Для оценки степени соответствия двух методов </w:t>
+      </w:r>
+      <w:r>
+        <w:t>разметки</w:t>
+      </w:r>
+      <w:r>
+        <w:t xml:space="preserve"> был применён метод </w:t>
+      </w:r>
+      <w:r>
+        <w:rPr>
+          <w:i/>
+          <w:iCs/>
+          <w:lang w:val="en-US"/>
+        </w:rPr>
+        <w:t>fuzzy</w:t>
+      </w:r>
+      <w:r>
+        <w:t xml:space="preserve"> </w:t>
+      </w:r>
+      <w:r>
+        <w:rPr>
+          <w:i/>
+          <w:iCs/>
+          <w:lang w:val="en-US"/>
+        </w:rPr>
+        <w:t>matching</w:t>
+      </w:r>
+      <w:r>
+        <w:t xml:space="preserve"> с использованием метрики </w:t>
+      </w:r>
+      <w:r>
+        <w:rPr>
+          <w:i/>
+          <w:iCs/>
+          <w:lang w:val="en-US"/>
+        </w:rPr>
+        <w:t>Token</w:t>
+      </w:r>
+      <w:r>
+        <w:t xml:space="preserve"> </w:t>
+      </w:r>
+      <w:r>
+        <w:rPr>
+          <w:i/>
+          <w:iCs/>
+          <w:lang w:val="en-US"/>
+        </w:rPr>
+        <w:t>Set</w:t>
+      </w:r>
+      <w:r>
+        <w:t xml:space="preserve"> </w:t>
+      </w:r>
+      <w:r>
+        <w:rPr>
+          <w:i/>
+          <w:iCs/>
+          <w:lang w:val="en-US"/>
+        </w:rPr>
+        <w:t>Ratio</w:t>
+      </w:r>
+      <w:r>
+        <w:t xml:space="preserve"> из библиотеки </w:t>
+      </w:r>
+      <w:r>
+        <w:rPr>
+          <w:i/>
+          <w:iCs/>
+          <w:lang w:val="en-US"/>
+        </w:rPr>
+        <w:t>rapidfuzz</w:t>
+      </w:r>
+      <w:r>
+        <w:t xml:space="preserve"> (подробнее см. </w:t>
+      </w:r>
+      <w:hyperlink w:anchor="_2.4._Fuzzy_matching" w:history="1">
+        <w:r>
+          <w:rPr>
+            <w:rStyle w:val="Hyperlink"/>
+          </w:rPr>
+          <w:t>раздел 2.4.</w:t>
+        </w:r>
+      </w:hyperlink>
+      <w:r>
+        <w:t>).</w:t>
+      </w:r>
+      <w:r>
+        <w:t xml:space="preserve"> </w:t>
+      </w:r>
+      <w:r>
+        <w:t xml:space="preserve">В качестве порога значимости была </w:t>
+      </w:r>
+      <w:r>
+        <w:t xml:space="preserve">установлена </w:t>
+      </w:r>
+      <w:r>
+        <w:t>граница 85%, выше которой автоматическая разметка считается удовлетворительно точной.</w:t>
+      </w:r>
+      <w:r>
+        <w:t xml:space="preserve"> </w:t>
+      </w:r>
+      <w:r>
+        <w:t xml:space="preserve">Метрика </w:t>
+      </w:r>
+      <w:r>
+        <w:rPr>
+          <w:i/>
+          <w:iCs/>
+        </w:rPr>
+        <w:t>Token</w:t>
+      </w:r>
+      <w:r>
+        <w:t xml:space="preserve"> </w:t>
+      </w:r>
+      <w:r>
+        <w:rPr>
+          <w:i/>
+          <w:iCs/>
+        </w:rPr>
+        <w:t>Set</w:t>
+      </w:r>
+      <w:r>
+        <w:t xml:space="preserve"> </w:t>
+      </w:r>
+      <w:r>
+        <w:rPr>
+          <w:i/>
+          <w:iCs/>
+        </w:rPr>
+        <w:t>Ratio</w:t>
+      </w:r>
+      <w:r>
+        <w:t xml:space="preserve"> рассчитывалась с помощью </w:t>
       </w:r>
       <w:r>
         <w:rPr>
@@ -13977,245 +14402,207 @@
         <w:t>Python</w:t>
       </w:r>
       <w:r>
-        <w:t xml:space="preserve">-функция, отправлявшая текст блока </w:t>
-      </w:r>
-      <w:r>
-        <w:rPr>
-          <w:i/>
-          <w:iCs/>
-        </w:rPr>
-        <w:t>Full</w:t>
+        <w:t xml:space="preserve">-функции </w:t>
+      </w:r>
+      <w:r>
+        <w:rPr>
+          <w:i/>
+          <w:iCs/>
+        </w:rPr>
+        <w:t>«compare_fuzzy_sections»</w:t>
+      </w:r>
+      <w:r>
+        <w:t xml:space="preserve"> (</w:t>
+      </w:r>
+      <w:hyperlink w:anchor="Ireev_I_2025h_tests_ipynb" w:history="1">
+        <w:r>
+          <w:rPr>
+            <w:rStyle w:val="Hyperlink"/>
+          </w:rPr>
+          <w:t>Ireev, 2025h</w:t>
+        </w:r>
+      </w:hyperlink>
+      <w:r>
+        <w:t xml:space="preserve">; </w:t>
+      </w:r>
+      <w:hyperlink w:anchor="Ireev_I_2025i_tests_helpers_py" w:history="1">
+        <w:r>
+          <w:rPr>
+            <w:rStyle w:val="Hyperlink"/>
+          </w:rPr>
+          <w:t>Ireev, 2025i</w:t>
+        </w:r>
+      </w:hyperlink>
+      <w:r>
+        <w:t>),</w:t>
       </w:r>
       <w:r>
         <w:t xml:space="preserve"> </w:t>
       </w:r>
       <w:r>
-        <w:rPr>
-          <w:i/>
-          <w:iCs/>
-        </w:rPr>
-        <w:t>Requirements</w:t>
-      </w:r>
-      <w:r>
-        <w:t xml:space="preserve"> в </w:t>
-      </w:r>
-      <w:r>
-        <w:rPr>
-          <w:i/>
-          <w:iCs/>
-        </w:rPr>
-        <w:t>API</w:t>
+        <w:t> </w:t>
+      </w:r>
+      <w:r>
+        <w:t>которая проходила по каждой вакансии и сравнивала</w:t>
+      </w:r>
+      <w:r>
+        <w:t xml:space="preserve"> результаты, </w:t>
+      </w:r>
+      <w:r>
+        <w:t xml:space="preserve">размеченные автором и </w:t>
+      </w:r>
+      <w:r>
+        <w:rPr>
+          <w:i/>
+          <w:iCs/>
+        </w:rPr>
+        <w:t>ChatGPT-4o</w:t>
+      </w:r>
+      <w:r>
+        <w:t xml:space="preserve">. </w:t>
+      </w:r>
+      <w:r>
+        <w:t>Затем</w:t>
       </w:r>
       <w:r>
         <w:t xml:space="preserve"> </w:t>
       </w:r>
       <w:r>
-        <w:rPr>
-          <w:i/>
-          <w:iCs/>
-        </w:rPr>
-        <w:t>ChatGPT</w:t>
-      </w:r>
-      <w:r>
-        <w:t>-</w:t>
-      </w:r>
-      <w:r>
-        <w:rPr>
-          <w:i/>
-          <w:iCs/>
-        </w:rPr>
-        <w:t>4o</w:t>
-      </w:r>
-      <w:r>
-        <w:t xml:space="preserve"> с промптом, приведённым в </w:t>
-      </w:r>
-      <w:hyperlink w:anchor="_Приложение_6._Промпт" w:history="1">
-        <w:r>
-          <w:rPr>
-            <w:rStyle w:val="Hyperlink"/>
-            <w:color w:val="auto"/>
-            <w:u w:val="none"/>
-          </w:rPr>
-          <w:t>Приложении 6</w:t>
-        </w:r>
-      </w:hyperlink>
+        <w:t xml:space="preserve">рассчитывалось среднее значение </w:t>
+      </w:r>
+      <w:r>
+        <w:rPr>
+          <w:i/>
+          <w:iCs/>
+        </w:rPr>
+        <w:t>Token</w:t>
+      </w:r>
+      <w:r>
+        <w:t xml:space="preserve"> </w:t>
+      </w:r>
+      <w:r>
+        <w:rPr>
+          <w:i/>
+          <w:iCs/>
+        </w:rPr>
+        <w:t>Set</w:t>
+      </w:r>
+      <w:r>
+        <w:t xml:space="preserve"> </w:t>
+      </w:r>
+      <w:r>
+        <w:rPr>
+          <w:i/>
+          <w:iCs/>
+        </w:rPr>
+        <w:t>Ratio</w:t>
+      </w:r>
+      <w:r>
+        <w:t xml:space="preserve"> по всем вакансиям в выборке.</w:t>
+      </w:r>
+    </w:p>
+    <w:p>
+      <w:r>
+        <w:t>В результате тестирования был</w:t>
+      </w:r>
+      <w:r>
+        <w:t>о</w:t>
+      </w:r>
+      <w:r>
+        <w:t xml:space="preserve"> получен</w:t>
+      </w:r>
+      <w:r>
+        <w:t>о</w:t>
+      </w:r>
+      <w:r>
+        <w:t xml:space="preserve"> средние значени</w:t>
+      </w:r>
+      <w:r>
+        <w:t>е</w:t>
+      </w:r>
+      <w:r>
+        <w:t xml:space="preserve"> </w:t>
+      </w:r>
+      <w:r>
+        <w:rPr>
+          <w:i/>
+          <w:iCs/>
+        </w:rPr>
+        <w:t>Token</w:t>
+      </w:r>
+      <w:r>
+        <w:t xml:space="preserve"> </w:t>
+      </w:r>
+      <w:r>
+        <w:rPr>
+          <w:i/>
+          <w:iCs/>
+        </w:rPr>
+        <w:t>Set</w:t>
+      </w:r>
+      <w:r>
+        <w:t xml:space="preserve"> </w:t>
+      </w:r>
+      <w:r>
+        <w:rPr>
+          <w:i/>
+          <w:iCs/>
+        </w:rPr>
+        <w:t>Ratio</w:t>
+      </w:r>
+      <w:r>
+        <w:t xml:space="preserve"> равн</w:t>
+      </w:r>
+      <w:r>
+        <w:t>ое</w:t>
+      </w:r>
+      <w:r>
+        <w:t xml:space="preserve"> 98.71%</w:t>
+      </w:r>
+      <w:r>
+        <w:t>,</w:t>
+      </w:r>
+      <w:r>
+        <w:t xml:space="preserve"> что значительно превышает установленный порог</w:t>
+      </w:r>
+      <w:r>
+        <w:t xml:space="preserve"> 85%</w:t>
+      </w:r>
       <w:r>
         <w:t>.</w:t>
       </w:r>
-    </w:p>
-    <w:p>
-      <w:pPr>
-        <w:shd w:val="clear" w:color="auto" w:fill="FFE599" w:themeFill="accent4" w:themeFillTint="66"/>
-      </w:pPr>
-      <w:r>
-        <w:t xml:space="preserve">Ответ модели представлял собой </w:t>
-      </w:r>
-      <w:r>
-        <w:rPr>
-          <w:i/>
-          <w:iCs/>
-        </w:rPr>
-        <w:t>JSON</w:t>
-      </w:r>
-      <w:r>
-        <w:t xml:space="preserve">-объект формата </w:t>
-      </w:r>
-      <w:r>
-        <w:t>«</w:t>
-      </w:r>
-      <w:r>
-        <w:t>Ключ: Значение</w:t>
-      </w:r>
-      <w:r>
-        <w:t>»</w:t>
-      </w:r>
-      <w:r>
-        <w:t xml:space="preserve">, при этом сравнивались только значения, а точность определения ключей не оценивалась. Это связано с тем, что на </w:t>
-      </w:r>
-      <w:r>
-        <w:t>будущем</w:t>
-      </w:r>
-      <w:r>
-        <w:t xml:space="preserve"> этапе данные будут перераспределены по ключам, а на данном этапе ключи использовались исключительно для упрощения понимания требований к модели.</w:t>
-      </w:r>
-    </w:p>
-    <w:p>
-      <w:r>
-        <w:t xml:space="preserve">Сходимость результатов оценивалась посредством нечёткого сопоставления (метрика </w:t>
-      </w:r>
-      <w:r>
-        <w:rPr>
-          <w:i/>
-          <w:iCs/>
-        </w:rPr>
-        <w:t>Token</w:t>
-      </w:r>
       <w:r>
         <w:t xml:space="preserve"> </w:t>
       </w:r>
       <w:r>
-        <w:rPr>
-          <w:i/>
-          <w:iCs/>
-        </w:rPr>
-        <w:t>Set</w:t>
-      </w:r>
-      <w:r>
-        <w:t xml:space="preserve"> </w:t>
-      </w:r>
-      <w:r>
-        <w:rPr>
-          <w:i/>
-          <w:iCs/>
-        </w:rPr>
-        <w:t>Ratio</w:t>
-      </w:r>
-      <w:r>
-        <w:t xml:space="preserve"> библиотеки </w:t>
-      </w:r>
-      <w:r>
-        <w:rPr>
-          <w:i/>
-          <w:iCs/>
-        </w:rPr>
-        <w:t>rapidfuzz</w:t>
-      </w:r>
-      <w:r>
-        <w:t xml:space="preserve">; см. раздел 2.4). Порог удовлетворительной точности был установлен на уровне 85 %. Полученный средний </w:t>
-      </w:r>
-      <w:r>
-        <w:rPr>
-          <w:i/>
-          <w:iCs/>
-        </w:rPr>
-        <w:t>Token</w:t>
-      </w:r>
-      <w:r>
-        <w:t xml:space="preserve"> </w:t>
-      </w:r>
-      <w:r>
-        <w:rPr>
-          <w:i/>
-          <w:iCs/>
-        </w:rPr>
-        <w:t>Set</w:t>
-      </w:r>
-      <w:r>
-        <w:t xml:space="preserve"> </w:t>
-      </w:r>
-      <w:r>
-        <w:rPr>
-          <w:i/>
-          <w:iCs/>
-        </w:rPr>
-        <w:t>Ratio</w:t>
-      </w:r>
-      <w:r>
-        <w:t xml:space="preserve"> </w:t>
-      </w:r>
+        <w:t>Полученные результаты подтверждают высокую степень схожести автоматической разметки с ручной аннотацией и свидетельствуют о надёжности применяемого метода.</w:t>
+      </w:r>
+    </w:p>
+    <w:p>
+      <w:r>
+        <w:t>После успешной валидации метод автоматического извлечения</w:t>
+      </w:r>
+      <w:r>
+        <w:t xml:space="preserve"> технологий и инструментов</w:t>
+      </w:r>
+      <w:r>
+        <w:t xml:space="preserve"> был применён ко всем вакансиям в наборе данных.</w:t>
+      </w:r>
+    </w:p>
+    <w:p>
+      <w:pPr>
+        <w:pStyle w:val="Heading2"/>
+        <w:spacing w:before="360" w:after="360"/>
+      </w:pPr>
       <w:r>
         <w:lastRenderedPageBreak/>
-        <w:t>составил 9</w:t>
-      </w:r>
-      <w:r>
-        <w:t>8</w:t>
-      </w:r>
-      <w:r>
-        <w:t>,7</w:t>
-      </w:r>
-      <w:r>
-        <w:t>1</w:t>
-      </w:r>
-      <w:r>
-        <w:t xml:space="preserve"> %, что существенно превышает заданное значение и подтверждает надёжность автоматического метода.</w:t>
-      </w:r>
-    </w:p>
-    <w:p>
-      <w:r>
-        <w:t>После успешной валидации процедура автоматического извлечения технологий была применена ко всем 21</w:t>
-      </w:r>
-      <w:r>
-        <w:t>82</w:t>
-      </w:r>
-      <w:r>
-        <w:t xml:space="preserve"> отобранным вакансиям.</w:t>
-      </w:r>
-    </w:p>
-    <w:p>
-      <w:r>
-        <w:t>--</w:t>
-      </w:r>
-    </w:p>
-    <w:p/>
-    <w:p/>
-    <w:p>
-      <w:pPr>
-        <w:spacing w:before="360" w:after="360"/>
-        <w:rPr>
-          <w:b/>
-          <w:bCs/>
-        </w:rPr>
-      </w:pPr>
-      <w:r>
-        <w:rPr>
-          <w:b/>
-          <w:bCs/>
-        </w:rPr>
-        <w:t>3.9.</w:t>
-      </w:r>
-      <w:r>
-        <w:rPr>
-          <w:b/>
-          <w:bCs/>
-        </w:rPr>
-        <w:t>2</w:t>
-      </w:r>
-      <w:r>
-        <w:rPr>
-          <w:b/>
-          <w:bCs/>
-        </w:rPr>
-        <w:t>. Удаление не существующих технологий</w:t>
+        <w:t xml:space="preserve">3.9. Удаление не существующих </w:t>
+      </w:r>
+      <w:r>
+        <w:t xml:space="preserve">в вакансии </w:t>
+      </w:r>
+      <w:r>
+        <w:t>технологий</w:t>
       </w:r>
     </w:p>
     <w:p>
@@ -14238,7 +14625,13 @@
         <w:t>”</w:t>
       </w:r>
       <w:r>
-        <w:t xml:space="preserve"> — то есть добавлять в ответ названия технологий, фактически отсутствующие в тексте вакансии. Чтобы исключить подобные артефакты и не завысить частоту отдельных инструментов, был введён дополнительный этап очистки.</w:t>
+        <w:t xml:space="preserve"> — </w:t>
+      </w:r>
+      <w:r>
+        <w:t>в нашем случае</w:t>
+      </w:r>
+      <w:r>
+        <w:t xml:space="preserve"> добавлять в ответ названия технологий, фактически отсутствующие в тексте вакансии. Чтобы исключить подобные артефакты и не завысить частоту отдельных инструментов, был введён дополнительный этап очистки.</w:t>
       </w:r>
     </w:p>
     <w:p>
@@ -14438,7 +14831,6 @@
     </w:p>
     <w:p>
       <w:r>
-        <w:lastRenderedPageBreak/>
         <w:t>Параллельно применялся “стоп-список” — перечень слишком общих или методологических понятий (“</w:t>
       </w:r>
       <w:r>
@@ -14554,6 +14946,7 @@
     </w:p>
     <w:p>
       <w:r>
+        <w:lastRenderedPageBreak/>
         <w:t>Результат сохранялся в обновлённом столбце той же таблицы.</w:t>
       </w:r>
     </w:p>
@@ -14768,7 +15161,6 @@
         <w:spacing w:before="360" w:after="360"/>
       </w:pPr>
       <w:r>
-        <w:lastRenderedPageBreak/>
         <w:t xml:space="preserve">3.10. </w:t>
       </w:r>
       <w:r>
@@ -27619,7 +28011,43 @@
           <w:iCs/>
           <w:lang w:val="en-US"/>
         </w:rPr>
-        <w:t>The Ultimate Guide To Hire iOS Developers and Android Developers For Mobile App Success</w:t>
+        <w:t xml:space="preserve">The Ultimate Guide </w:t>
+      </w:r>
+      <w:proofErr w:type="gramStart"/>
+      <w:r>
+        <w:rPr>
+          <w:i/>
+          <w:iCs/>
+          <w:lang w:val="en-US"/>
+        </w:rPr>
+        <w:t>To</w:t>
+      </w:r>
+      <w:proofErr w:type="gramEnd"/>
+      <w:r>
+        <w:rPr>
+          <w:i/>
+          <w:iCs/>
+          <w:lang w:val="en-US"/>
+        </w:rPr>
+        <w:t xml:space="preserve"> Hire iOS Developers and Android Developers </w:t>
+      </w:r>
+      <w:proofErr w:type="gramStart"/>
+      <w:r>
+        <w:rPr>
+          <w:i/>
+          <w:iCs/>
+          <w:lang w:val="en-US"/>
+        </w:rPr>
+        <w:t>For</w:t>
+      </w:r>
+      <w:proofErr w:type="gramEnd"/>
+      <w:r>
+        <w:rPr>
+          <w:i/>
+          <w:iCs/>
+          <w:lang w:val="en-US"/>
+        </w:rPr>
+        <w:t xml:space="preserve"> Mobile App Success</w:t>
       </w:r>
       <w:r>
         <w:rPr>
@@ -28362,8 +28790,18 @@
           <w:iCs/>
           <w:lang w:val="en-US"/>
         </w:rPr>
-        <w:t>data_collection.ipynb</w:t>
-      </w:r>
+        <w:t>data_</w:t>
+      </w:r>
+      <w:proofErr w:type="gramStart"/>
+      <w:r>
+        <w:rPr>
+          <w:i/>
+          <w:iCs/>
+          <w:lang w:val="en-US"/>
+        </w:rPr>
+        <w:t>collection.ipynb</w:t>
+      </w:r>
+      <w:proofErr w:type="gramEnd"/>
       <w:r>
         <w:rPr>
           <w:lang w:val="en-US"/>
@@ -28923,7 +29361,25 @@
           <w:iCs/>
           <w:lang w:val="en-US"/>
         </w:rPr>
-        <w:t xml:space="preserve">data_preparation.ipynb </w:t>
+        <w:t>data_</w:t>
+      </w:r>
+      <w:proofErr w:type="gramStart"/>
+      <w:r>
+        <w:rPr>
+          <w:i/>
+          <w:iCs/>
+          <w:lang w:val="en-US"/>
+        </w:rPr>
+        <w:t>preparation.ipynb</w:t>
+      </w:r>
+      <w:proofErr w:type="gramEnd"/>
+      <w:r>
+        <w:rPr>
+          <w:i/>
+          <w:iCs/>
+          <w:lang w:val="en-US"/>
+        </w:rPr>
+        <w:t xml:space="preserve"> </w:t>
       </w:r>
       <w:r>
         <w:rPr>
@@ -29855,9 +30311,17 @@
         <w:rPr>
           <w:lang w:val="en-US"/>
         </w:rPr>
-        <w:t>language_map.json</w:t>
+        <w:t>language_</w:t>
+      </w:r>
+      <w:proofErr w:type="gramStart"/>
+      <w:r>
+        <w:rPr>
+          <w:lang w:val="en-US"/>
+        </w:rPr>
+        <w:t>map.json</w:t>
       </w:r>
       <w:proofErr w:type="spellEnd"/>
+      <w:proofErr w:type="gramEnd"/>
       <w:r>
         <w:rPr>
           <w:lang w:val="en-US"/>
@@ -30098,9 +30562,22 @@
           <w:lang w:val="en-US"/>
         </w:rPr>
         <w:lastRenderedPageBreak/>
-        <w:t xml:space="preserve">Ireev, I (2025h). </w:t>
+        <w:t>Ireev, I</w:t>
+      </w:r>
+      <w:r>
+        <w:rPr>
+          <w:lang w:val="en-US"/>
+        </w:rPr>
+        <w:t>.</w:t>
+      </w:r>
+      <w:r>
+        <w:rPr>
+          <w:lang w:val="en-US"/>
+        </w:rPr>
+        <w:t xml:space="preserve"> (2025h). </w:t>
       </w:r>
       <w:proofErr w:type="spellStart"/>
+      <w:proofErr w:type="gramStart"/>
       <w:r>
         <w:rPr>
           <w:i/>
@@ -30110,6 +30587,7 @@
         <w:t>tests.ipynb</w:t>
       </w:r>
       <w:proofErr w:type="spellEnd"/>
+      <w:proofErr w:type="gramEnd"/>
       <w:r>
         <w:rPr>
           <w:lang w:val="en-US"/>
@@ -30330,6 +30808,9 @@
           <w:tab w:val="left" w:pos="3203"/>
         </w:tabs>
         <w:jc w:val="left"/>
+        <w:rPr>
+          <w:lang w:val="en-US"/>
+        </w:rPr>
       </w:pPr>
       <w:bookmarkStart w:id="77" w:name="Ireev_I_2025i_tests_helpers_py"/>
       <w:bookmarkEnd w:id="77"/>
@@ -30337,7 +30818,19 @@
         <w:rPr>
           <w:lang w:val="en-US"/>
         </w:rPr>
-        <w:t xml:space="preserve">Ireev, I (2025i). </w:t>
+        <w:t>Ireev, I</w:t>
+      </w:r>
+      <w:r>
+        <w:rPr>
+          <w:lang w:val="en-US"/>
+        </w:rPr>
+        <w:t>.</w:t>
+      </w:r>
+      <w:r>
+        <w:rPr>
+          <w:lang w:val="en-US"/>
+        </w:rPr>
+        <w:t xml:space="preserve"> (2025i). </w:t>
       </w:r>
       <w:r>
         <w:rPr>
@@ -30611,167 +31104,87 @@
           <w:tab w:val="left" w:pos="3203"/>
         </w:tabs>
         <w:jc w:val="left"/>
-      </w:pPr>
-      <w:bookmarkStart w:id="78" w:name="Яндекс_Практикум_2024_03_06_Android"/>
+        <w:rPr>
+          <w:lang w:val="en-US"/>
+        </w:rPr>
+      </w:pPr>
+      <w:bookmarkStart w:id="78" w:name="Ireev_I_2025j_job_descriptions_sample"/>
       <w:bookmarkEnd w:id="78"/>
       <w:r>
-        <w:t xml:space="preserve">Яндекс Практикум. (2024, 3 июня). Android-разработчики в 2024 году: какие нужны скилы и как проходит процесс найма. </w:t>
-      </w:r>
-      <w:r>
-        <w:rPr>
-          <w:i/>
-          <w:iCs/>
-          <w:lang w:val="en-US"/>
-        </w:rPr>
-        <w:t>Habr</w:t>
-      </w:r>
-      <w:r>
+        <w:rPr>
+          <w:lang w:val="en-US"/>
+        </w:rPr>
+        <w:t>Ireev, I</w:t>
+      </w:r>
+      <w:r>
+        <w:rPr>
+          <w:lang w:val="en-US"/>
+        </w:rPr>
+        <w:t>.</w:t>
+      </w:r>
+      <w:r>
+        <w:rPr>
+          <w:lang w:val="en-US"/>
+        </w:rPr>
+        <w:t xml:space="preserve"> (2025</w:t>
+      </w:r>
+      <w:r>
+        <w:rPr>
+          <w:lang w:val="en-US"/>
+        </w:rPr>
+        <w:t>j).</w:t>
+      </w:r>
+      <w:r>
+        <w:rPr>
+          <w:lang w:val="en-US"/>
+        </w:rPr>
+        <w:t xml:space="preserve"> </w:t>
+      </w:r>
+      <w:r>
+        <w:rPr>
+          <w:i/>
+          <w:iCs/>
+          <w:lang w:val="en-US"/>
+        </w:rPr>
+        <w:t>job_descriptions_sample.txt</w:t>
+      </w:r>
+      <w:r>
+        <w:rPr>
+          <w:lang w:val="en-US"/>
+        </w:rPr>
+        <w:t xml:space="preserve"> [</w:t>
+      </w:r>
+      <w:r>
+        <w:t>Текстовый</w:t>
+      </w:r>
+      <w:r>
+        <w:rPr>
+          <w:lang w:val="en-US"/>
+        </w:rPr>
+        <w:t xml:space="preserve"> </w:t>
+      </w:r>
+      <w:r>
+        <w:t>файл</w:t>
+      </w:r>
+      <w:r>
+        <w:rPr>
+          <w:lang w:val="en-US"/>
+        </w:rPr>
+        <w:t>]</w:t>
+      </w:r>
+      <w:r>
+        <w:rPr>
+          <w:lang w:val="en-US"/>
+        </w:rPr>
         <w:t xml:space="preserve">. </w:t>
       </w:r>
       <w:hyperlink r:id="rId53" w:history="1">
         <w:r>
           <w:rPr>
             <w:rStyle w:val="Hyperlink"/>
-            <w:color w:val="auto"/>
-            <w:u w:val="none"/>
             <w:lang w:val="en-US"/>
           </w:rPr>
-          <w:t>https</w:t>
-        </w:r>
-        <w:r>
-          <w:rPr>
-            <w:rStyle w:val="Hyperlink"/>
-            <w:color w:val="auto"/>
-            <w:u w:val="none"/>
-          </w:rPr>
-          <w:t>://</w:t>
-        </w:r>
-        <w:proofErr w:type="spellStart"/>
-        <w:r>
-          <w:rPr>
-            <w:rStyle w:val="Hyperlink"/>
-            <w:color w:val="auto"/>
-            <w:u w:val="none"/>
-            <w:lang w:val="en-US"/>
-          </w:rPr>
-          <w:t>habr</w:t>
-        </w:r>
-        <w:proofErr w:type="spellEnd"/>
-        <w:r>
-          <w:rPr>
-            <w:rStyle w:val="Hyperlink"/>
-            <w:color w:val="auto"/>
-            <w:u w:val="none"/>
-          </w:rPr>
-          <w:t>.</w:t>
-        </w:r>
-        <w:r>
-          <w:rPr>
-            <w:rStyle w:val="Hyperlink"/>
-            <w:color w:val="auto"/>
-            <w:u w:val="none"/>
-            <w:lang w:val="en-US"/>
-          </w:rPr>
-          <w:t>com</w:t>
-        </w:r>
-        <w:r>
-          <w:rPr>
-            <w:rStyle w:val="Hyperlink"/>
-            <w:color w:val="auto"/>
-            <w:u w:val="none"/>
-          </w:rPr>
-          <w:t>/</w:t>
-        </w:r>
-        <w:proofErr w:type="spellStart"/>
-        <w:r>
-          <w:rPr>
-            <w:rStyle w:val="Hyperlink"/>
-            <w:color w:val="auto"/>
-            <w:u w:val="none"/>
-            <w:lang w:val="en-US"/>
-          </w:rPr>
-          <w:t>ru</w:t>
-        </w:r>
-        <w:proofErr w:type="spellEnd"/>
-        <w:r>
-          <w:rPr>
-            <w:rStyle w:val="Hyperlink"/>
-            <w:color w:val="auto"/>
-            <w:u w:val="none"/>
-          </w:rPr>
-          <w:t>/</w:t>
-        </w:r>
-        <w:r>
-          <w:rPr>
-            <w:rStyle w:val="Hyperlink"/>
-            <w:color w:val="auto"/>
-            <w:u w:val="none"/>
-            <w:lang w:val="en-US"/>
-          </w:rPr>
-          <w:t>companies</w:t>
-        </w:r>
-        <w:r>
-          <w:rPr>
-            <w:rStyle w:val="Hyperlink"/>
-            <w:color w:val="auto"/>
-            <w:u w:val="none"/>
-          </w:rPr>
-          <w:t>/</w:t>
-        </w:r>
-        <w:proofErr w:type="spellStart"/>
-        <w:r>
-          <w:rPr>
-            <w:rStyle w:val="Hyperlink"/>
-            <w:color w:val="auto"/>
-            <w:u w:val="none"/>
-            <w:lang w:val="en-US"/>
-          </w:rPr>
-          <w:t>yandex</w:t>
-        </w:r>
-        <w:proofErr w:type="spellEnd"/>
-        <w:r>
-          <w:rPr>
-            <w:rStyle w:val="Hyperlink"/>
-            <w:color w:val="auto"/>
-            <w:u w:val="none"/>
-          </w:rPr>
-          <w:t>_</w:t>
-        </w:r>
-        <w:proofErr w:type="spellStart"/>
-        <w:r>
-          <w:rPr>
-            <w:rStyle w:val="Hyperlink"/>
-            <w:color w:val="auto"/>
-            <w:u w:val="none"/>
-            <w:lang w:val="en-US"/>
-          </w:rPr>
-          <w:t>praktikum</w:t>
-        </w:r>
-        <w:proofErr w:type="spellEnd"/>
-        <w:r>
-          <w:rPr>
-            <w:rStyle w:val="Hyperlink"/>
-            <w:color w:val="auto"/>
-            <w:u w:val="none"/>
-          </w:rPr>
-          <w:t>/</w:t>
-        </w:r>
-        <w:r>
-          <w:rPr>
-            <w:rStyle w:val="Hyperlink"/>
-            <w:color w:val="auto"/>
-            <w:u w:val="none"/>
-            <w:lang w:val="en-US"/>
-          </w:rPr>
-          <w:t>articles</w:t>
-        </w:r>
-        <w:r>
-          <w:rPr>
-            <w:rStyle w:val="Hyperlink"/>
-            <w:color w:val="auto"/>
-            <w:u w:val="none"/>
-          </w:rPr>
-          <w:t>/824672/</w:t>
+          <w:t>https://github.com/S0la1re/Research-work-new/blob/main/data/ground_truth/job_descriptions_sample.txt</w:t>
         </w:r>
       </w:hyperlink>
     </w:p>
@@ -30785,10 +31198,144 @@
           <w:lang w:val="en-US"/>
         </w:rPr>
       </w:pPr>
-      <w:bookmarkStart w:id="79" w:name="Яндекс_Практикум_2024_10_06_iOS"/>
+      <w:bookmarkStart w:id="79" w:name="Ireev_I_2025k_job_descriptions_groud_tru"/>
       <w:bookmarkEnd w:id="79"/>
       <w:r>
-        <w:t xml:space="preserve">Яндекс Практикум. (2024, 10 июня). iOS-разработчики в 2024 году: какие нужны скилы и как проходит процесс найма. </w:t>
+        <w:rPr>
+          <w:lang w:val="en-US"/>
+        </w:rPr>
+        <w:t xml:space="preserve">Ireev, I. (2025k). </w:t>
+      </w:r>
+      <w:r>
+        <w:rPr>
+          <w:i/>
+          <w:iCs/>
+          <w:lang w:val="en-US"/>
+        </w:rPr>
+        <w:t>job_descriptions_ground_truth.txt</w:t>
+      </w:r>
+      <w:r>
+        <w:rPr>
+          <w:lang w:val="en-US"/>
+        </w:rPr>
+        <w:t xml:space="preserve"> </w:t>
+      </w:r>
+      <w:r>
+        <w:rPr>
+          <w:lang w:val="en-US"/>
+        </w:rPr>
+        <w:t>[</w:t>
+      </w:r>
+      <w:r>
+        <w:t>Текстовый</w:t>
+      </w:r>
+      <w:r>
+        <w:rPr>
+          <w:lang w:val="en-US"/>
+        </w:rPr>
+        <w:t xml:space="preserve"> </w:t>
+      </w:r>
+      <w:r>
+        <w:t>файл</w:t>
+      </w:r>
+      <w:r>
+        <w:rPr>
+          <w:lang w:val="en-US"/>
+        </w:rPr>
+        <w:t xml:space="preserve">]. </w:t>
+      </w:r>
+      <w:hyperlink r:id="rId54" w:history="1">
+        <w:r>
+          <w:rPr>
+            <w:rStyle w:val="Hyperlink"/>
+            <w:lang w:val="en-US"/>
+          </w:rPr>
+          <w:t>https://github.com/S0la1re/Research-work-new/blob/main/data/ground_truth/job_descriptions_ground_truth.txt</w:t>
+        </w:r>
+      </w:hyperlink>
+    </w:p>
+    <w:p>
+      <w:pPr>
+        <w:tabs>
+          <w:tab w:val="left" w:pos="3203"/>
+        </w:tabs>
+        <w:jc w:val="left"/>
+        <w:rPr>
+          <w:lang w:val="en-US"/>
+        </w:rPr>
+      </w:pPr>
+      <w:bookmarkStart w:id="80" w:name="Ireev_I_2025l_job_descriptions_chatgpt"/>
+      <w:bookmarkEnd w:id="80"/>
+      <w:r>
+        <w:rPr>
+          <w:lang w:val="en-US"/>
+        </w:rPr>
+        <w:t xml:space="preserve">Ireev, I. (2025l). </w:t>
+      </w:r>
+      <w:r>
+        <w:rPr>
+          <w:i/>
+          <w:iCs/>
+          <w:lang w:val="en-US"/>
+        </w:rPr>
+        <w:t>job_descriptions_chatgpt.txt</w:t>
+      </w:r>
+      <w:r>
+        <w:rPr>
+          <w:lang w:val="en-US"/>
+        </w:rPr>
+        <w:t xml:space="preserve"> [</w:t>
+      </w:r>
+      <w:r>
+        <w:t>Текстовый</w:t>
+      </w:r>
+      <w:r>
+        <w:rPr>
+          <w:lang w:val="en-US"/>
+        </w:rPr>
+        <w:t xml:space="preserve"> </w:t>
+      </w:r>
+      <w:r>
+        <w:t>файл</w:t>
+      </w:r>
+      <w:r>
+        <w:rPr>
+          <w:lang w:val="en-US"/>
+        </w:rPr>
+        <w:t xml:space="preserve">]. </w:t>
+      </w:r>
+      <w:hyperlink r:id="rId55" w:history="1">
+        <w:r>
+          <w:rPr>
+            <w:rStyle w:val="Hyperlink"/>
+            <w:lang w:val="en-US"/>
+          </w:rPr>
+          <w:t>https://github.com/S0la1re/Research-work-new/blob/main/data/ground_truth/job_descriptions_chatgpt.txt</w:t>
+        </w:r>
+      </w:hyperlink>
+    </w:p>
+    <w:p>
+      <w:pPr>
+        <w:tabs>
+          <w:tab w:val="left" w:pos="3203"/>
+        </w:tabs>
+        <w:jc w:val="left"/>
+        <w:rPr>
+          <w:lang w:val="en-US"/>
+        </w:rPr>
+      </w:pPr>
+    </w:p>
+    <w:p>
+      <w:pPr>
+        <w:tabs>
+          <w:tab w:val="left" w:pos="3203"/>
+        </w:tabs>
+        <w:jc w:val="left"/>
+      </w:pPr>
+      <w:bookmarkStart w:id="81" w:name="Яндекс_Практикум_2024_03_06_Android"/>
+      <w:bookmarkEnd w:id="81"/>
+      <w:r>
+        <w:t xml:space="preserve">Яндекс Практикум. (2024, 3 июня). Android-разработчики в 2024 году: какие нужны скилы и как проходит процесс найма. </w:t>
       </w:r>
       <w:r>
         <w:rPr>
@@ -30799,12 +31346,9 @@
         <w:t>Habr</w:t>
       </w:r>
       <w:r>
-        <w:rPr>
-          <w:lang w:val="en-US"/>
-        </w:rPr>
         <w:t xml:space="preserve">. </w:t>
       </w:r>
-      <w:hyperlink r:id="rId54" w:history="1">
+      <w:hyperlink r:id="rId56" w:history="1">
         <w:r>
           <w:rPr>
             <w:rStyle w:val="Hyperlink"/>
@@ -30812,6 +31356,182 @@
             <w:u w:val="none"/>
             <w:lang w:val="en-US"/>
           </w:rPr>
+          <w:t>https</w:t>
+        </w:r>
+        <w:r>
+          <w:rPr>
+            <w:rStyle w:val="Hyperlink"/>
+            <w:color w:val="auto"/>
+            <w:u w:val="none"/>
+          </w:rPr>
+          <w:t>://</w:t>
+        </w:r>
+        <w:proofErr w:type="spellStart"/>
+        <w:r>
+          <w:rPr>
+            <w:rStyle w:val="Hyperlink"/>
+            <w:color w:val="auto"/>
+            <w:u w:val="none"/>
+            <w:lang w:val="en-US"/>
+          </w:rPr>
+          <w:t>habr</w:t>
+        </w:r>
+        <w:proofErr w:type="spellEnd"/>
+        <w:r>
+          <w:rPr>
+            <w:rStyle w:val="Hyperlink"/>
+            <w:color w:val="auto"/>
+            <w:u w:val="none"/>
+          </w:rPr>
+          <w:t>.</w:t>
+        </w:r>
+        <w:r>
+          <w:rPr>
+            <w:rStyle w:val="Hyperlink"/>
+            <w:color w:val="auto"/>
+            <w:u w:val="none"/>
+            <w:lang w:val="en-US"/>
+          </w:rPr>
+          <w:t>com</w:t>
+        </w:r>
+        <w:r>
+          <w:rPr>
+            <w:rStyle w:val="Hyperlink"/>
+            <w:color w:val="auto"/>
+            <w:u w:val="none"/>
+          </w:rPr>
+          <w:t>/</w:t>
+        </w:r>
+        <w:proofErr w:type="spellStart"/>
+        <w:r>
+          <w:rPr>
+            <w:rStyle w:val="Hyperlink"/>
+            <w:color w:val="auto"/>
+            <w:u w:val="none"/>
+            <w:lang w:val="en-US"/>
+          </w:rPr>
+          <w:t>ru</w:t>
+        </w:r>
+        <w:proofErr w:type="spellEnd"/>
+        <w:r>
+          <w:rPr>
+            <w:rStyle w:val="Hyperlink"/>
+            <w:color w:val="auto"/>
+            <w:u w:val="none"/>
+          </w:rPr>
+          <w:t>/</w:t>
+        </w:r>
+        <w:r>
+          <w:rPr>
+            <w:rStyle w:val="Hyperlink"/>
+            <w:color w:val="auto"/>
+            <w:u w:val="none"/>
+            <w:lang w:val="en-US"/>
+          </w:rPr>
+          <w:t>companies</w:t>
+        </w:r>
+        <w:r>
+          <w:rPr>
+            <w:rStyle w:val="Hyperlink"/>
+            <w:color w:val="auto"/>
+            <w:u w:val="none"/>
+          </w:rPr>
+          <w:t>/</w:t>
+        </w:r>
+        <w:proofErr w:type="spellStart"/>
+        <w:r>
+          <w:rPr>
+            <w:rStyle w:val="Hyperlink"/>
+            <w:color w:val="auto"/>
+            <w:u w:val="none"/>
+            <w:lang w:val="en-US"/>
+          </w:rPr>
+          <w:t>yandex</w:t>
+        </w:r>
+        <w:proofErr w:type="spellEnd"/>
+        <w:r>
+          <w:rPr>
+            <w:rStyle w:val="Hyperlink"/>
+            <w:color w:val="auto"/>
+            <w:u w:val="none"/>
+          </w:rPr>
+          <w:t>_</w:t>
+        </w:r>
+        <w:proofErr w:type="spellStart"/>
+        <w:r>
+          <w:rPr>
+            <w:rStyle w:val="Hyperlink"/>
+            <w:color w:val="auto"/>
+            <w:u w:val="none"/>
+            <w:lang w:val="en-US"/>
+          </w:rPr>
+          <w:t>praktikum</w:t>
+        </w:r>
+        <w:proofErr w:type="spellEnd"/>
+        <w:r>
+          <w:rPr>
+            <w:rStyle w:val="Hyperlink"/>
+            <w:color w:val="auto"/>
+            <w:u w:val="none"/>
+          </w:rPr>
+          <w:t>/</w:t>
+        </w:r>
+        <w:r>
+          <w:rPr>
+            <w:rStyle w:val="Hyperlink"/>
+            <w:color w:val="auto"/>
+            <w:u w:val="none"/>
+            <w:lang w:val="en-US"/>
+          </w:rPr>
+          <w:t>articles</w:t>
+        </w:r>
+        <w:r>
+          <w:rPr>
+            <w:rStyle w:val="Hyperlink"/>
+            <w:color w:val="auto"/>
+            <w:u w:val="none"/>
+          </w:rPr>
+          <w:t>/824672/</w:t>
+        </w:r>
+      </w:hyperlink>
+    </w:p>
+    <w:p>
+      <w:pPr>
+        <w:tabs>
+          <w:tab w:val="left" w:pos="3203"/>
+        </w:tabs>
+        <w:jc w:val="left"/>
+        <w:rPr>
+          <w:lang w:val="en-US"/>
+        </w:rPr>
+      </w:pPr>
+      <w:bookmarkStart w:id="82" w:name="Яндекс_Практикум_2024_10_06_iOS"/>
+      <w:bookmarkEnd w:id="82"/>
+      <w:r>
+        <w:t xml:space="preserve">Яндекс Практикум. (2024, 10 июня). iOS-разработчики в 2024 году: какие нужны скилы и как проходит процесс найма. </w:t>
+      </w:r>
+      <w:r>
+        <w:rPr>
+          <w:i/>
+          <w:iCs/>
+          <w:lang w:val="en-US"/>
+        </w:rPr>
+        <w:t>Habr</w:t>
+      </w:r>
+      <w:r>
+        <w:rPr>
+          <w:lang w:val="en-US"/>
+        </w:rPr>
+        <w:t xml:space="preserve">. </w:t>
+      </w:r>
+      <w:hyperlink r:id="rId57" w:history="1">
+        <w:r>
+          <w:rPr>
+            <w:rStyle w:val="Hyperlink"/>
+            <w:color w:val="auto"/>
+            <w:u w:val="none"/>
+            <w:lang w:val="en-US"/>
+          </w:rPr>
           <w:t>https://habr.com/ru/companies/yandex_praktikum/articles/819715/</w:t>
         </w:r>
       </w:hyperlink>
@@ -30838,7 +31558,7 @@
           <w:lang w:val="en-US"/>
         </w:rPr>
       </w:pPr>
-      <w:bookmarkStart w:id="80" w:name="_Toc193715156"/>
+      <w:bookmarkStart w:id="83" w:name="_Toc193715156"/>
       <w:r>
         <w:lastRenderedPageBreak/>
         <w:t>ПРИЛОЖЕНИ</w:t>
@@ -30846,7 +31566,7 @@
       <w:r>
         <w:t>Я</w:t>
       </w:r>
-      <w:bookmarkEnd w:id="80"/>
+      <w:bookmarkEnd w:id="83"/>
     </w:p>
     <w:p>
       <w:pPr>
@@ -30854,9 +31574,9 @@
         <w:spacing w:before="360" w:after="360"/>
         <w:jc w:val="right"/>
       </w:pPr>
-      <w:bookmarkStart w:id="81" w:name="Приложение_1_Полный_список_стран"/>
-      <w:bookmarkStart w:id="82" w:name="_Toc193715157"/>
-      <w:bookmarkEnd w:id="81"/>
+      <w:bookmarkStart w:id="84" w:name="Приложение_1_Полный_список_стран"/>
+      <w:bookmarkStart w:id="85" w:name="_Toc193715157"/>
+      <w:bookmarkEnd w:id="84"/>
       <w:r>
         <w:t>Приложение</w:t>
       </w:r>
@@ -30875,7 +31595,7 @@
       <w:r>
         <w:t>Полный список стран</w:t>
       </w:r>
-      <w:bookmarkEnd w:id="82"/>
+      <w:bookmarkEnd w:id="85"/>
     </w:p>
     <w:p>
       <w:pPr>
@@ -31711,9 +32431,9 @@
         <w:spacing w:before="360" w:after="360"/>
         <w:jc w:val="right"/>
       </w:pPr>
-      <w:bookmarkStart w:id="83" w:name="_Приложение_2._Директории"/>
-      <w:bookmarkStart w:id="84" w:name="_Toc193715158"/>
-      <w:bookmarkEnd w:id="83"/>
+      <w:bookmarkStart w:id="86" w:name="_Приложение_2._Директории"/>
+      <w:bookmarkStart w:id="87" w:name="_Toc193715158"/>
+      <w:bookmarkEnd w:id="86"/>
       <w:r>
         <w:lastRenderedPageBreak/>
         <w:t xml:space="preserve">Приложение </w:t>
@@ -31724,7 +32444,7 @@
       <w:r>
         <w:t>. Директории с вакансиями</w:t>
       </w:r>
-      <w:bookmarkEnd w:id="84"/>
+      <w:bookmarkEnd w:id="87"/>
     </w:p>
     <w:p>
       <w:r>
@@ -31994,9 +32714,9 @@
         <w:spacing w:before="360" w:after="360"/>
         <w:jc w:val="right"/>
       </w:pPr>
-      <w:bookmarkStart w:id="85" w:name="_Приложение_3._Итоговый"/>
-      <w:bookmarkStart w:id="86" w:name="_Toc193715159"/>
-      <w:bookmarkEnd w:id="85"/>
+      <w:bookmarkStart w:id="88" w:name="_Приложение_3._Итоговый"/>
+      <w:bookmarkStart w:id="89" w:name="_Toc193715159"/>
+      <w:bookmarkEnd w:id="88"/>
       <w:r>
         <w:lastRenderedPageBreak/>
         <w:t xml:space="preserve">Приложение </w:t>
@@ -32013,7 +32733,7 @@
       <w:r>
         <w:t xml:space="preserve"> набор данных</w:t>
       </w:r>
-      <w:bookmarkEnd w:id="86"/>
+      <w:bookmarkEnd w:id="89"/>
     </w:p>
     <w:p>
       <w:r>
@@ -33220,11 +33940,11 @@
         <w:spacing w:before="360" w:after="360"/>
         <w:jc w:val="right"/>
       </w:pPr>
-      <w:bookmarkStart w:id="87" w:name="_Приложение_2._Промпт"/>
-      <w:bookmarkStart w:id="88" w:name="_Приложение_3._Промпт"/>
-      <w:bookmarkStart w:id="89" w:name="_Toc193715160"/>
-      <w:bookmarkEnd w:id="87"/>
-      <w:bookmarkEnd w:id="88"/>
+      <w:bookmarkStart w:id="90" w:name="_Приложение_2._Промпт"/>
+      <w:bookmarkStart w:id="91" w:name="_Приложение_3._Промпт"/>
+      <w:bookmarkStart w:id="92" w:name="_Toc193715160"/>
+      <w:bookmarkEnd w:id="90"/>
+      <w:bookmarkEnd w:id="91"/>
       <w:r>
         <w:t xml:space="preserve">Приложение </w:t>
       </w:r>
@@ -33234,7 +33954,7 @@
       <w:r>
         <w:t>. Промпт для разбиения вакансий на логические части</w:t>
       </w:r>
-      <w:bookmarkEnd w:id="89"/>
+      <w:bookmarkEnd w:id="92"/>
     </w:p>
     <w:p>
       <w:pPr>
@@ -33668,8 +34388,8 @@
         <w:spacing w:before="360" w:after="360"/>
         <w:jc w:val="right"/>
       </w:pPr>
-      <w:bookmarkStart w:id="90" w:name="_Приложение_5._Пример"/>
-      <w:bookmarkEnd w:id="90"/>
+      <w:bookmarkStart w:id="93" w:name="_Приложение_5._Пример"/>
+      <w:bookmarkEnd w:id="93"/>
       <w:r>
         <w:lastRenderedPageBreak/>
         <w:t xml:space="preserve">Приложение </w:t>
@@ -33785,7 +34505,25 @@
           <w:iCs/>
           <w:lang w:val="en-US"/>
         </w:rPr>
-        <w:t xml:space="preserve">   • Passionate about mobile platforms and translating requirements into a user friendly app  </w:t>
+        <w:t xml:space="preserve">   • Passionate about mobile platforms and translating requirements into a </w:t>
+      </w:r>
+      <w:proofErr w:type="gramStart"/>
+      <w:r>
+        <w:rPr>
+          <w:i/>
+          <w:iCs/>
+          <w:lang w:val="en-US"/>
+        </w:rPr>
+        <w:t>user friendly</w:t>
+      </w:r>
+      <w:proofErr w:type="gramEnd"/>
+      <w:r>
+        <w:rPr>
+          <w:i/>
+          <w:iCs/>
+          <w:lang w:val="en-US"/>
+        </w:rPr>
+        <w:t xml:space="preserve"> app  </w:t>
       </w:r>
     </w:p>
     <w:p>
@@ -33983,7 +34721,25 @@
           <w:iCs/>
           <w:lang w:val="en-US"/>
         </w:rPr>
-        <w:t xml:space="preserve">   • Working autonomously you will bring strong communication skills and the ability to mentor colleagues  </w:t>
+        <w:t xml:space="preserve">   • Working </w:t>
+      </w:r>
+      <w:proofErr w:type="gramStart"/>
+      <w:r>
+        <w:rPr>
+          <w:i/>
+          <w:iCs/>
+          <w:lang w:val="en-US"/>
+        </w:rPr>
+        <w:t>autonomously</w:t>
+      </w:r>
+      <w:proofErr w:type="gramEnd"/>
+      <w:r>
+        <w:rPr>
+          <w:i/>
+          <w:iCs/>
+          <w:lang w:val="en-US"/>
+        </w:rPr>
+        <w:t xml:space="preserve"> you will bring strong communication skills and the ability to mentor colleagues  </w:t>
       </w:r>
     </w:p>
     <w:p>
@@ -34017,8 +34773,8 @@
         <w:spacing w:before="360" w:after="360"/>
         <w:jc w:val="right"/>
       </w:pPr>
-      <w:bookmarkStart w:id="91" w:name="_Приложение_6._Промпт"/>
-      <w:bookmarkEnd w:id="91"/>
+      <w:bookmarkStart w:id="94" w:name="_Приложение_6._Промпт"/>
+      <w:bookmarkEnd w:id="94"/>
       <w:r>
         <w:lastRenderedPageBreak/>
         <w:t xml:space="preserve">Приложение </w:t>
@@ -34376,7 +35132,25 @@
           <w:iCs/>
           <w:lang w:val="en-US"/>
         </w:rPr>
-        <w:t>    "languages_and_runtimes": ["Swift", "Kotlin", "Java", "Dart", "Objective-C", "Coroutines", "</w:t>
+        <w:t>    "</w:t>
+      </w:r>
+      <w:proofErr w:type="gramStart"/>
+      <w:r>
+        <w:rPr>
+          <w:i/>
+          <w:iCs/>
+          <w:lang w:val="en-US"/>
+        </w:rPr>
+        <w:t>languages</w:t>
+      </w:r>
+      <w:proofErr w:type="gramEnd"/>
+      <w:r>
+        <w:rPr>
+          <w:i/>
+          <w:iCs/>
+          <w:lang w:val="en-US"/>
+        </w:rPr>
+        <w:t>_and_runtimes": ["Swift", "Kotlin", "Java", "Dart", "Objective-C", "Coroutines", "</w:t>
       </w:r>
       <w:proofErr w:type="spellStart"/>
       <w:r>
@@ -34415,13 +35189,23 @@
         <w:t>    "</w:t>
       </w:r>
       <w:proofErr w:type="spellStart"/>
-      <w:r>
-        <w:rPr>
-          <w:i/>
-          <w:iCs/>
-          <w:lang w:val="en-US"/>
-        </w:rPr>
-        <w:t>ui_and_cross_platform_frameworks</w:t>
+      <w:proofErr w:type="gramStart"/>
+      <w:r>
+        <w:rPr>
+          <w:i/>
+          <w:iCs/>
+          <w:lang w:val="en-US"/>
+        </w:rPr>
+        <w:t>ui</w:t>
+      </w:r>
+      <w:proofErr w:type="gramEnd"/>
+      <w:r>
+        <w:rPr>
+          <w:i/>
+          <w:iCs/>
+          <w:lang w:val="en-US"/>
+        </w:rPr>
+        <w:t>_and_cross_platform_frameworks</w:t>
       </w:r>
       <w:proofErr w:type="spellEnd"/>
       <w:r>
@@ -34469,13 +35253,23 @@
         <w:t>    "</w:t>
       </w:r>
       <w:proofErr w:type="spellStart"/>
-      <w:r>
-        <w:rPr>
-          <w:i/>
-          <w:iCs/>
-          <w:lang w:val="en-US"/>
-        </w:rPr>
-        <w:t>architectural_patterns</w:t>
+      <w:proofErr w:type="gramStart"/>
+      <w:r>
+        <w:rPr>
+          <w:i/>
+          <w:iCs/>
+          <w:lang w:val="en-US"/>
+        </w:rPr>
+        <w:t>architectural</w:t>
+      </w:r>
+      <w:proofErr w:type="gramEnd"/>
+      <w:r>
+        <w:rPr>
+          <w:i/>
+          <w:iCs/>
+          <w:lang w:val="en-US"/>
+        </w:rPr>
+        <w:t>_patterns</w:t>
       </w:r>
       <w:proofErr w:type="spellEnd"/>
       <w:r>
@@ -34505,13 +35299,23 @@
         <w:t>    "</w:t>
       </w:r>
       <w:proofErr w:type="spellStart"/>
-      <w:r>
-        <w:rPr>
-          <w:i/>
-          <w:iCs/>
-          <w:lang w:val="en-US"/>
-        </w:rPr>
-        <w:t>dependency_injection_frameworks</w:t>
+      <w:proofErr w:type="gramStart"/>
+      <w:r>
+        <w:rPr>
+          <w:i/>
+          <w:iCs/>
+          <w:lang w:val="en-US"/>
+        </w:rPr>
+        <w:t>dependency</w:t>
+      </w:r>
+      <w:proofErr w:type="gramEnd"/>
+      <w:r>
+        <w:rPr>
+          <w:i/>
+          <w:iCs/>
+          <w:lang w:val="en-US"/>
+        </w:rPr>
+        <w:t>_injection_frameworks</w:t>
       </w:r>
       <w:proofErr w:type="spellEnd"/>
       <w:r>
@@ -34556,7 +35360,25 @@
           <w:iCs/>
           <w:lang w:val="en-US"/>
         </w:rPr>
-        <w:t>    "build_and_dependency_management": ["Gradle", "</w:t>
+        <w:t>    "</w:t>
+      </w:r>
+      <w:proofErr w:type="gramStart"/>
+      <w:r>
+        <w:rPr>
+          <w:i/>
+          <w:iCs/>
+          <w:lang w:val="en-US"/>
+        </w:rPr>
+        <w:t>build</w:t>
+      </w:r>
+      <w:proofErr w:type="gramEnd"/>
+      <w:r>
+        <w:rPr>
+          <w:i/>
+          <w:iCs/>
+          <w:lang w:val="en-US"/>
+        </w:rPr>
+        <w:t>_and_dependency_management": ["Gradle", "</w:t>
       </w:r>
       <w:proofErr w:type="spellStart"/>
       <w:r>
@@ -34631,13 +35453,23 @@
         <w:t>    "</w:t>
       </w:r>
       <w:proofErr w:type="spellStart"/>
-      <w:r>
-        <w:rPr>
-          <w:i/>
-          <w:iCs/>
-          <w:lang w:val="en-US"/>
-        </w:rPr>
-        <w:t>data_and_caching</w:t>
+      <w:proofErr w:type="gramStart"/>
+      <w:r>
+        <w:rPr>
+          <w:i/>
+          <w:iCs/>
+          <w:lang w:val="en-US"/>
+        </w:rPr>
+        <w:t>data</w:t>
+      </w:r>
+      <w:proofErr w:type="gramEnd"/>
+      <w:r>
+        <w:rPr>
+          <w:i/>
+          <w:iCs/>
+          <w:lang w:val="en-US"/>
+        </w:rPr>
+        <w:t>_and_caching</w:t>
       </w:r>
       <w:proofErr w:type="spellEnd"/>
       <w:r>
@@ -34703,13 +35535,23 @@
         <w:t>    "</w:t>
       </w:r>
       <w:proofErr w:type="spellStart"/>
-      <w:r>
-        <w:rPr>
-          <w:i/>
-          <w:iCs/>
-          <w:lang w:val="en-US"/>
-        </w:rPr>
-        <w:t>networking_and_api</w:t>
+      <w:proofErr w:type="gramStart"/>
+      <w:r>
+        <w:rPr>
+          <w:i/>
+          <w:iCs/>
+          <w:lang w:val="en-US"/>
+        </w:rPr>
+        <w:t>networking</w:t>
+      </w:r>
+      <w:proofErr w:type="gramEnd"/>
+      <w:r>
+        <w:rPr>
+          <w:i/>
+          <w:iCs/>
+          <w:lang w:val="en-US"/>
+        </w:rPr>
+        <w:t>_and_api</w:t>
       </w:r>
       <w:proofErr w:type="spellEnd"/>
       <w:r>
@@ -34847,13 +35689,23 @@
         <w:t>    "</w:t>
       </w:r>
       <w:proofErr w:type="spellStart"/>
-      <w:r>
-        <w:rPr>
-          <w:i/>
-          <w:iCs/>
-          <w:lang w:val="en-US"/>
-        </w:rPr>
-        <w:t>backend_or_baas_integration</w:t>
+      <w:proofErr w:type="gramStart"/>
+      <w:r>
+        <w:rPr>
+          <w:i/>
+          <w:iCs/>
+          <w:lang w:val="en-US"/>
+        </w:rPr>
+        <w:t>backend</w:t>
+      </w:r>
+      <w:proofErr w:type="gramEnd"/>
+      <w:r>
+        <w:rPr>
+          <w:i/>
+          <w:iCs/>
+          <w:lang w:val="en-US"/>
+        </w:rPr>
+        <w:t>_or_baas_integration</w:t>
       </w:r>
       <w:proofErr w:type="spellEnd"/>
       <w:r>
@@ -34991,13 +35843,23 @@
         <w:t>    "</w:t>
       </w:r>
       <w:proofErr w:type="spellStart"/>
-      <w:r>
-        <w:rPr>
-          <w:i/>
-          <w:iCs/>
-          <w:lang w:val="en-US"/>
-        </w:rPr>
-        <w:t>security_and_cryptography</w:t>
+      <w:proofErr w:type="gramStart"/>
+      <w:r>
+        <w:rPr>
+          <w:i/>
+          <w:iCs/>
+          <w:lang w:val="en-US"/>
+        </w:rPr>
+        <w:t>security</w:t>
+      </w:r>
+      <w:proofErr w:type="gramEnd"/>
+      <w:r>
+        <w:rPr>
+          <w:i/>
+          <w:iCs/>
+          <w:lang w:val="en-US"/>
+        </w:rPr>
+        <w:t>_and_cryptography</w:t>
       </w:r>
       <w:proofErr w:type="spellEnd"/>
       <w:r>
@@ -35045,13 +35907,23 @@
         <w:t>    "</w:t>
       </w:r>
       <w:proofErr w:type="spellStart"/>
-      <w:r>
-        <w:rPr>
-          <w:i/>
-          <w:iCs/>
-          <w:lang w:val="en-US"/>
-        </w:rPr>
-        <w:t>testing_frameworks</w:t>
+      <w:proofErr w:type="gramStart"/>
+      <w:r>
+        <w:rPr>
+          <w:i/>
+          <w:iCs/>
+          <w:lang w:val="en-US"/>
+        </w:rPr>
+        <w:t>testing</w:t>
+      </w:r>
+      <w:proofErr w:type="gramEnd"/>
+      <w:r>
+        <w:rPr>
+          <w:i/>
+          <w:iCs/>
+          <w:lang w:val="en-US"/>
+        </w:rPr>
+        <w:t>_frameworks</w:t>
       </w:r>
       <w:proofErr w:type="spellEnd"/>
       <w:r>
@@ -35117,13 +35989,23 @@
         <w:t>    "</w:t>
       </w:r>
       <w:proofErr w:type="spellStart"/>
-      <w:r>
-        <w:rPr>
-          <w:i/>
-          <w:iCs/>
-          <w:lang w:val="en-US"/>
-        </w:rPr>
-        <w:t>debugging_or_profiling</w:t>
+      <w:proofErr w:type="gramStart"/>
+      <w:r>
+        <w:rPr>
+          <w:i/>
+          <w:iCs/>
+          <w:lang w:val="en-US"/>
+        </w:rPr>
+        <w:t>debugging</w:t>
+      </w:r>
+      <w:proofErr w:type="gramEnd"/>
+      <w:r>
+        <w:rPr>
+          <w:i/>
+          <w:iCs/>
+          <w:lang w:val="en-US"/>
+        </w:rPr>
+        <w:t>_or_profiling</w:t>
       </w:r>
       <w:proofErr w:type="spellEnd"/>
       <w:r>
@@ -35153,13 +36035,23 @@
         <w:t>    "</w:t>
       </w:r>
       <w:proofErr w:type="spellStart"/>
-      <w:r>
-        <w:rPr>
-          <w:i/>
-          <w:iCs/>
-          <w:lang w:val="en-US"/>
-        </w:rPr>
-        <w:t>version_control</w:t>
+      <w:proofErr w:type="gramStart"/>
+      <w:r>
+        <w:rPr>
+          <w:i/>
+          <w:iCs/>
+          <w:lang w:val="en-US"/>
+        </w:rPr>
+        <w:t>version</w:t>
+      </w:r>
+      <w:proofErr w:type="gramEnd"/>
+      <w:r>
+        <w:rPr>
+          <w:i/>
+          <w:iCs/>
+          <w:lang w:val="en-US"/>
+        </w:rPr>
+        <w:t>_control</w:t>
       </w:r>
       <w:proofErr w:type="spellEnd"/>
       <w:r>
@@ -35204,7 +36096,25 @@
           <w:iCs/>
           <w:lang w:val="en-US"/>
         </w:rPr>
-        <w:t>    "ci_cd_and_release_automation": ["GitHub Actions", "Jenkins", "</w:t>
+        <w:t>    "</w:t>
+      </w:r>
+      <w:proofErr w:type="gramStart"/>
+      <w:r>
+        <w:rPr>
+          <w:i/>
+          <w:iCs/>
+          <w:lang w:val="en-US"/>
+        </w:rPr>
+        <w:t>ci</w:t>
+      </w:r>
+      <w:proofErr w:type="gramEnd"/>
+      <w:r>
+        <w:rPr>
+          <w:i/>
+          <w:iCs/>
+          <w:lang w:val="en-US"/>
+        </w:rPr>
+        <w:t>_cd_and_release_automation": ["GitHub Actions", "Jenkins", "</w:t>
       </w:r>
       <w:proofErr w:type="spellStart"/>
       <w:r>
@@ -35279,13 +36189,23 @@
         <w:t>    "</w:t>
       </w:r>
       <w:proofErr w:type="spellStart"/>
-      <w:r>
-        <w:rPr>
-          <w:i/>
-          <w:iCs/>
-          <w:lang w:val="en-US"/>
-        </w:rPr>
-        <w:t>monitoring_analytics_and_crash_reporting</w:t>
+      <w:proofErr w:type="gramStart"/>
+      <w:r>
+        <w:rPr>
+          <w:i/>
+          <w:iCs/>
+          <w:lang w:val="en-US"/>
+        </w:rPr>
+        <w:t>monitoring</w:t>
+      </w:r>
+      <w:proofErr w:type="gramEnd"/>
+      <w:r>
+        <w:rPr>
+          <w:i/>
+          <w:iCs/>
+          <w:lang w:val="en-US"/>
+        </w:rPr>
+        <w:t>_analytics_and_crash_reporting</w:t>
       </w:r>
       <w:proofErr w:type="spellEnd"/>
       <w:r>
@@ -35316,13 +36236,23 @@
         <w:t>    "</w:t>
       </w:r>
       <w:proofErr w:type="spellStart"/>
-      <w:r>
-        <w:rPr>
-          <w:i/>
-          <w:iCs/>
-          <w:lang w:val="en-US"/>
-        </w:rPr>
-        <w:t>development_methodologies</w:t>
+      <w:proofErr w:type="gramStart"/>
+      <w:r>
+        <w:rPr>
+          <w:i/>
+          <w:iCs/>
+          <w:lang w:val="en-US"/>
+        </w:rPr>
+        <w:t>development</w:t>
+      </w:r>
+      <w:proofErr w:type="gramEnd"/>
+      <w:r>
+        <w:rPr>
+          <w:i/>
+          <w:iCs/>
+          <w:lang w:val="en-US"/>
+        </w:rPr>
+        <w:t>_methodologies</w:t>
       </w:r>
       <w:proofErr w:type="spellEnd"/>
       <w:r>
@@ -35370,13 +36300,23 @@
         <w:t>    "</w:t>
       </w:r>
       <w:proofErr w:type="spellStart"/>
-      <w:r>
-        <w:rPr>
-          <w:i/>
-          <w:iCs/>
-          <w:lang w:val="en-US"/>
-        </w:rPr>
-        <w:t>testing_process_and_qa</w:t>
+      <w:proofErr w:type="gramStart"/>
+      <w:r>
+        <w:rPr>
+          <w:i/>
+          <w:iCs/>
+          <w:lang w:val="en-US"/>
+        </w:rPr>
+        <w:t>testing</w:t>
+      </w:r>
+      <w:proofErr w:type="gramEnd"/>
+      <w:r>
+        <w:rPr>
+          <w:i/>
+          <w:iCs/>
+          <w:lang w:val="en-US"/>
+        </w:rPr>
+        <w:t>_process_and_qa</w:t>
       </w:r>
       <w:proofErr w:type="spellEnd"/>
       <w:r>
@@ -35406,13 +36346,23 @@
         <w:t>    "</w:t>
       </w:r>
       <w:proofErr w:type="spellStart"/>
-      <w:r>
-        <w:rPr>
-          <w:i/>
-          <w:iCs/>
-          <w:lang w:val="en-US"/>
-        </w:rPr>
-        <w:t>code_quality_and_static_analysis</w:t>
+      <w:proofErr w:type="gramStart"/>
+      <w:r>
+        <w:rPr>
+          <w:i/>
+          <w:iCs/>
+          <w:lang w:val="en-US"/>
+        </w:rPr>
+        <w:t>code</w:t>
+      </w:r>
+      <w:proofErr w:type="gramEnd"/>
+      <w:r>
+        <w:rPr>
+          <w:i/>
+          <w:iCs/>
+          <w:lang w:val="en-US"/>
+        </w:rPr>
+        <w:t>_quality_and_static_analysis</w:t>
       </w:r>
       <w:proofErr w:type="spellEnd"/>
       <w:r>
@@ -35478,13 +36428,23 @@
         <w:t>    "</w:t>
       </w:r>
       <w:proofErr w:type="spellStart"/>
-      <w:r>
-        <w:rPr>
-          <w:i/>
-          <w:iCs/>
-          <w:lang w:val="en-US"/>
-        </w:rPr>
-        <w:t>documentation_and_knowledge_sharing</w:t>
+      <w:proofErr w:type="gramStart"/>
+      <w:r>
+        <w:rPr>
+          <w:i/>
+          <w:iCs/>
+          <w:lang w:val="en-US"/>
+        </w:rPr>
+        <w:t>documentation</w:t>
+      </w:r>
+      <w:proofErr w:type="gramEnd"/>
+      <w:r>
+        <w:rPr>
+          <w:i/>
+          <w:iCs/>
+          <w:lang w:val="en-US"/>
+        </w:rPr>
+        <w:t>_and_knowledge_sharing</w:t>
       </w:r>
       <w:proofErr w:type="spellEnd"/>
       <w:r>
@@ -35514,13 +36474,23 @@
         <w:t>    "</w:t>
       </w:r>
       <w:proofErr w:type="spellStart"/>
-      <w:r>
-        <w:rPr>
-          <w:i/>
-          <w:iCs/>
-          <w:lang w:val="en-US"/>
-        </w:rPr>
-        <w:t>collaboration_pm_and_design_handoff</w:t>
+      <w:proofErr w:type="gramStart"/>
+      <w:r>
+        <w:rPr>
+          <w:i/>
+          <w:iCs/>
+          <w:lang w:val="en-US"/>
+        </w:rPr>
+        <w:t>collaboration</w:t>
+      </w:r>
+      <w:proofErr w:type="gramEnd"/>
+      <w:r>
+        <w:rPr>
+          <w:i/>
+          <w:iCs/>
+          <w:lang w:val="en-US"/>
+        </w:rPr>
+        <w:t>_pm_and_design_handoff</w:t>
       </w:r>
       <w:proofErr w:type="spellEnd"/>
       <w:r>
@@ -35568,13 +36538,23 @@
         <w:t>    "</w:t>
       </w:r>
       <w:proofErr w:type="spellStart"/>
-      <w:r>
-        <w:rPr>
-          <w:i/>
-          <w:iCs/>
-          <w:lang w:val="en-US"/>
-        </w:rPr>
-        <w:t>distribution_and_store_operations</w:t>
+      <w:proofErr w:type="gramStart"/>
+      <w:r>
+        <w:rPr>
+          <w:i/>
+          <w:iCs/>
+          <w:lang w:val="en-US"/>
+        </w:rPr>
+        <w:t>distribution</w:t>
+      </w:r>
+      <w:proofErr w:type="gramEnd"/>
+      <w:r>
+        <w:rPr>
+          <w:i/>
+          <w:iCs/>
+          <w:lang w:val="en-US"/>
+        </w:rPr>
+        <w:t>_and_store_operations</w:t>
       </w:r>
       <w:proofErr w:type="spellEnd"/>
       <w:r>
@@ -35604,13 +36584,23 @@
         <w:t>    "</w:t>
       </w:r>
       <w:proofErr w:type="spellStart"/>
-      <w:r>
-        <w:rPr>
-          <w:i/>
-          <w:iCs/>
-          <w:lang w:val="en-US"/>
-        </w:rPr>
-        <w:t>compliance_and_certifications</w:t>
+      <w:proofErr w:type="gramStart"/>
+      <w:r>
+        <w:rPr>
+          <w:i/>
+          <w:iCs/>
+          <w:lang w:val="en-US"/>
+        </w:rPr>
+        <w:t>compliance</w:t>
+      </w:r>
+      <w:proofErr w:type="gramEnd"/>
+      <w:r>
+        <w:rPr>
+          <w:i/>
+          <w:iCs/>
+          <w:lang w:val="en-US"/>
+        </w:rPr>
+        <w:t>_and_certifications</w:t>
       </w:r>
       <w:proofErr w:type="spellEnd"/>
       <w:r>
@@ -35690,7 +36680,43 @@
           <w:iCs/>
           <w:lang w:val="en-US"/>
         </w:rPr>
-        <w:t>    "languages_and_runtimes":["</w:t>
+        <w:t>    "</w:t>
+      </w:r>
+      <w:proofErr w:type="gramStart"/>
+      <w:r>
+        <w:rPr>
+          <w:i/>
+          <w:iCs/>
+          <w:lang w:val="en-US"/>
+        </w:rPr>
+        <w:t>languages</w:t>
+      </w:r>
+      <w:proofErr w:type="gramEnd"/>
+      <w:r>
+        <w:rPr>
+          <w:i/>
+          <w:iCs/>
+          <w:lang w:val="en-US"/>
+        </w:rPr>
+        <w:t>_and_runtimes</w:t>
+      </w:r>
+      <w:proofErr w:type="gramStart"/>
+      <w:r>
+        <w:rPr>
+          <w:i/>
+          <w:iCs/>
+          <w:lang w:val="en-US"/>
+        </w:rPr>
+        <w:t>":[</w:t>
+      </w:r>
+      <w:proofErr w:type="gramEnd"/>
+      <w:r>
+        <w:rPr>
+          <w:i/>
+          <w:iCs/>
+          <w:lang w:val="en-US"/>
+        </w:rPr>
+        <w:t>"</w:t>
       </w:r>
       <w:proofErr w:type="spellStart"/>
       <w:r>
@@ -35729,22 +36755,42 @@
         <w:t>    "</w:t>
       </w:r>
       <w:proofErr w:type="spellStart"/>
-      <w:r>
-        <w:rPr>
-          <w:i/>
-          <w:iCs/>
-          <w:lang w:val="en-US"/>
-        </w:rPr>
-        <w:t>version_control</w:t>
+      <w:proofErr w:type="gramStart"/>
+      <w:r>
+        <w:rPr>
+          <w:i/>
+          <w:iCs/>
+          <w:lang w:val="en-US"/>
+        </w:rPr>
+        <w:t>version</w:t>
+      </w:r>
+      <w:proofErr w:type="gramEnd"/>
+      <w:r>
+        <w:rPr>
+          <w:i/>
+          <w:iCs/>
+          <w:lang w:val="en-US"/>
+        </w:rPr>
+        <w:t>_control</w:t>
       </w:r>
       <w:proofErr w:type="spellEnd"/>
-      <w:r>
-        <w:rPr>
-          <w:i/>
-          <w:iCs/>
-          <w:lang w:val="en-US"/>
-        </w:rPr>
-        <w:t>":["Git"]</w:t>
+      <w:proofErr w:type="gramStart"/>
+      <w:r>
+        <w:rPr>
+          <w:i/>
+          <w:iCs/>
+          <w:lang w:val="en-US"/>
+        </w:rPr>
+        <w:t>":[</w:t>
+      </w:r>
+      <w:proofErr w:type="gramEnd"/>
+      <w:r>
+        <w:rPr>
+          <w:i/>
+          <w:iCs/>
+          <w:lang w:val="en-US"/>
+        </w:rPr>
+        <w:t>"Git"]</w:t>
       </w:r>
     </w:p>
     <w:p>
@@ -35915,8 +36961,8 @@
         <w:spacing w:before="360" w:after="360"/>
         <w:jc w:val="right"/>
       </w:pPr>
-      <w:bookmarkStart w:id="92" w:name="_Приложение_7._Чёрный"/>
-      <w:bookmarkEnd w:id="92"/>
+      <w:bookmarkStart w:id="95" w:name="_Приложение_7._Чёрный"/>
+      <w:bookmarkEnd w:id="95"/>
       <w:r>
         <w:rPr>
           <w:i/>
@@ -35929,7 +36975,10 @@
         <w:t xml:space="preserve">Приложение </w:t>
       </w:r>
       <w:r>
-        <w:t>7</w:t>
+        <w:rPr>
+          <w:lang w:val="en-US"/>
+        </w:rPr>
+        <w:t>X</w:t>
       </w:r>
       <w:r>
         <w:t xml:space="preserve">. </w:t>
@@ -35945,1233 +36994,11 @@
       <w:pPr>
         <w:spacing w:before="0" w:after="160" w:line="259" w:lineRule="auto"/>
         <w:jc w:val="left"/>
-        <w:rPr>
-          <w:i/>
-          <w:iCs/>
-          <w:lang w:val="en-US"/>
-        </w:rPr>
-      </w:pPr>
-      <w:r>
-        <w:rPr>
-          <w:i/>
-          <w:iCs/>
-          <w:lang w:val="en-US"/>
-        </w:rPr>
-        <w:t>blacklist</w:t>
-      </w:r>
-      <w:r>
-        <w:rPr>
-          <w:i/>
-          <w:iCs/>
-          <w:lang w:val="en-US"/>
-        </w:rPr>
-        <w:t xml:space="preserve"> = {</w:t>
-      </w:r>
-    </w:p>
-    <w:p>
-      <w:pPr>
-        <w:spacing w:before="0" w:after="160" w:line="259" w:lineRule="auto"/>
-        <w:jc w:val="left"/>
-        <w:rPr>
-          <w:i/>
-          <w:iCs/>
-          <w:lang w:val="en-US"/>
-        </w:rPr>
-      </w:pPr>
-      <w:r>
-        <w:rPr>
-          <w:i/>
-          <w:iCs/>
-          <w:lang w:val="en-US"/>
-        </w:rPr>
-        <w:t xml:space="preserve">    </w:t>
-      </w:r>
-      <w:r>
-        <w:rPr>
-          <w:i/>
-          <w:iCs/>
-          <w:lang w:val="en-US"/>
-        </w:rPr>
-        <w:t>'objective-c'</w:t>
-      </w:r>
-      <w:r>
-        <w:rPr>
-          <w:i/>
-          <w:iCs/>
-          <w:lang w:val="en-US"/>
-        </w:rPr>
-        <w:t xml:space="preserve">, </w:t>
-      </w:r>
-      <w:r>
-        <w:rPr>
-          <w:i/>
-          <w:iCs/>
-          <w:lang w:val="en-US"/>
-        </w:rPr>
-        <w:t>'</w:t>
-      </w:r>
-      <w:r>
-        <w:rPr>
-          <w:i/>
-          <w:iCs/>
-          <w:lang w:val="en-US"/>
-        </w:rPr>
-        <w:t>git</w:t>
-      </w:r>
-      <w:r>
-        <w:rPr>
-          <w:i/>
-          <w:iCs/>
-          <w:lang w:val="en-US"/>
-        </w:rPr>
-        <w:t>', '</w:t>
-      </w:r>
-      <w:r>
-        <w:rPr>
-          <w:i/>
-          <w:iCs/>
-          <w:lang w:val="en-US"/>
-        </w:rPr>
-        <w:t>agile</w:t>
-      </w:r>
-      <w:r>
-        <w:rPr>
-          <w:i/>
-          <w:iCs/>
-          <w:lang w:val="en-US"/>
-        </w:rPr>
-        <w:t>', '</w:t>
-      </w:r>
-      <w:r>
-        <w:rPr>
-          <w:i/>
-          <w:iCs/>
-          <w:lang w:val="en-US"/>
-        </w:rPr>
-        <w:t>android</w:t>
-      </w:r>
-      <w:r>
-        <w:rPr>
-          <w:i/>
-          <w:iCs/>
-          <w:lang w:val="en-US"/>
-        </w:rPr>
-        <w:t xml:space="preserve"> </w:t>
-      </w:r>
-      <w:proofErr w:type="spellStart"/>
-      <w:r>
-        <w:rPr>
-          <w:i/>
-          <w:iCs/>
-          <w:lang w:val="en-US"/>
-        </w:rPr>
-        <w:t>sdk</w:t>
-      </w:r>
-      <w:proofErr w:type="spellEnd"/>
-      <w:r>
-        <w:rPr>
-          <w:i/>
-          <w:iCs/>
-          <w:lang w:val="en-US"/>
-        </w:rPr>
-        <w:t>', '</w:t>
-      </w:r>
-      <w:r>
-        <w:rPr>
-          <w:i/>
-          <w:iCs/>
-          <w:lang w:val="en-US"/>
-        </w:rPr>
-        <w:t>android</w:t>
-      </w:r>
-      <w:r>
-        <w:rPr>
-          <w:i/>
-          <w:iCs/>
-          <w:lang w:val="en-US"/>
-        </w:rPr>
-        <w:t xml:space="preserve"> </w:t>
-      </w:r>
-      <w:proofErr w:type="spellStart"/>
-      <w:r>
-        <w:rPr>
-          <w:i/>
-          <w:iCs/>
-          <w:lang w:val="en-US"/>
-        </w:rPr>
-        <w:t>ndk</w:t>
-      </w:r>
-      <w:proofErr w:type="spellEnd"/>
-      <w:r>
-        <w:rPr>
-          <w:i/>
-          <w:iCs/>
-          <w:lang w:val="en-US"/>
-        </w:rPr>
-        <w:t>', '</w:t>
-      </w:r>
-      <w:proofErr w:type="spellStart"/>
-      <w:r>
-        <w:rPr>
-          <w:i/>
-          <w:iCs/>
-          <w:lang w:val="en-US"/>
-        </w:rPr>
-        <w:t>hig</w:t>
-      </w:r>
-      <w:proofErr w:type="spellEnd"/>
-      <w:r>
-        <w:rPr>
-          <w:i/>
-          <w:iCs/>
-          <w:lang w:val="en-US"/>
-        </w:rPr>
-        <w:t>', '</w:t>
-      </w:r>
-      <w:proofErr w:type="spellStart"/>
-      <w:r>
-        <w:rPr>
-          <w:i/>
-          <w:iCs/>
-          <w:lang w:val="en-US"/>
-        </w:rPr>
-        <w:t>tdd</w:t>
-      </w:r>
-      <w:proofErr w:type="spellEnd"/>
-      <w:r>
-        <w:rPr>
-          <w:i/>
-          <w:iCs/>
-          <w:lang w:val="en-US"/>
-        </w:rPr>
-        <w:t>',</w:t>
-      </w:r>
-    </w:p>
-    <w:p>
-      <w:pPr>
-        <w:spacing w:before="0" w:after="160" w:line="259" w:lineRule="auto"/>
-        <w:jc w:val="left"/>
-        <w:rPr>
-          <w:i/>
-          <w:iCs/>
-          <w:lang w:val="en-US"/>
-        </w:rPr>
-      </w:pPr>
-      <w:r>
-        <w:rPr>
-          <w:i/>
-          <w:iCs/>
-          <w:lang w:val="en-US"/>
-        </w:rPr>
-        <w:t xml:space="preserve">    </w:t>
-      </w:r>
-      <w:r>
-        <w:rPr>
-          <w:i/>
-          <w:iCs/>
-          <w:lang w:val="en-US"/>
-        </w:rPr>
-        <w:t>'android studio', 'c++', 'swift', 'c#', 'dagger', 'java', '</w:t>
-      </w:r>
-      <w:proofErr w:type="spellStart"/>
-      <w:r>
-        <w:rPr>
-          <w:i/>
-          <w:iCs/>
-          <w:lang w:val="en-US"/>
-        </w:rPr>
-        <w:t>swiftui</w:t>
-      </w:r>
-      <w:proofErr w:type="spellEnd"/>
-      <w:r>
-        <w:rPr>
-          <w:i/>
-          <w:iCs/>
-          <w:lang w:val="en-US"/>
-        </w:rPr>
-        <w:t>',</w:t>
-      </w:r>
-    </w:p>
-    <w:p>
-      <w:pPr>
-        <w:spacing w:before="0" w:after="160" w:line="259" w:lineRule="auto"/>
-        <w:jc w:val="left"/>
-        <w:rPr>
-          <w:i/>
-          <w:iCs/>
-          <w:lang w:val="en-US"/>
-        </w:rPr>
-      </w:pPr>
-      <w:r>
-        <w:rPr>
-          <w:i/>
-          <w:iCs/>
-          <w:lang w:val="en-US"/>
-        </w:rPr>
-        <w:t xml:space="preserve">    '</w:t>
-      </w:r>
-      <w:proofErr w:type="spellStart"/>
-      <w:r>
-        <w:rPr>
-          <w:i/>
-          <w:iCs/>
-          <w:lang w:val="en-US"/>
-        </w:rPr>
-        <w:t>kotlin</w:t>
-      </w:r>
-      <w:proofErr w:type="spellEnd"/>
-      <w:r>
-        <w:rPr>
-          <w:i/>
-          <w:iCs/>
-          <w:lang w:val="en-US"/>
-        </w:rPr>
-        <w:t>', 'dart', 'python', '</w:t>
-      </w:r>
-      <w:proofErr w:type="spellStart"/>
-      <w:r>
-        <w:rPr>
-          <w:i/>
-          <w:iCs/>
-          <w:lang w:val="en-US"/>
-        </w:rPr>
-        <w:t>javascript</w:t>
-      </w:r>
-      <w:proofErr w:type="spellEnd"/>
-      <w:r>
-        <w:rPr>
-          <w:i/>
-          <w:iCs/>
-          <w:lang w:val="en-US"/>
-        </w:rPr>
-        <w:t>', 'typescript', '</w:t>
-      </w:r>
-      <w:proofErr w:type="spellStart"/>
-      <w:r>
-        <w:rPr>
-          <w:i/>
-          <w:iCs/>
-          <w:lang w:val="en-US"/>
-        </w:rPr>
-        <w:t>golang</w:t>
-      </w:r>
-      <w:proofErr w:type="spellEnd"/>
-      <w:r>
-        <w:rPr>
-          <w:i/>
-          <w:iCs/>
-          <w:lang w:val="en-US"/>
-        </w:rPr>
-        <w:t>', '</w:t>
-      </w:r>
-      <w:proofErr w:type="spellStart"/>
-      <w:r>
-        <w:rPr>
-          <w:i/>
-          <w:iCs/>
-          <w:lang w:val="en-US"/>
-        </w:rPr>
-        <w:t>php</w:t>
-      </w:r>
-      <w:proofErr w:type="spellEnd"/>
-      <w:r>
-        <w:rPr>
-          <w:i/>
-          <w:iCs/>
-          <w:lang w:val="en-US"/>
-        </w:rPr>
-        <w:t>',</w:t>
-      </w:r>
-    </w:p>
-    <w:p>
-      <w:pPr>
-        <w:spacing w:before="0" w:after="160" w:line="259" w:lineRule="auto"/>
-        <w:jc w:val="left"/>
-        <w:rPr>
-          <w:i/>
-          <w:iCs/>
-          <w:lang w:val="en-US"/>
-        </w:rPr>
-      </w:pPr>
-      <w:r>
-        <w:rPr>
-          <w:i/>
-          <w:iCs/>
-          <w:lang w:val="en-US"/>
-        </w:rPr>
-        <w:t xml:space="preserve">    'hilt', '</w:t>
-      </w:r>
-      <w:proofErr w:type="spellStart"/>
-      <w:r>
-        <w:rPr>
-          <w:i/>
-          <w:iCs/>
-          <w:lang w:val="en-US"/>
-        </w:rPr>
-        <w:t>koin</w:t>
-      </w:r>
-      <w:proofErr w:type="spellEnd"/>
-      <w:r>
-        <w:rPr>
-          <w:i/>
-          <w:iCs/>
-          <w:lang w:val="en-US"/>
-        </w:rPr>
-        <w:t>', '</w:t>
-      </w:r>
-      <w:proofErr w:type="spellStart"/>
-      <w:r>
-        <w:rPr>
-          <w:i/>
-          <w:iCs/>
-          <w:lang w:val="en-US"/>
-        </w:rPr>
-        <w:t>swinject</w:t>
-      </w:r>
-      <w:proofErr w:type="spellEnd"/>
-      <w:r>
-        <w:rPr>
-          <w:i/>
-          <w:iCs/>
-          <w:lang w:val="en-US"/>
-        </w:rPr>
-        <w:t>',</w:t>
-      </w:r>
-    </w:p>
-    <w:p>
-      <w:pPr>
-        <w:spacing w:before="0" w:after="160" w:line="259" w:lineRule="auto"/>
-        <w:jc w:val="left"/>
-        <w:rPr>
-          <w:i/>
-          <w:iCs/>
-          <w:lang w:val="en-US"/>
-        </w:rPr>
-      </w:pPr>
-      <w:r>
-        <w:rPr>
-          <w:i/>
-          <w:iCs/>
-          <w:lang w:val="en-US"/>
-        </w:rPr>
-        <w:t xml:space="preserve">    '</w:t>
-      </w:r>
-      <w:proofErr w:type="spellStart"/>
-      <w:r>
-        <w:rPr>
-          <w:i/>
-          <w:iCs/>
-          <w:lang w:val="en-US"/>
-        </w:rPr>
-        <w:t>gradle</w:t>
-      </w:r>
-      <w:proofErr w:type="spellEnd"/>
-      <w:r>
-        <w:rPr>
-          <w:i/>
-          <w:iCs/>
-          <w:lang w:val="en-US"/>
-        </w:rPr>
-        <w:t>', '</w:t>
-      </w:r>
-      <w:proofErr w:type="spellStart"/>
-      <w:r>
-        <w:rPr>
-          <w:i/>
-          <w:iCs/>
-          <w:lang w:val="en-US"/>
-        </w:rPr>
-        <w:t>bazel</w:t>
-      </w:r>
-      <w:proofErr w:type="spellEnd"/>
-      <w:r>
-        <w:rPr>
-          <w:i/>
-          <w:iCs/>
-          <w:lang w:val="en-US"/>
-        </w:rPr>
-        <w:t>', 'buck', '</w:t>
-      </w:r>
-      <w:proofErr w:type="spellStart"/>
-      <w:r>
-        <w:rPr>
-          <w:i/>
-          <w:iCs/>
-          <w:lang w:val="en-US"/>
-        </w:rPr>
-        <w:t>xcode</w:t>
-      </w:r>
-      <w:proofErr w:type="spellEnd"/>
-      <w:r>
-        <w:rPr>
-          <w:i/>
-          <w:iCs/>
-          <w:lang w:val="en-US"/>
-        </w:rPr>
-        <w:t>',</w:t>
-      </w:r>
-    </w:p>
-    <w:p>
-      <w:pPr>
-        <w:spacing w:before="0" w:after="160" w:line="259" w:lineRule="auto"/>
-        <w:jc w:val="left"/>
-        <w:rPr>
-          <w:i/>
-          <w:iCs/>
-          <w:lang w:val="en-US"/>
-        </w:rPr>
-      </w:pPr>
-      <w:r>
-        <w:rPr>
-          <w:i/>
-          <w:iCs/>
-          <w:lang w:val="en-US"/>
-        </w:rPr>
-        <w:t xml:space="preserve">    '</w:t>
-      </w:r>
-      <w:proofErr w:type="spellStart"/>
-      <w:r>
-        <w:rPr>
-          <w:i/>
-          <w:iCs/>
-          <w:lang w:val="en-US"/>
-        </w:rPr>
-        <w:t>sqlite</w:t>
-      </w:r>
-      <w:proofErr w:type="spellEnd"/>
-      <w:r>
-        <w:rPr>
-          <w:i/>
-          <w:iCs/>
-          <w:lang w:val="en-US"/>
-        </w:rPr>
-        <w:t>', 'realm', 'room', '</w:t>
-      </w:r>
-      <w:proofErr w:type="spellStart"/>
-      <w:r>
-        <w:rPr>
-          <w:i/>
-          <w:iCs/>
-          <w:lang w:val="en-US"/>
-        </w:rPr>
-        <w:t>firestore</w:t>
-      </w:r>
-      <w:proofErr w:type="spellEnd"/>
-      <w:r>
-        <w:rPr>
-          <w:i/>
-          <w:iCs/>
-          <w:lang w:val="en-US"/>
-        </w:rPr>
-        <w:t>', '</w:t>
-      </w:r>
-      <w:proofErr w:type="spellStart"/>
-      <w:r>
-        <w:rPr>
-          <w:i/>
-          <w:iCs/>
-          <w:lang w:val="en-US"/>
-        </w:rPr>
-        <w:t>mongodb</w:t>
-      </w:r>
-      <w:proofErr w:type="spellEnd"/>
-      <w:r>
-        <w:rPr>
-          <w:i/>
-          <w:iCs/>
-          <w:lang w:val="en-US"/>
-        </w:rPr>
-        <w:t>',</w:t>
-      </w:r>
-    </w:p>
-    <w:p>
-      <w:pPr>
-        <w:spacing w:before="0" w:after="160" w:line="259" w:lineRule="auto"/>
-        <w:jc w:val="left"/>
-        <w:rPr>
-          <w:i/>
-          <w:iCs/>
-          <w:lang w:val="en-US"/>
-        </w:rPr>
-      </w:pPr>
-      <w:r>
-        <w:rPr>
-          <w:i/>
-          <w:iCs/>
-          <w:lang w:val="en-US"/>
-        </w:rPr>
-        <w:t xml:space="preserve">    'retrofit', '</w:t>
-      </w:r>
-      <w:proofErr w:type="spellStart"/>
-      <w:r>
-        <w:rPr>
-          <w:i/>
-          <w:iCs/>
-          <w:lang w:val="en-US"/>
-        </w:rPr>
-        <w:t>okhttp</w:t>
-      </w:r>
-      <w:proofErr w:type="spellEnd"/>
-      <w:r>
-        <w:rPr>
-          <w:i/>
-          <w:iCs/>
-          <w:lang w:val="en-US"/>
-        </w:rPr>
-        <w:t>', '</w:t>
-      </w:r>
-      <w:proofErr w:type="spellStart"/>
-      <w:r>
-        <w:rPr>
-          <w:i/>
-          <w:iCs/>
-          <w:lang w:val="en-US"/>
-        </w:rPr>
-        <w:t>graphql</w:t>
-      </w:r>
-      <w:proofErr w:type="spellEnd"/>
-      <w:r>
-        <w:rPr>
-          <w:i/>
-          <w:iCs/>
-          <w:lang w:val="en-US"/>
-        </w:rPr>
-        <w:t>',</w:t>
-      </w:r>
-    </w:p>
-    <w:p>
-      <w:pPr>
-        <w:spacing w:before="0" w:after="160" w:line="259" w:lineRule="auto"/>
-        <w:jc w:val="left"/>
-        <w:rPr>
-          <w:i/>
-          <w:iCs/>
-          <w:lang w:val="en-US"/>
-        </w:rPr>
-      </w:pPr>
-      <w:r>
-        <w:rPr>
-          <w:i/>
-          <w:iCs/>
-          <w:lang w:val="en-US"/>
-        </w:rPr>
-        <w:t xml:space="preserve">    'firebase', 'parse',</w:t>
-      </w:r>
-    </w:p>
-    <w:p>
-      <w:pPr>
-        <w:spacing w:before="0" w:after="160" w:line="259" w:lineRule="auto"/>
-        <w:jc w:val="left"/>
-        <w:rPr>
-          <w:i/>
-          <w:iCs/>
-          <w:lang w:val="en-US"/>
-        </w:rPr>
-      </w:pPr>
-      <w:r>
-        <w:rPr>
-          <w:i/>
-          <w:iCs/>
-          <w:lang w:val="en-US"/>
-        </w:rPr>
-        <w:t xml:space="preserve">    'camera', 'sensors', 'location', '</w:t>
-      </w:r>
-      <w:proofErr w:type="spellStart"/>
-      <w:r>
-        <w:rPr>
-          <w:i/>
-          <w:iCs/>
-          <w:lang w:val="en-US"/>
-        </w:rPr>
-        <w:t>nfc</w:t>
-      </w:r>
-      <w:proofErr w:type="spellEnd"/>
-      <w:r>
-        <w:rPr>
-          <w:i/>
-          <w:iCs/>
-          <w:lang w:val="en-US"/>
-        </w:rPr>
-        <w:t>', '</w:t>
-      </w:r>
-      <w:proofErr w:type="spellStart"/>
-      <w:r>
-        <w:rPr>
-          <w:i/>
-          <w:iCs/>
-          <w:lang w:val="en-US"/>
-        </w:rPr>
-        <w:t>ble</w:t>
-      </w:r>
-      <w:proofErr w:type="spellEnd"/>
-      <w:r>
-        <w:rPr>
-          <w:i/>
-          <w:iCs/>
-          <w:lang w:val="en-US"/>
-        </w:rPr>
-        <w:t>',</w:t>
-      </w:r>
-    </w:p>
-    <w:p>
-      <w:pPr>
-        <w:spacing w:before="0" w:after="160" w:line="259" w:lineRule="auto"/>
-        <w:jc w:val="left"/>
-        <w:rPr>
-          <w:i/>
-          <w:iCs/>
-          <w:lang w:val="en-US"/>
-        </w:rPr>
-      </w:pPr>
-      <w:r>
-        <w:rPr>
-          <w:i/>
-          <w:iCs/>
-          <w:lang w:val="en-US"/>
-        </w:rPr>
-        <w:t xml:space="preserve">    '</w:t>
-      </w:r>
-      <w:proofErr w:type="spellStart"/>
-      <w:r>
-        <w:rPr>
-          <w:i/>
-          <w:iCs/>
-          <w:lang w:val="en-US"/>
-        </w:rPr>
-        <w:t>mvvm</w:t>
-      </w:r>
-      <w:proofErr w:type="spellEnd"/>
-      <w:r>
-        <w:rPr>
-          <w:i/>
-          <w:iCs/>
-          <w:lang w:val="en-US"/>
-        </w:rPr>
-        <w:t>', '</w:t>
-      </w:r>
-      <w:proofErr w:type="spellStart"/>
-      <w:r>
-        <w:rPr>
-          <w:i/>
-          <w:iCs/>
-          <w:lang w:val="en-US"/>
-        </w:rPr>
-        <w:t>mvc</w:t>
-      </w:r>
-      <w:proofErr w:type="spellEnd"/>
-      <w:r>
-        <w:rPr>
-          <w:i/>
-          <w:iCs/>
-          <w:lang w:val="en-US"/>
-        </w:rPr>
-        <w:t>', '</w:t>
-      </w:r>
-      <w:proofErr w:type="spellStart"/>
-      <w:r>
-        <w:rPr>
-          <w:i/>
-          <w:iCs/>
-          <w:lang w:val="en-US"/>
-        </w:rPr>
-        <w:t>mvp</w:t>
-      </w:r>
-      <w:proofErr w:type="spellEnd"/>
-      <w:r>
-        <w:rPr>
-          <w:i/>
-          <w:iCs/>
-          <w:lang w:val="en-US"/>
-        </w:rPr>
-        <w:t>', 'mvi', 'viper', 'redux',</w:t>
-      </w:r>
-    </w:p>
-    <w:p>
-      <w:pPr>
-        <w:spacing w:before="0" w:after="160" w:line="259" w:lineRule="auto"/>
-        <w:jc w:val="left"/>
-        <w:rPr>
-          <w:i/>
-          <w:iCs/>
-          <w:lang w:val="en-US"/>
-        </w:rPr>
-      </w:pPr>
-      <w:r>
-        <w:rPr>
-          <w:i/>
-          <w:iCs/>
-          <w:lang w:val="en-US"/>
-        </w:rPr>
-        <w:t xml:space="preserve">    'scrum', 'kanban', '</w:t>
-      </w:r>
-      <w:proofErr w:type="spellStart"/>
-      <w:r>
-        <w:rPr>
-          <w:i/>
-          <w:iCs/>
-          <w:lang w:val="en-US"/>
-        </w:rPr>
-        <w:t>bdd</w:t>
-      </w:r>
-      <w:proofErr w:type="spellEnd"/>
-      <w:r>
-        <w:rPr>
-          <w:i/>
-          <w:iCs/>
-          <w:lang w:val="en-US"/>
-        </w:rPr>
-        <w:t>', '</w:t>
-      </w:r>
-      <w:proofErr w:type="spellStart"/>
-      <w:r>
-        <w:rPr>
-          <w:i/>
-          <w:iCs/>
-          <w:lang w:val="en-US"/>
-        </w:rPr>
-        <w:t>devops</w:t>
-      </w:r>
-      <w:proofErr w:type="spellEnd"/>
-      <w:r>
-        <w:rPr>
-          <w:i/>
-          <w:iCs/>
-          <w:lang w:val="en-US"/>
-        </w:rPr>
-        <w:t>', 'safe',</w:t>
-      </w:r>
-    </w:p>
-    <w:p>
-      <w:pPr>
-        <w:spacing w:before="0" w:after="160" w:line="259" w:lineRule="auto"/>
-        <w:jc w:val="left"/>
-        <w:rPr>
-          <w:i/>
-          <w:iCs/>
-          <w:lang w:val="en-US"/>
-        </w:rPr>
-      </w:pPr>
-      <w:r>
-        <w:rPr>
-          <w:i/>
-          <w:iCs/>
-          <w:lang w:val="en-US"/>
-        </w:rPr>
-        <w:t xml:space="preserve">    '</w:t>
-      </w:r>
-      <w:proofErr w:type="spellStart"/>
-      <w:r>
-        <w:rPr>
-          <w:i/>
-          <w:iCs/>
-          <w:lang w:val="en-US"/>
-        </w:rPr>
-        <w:t>jenkins</w:t>
-      </w:r>
-      <w:proofErr w:type="spellEnd"/>
-      <w:r>
-        <w:rPr>
-          <w:i/>
-          <w:iCs/>
-          <w:lang w:val="en-US"/>
-        </w:rPr>
-        <w:t>', 'docker', '</w:t>
-      </w:r>
-      <w:proofErr w:type="spellStart"/>
-      <w:r>
-        <w:rPr>
-          <w:i/>
-          <w:iCs/>
-          <w:lang w:val="en-US"/>
-        </w:rPr>
-        <w:t>bitrise</w:t>
-      </w:r>
-      <w:proofErr w:type="spellEnd"/>
-      <w:r>
-        <w:rPr>
-          <w:i/>
-          <w:iCs/>
-          <w:lang w:val="en-US"/>
-        </w:rPr>
-        <w:t>', '</w:t>
-      </w:r>
-      <w:proofErr w:type="spellStart"/>
-      <w:r>
-        <w:rPr>
-          <w:i/>
-          <w:iCs/>
-          <w:lang w:val="en-US"/>
-        </w:rPr>
-        <w:t>fastlane</w:t>
-      </w:r>
-      <w:proofErr w:type="spellEnd"/>
-      <w:r>
-        <w:rPr>
-          <w:i/>
-          <w:iCs/>
-          <w:lang w:val="en-US"/>
-        </w:rPr>
-        <w:t>', '</w:t>
-      </w:r>
-      <w:proofErr w:type="spellStart"/>
-      <w:r>
-        <w:rPr>
-          <w:i/>
-          <w:iCs/>
-          <w:lang w:val="en-US"/>
-        </w:rPr>
-        <w:t>circleci</w:t>
-      </w:r>
-      <w:proofErr w:type="spellEnd"/>
-      <w:r>
-        <w:rPr>
-          <w:i/>
-          <w:iCs/>
-          <w:lang w:val="en-US"/>
-        </w:rPr>
-        <w:t>',</w:t>
-      </w:r>
-    </w:p>
-    <w:p>
-      <w:pPr>
-        <w:spacing w:before="0" w:after="160" w:line="259" w:lineRule="auto"/>
-        <w:jc w:val="left"/>
-        <w:rPr>
-          <w:i/>
-          <w:iCs/>
-          <w:lang w:val="en-US"/>
-        </w:rPr>
-      </w:pPr>
-      <w:r>
-        <w:rPr>
-          <w:i/>
-          <w:iCs/>
-          <w:lang w:val="en-US"/>
-        </w:rPr>
-        <w:t xml:space="preserve">    '</w:t>
-      </w:r>
-      <w:proofErr w:type="spellStart"/>
-      <w:r>
-        <w:rPr>
-          <w:i/>
-          <w:iCs/>
-          <w:lang w:val="en-US"/>
-        </w:rPr>
-        <w:t>xctest</w:t>
-      </w:r>
-      <w:proofErr w:type="spellEnd"/>
-      <w:r>
-        <w:rPr>
-          <w:i/>
-          <w:iCs/>
-          <w:lang w:val="en-US"/>
-        </w:rPr>
-        <w:t>', '</w:t>
-      </w:r>
-      <w:proofErr w:type="spellStart"/>
-      <w:r>
-        <w:rPr>
-          <w:i/>
-          <w:iCs/>
-          <w:lang w:val="en-US"/>
-        </w:rPr>
-        <w:t>junit</w:t>
-      </w:r>
-      <w:proofErr w:type="spellEnd"/>
-      <w:r>
-        <w:rPr>
-          <w:i/>
-          <w:iCs/>
-          <w:lang w:val="en-US"/>
-        </w:rPr>
-        <w:t>', 'espresso', '</w:t>
-      </w:r>
-      <w:proofErr w:type="spellStart"/>
-      <w:r>
-        <w:rPr>
-          <w:i/>
-          <w:iCs/>
-          <w:lang w:val="en-US"/>
-        </w:rPr>
-        <w:t>mockito</w:t>
-      </w:r>
-      <w:proofErr w:type="spellEnd"/>
-      <w:r>
-        <w:rPr>
-          <w:i/>
-          <w:iCs/>
-          <w:lang w:val="en-US"/>
-        </w:rPr>
-        <w:t>', '</w:t>
-      </w:r>
-      <w:proofErr w:type="spellStart"/>
-      <w:r>
-        <w:rPr>
-          <w:i/>
-          <w:iCs/>
-          <w:lang w:val="en-US"/>
-        </w:rPr>
-        <w:t>robolectric</w:t>
-      </w:r>
-      <w:proofErr w:type="spellEnd"/>
-      <w:r>
-        <w:rPr>
-          <w:i/>
-          <w:iCs/>
-          <w:lang w:val="en-US"/>
-        </w:rPr>
-        <w:t>',</w:t>
-      </w:r>
-    </w:p>
-    <w:p>
-      <w:pPr>
-        <w:spacing w:before="0" w:after="160" w:line="259" w:lineRule="auto"/>
-        <w:jc w:val="left"/>
-        <w:rPr>
-          <w:i/>
-          <w:iCs/>
-          <w:lang w:val="en-US"/>
-        </w:rPr>
-      </w:pPr>
-      <w:r>
-        <w:rPr>
-          <w:i/>
-          <w:iCs/>
-          <w:lang w:val="en-US"/>
-        </w:rPr>
-        <w:t xml:space="preserve">    '</w:t>
-      </w:r>
-      <w:proofErr w:type="spellStart"/>
-      <w:r>
-        <w:rPr>
-          <w:i/>
-          <w:iCs/>
-          <w:lang w:val="en-US"/>
-        </w:rPr>
-        <w:t>crashlytics</w:t>
-      </w:r>
-      <w:proofErr w:type="spellEnd"/>
-      <w:r>
-        <w:rPr>
-          <w:i/>
-          <w:iCs/>
-          <w:lang w:val="en-US"/>
-        </w:rPr>
-        <w:t>', 'sentry', '</w:t>
-      </w:r>
-      <w:proofErr w:type="spellStart"/>
-      <w:r>
-        <w:rPr>
-          <w:i/>
-          <w:iCs/>
-          <w:lang w:val="en-US"/>
-        </w:rPr>
-        <w:t>datadog</w:t>
-      </w:r>
-      <w:proofErr w:type="spellEnd"/>
-      <w:r>
-        <w:rPr>
-          <w:i/>
-          <w:iCs/>
-          <w:lang w:val="en-US"/>
-        </w:rPr>
-        <w:t>',</w:t>
-      </w:r>
-    </w:p>
-    <w:p>
-      <w:pPr>
-        <w:spacing w:before="0" w:after="160" w:line="259" w:lineRule="auto"/>
-        <w:jc w:val="left"/>
-        <w:rPr>
-          <w:i/>
-          <w:iCs/>
-          <w:lang w:val="en-US"/>
-        </w:rPr>
-      </w:pPr>
-      <w:r>
-        <w:rPr>
-          <w:i/>
-          <w:iCs/>
-          <w:lang w:val="en-US"/>
-        </w:rPr>
-        <w:t xml:space="preserve">    '</w:t>
-      </w:r>
-      <w:proofErr w:type="spellStart"/>
-      <w:r>
-        <w:rPr>
-          <w:i/>
-          <w:iCs/>
-          <w:lang w:val="en-US"/>
-        </w:rPr>
-        <w:t>jira</w:t>
-      </w:r>
-      <w:proofErr w:type="spellEnd"/>
-      <w:r>
-        <w:rPr>
-          <w:i/>
-          <w:iCs/>
-          <w:lang w:val="en-US"/>
-        </w:rPr>
-        <w:t>', '</w:t>
-      </w:r>
-      <w:proofErr w:type="spellStart"/>
-      <w:r>
-        <w:rPr>
-          <w:i/>
-          <w:iCs/>
-          <w:lang w:val="en-US"/>
-        </w:rPr>
-        <w:t>trello</w:t>
-      </w:r>
-      <w:proofErr w:type="spellEnd"/>
-      <w:r>
-        <w:rPr>
-          <w:i/>
-          <w:iCs/>
-          <w:lang w:val="en-US"/>
-        </w:rPr>
-        <w:t>', '</w:t>
-      </w:r>
-      <w:proofErr w:type="spellStart"/>
-      <w:r>
-        <w:rPr>
-          <w:i/>
-          <w:iCs/>
-          <w:lang w:val="en-US"/>
-        </w:rPr>
-        <w:t>figma</w:t>
-      </w:r>
-      <w:proofErr w:type="spellEnd"/>
-      <w:r>
-        <w:rPr>
-          <w:i/>
-          <w:iCs/>
-          <w:lang w:val="en-US"/>
-        </w:rPr>
-        <w:t>', '</w:t>
-      </w:r>
-      <w:proofErr w:type="spellStart"/>
-      <w:r>
-        <w:rPr>
-          <w:i/>
-          <w:iCs/>
-          <w:lang w:val="en-US"/>
-        </w:rPr>
-        <w:t>zeplin</w:t>
-      </w:r>
-      <w:proofErr w:type="spellEnd"/>
-      <w:r>
-        <w:rPr>
-          <w:i/>
-          <w:iCs/>
-          <w:lang w:val="en-US"/>
-        </w:rPr>
-        <w:t>'</w:t>
-      </w:r>
-    </w:p>
-    <w:p>
-      <w:pPr>
-        <w:spacing w:before="0" w:after="160" w:line="259" w:lineRule="auto"/>
-        <w:jc w:val="left"/>
-        <w:rPr>
-          <w:i/>
-          <w:iCs/>
-          <w:lang w:val="en-US"/>
-        </w:rPr>
-      </w:pPr>
-      <w:r>
-        <w:rPr>
-          <w:i/>
-          <w:iCs/>
-          <w:lang w:val="en-US"/>
-        </w:rPr>
-        <w:t>}</w:t>
-      </w:r>
-    </w:p>
-    <w:p/>
-    <w:p>
-      <w:pPr>
-        <w:spacing w:before="0" w:after="160" w:line="259" w:lineRule="auto"/>
-        <w:jc w:val="left"/>
-      </w:pPr>
-      <w:r>
-        <w:br w:type="page"/>
-      </w:r>
-    </w:p>
-    <w:p>
-      <w:pPr>
-        <w:pStyle w:val="Heading2"/>
-        <w:spacing w:before="360" w:after="360"/>
-        <w:jc w:val="right"/>
-      </w:pPr>
-      <w:r>
-        <w:lastRenderedPageBreak/>
-        <w:t xml:space="preserve">Приложение </w:t>
-      </w:r>
-      <w:r>
-        <w:t>8</w:t>
-      </w:r>
-      <w:r>
-        <w:t xml:space="preserve">. </w:t>
-      </w:r>
-      <w:r>
-        <w:t>Список технологий для проверки</w:t>
-      </w:r>
-    </w:p>
-    <w:p/>
-    <w:p>
-      <w:pPr>
-        <w:spacing w:before="0" w:after="160" w:line="259" w:lineRule="auto"/>
-        <w:jc w:val="left"/>
-      </w:pPr>
-      <w:r>
-        <w:br w:type="page"/>
-      </w:r>
-    </w:p>
-    <w:p/>
-    <w:p>
-      <w:pPr>
-        <w:spacing w:line="240" w:lineRule="auto"/>
-      </w:pPr>
-    </w:p>
-    <w:p>
-      <w:pPr>
-        <w:spacing w:line="240" w:lineRule="auto"/>
-      </w:pPr>
-    </w:p>
-    <w:p>
-      <w:pPr>
-        <w:spacing w:line="240" w:lineRule="auto"/>
-      </w:pPr>
-    </w:p>
-    <w:p>
-      <w:pPr>
-        <w:spacing w:line="240" w:lineRule="auto"/>
-      </w:pPr>
-    </w:p>
-    <w:p>
-      <w:pPr>
-        <w:spacing w:line="240" w:lineRule="auto"/>
-      </w:pPr>
-    </w:p>
-    <w:p>
-      <w:pPr>
-        <w:spacing w:line="240" w:lineRule="auto"/>
-      </w:pPr>
-    </w:p>
-    <w:p>
-      <w:pPr>
-        <w:spacing w:line="240" w:lineRule="auto"/>
-      </w:pPr>
-    </w:p>
-    <w:p>
-      <w:pPr>
-        <w:spacing w:line="240" w:lineRule="auto"/>
       </w:pPr>
     </w:p>
     <w:sectPr>
-      <w:headerReference w:type="default" r:id="rId55"/>
-      <w:footerReference w:type="default" r:id="rId56"/>
+      <w:headerReference w:type="default" r:id="rId58"/>
+      <w:footerReference w:type="default" r:id="rId59"/>
       <w:pgSz w:w="11906" w:h="16838"/>
       <w:pgMar w:top="1418" w:right="1418" w:bottom="1418" w:left="1701" w:header="709" w:footer="709" w:gutter="0"/>
       <w:pgNumType w:start="0"/>
@@ -41953,7 +41780,6 @@
   <w:style w:type="character" w:default="1" w:styleId="DefaultParagraphFont">
     <w:name w:val="Default Paragraph Font"/>
     <w:uiPriority w:val="1"/>
-    <w:semiHidden/>
     <w:unhideWhenUsed/>
   </w:style>
   <w:style w:type="table" w:default="1" w:styleId="TableNormal">

</xml_diff>

<commit_message>
added text in word.
- Ran the code again
- py.cache
</commit_message>
<xml_diff>
--- a/Ivan Ireev's Bachelor's Thesis.docx
+++ b/Ivan Ireev's Bachelor's Thesis.docx
@@ -11213,7 +11213,21 @@
           <w:rFonts w:cs="Times New Roman"/>
           <w:szCs w:val="24"/>
         </w:rPr>
-        <w:t xml:space="preserve">В ходе исследования было выявлено, что 86% всех вакансий были </w:t>
+        <w:t>В ходе исследования было выявлено, что 86</w:t>
+      </w:r>
+      <w:r>
+        <w:rPr>
+          <w:rFonts w:cs="Times New Roman"/>
+          <w:szCs w:val="24"/>
+        </w:rPr>
+        <w:t xml:space="preserve"> </w:t>
+      </w:r>
+      <w:r>
+        <w:rPr>
+          <w:rFonts w:cs="Times New Roman"/>
+          <w:szCs w:val="24"/>
+        </w:rPr>
+        <w:t xml:space="preserve">% всех вакансий были </w:t>
       </w:r>
       <w:r>
         <w:rPr>
@@ -12768,13 +12782,13 @@
         <w:t>: 98</w:t>
       </w:r>
       <w:r>
-        <w:rPr>
-          <w:lang w:val="en-US"/>
-        </w:rPr>
-        <w:t>.</w:t>
+        <w:t>,</w:t>
       </w:r>
       <w:r>
         <w:t>33</w:t>
+      </w:r>
+      <w:r>
+        <w:t xml:space="preserve"> </w:t>
       </w:r>
       <w:r>
         <w:rPr>
@@ -12810,13 +12824,13 @@
         <w:t>9</w:t>
       </w:r>
       <w:r>
-        <w:rPr>
-          <w:lang w:val="en-US"/>
-        </w:rPr>
-        <w:t>.</w:t>
+        <w:t>,</w:t>
       </w:r>
       <w:r>
         <w:t>98</w:t>
+      </w:r>
+      <w:r>
+        <w:t xml:space="preserve"> </w:t>
       </w:r>
       <w:r>
         <w:rPr>
@@ -12849,16 +12863,22 @@
         <w:t>: 98</w:t>
       </w:r>
       <w:r>
-        <w:rPr>
-          <w:lang w:val="en-US"/>
-        </w:rPr>
-        <w:t>.</w:t>
-      </w:r>
-      <w:r>
-        <w:rPr>
-          <w:lang w:val="en-US"/>
-        </w:rPr>
-        <w:t>61%</w:t>
+        <w:t>,</w:t>
+      </w:r>
+      <w:r>
+        <w:rPr>
+          <w:lang w:val="en-US"/>
+        </w:rPr>
+        <w:t>61</w:t>
+      </w:r>
+      <w:r>
+        <w:t xml:space="preserve"> </w:t>
+      </w:r>
+      <w:r>
+        <w:rPr>
+          <w:lang w:val="en-US"/>
+        </w:rPr>
+        <w:t>%</w:t>
       </w:r>
     </w:p>
     <w:p>
@@ -12921,16 +12941,22 @@
         <w:t>: 93</w:t>
       </w:r>
       <w:r>
-        <w:rPr>
-          <w:lang w:val="en-US"/>
-        </w:rPr>
-        <w:t>.</w:t>
-      </w:r>
-      <w:r>
-        <w:rPr>
-          <w:lang w:val="en-US"/>
-        </w:rPr>
-        <w:t>38%</w:t>
+        <w:t>,</w:t>
+      </w:r>
+      <w:r>
+        <w:rPr>
+          <w:lang w:val="en-US"/>
+        </w:rPr>
+        <w:t>38</w:t>
+      </w:r>
+      <w:r>
+        <w:t xml:space="preserve"> </w:t>
+      </w:r>
+      <w:r>
+        <w:rPr>
+          <w:lang w:val="en-US"/>
+        </w:rPr>
+        <w:t>%</w:t>
       </w:r>
     </w:p>
     <w:p>
@@ -12956,13 +12982,13 @@
         <w:t>1</w:t>
       </w:r>
       <w:r>
-        <w:rPr>
-          <w:lang w:val="en-US"/>
-        </w:rPr>
-        <w:t>.</w:t>
+        <w:t>,</w:t>
       </w:r>
       <w:r>
         <w:t>42</w:t>
+      </w:r>
+      <w:r>
+        <w:t xml:space="preserve"> </w:t>
       </w:r>
       <w:r>
         <w:t>%</w:t>
@@ -12988,13 +13014,16 @@
         <w:t>: 91</w:t>
       </w:r>
       <w:r>
-        <w:rPr>
-          <w:lang w:val="en-US"/>
-        </w:rPr>
-        <w:t>.</w:t>
-      </w:r>
-      <w:r>
-        <w:t>85%</w:t>
+        <w:t>,</w:t>
+      </w:r>
+      <w:r>
+        <w:t>85</w:t>
+      </w:r>
+      <w:r>
+        <w:t xml:space="preserve"> </w:t>
+      </w:r>
+      <w:r>
+        <w:t>%</w:t>
       </w:r>
     </w:p>
     <w:p>
@@ -13009,7 +13038,13 @@
         <w:t>Token Set Ratio</w:t>
       </w:r>
       <w:r>
-        <w:t xml:space="preserve"> по секциям оказались выше 85%,</w:t>
+        <w:t xml:space="preserve"> по секциям оказались выше 85</w:t>
+      </w:r>
+      <w:r>
+        <w:t xml:space="preserve"> </w:t>
+      </w:r>
+      <w:r>
+        <w:t>%,</w:t>
       </w:r>
       <w:r>
         <w:t xml:space="preserve"> а</w:t>
@@ -13034,12 +13069,15 @@
         <w:t xml:space="preserve"> составило 95</w:t>
       </w:r>
       <w:r>
-        <w:t>.</w:t>
+        <w:t>,</w:t>
       </w:r>
       <w:r>
         <w:t>60</w:t>
       </w:r>
       <w:r>
+        <w:t xml:space="preserve"> </w:t>
+      </w:r>
+      <w:r>
         <w:t xml:space="preserve">%, что </w:t>
       </w:r>
       <w:r>
@@ -13049,7 +13087,13 @@
         <w:t>превышает установленный порог</w:t>
       </w:r>
       <w:r>
-        <w:t xml:space="preserve"> 85%</w:t>
+        <w:t xml:space="preserve"> 85</w:t>
+      </w:r>
+      <w:r>
+        <w:t xml:space="preserve"> </w:t>
+      </w:r>
+      <w:r>
+        <w:t>%</w:t>
       </w:r>
       <w:r>
         <w:t xml:space="preserve">. Полученные результаты подтверждают высокую степень </w:t>
@@ -13711,7 +13755,7 @@
         <w:t>Таким образом, после всех этапов фильтрации в итоговый набор данных вошли 21</w:t>
       </w:r>
       <w:r>
-        <w:t>82</w:t>
+        <w:t>78</w:t>
       </w:r>
       <w:r>
         <w:t xml:space="preserve"> ваканси</w:t>
@@ -14338,7 +14382,13 @@
         <w:t xml:space="preserve">установлена </w:t>
       </w:r>
       <w:r>
-        <w:t xml:space="preserve">граница 85%, выше которой автоматическая разметка считается удовлетворительно точной. Метрика </w:t>
+        <w:t>граница 85</w:t>
+      </w:r>
+      <w:r>
+        <w:t xml:space="preserve"> </w:t>
+      </w:r>
+      <w:r>
+        <w:t xml:space="preserve">%, выше которой автоматическая разметка считается удовлетворительно точной. Метрика </w:t>
       </w:r>
       <w:r>
         <w:rPr>
@@ -14533,16 +14583,34 @@
         <w:t>ое</w:t>
       </w:r>
       <w:r>
-        <w:t xml:space="preserve"> 98.71%</w:t>
+        <w:t xml:space="preserve"> 98</w:t>
       </w:r>
       <w:r>
         <w:t>,</w:t>
       </w:r>
       <w:r>
+        <w:t>71</w:t>
+      </w:r>
+      <w:r>
+        <w:t xml:space="preserve"> </w:t>
+      </w:r>
+      <w:r>
+        <w:t>%</w:t>
+      </w:r>
+      <w:r>
+        <w:t>,</w:t>
+      </w:r>
+      <w:r>
         <w:t xml:space="preserve"> что значительно превышает установленный порог</w:t>
       </w:r>
       <w:r>
-        <w:t xml:space="preserve"> 85%</w:t>
+        <w:t xml:space="preserve"> 85</w:t>
+      </w:r>
+      <w:r>
+        <w:t xml:space="preserve"> </w:t>
+      </w:r>
+      <w:r>
+        <w:t>%</w:t>
       </w:r>
       <w:r>
         <w:t>.</w:t>
@@ -14575,13 +14643,7 @@
         <w:t xml:space="preserve">3.9. </w:t>
       </w:r>
       <w:r>
-        <w:t xml:space="preserve">Объединение синонимов и </w:t>
-      </w:r>
-      <w:r>
-        <w:t>у</w:t>
-      </w:r>
-      <w:r>
-        <w:t>даление не существующих технологий</w:t>
+        <w:t>Очистка данных</w:t>
       </w:r>
     </w:p>
     <w:p>
@@ -14589,72 +14651,65 @@
         <w:t>Несмотря на высокую точность извлечения</w:t>
       </w:r>
       <w:r>
-        <w:t xml:space="preserve"> ()</w:t>
-      </w:r>
-      <w:r>
-        <w:t xml:space="preserve">, крупные языковые модели могут </w:t>
-      </w:r>
-      <w:r>
-        <w:t>“</w:t>
-      </w:r>
-      <w:r>
-        <w:t>галлюцинировать</w:t>
-      </w:r>
-      <w:r>
-        <w:t>”</w:t>
-      </w:r>
-      <w:r>
-        <w:t xml:space="preserve"> — </w:t>
-      </w:r>
-      <w:r>
-        <w:t>в нашем случае</w:t>
-      </w:r>
-      <w:r>
-        <w:t xml:space="preserve"> добавлять в ответ названия технологий, фактически отсутствующие в тексте вакансии. Чтобы исключить подобные артефакты и не завысить частоту отдельных инструментов, был введён дополнительный этап очистки.</w:t>
-      </w:r>
-    </w:p>
-    <w:p/>
-    <w:p>
-      <w:pPr>
-        <w:rPr>
-          <w:lang w:val="en-US"/>
-        </w:rPr>
-      </w:pPr>
-      <w:r>
-        <w:t xml:space="preserve">Был сформирован чёрный список потенциально ошибочных терминов, состоящих из одного слова (см. полный список в </w:t>
-      </w:r>
-      <w:hyperlink w:anchor="_Приложение_7._Чёрный" w:history="1">
-        <w:r>
-          <w:rPr>
-            <w:rStyle w:val="Hyperlink"/>
-            <w:color w:val="auto"/>
-            <w:u w:val="none"/>
-          </w:rPr>
-          <w:t>Приложении 7</w:t>
-        </w:r>
-      </w:hyperlink>
-      <w:r>
-        <w:t xml:space="preserve">). Для каждой вакансии алгоритм сравнивал извлечённые моделью технологии с исходным текстом секции </w:t>
-      </w:r>
-      <w:r>
-        <w:rPr>
-          <w:i/>
-          <w:iCs/>
-        </w:rPr>
-        <w:t>Full</w:t>
+        <w:t xml:space="preserve"> (</w:t>
+      </w:r>
+      <w:r>
+        <w:rPr>
+          <w:i/>
+          <w:iCs/>
+        </w:rPr>
+        <w:t>Token Set Ratio</w:t>
       </w:r>
       <w:r>
         <w:t xml:space="preserve"> </w:t>
       </w:r>
       <w:r>
-        <w:rPr>
-          <w:i/>
-          <w:iCs/>
-        </w:rPr>
-        <w:t>Requirements</w:t>
-      </w:r>
-      <w:r>
-        <w:t xml:space="preserve">, приведённым к нижнему регистру. Термин исключался, если одновременно выполнялись два условия: </w:t>
+        <w:t xml:space="preserve">= </w:t>
+      </w:r>
+      <w:r>
+        <w:t>98</w:t>
+      </w:r>
+      <w:r>
+        <w:t>,</w:t>
+      </w:r>
+      <w:r>
+        <w:t>71</w:t>
+      </w:r>
+      <w:r>
+        <w:t xml:space="preserve"> </w:t>
+      </w:r>
+      <w:r>
+        <w:t>%</w:t>
+      </w:r>
+      <w:r>
+        <w:t>)</w:t>
+      </w:r>
+      <w:r>
+        <w:t>, крупные языковые модели подвержены «галлюцинациям», т.</w:t>
+      </w:r>
+      <w:r>
+        <w:t xml:space="preserve"> </w:t>
+      </w:r>
+      <w:r>
+        <w:t>е. включению в ответ названий технологий, фактически отсутствующих в тексте вакансии.</w:t>
+      </w:r>
+      <w:r>
+        <w:t xml:space="preserve"> </w:t>
+      </w:r>
+      <w:r>
+        <w:t>Чтобы исключить подобные артефакты и не завысить частоты отдельных инструментов,</w:t>
+      </w:r>
+      <w:r>
+        <w:t xml:space="preserve"> </w:t>
+      </w:r>
+      <w:r>
+        <w:t>был добавлен</w:t>
+      </w:r>
+      <w:r>
+        <w:t xml:space="preserve"> </w:t>
+      </w:r>
+      <w:r>
+        <w:t>этап нормализации и фильтрации с двумя целями:</w:t>
       </w:r>
     </w:p>
     <w:p>
@@ -14662,12 +14717,173 @@
         <w:pStyle w:val="ListParagraph"/>
         <w:numPr>
           <w:ilvl w:val="0"/>
-          <w:numId w:val="28"/>
+          <w:numId w:val="39"/>
         </w:numPr>
         <w:spacing w:line="240" w:lineRule="auto"/>
       </w:pPr>
       <w:r>
-        <w:t>он входит в чёрный список;</w:t>
+        <w:t xml:space="preserve">привести </w:t>
+      </w:r>
+      <w:r>
+        <w:t>синонимичные названия до канонических форм</w:t>
+      </w:r>
+      <w:r>
+        <w:t xml:space="preserve"> </w:t>
+      </w:r>
+      <w:r>
+        <w:t xml:space="preserve">в нижнем регистре (например, </w:t>
+      </w:r>
+      <w:r>
+        <w:rPr>
+          <w:i/>
+          <w:iCs/>
+        </w:rPr>
+        <w:t>«</w:t>
+      </w:r>
+      <w:r>
+        <w:rPr>
+          <w:i/>
+          <w:iCs/>
+          <w:lang w:val="en-US"/>
+        </w:rPr>
+        <w:t>Git</w:t>
+      </w:r>
+      <w:r>
+        <w:rPr>
+          <w:i/>
+          <w:iCs/>
+        </w:rPr>
+        <w:t>»</w:t>
+      </w:r>
+      <w:r>
+        <w:t xml:space="preserve"> может встречаться как </w:t>
+      </w:r>
+      <w:r>
+        <w:rPr>
+          <w:i/>
+          <w:iCs/>
+        </w:rPr>
+        <w:t>«</w:t>
+      </w:r>
+      <w:proofErr w:type="spellStart"/>
+      <w:r>
+        <w:rPr>
+          <w:i/>
+          <w:iCs/>
+          <w:lang w:val="en-US"/>
+        </w:rPr>
+        <w:t>GiT</w:t>
+      </w:r>
+      <w:proofErr w:type="spellEnd"/>
+      <w:r>
+        <w:rPr>
+          <w:i/>
+          <w:iCs/>
+        </w:rPr>
+        <w:t>»</w:t>
+      </w:r>
+      <w:r>
+        <w:t xml:space="preserve">, </w:t>
+      </w:r>
+      <w:r>
+        <w:rPr>
+          <w:i/>
+          <w:iCs/>
+        </w:rPr>
+        <w:t>«</w:t>
+      </w:r>
+      <w:r>
+        <w:rPr>
+          <w:i/>
+          <w:iCs/>
+          <w:lang w:val="en-US"/>
+        </w:rPr>
+        <w:t>g</w:t>
+      </w:r>
+      <w:r>
+        <w:rPr>
+          <w:i/>
+          <w:iCs/>
+        </w:rPr>
+        <w:t>-</w:t>
+      </w:r>
+      <w:proofErr w:type="spellStart"/>
+      <w:r>
+        <w:rPr>
+          <w:i/>
+          <w:iCs/>
+          <w:lang w:val="en-US"/>
+        </w:rPr>
+        <w:t>i</w:t>
+      </w:r>
+      <w:proofErr w:type="spellEnd"/>
+      <w:r>
+        <w:rPr>
+          <w:i/>
+          <w:iCs/>
+        </w:rPr>
+        <w:t>-</w:t>
+      </w:r>
+      <w:r>
+        <w:rPr>
+          <w:i/>
+          <w:iCs/>
+          <w:lang w:val="en-US"/>
+        </w:rPr>
+        <w:t>t</w:t>
+      </w:r>
+      <w:r>
+        <w:rPr>
+          <w:i/>
+          <w:iCs/>
+        </w:rPr>
+        <w:t>»</w:t>
+      </w:r>
+      <w:r>
+        <w:t xml:space="preserve"> </w:t>
+      </w:r>
+      <w:r>
+        <w:t xml:space="preserve">или </w:t>
+      </w:r>
+      <w:r>
+        <w:rPr>
+          <w:i/>
+          <w:iCs/>
+        </w:rPr>
+        <w:t>«</w:t>
+      </w:r>
+      <w:r>
+        <w:rPr>
+          <w:i/>
+          <w:iCs/>
+          <w:lang w:val="en-US"/>
+        </w:rPr>
+        <w:t>GIT</w:t>
+      </w:r>
+      <w:r>
+        <w:rPr>
+          <w:i/>
+          <w:iCs/>
+        </w:rPr>
+        <w:t>»</w:t>
+      </w:r>
+      <w:r>
+        <w:t xml:space="preserve"> </w:t>
+      </w:r>
+      <w:r>
+        <w:t>и т.</w:t>
+      </w:r>
+      <w:r>
+        <w:t xml:space="preserve"> </w:t>
+      </w:r>
+      <w:r>
+        <w:t>д.</w:t>
+      </w:r>
+      <w:r>
+        <w:t>)</w:t>
+      </w:r>
+      <w:r>
+        <w:t>;</w:t>
       </w:r>
     </w:p>
     <w:p>
@@ -14675,23 +14891,24 @@
         <w:pStyle w:val="ListParagraph"/>
         <w:numPr>
           <w:ilvl w:val="0"/>
-          <w:numId w:val="28"/>
+          <w:numId w:val="39"/>
         </w:numPr>
-        <w:spacing w:after="360" w:line="240" w:lineRule="auto"/>
-      </w:pPr>
-      <w:r>
-        <w:t>его строковое представление отсутствует в требованиях данной вакансии.</w:t>
-      </w:r>
-    </w:p>
-    <w:p>
-      <w:r>
-        <w:t>Такой критерий минимизировал риск случайного удаления действительно упомянутых инструментов.</w:t>
-      </w:r>
-      <w:r>
-        <w:t xml:space="preserve">  </w:t>
-      </w:r>
-      <w:r>
-        <w:t>По итогам очистки было удалено 391 ложное упоминание.</w:t>
+        <w:spacing w:after="480" w:line="240" w:lineRule="auto"/>
+      </w:pPr>
+      <w:r>
+        <w:t xml:space="preserve">удалить термины, не </w:t>
+      </w:r>
+      <w:r>
+        <w:t xml:space="preserve">встречающиеся </w:t>
+      </w:r>
+      <w:r>
+        <w:t xml:space="preserve">в </w:t>
+      </w:r>
+      <w:r>
+        <w:t>тексте</w:t>
+      </w:r>
+      <w:r>
+        <w:t xml:space="preserve"> вакансии.</w:t>
       </w:r>
     </w:p>
     <w:p>
@@ -14707,53 +14924,50 @@
           <w:b/>
           <w:bCs/>
         </w:rPr>
-        <w:t xml:space="preserve">3.9.3. </w:t>
+        <w:t>3.</w:t>
       </w:r>
       <w:r>
         <w:rPr>
           <w:b/>
           <w:bCs/>
         </w:rPr>
-        <w:t>Оч</w:t>
+        <w:t>9</w:t>
       </w:r>
       <w:r>
         <w:rPr>
           <w:b/>
           <w:bCs/>
         </w:rPr>
-        <w:t>истка и нормализация</w:t>
-      </w:r>
-    </w:p>
-    <w:p>
-      <w:r>
-        <w:t>Сначала был сформирован словарь переименований, в котором к одному каноническому виду сводились близкие или тождественные обозначения (например, “</w:t>
-      </w:r>
-      <w:r>
-        <w:rPr>
-          <w:i/>
-          <w:iCs/>
-        </w:rPr>
-        <w:t>compose</w:t>
-      </w:r>
-      <w:r>
+        <w:t>.</w:t>
+      </w:r>
+      <w:r>
+        <w:rPr>
+          <w:b/>
+          <w:bCs/>
+        </w:rPr>
+        <w:t>1.</w:t>
+      </w:r>
+      <w:r>
+        <w:rPr>
+          <w:b/>
+          <w:bCs/>
+        </w:rPr>
         <w:t xml:space="preserve"> </w:t>
       </w:r>
       <w:r>
         <w:rPr>
-          <w:i/>
-          <w:iCs/>
-        </w:rPr>
-        <w:t>ui</w:t>
-      </w:r>
-      <w:r>
-        <w:t>” → “</w:t>
-      </w:r>
-      <w:r>
-        <w:rPr>
-          <w:i/>
-          <w:iCs/>
-        </w:rPr>
-        <w:t>jetpack</w:t>
+          <w:b/>
+          <w:bCs/>
+        </w:rPr>
+        <w:t>Нормализация и удаление несуществующих в тексте технологий</w:t>
+      </w:r>
+    </w:p>
+    <w:p>
+      <w:r>
+        <w:t>Для достижения целей</w:t>
+      </w:r>
+      <w:r>
+        <w:t xml:space="preserve"> был вручную составлен</w:t>
       </w:r>
       <w:r>
         <w:t xml:space="preserve"> </w:t>
@@ -14762,18 +14976,73 @@
         <w:rPr>
           <w:i/>
           <w:iCs/>
-        </w:rPr>
-        <w:t>compose</w:t>
-      </w:r>
-      <w:r>
-        <w:t>”, “</w:t>
-      </w:r>
-      <w:r>
-        <w:rPr>
-          <w:i/>
-          <w:iCs/>
-        </w:rPr>
-        <w:t>objective</w:t>
+          <w:lang w:val="en-US"/>
+        </w:rPr>
+        <w:t>JSON</w:t>
+      </w:r>
+      <w:r>
+        <w:t>-</w:t>
+      </w:r>
+      <w:r>
+        <w:t>словарь синонимов (</w:t>
+      </w:r>
+      <w:hyperlink w:anchor="Ireev_I_2025m_synonyms_json" w:history="1">
+        <w:r>
+          <w:rPr>
+            <w:rStyle w:val="Hyperlink"/>
+            <w:lang w:val="en-US"/>
+          </w:rPr>
+          <w:t>Ireev</w:t>
+        </w:r>
+        <w:r>
+          <w:rPr>
+            <w:rStyle w:val="Hyperlink"/>
+          </w:rPr>
+          <w:t>, 2025</w:t>
+        </w:r>
+        <w:r>
+          <w:rPr>
+            <w:rStyle w:val="Hyperlink"/>
+            <w:lang w:val="en-US"/>
+          </w:rPr>
+          <w:t>m</w:t>
+        </w:r>
+      </w:hyperlink>
+      <w:r>
+        <w:t xml:space="preserve">), который дополнялся по мере </w:t>
+      </w:r>
+      <w:r>
+        <w:t xml:space="preserve">появления новых </w:t>
+      </w:r>
+      <w:r>
+        <w:t xml:space="preserve">терминов </w:t>
+      </w:r>
+      <w:r>
+        <w:t>и вариантов написания уже существующих</w:t>
+      </w:r>
+      <w:r>
+        <w:t>. Структура словаря выглядит как «</w:t>
+      </w:r>
+      <w:r>
+        <w:t>каноническая форма → список вариантов написания</w:t>
+      </w:r>
+      <w:r>
+        <w:t>».</w:t>
+      </w:r>
+    </w:p>
+    <w:p>
+      <w:r>
+        <w:t xml:space="preserve">Для нормализации и удаления несуществующих терминов также была разработана </w:t>
+      </w:r>
+      <w:r>
+        <w:rPr>
+          <w:i/>
+          <w:iCs/>
+        </w:rPr>
+        <w:t>Python</w:t>
+      </w:r>
+      <w:r>
+        <w:t>-функция</w:t>
       </w:r>
       <w:r>
         <w:t xml:space="preserve"> </w:t>
@@ -14783,80 +15052,101 @@
           <w:i/>
           <w:iCs/>
         </w:rPr>
-        <w:t>c</w:t>
-      </w:r>
-      <w:r>
-        <w:t>” → “</w:t>
-      </w:r>
-      <w:r>
-        <w:rPr>
-          <w:i/>
-          <w:iCs/>
-        </w:rPr>
-        <w:t>objective</w:t>
+        <w:t>«</w:t>
+      </w:r>
+      <w:r>
+        <w:rPr>
+          <w:i/>
+          <w:iCs/>
+        </w:rPr>
+        <w:t>remove_hallucinated</w:t>
+      </w:r>
+      <w:r>
+        <w:rPr>
+          <w:i/>
+          <w:iCs/>
+        </w:rPr>
+        <w:t>»</w:t>
+      </w:r>
+      <w:r>
+        <w:t xml:space="preserve"> (</w:t>
+      </w:r>
+      <w:hyperlink w:anchor="Ireev_I_2025d_data_preparation_ipynb" w:history="1">
+        <w:r>
+          <w:rPr>
+            <w:rStyle w:val="Hyperlink"/>
+            <w:lang w:val="en-US"/>
+          </w:rPr>
+          <w:t>Ireev</w:t>
+        </w:r>
+        <w:r>
+          <w:rPr>
+            <w:rStyle w:val="Hyperlink"/>
+          </w:rPr>
+          <w:t xml:space="preserve">, </w:t>
+        </w:r>
+        <w:r>
+          <w:rPr>
+            <w:rStyle w:val="Hyperlink"/>
+          </w:rPr>
+          <w:t>2025d</w:t>
+        </w:r>
+      </w:hyperlink>
+      <w:r>
+        <w:t xml:space="preserve">; </w:t>
+      </w:r>
+      <w:hyperlink w:anchor="Ireev_I_2025e_data_cleaning_py" w:history="1">
+        <w:r>
+          <w:rPr>
+            <w:rStyle w:val="Hyperlink"/>
+            <w:lang w:val="en-US"/>
+          </w:rPr>
+          <w:t>Ireev</w:t>
+        </w:r>
+        <w:r>
+          <w:rPr>
+            <w:rStyle w:val="Hyperlink"/>
+          </w:rPr>
+          <w:t>, 2025</w:t>
+        </w:r>
+        <w:r>
+          <w:rPr>
+            <w:rStyle w:val="Hyperlink"/>
+            <w:lang w:val="en-US"/>
+          </w:rPr>
+          <w:t>e</w:t>
+        </w:r>
+      </w:hyperlink>
+      <w:r>
+        <w:t>)</w:t>
+      </w:r>
+      <w:r>
+        <w:t xml:space="preserve">, </w:t>
+      </w:r>
+      <w:r>
+        <w:t xml:space="preserve">которая использовала </w:t>
+      </w:r>
+      <w:r>
+        <w:rPr>
+          <w:i/>
+          <w:iCs/>
+        </w:rPr>
+        <w:t>JSON</w:t>
       </w:r>
       <w:r>
         <w:t>-</w:t>
       </w:r>
       <w:r>
-        <w:rPr>
-          <w:i/>
-          <w:iCs/>
-        </w:rPr>
-        <w:t>c</w:t>
-      </w:r>
-      <w:r>
-        <w:t>”).</w:t>
-      </w:r>
-    </w:p>
-    <w:p>
-      <w:r>
-        <w:t>Параллельно применялся “стоп-список” — перечень слишком общих или методологических понятий (“</w:t>
-      </w:r>
-      <w:r>
-        <w:rPr>
-          <w:i/>
-          <w:iCs/>
-        </w:rPr>
-        <w:t>unit</w:t>
+        <w:t>словарь синонимов</w:t>
       </w:r>
       <w:r>
         <w:t xml:space="preserve"> </w:t>
       </w:r>
       <w:r>
-        <w:rPr>
-          <w:i/>
-          <w:iCs/>
-        </w:rPr>
-        <w:t>testing</w:t>
-      </w:r>
-      <w:r>
-        <w:t>”, “</w:t>
-      </w:r>
-      <w:r>
-        <w:rPr>
-          <w:i/>
-          <w:iCs/>
-        </w:rPr>
-        <w:t>dependency</w:t>
-      </w:r>
-      <w:r>
-        <w:t xml:space="preserve"> </w:t>
-      </w:r>
-      <w:r>
-        <w:rPr>
-          <w:i/>
-          <w:iCs/>
-        </w:rPr>
-        <w:t>injection</w:t>
-      </w:r>
-      <w:r>
-        <w:t>” и др.), присутствие которых не добавляло ценности для исследования технологического стека.</w:t>
-      </w:r>
-    </w:p>
-    <w:p>
-      <w:r>
-        <w:t>Каждая ячейка столбца проходила нормализацию:</w:t>
+        <w:t>и работает по следующему алгоритму</w:t>
+      </w:r>
+      <w:r>
+        <w:t>:</w:t>
       </w:r>
     </w:p>
     <w:p>
@@ -14864,12 +15154,18 @@
         <w:pStyle w:val="ListParagraph"/>
         <w:numPr>
           <w:ilvl w:val="0"/>
-          <w:numId w:val="31"/>
+          <w:numId w:val="43"/>
         </w:numPr>
         <w:spacing w:line="240" w:lineRule="auto"/>
       </w:pPr>
       <w:r>
-        <w:t>разбиение по запятым на отдельные слова;</w:t>
+        <w:t>П</w:t>
+      </w:r>
+      <w:r>
+        <w:t>риводит термины к нижнему регистру</w:t>
+      </w:r>
+      <w:r>
+        <w:t>.</w:t>
       </w:r>
     </w:p>
     <w:p>
@@ -14877,12 +15173,109 @@
         <w:pStyle w:val="ListParagraph"/>
         <w:numPr>
           <w:ilvl w:val="0"/>
-          <w:numId w:val="31"/>
+          <w:numId w:val="43"/>
         </w:numPr>
         <w:spacing w:line="240" w:lineRule="auto"/>
       </w:pPr>
       <w:r>
-        <w:t>приведение к нижнему регистру и удаление лишних пробелов;</w:t>
+        <w:t>Канонизирует термины, если находит их вариант в списке альтернативных написаний</w:t>
+      </w:r>
+      <w:r>
+        <w:t xml:space="preserve"> </w:t>
+      </w:r>
+      <w:r>
+        <w:t xml:space="preserve">(например, </w:t>
+      </w:r>
+      <w:r>
+        <w:rPr>
+          <w:i/>
+          <w:iCs/>
+        </w:rPr>
+        <w:t>«</w:t>
+      </w:r>
+      <w:r>
+        <w:rPr>
+          <w:i/>
+          <w:iCs/>
+          <w:lang w:val="en-US"/>
+        </w:rPr>
+        <w:t>g</w:t>
+      </w:r>
+      <w:r>
+        <w:rPr>
+          <w:i/>
+          <w:iCs/>
+        </w:rPr>
+        <w:t>-</w:t>
+      </w:r>
+      <w:proofErr w:type="spellStart"/>
+      <w:r>
+        <w:rPr>
+          <w:i/>
+          <w:iCs/>
+          <w:lang w:val="en-US"/>
+        </w:rPr>
+        <w:t>i</w:t>
+      </w:r>
+      <w:proofErr w:type="spellEnd"/>
+      <w:r>
+        <w:rPr>
+          <w:i/>
+          <w:iCs/>
+        </w:rPr>
+        <w:t>-</w:t>
+      </w:r>
+      <w:r>
+        <w:rPr>
+          <w:i/>
+          <w:iCs/>
+          <w:lang w:val="en-US"/>
+        </w:rPr>
+        <w:t>t</w:t>
+      </w:r>
+      <w:r>
+        <w:rPr>
+          <w:i/>
+          <w:iCs/>
+        </w:rPr>
+        <w:t>»</w:t>
+      </w:r>
+      <w:r>
+        <w:t xml:space="preserve"> </w:t>
+      </w:r>
+      <w:r>
+        <w:t>→</w:t>
+      </w:r>
+      <w:r>
+        <w:t xml:space="preserve"> </w:t>
+      </w:r>
+      <w:r>
+        <w:rPr>
+          <w:i/>
+          <w:iCs/>
+        </w:rPr>
+        <w:t>«</w:t>
+      </w:r>
+      <w:r>
+        <w:rPr>
+          <w:i/>
+          <w:iCs/>
+          <w:lang w:val="en-US"/>
+        </w:rPr>
+        <w:t>git</w:t>
+      </w:r>
+      <w:r>
+        <w:rPr>
+          <w:i/>
+          <w:iCs/>
+        </w:rPr>
+        <w:t>»</w:t>
+      </w:r>
+      <w:r>
+        <w:t>)</w:t>
+      </w:r>
+      <w:r>
+        <w:t>.</w:t>
       </w:r>
     </w:p>
     <w:p>
@@ -14890,49 +15283,155 @@
         <w:pStyle w:val="ListParagraph"/>
         <w:numPr>
           <w:ilvl w:val="0"/>
-          <w:numId w:val="31"/>
+          <w:numId w:val="43"/>
         </w:numPr>
         <w:spacing w:line="240" w:lineRule="auto"/>
       </w:pPr>
       <w:r>
-        <w:t>применение словаря переименований;</w:t>
+        <w:t>У</w:t>
+      </w:r>
+      <w:r>
+        <w:t>даляет «несуществующие» термины. Технология считается «реальной», если выполняется хотя бы одно из условий</w:t>
+      </w:r>
+      <w:r>
+        <w:t>:</w:t>
       </w:r>
     </w:p>
     <w:p>
       <w:pPr>
         <w:pStyle w:val="ListParagraph"/>
         <w:numPr>
-          <w:ilvl w:val="0"/>
-          <w:numId w:val="31"/>
+          <w:ilvl w:val="1"/>
+          <w:numId w:val="43"/>
         </w:numPr>
         <w:spacing w:line="240" w:lineRule="auto"/>
       </w:pPr>
       <w:r>
-        <w:lastRenderedPageBreak/>
-        <w:t>исключение терминов из стоп-списка;</w:t>
+        <w:t>Т</w:t>
+      </w:r>
+      <w:r>
+        <w:t xml:space="preserve">ермин (после канонизации) отсутствует среди ключей словаря — </w:t>
+      </w:r>
+      <w:r>
+        <w:t>в этом случае он сохраняется априори</w:t>
+      </w:r>
+      <w:r>
+        <w:t>.</w:t>
       </w:r>
     </w:p>
     <w:p>
       <w:pPr>
         <w:pStyle w:val="ListParagraph"/>
         <w:numPr>
-          <w:ilvl w:val="0"/>
-          <w:numId w:val="31"/>
+          <w:ilvl w:val="1"/>
+          <w:numId w:val="43"/>
+        </w:numPr>
+        <w:spacing w:line="240" w:lineRule="auto"/>
+      </w:pPr>
+      <w:r>
+        <w:t>О</w:t>
+      </w:r>
+      <w:r>
+        <w:t>тсутствие в списке проверяемых терминов</w:t>
+      </w:r>
+      <w:r>
+        <w:t>.</w:t>
+      </w:r>
+      <w:r>
+        <w:t xml:space="preserve"> </w:t>
+      </w:r>
+      <w:r>
+        <w:t>Д</w:t>
+      </w:r>
+      <w:r>
+        <w:t>ля любых редких или новых слов, которых нет в словаре «проверяемых», допускается априорное сохранение.</w:t>
+      </w:r>
+    </w:p>
+    <w:p>
+      <w:pPr>
+        <w:pStyle w:val="ListParagraph"/>
+        <w:numPr>
+          <w:ilvl w:val="1"/>
+          <w:numId w:val="43"/>
         </w:numPr>
         <w:spacing w:after="360" w:line="240" w:lineRule="auto"/>
       </w:pPr>
       <w:r>
-        <w:t>объединение уникальных названий в строку.</w:t>
-      </w:r>
-    </w:p>
-    <w:p>
-      <w:r>
-        <w:t>Результат сохранялся в обновлённом столбце той же таблицы.</w:t>
-      </w:r>
-    </w:p>
-    <w:p>
-      <w:r>
-        <w:t>Для уменьшения статистического шума были сохранены лишь те технологии, которые встречались не менее трёх раз в корпусе данных. После применения порога осталось 189 уникальных названий.</w:t>
+        <w:t>С</w:t>
+      </w:r>
+      <w:r>
+        <w:t xml:space="preserve">овпадение по </w:t>
+      </w:r>
+      <w:r>
+        <w:rPr>
+          <w:i/>
+          <w:iCs/>
+        </w:rPr>
+        <w:t>n</w:t>
+      </w:r>
+      <w:r>
+        <w:t>-грамме</w:t>
+      </w:r>
+      <w:r>
+        <w:t>.</w:t>
+      </w:r>
+      <w:r>
+        <w:t xml:space="preserve"> </w:t>
+      </w:r>
+      <w:r>
+        <w:t>Х</w:t>
+      </w:r>
+      <w:r>
+        <w:t>отя бы один вариант написания из</w:t>
+      </w:r>
+      <w:r>
+        <w:t xml:space="preserve"> </w:t>
+      </w:r>
+      <w:r>
+        <w:rPr>
+          <w:i/>
+          <w:iCs/>
+          <w:lang w:val="en-US"/>
+        </w:rPr>
+        <w:t>JSON</w:t>
+      </w:r>
+      <w:r>
+        <w:t>-</w:t>
+      </w:r>
+      <w:r>
+        <w:t>словаря синонимов</w:t>
+      </w:r>
+      <w:r>
+        <w:t xml:space="preserve"> </w:t>
+      </w:r>
+      <w:r>
+        <w:t xml:space="preserve">содержится среди </w:t>
+      </w:r>
+      <w:r>
+        <w:rPr>
+          <w:lang w:val="en-US"/>
+        </w:rPr>
+        <w:t>n</w:t>
+      </w:r>
+      <w:r>
+        <w:t>‑грамм текста (</w:t>
+      </w:r>
+      <w:r>
+        <w:rPr>
+          <w:lang w:val="en-US"/>
+        </w:rPr>
+        <w:t>n</w:t>
+      </w:r>
+      <w:r>
+        <w:t xml:space="preserve"> = 1…3)</w:t>
+      </w:r>
+      <w:r>
+        <w:t>.</w:t>
+      </w:r>
+    </w:p>
+    <w:p>
+      <w:r>
+        <w:t>В результате этапа очистки и нормализации было канонизировано 926 терминов, а 389 несуществующих — удалено.</w:t>
       </w:r>
     </w:p>
     <w:p>
@@ -14948,12 +15447,112 @@
           <w:b/>
           <w:bCs/>
         </w:rPr>
-        <w:t>3.9.4. Категоризация</w:t>
-      </w:r>
-    </w:p>
-    <w:p>
-      <w:r>
-        <w:t xml:space="preserve">Для повышения информативности анализа было принято решение разбить все 189 значений на более общие категории. Для этого был создан </w:t>
+        <w:lastRenderedPageBreak/>
+        <w:t>3.</w:t>
+      </w:r>
+      <w:r>
+        <w:rPr>
+          <w:b/>
+          <w:bCs/>
+        </w:rPr>
+        <w:t>9</w:t>
+      </w:r>
+      <w:r>
+        <w:rPr>
+          <w:b/>
+          <w:bCs/>
+        </w:rPr>
+        <w:t>.</w:t>
+      </w:r>
+      <w:r>
+        <w:rPr>
+          <w:b/>
+          <w:bCs/>
+        </w:rPr>
+        <w:t>2.</w:t>
+      </w:r>
+      <w:r>
+        <w:rPr>
+          <w:b/>
+          <w:bCs/>
+        </w:rPr>
+        <w:t xml:space="preserve"> </w:t>
+      </w:r>
+      <w:r>
+        <w:rPr>
+          <w:b/>
+          <w:bCs/>
+        </w:rPr>
+        <w:t>Фильтрация и о</w:t>
+      </w:r>
+      <w:r>
+        <w:rPr>
+          <w:b/>
+          <w:bCs/>
+        </w:rPr>
+        <w:t>ч</w:t>
+      </w:r>
+      <w:r>
+        <w:rPr>
+          <w:b/>
+          <w:bCs/>
+        </w:rPr>
+        <w:t>истка</w:t>
+      </w:r>
+    </w:p>
+    <w:p>
+      <w:r>
+        <w:t xml:space="preserve">Далее был сформирован список уникальных технологий </w:t>
+      </w:r>
+      <w:r>
+        <w:rPr>
+          <w:i/>
+          <w:iCs/>
+        </w:rPr>
+        <w:t>«</w:t>
+      </w:r>
+      <w:r>
+        <w:rPr>
+          <w:i/>
+          <w:iCs/>
+        </w:rPr>
+        <w:t>tech_counts</w:t>
+      </w:r>
+      <w:r>
+        <w:rPr>
+          <w:i/>
+          <w:iCs/>
+        </w:rPr>
+        <w:t>»</w:t>
+      </w:r>
+      <w:r>
+        <w:t xml:space="preserve"> (</w:t>
+      </w:r>
+      <w:hyperlink w:anchor="Ireev_I_2025d_data_preparation_ipynb" w:history="1">
+        <w:r>
+          <w:rPr>
+            <w:rStyle w:val="Hyperlink"/>
+            <w:lang w:val="en-US"/>
+          </w:rPr>
+          <w:t>Ireev</w:t>
+        </w:r>
+        <w:r>
+          <w:rPr>
+            <w:rStyle w:val="Hyperlink"/>
+          </w:rPr>
+          <w:t>, 2025d</w:t>
+        </w:r>
+      </w:hyperlink>
+      <w:r>
+        <w:t>)</w:t>
+      </w:r>
+      <w:r>
+        <w:t>, включающий все технологии, упоминавшиеся два раза и более.</w:t>
+      </w:r>
+    </w:p>
+    <w:p>
+      <w:r>
+        <w:t xml:space="preserve">Также был создан </w:t>
       </w:r>
       <w:r>
         <w:rPr>
@@ -14963,184 +15562,346 @@
         <w:t>JSON</w:t>
       </w:r>
       <w:r>
-        <w:t xml:space="preserve">-файл, содержащий </w:t>
-      </w:r>
-      <w:r>
-        <w:rPr>
-          <w:highlight w:val="yellow"/>
-        </w:rPr>
-        <w:t>28 ключей</w:t>
-      </w:r>
-      <w:r>
-        <w:t xml:space="preserve">, между которыми были распределены 189 значений. </w:t>
-      </w:r>
-      <w:r>
-        <w:t xml:space="preserve">Далее с помощью </w:t>
-      </w:r>
-      <w:r>
-        <w:rPr>
-          <w:i/>
-          <w:iCs/>
-        </w:rPr>
-        <w:t>Python</w:t>
-      </w:r>
-      <w:r>
-        <w:t>-функции строка с перечисленными технологиями автоматически преобразовывалась в словарь вида “категория → список технологий</w:t>
-      </w:r>
-      <w:r>
-        <w:t>”</w:t>
-      </w:r>
-      <w:r>
-        <w:t xml:space="preserve">: значения разделялись по запятым, сопоставлялись с </w:t>
-      </w:r>
-      <w:r>
-        <w:t>соответствующей</w:t>
+        <w:t>-список терминов (</w:t>
+      </w:r>
+      <w:hyperlink w:anchor="Ireev_I_2025n_remove_list_json" w:history="1">
+        <w:r>
+          <w:rPr>
+            <w:rStyle w:val="Hyperlink"/>
+            <w:lang w:val="en-US"/>
+          </w:rPr>
+          <w:t>Ireev</w:t>
+        </w:r>
+        <w:r>
+          <w:rPr>
+            <w:rStyle w:val="Hyperlink"/>
+          </w:rPr>
+          <w:t>, 2025</w:t>
+        </w:r>
+        <w:r>
+          <w:rPr>
+            <w:rStyle w:val="Hyperlink"/>
+            <w:lang w:val="en-US"/>
+          </w:rPr>
+          <w:t>n</w:t>
+        </w:r>
+      </w:hyperlink>
+      <w:r>
+        <w:t xml:space="preserve">), исключённых из </w:t>
+      </w:r>
+      <w:r>
+        <w:rPr>
+          <w:i/>
+          <w:iCs/>
+        </w:rPr>
+        <w:t>«</w:t>
+      </w:r>
+      <w:r>
+        <w:rPr>
+          <w:i/>
+          <w:iCs/>
+        </w:rPr>
+        <w:t>tech_counts</w:t>
+      </w:r>
+      <w:r>
+        <w:rPr>
+          <w:i/>
+          <w:iCs/>
+        </w:rPr>
+        <w:t>»</w:t>
+      </w:r>
+      <w:r>
+        <w:t xml:space="preserve"> ввиду их чрезмерной обобщённости, поскольку их наличие не добавляло ценности (например, </w:t>
+      </w:r>
+      <w:r>
+        <w:rPr>
+          <w:i/>
+          <w:iCs/>
+        </w:rPr>
+        <w:t>Android</w:t>
+      </w:r>
+      <w:r>
+        <w:t xml:space="preserve">, </w:t>
+      </w:r>
+      <w:r>
+        <w:rPr>
+          <w:i/>
+          <w:iCs/>
+        </w:rPr>
+        <w:t>CI/CD</w:t>
+      </w:r>
+      <w:r>
+        <w:t xml:space="preserve">, </w:t>
+      </w:r>
+      <w:r>
+        <w:rPr>
+          <w:i/>
+          <w:iCs/>
+        </w:rPr>
+        <w:t>UI</w:t>
       </w:r>
       <w:r>
         <w:t xml:space="preserve"> </w:t>
       </w:r>
-      <w:r>
-        <w:t>категорией и сохранялись в новую колонку</w:t>
-      </w:r>
-      <w:r>
-        <w:t>.</w:t>
-      </w:r>
-    </w:p>
-    <w:p>
-      <w:r>
-        <w:t xml:space="preserve">Финальным этапом стало приведение всех значений к эталонному виду: </w:t>
-      </w:r>
-      <w:r>
-        <w:rPr>
-          <w:i/>
-          <w:iCs/>
-        </w:rPr>
-        <w:t>git</w:t>
-      </w:r>
-      <w:r>
-        <w:t xml:space="preserve"> → </w:t>
-      </w:r>
-      <w:r>
-        <w:rPr>
-          <w:i/>
-          <w:iCs/>
-        </w:rPr>
-        <w:t>Git</w:t>
-      </w:r>
-      <w:r>
-        <w:t xml:space="preserve">, </w:t>
-      </w:r>
-      <w:r>
-        <w:rPr>
-          <w:i/>
-          <w:iCs/>
-        </w:rPr>
-        <w:t>github</w:t>
-      </w:r>
-      <w:r>
-        <w:t xml:space="preserve"> → </w:t>
-      </w:r>
-      <w:r>
-        <w:rPr>
-          <w:i/>
-          <w:iCs/>
-        </w:rPr>
-        <w:t>GitHub</w:t>
-      </w:r>
-      <w:r>
-        <w:t xml:space="preserve">, </w:t>
-      </w:r>
-      <w:r>
-        <w:rPr>
-          <w:i/>
-          <w:iCs/>
-        </w:rPr>
-        <w:t>aws</w:t>
-      </w:r>
-      <w:r>
-        <w:t xml:space="preserve"> → </w:t>
-      </w:r>
-      <w:r>
-        <w:rPr>
-          <w:i/>
-          <w:iCs/>
-        </w:rPr>
-        <w:t>AWS</w:t>
-      </w:r>
-      <w:r>
-        <w:t xml:space="preserve"> и так далее.</w:t>
-      </w:r>
-    </w:p>
-    <w:p>
-      <w:r>
-        <w:t>Финальный</w:t>
-      </w:r>
-      <w:r>
-        <w:t xml:space="preserve"> </w:t>
-      </w:r>
-      <w:r>
-        <w:t>результат</w:t>
-      </w:r>
-      <w:r>
-        <w:t xml:space="preserve"> </w:t>
-      </w:r>
-      <w:r>
-        <w:t>выглядел</w:t>
-      </w:r>
-      <w:r>
-        <w:t xml:space="preserve"> </w:t>
-      </w:r>
-      <w:r>
-        <w:t>следующим</w:t>
-      </w:r>
-      <w:r>
-        <w:t xml:space="preserve"> </w:t>
-      </w:r>
-      <w:r>
-        <w:t>образом</w:t>
-      </w:r>
-      <w:r>
-        <w:t xml:space="preserve">: </w:t>
-      </w:r>
-    </w:p>
-    <w:p>
-      <w:pPr>
-        <w:rPr>
-          <w:i/>
-          <w:iCs/>
-          <w:lang w:val="en-US"/>
-        </w:rPr>
-      </w:pPr>
-      <w:r>
-        <w:rPr>
-          <w:i/>
-          <w:iCs/>
-          <w:highlight w:val="yellow"/>
-          <w:lang w:val="en-US"/>
-        </w:rPr>
-        <w:t>{'languages_and_runtimes': ['Swift'], 'build_and_dependency_management': ['Gradle'], 'ci_cd_and_release_automation': ['Jenkins']}</w:t>
-      </w:r>
-    </w:p>
-    <w:p>
-      <w:r>
-        <w:t xml:space="preserve">После этого все ключи были преобразованы в </w:t>
-      </w:r>
-      <w:r>
-        <w:t>отдельные</w:t>
-      </w:r>
-      <w:r>
-        <w:t xml:space="preserve"> </w:t>
-      </w:r>
-      <w:r>
-        <w:t>колонки со своими значениями.</w:t>
+      <w:proofErr w:type="spellStart"/>
+      <w:r>
+        <w:rPr>
+          <w:i/>
+          <w:iCs/>
+        </w:rPr>
+        <w:t>tests</w:t>
+      </w:r>
+      <w:proofErr w:type="spellEnd"/>
+      <w:r>
+        <w:t xml:space="preserve"> и т. д.).</w:t>
       </w:r>
     </w:p>
     <w:p>
       <w:pPr>
         <w:pStyle w:val="Heading2"/>
         <w:spacing w:before="360" w:after="360"/>
-      </w:pPr>
-      <w:r>
+        <w:rPr>
+          <w:lang w:val="en-US"/>
+        </w:rPr>
+      </w:pPr>
+      <w:r>
+        <w:t>3.10.</w:t>
+      </w:r>
+      <w:r>
+        <w:t xml:space="preserve"> Группировка технологий по категориям</w:t>
+      </w:r>
+      <w:r>
+        <w:t>*</w:t>
+      </w:r>
+    </w:p>
+    <w:p>
+      <w:pPr>
+        <w:rPr>
+          <w:lang w:val="en-US"/>
+        </w:rPr>
+      </w:pPr>
+    </w:p>
+    <w:p>
+      <w:pPr>
+        <w:rPr>
+          <w:lang w:val="en-US"/>
+        </w:rPr>
+      </w:pPr>
+    </w:p>
+    <w:p>
+      <w:pPr>
+        <w:rPr>
+          <w:lang w:val="en-US"/>
+        </w:rPr>
+      </w:pPr>
+    </w:p>
+    <w:p>
+      <w:pPr>
+        <w:spacing w:before="360" w:after="360"/>
+        <w:rPr>
+          <w:b/>
+          <w:bCs/>
+        </w:rPr>
+      </w:pPr>
+      <w:r>
+        <w:rPr>
+          <w:b/>
+          <w:bCs/>
+        </w:rPr>
+        <w:t>3.9.4. Категоризация</w:t>
+      </w:r>
+    </w:p>
+    <w:p>
+      <w:r>
+        <w:t xml:space="preserve">Для повышения информативности анализа было принято решение разбить все 189 значений на более общие категории. Для этого был создан </w:t>
+      </w:r>
+      <w:r>
+        <w:rPr>
+          <w:i/>
+          <w:iCs/>
+        </w:rPr>
+        <w:t>JSON</w:t>
+      </w:r>
+      <w:r>
+        <w:t xml:space="preserve">-файл, содержащий </w:t>
+      </w:r>
+      <w:r>
+        <w:rPr>
+          <w:highlight w:val="yellow"/>
+        </w:rPr>
+        <w:t>28 ключей</w:t>
+      </w:r>
+      <w:r>
+        <w:t xml:space="preserve">, между которыми были распределены 189 значений. </w:t>
+      </w:r>
+      <w:r>
+        <w:t xml:space="preserve">Далее с помощью </w:t>
+      </w:r>
+      <w:r>
+        <w:rPr>
+          <w:i/>
+          <w:iCs/>
+        </w:rPr>
+        <w:t>Python</w:t>
+      </w:r>
+      <w:r>
+        <w:t>-функции строка с перечисленными технологиями автоматически преобразовывалась в словарь вида “категория → список технологий</w:t>
+      </w:r>
+      <w:r>
+        <w:t>”</w:t>
+      </w:r>
+      <w:r>
+        <w:t xml:space="preserve">: значения разделялись по запятым, сопоставлялись с </w:t>
+      </w:r>
+      <w:r>
+        <w:t>соответствующей</w:t>
+      </w:r>
+      <w:r>
+        <w:t xml:space="preserve"> </w:t>
+      </w:r>
+      <w:r>
+        <w:t>категорией и сохранялись в новую колонку</w:t>
+      </w:r>
+      <w:r>
+        <w:t>.</w:t>
+      </w:r>
+    </w:p>
+    <w:p>
+      <w:r>
+        <w:t xml:space="preserve">Финальным этапом стало приведение всех значений к эталонному виду: </w:t>
+      </w:r>
+      <w:r>
+        <w:rPr>
+          <w:i/>
+          <w:iCs/>
+        </w:rPr>
+        <w:t>git</w:t>
+      </w:r>
+      <w:r>
+        <w:t xml:space="preserve"> → </w:t>
+      </w:r>
+      <w:r>
+        <w:rPr>
+          <w:i/>
+          <w:iCs/>
+        </w:rPr>
+        <w:t>Git</w:t>
+      </w:r>
+      <w:r>
+        <w:t xml:space="preserve">, </w:t>
+      </w:r>
+      <w:r>
+        <w:rPr>
+          <w:i/>
+          <w:iCs/>
+        </w:rPr>
+        <w:t>github</w:t>
+      </w:r>
+      <w:r>
+        <w:t xml:space="preserve"> → </w:t>
+      </w:r>
+      <w:r>
+        <w:rPr>
+          <w:i/>
+          <w:iCs/>
+        </w:rPr>
+        <w:t>GitHub</w:t>
+      </w:r>
+      <w:r>
+        <w:t xml:space="preserve">, </w:t>
+      </w:r>
+      <w:r>
+        <w:rPr>
+          <w:i/>
+          <w:iCs/>
+        </w:rPr>
+        <w:t>aws</w:t>
+      </w:r>
+      <w:r>
+        <w:t xml:space="preserve"> → </w:t>
+      </w:r>
+      <w:r>
+        <w:rPr>
+          <w:i/>
+          <w:iCs/>
+        </w:rPr>
+        <w:t>AWS</w:t>
+      </w:r>
+      <w:r>
+        <w:t xml:space="preserve"> и так далее.</w:t>
+      </w:r>
+    </w:p>
+    <w:p>
+      <w:r>
+        <w:t>Финальный</w:t>
+      </w:r>
+      <w:r>
+        <w:t xml:space="preserve"> </w:t>
+      </w:r>
+      <w:r>
+        <w:t>результат</w:t>
+      </w:r>
+      <w:r>
+        <w:t xml:space="preserve"> </w:t>
+      </w:r>
+      <w:r>
+        <w:t>выглядел</w:t>
+      </w:r>
+      <w:r>
+        <w:t xml:space="preserve"> </w:t>
+      </w:r>
+      <w:r>
+        <w:t>следующим</w:t>
+      </w:r>
+      <w:r>
+        <w:t xml:space="preserve"> </w:t>
+      </w:r>
+      <w:r>
+        <w:t>образом</w:t>
+      </w:r>
+      <w:r>
+        <w:t xml:space="preserve">: </w:t>
+      </w:r>
+    </w:p>
+    <w:p>
+      <w:pPr>
+        <w:rPr>
+          <w:i/>
+          <w:iCs/>
+          <w:lang w:val="en-US"/>
+        </w:rPr>
+      </w:pPr>
+      <w:r>
+        <w:rPr>
+          <w:i/>
+          <w:iCs/>
+          <w:highlight w:val="yellow"/>
+          <w:lang w:val="en-US"/>
+        </w:rPr>
+        <w:t>{'languages_and_runtimes': ['Swift'], 'build_and_dependency_management': ['Gradle'], 'ci_cd_and_release_automation': ['Jenkins']}</w:t>
+      </w:r>
+    </w:p>
+    <w:p>
+      <w:r>
+        <w:t xml:space="preserve">После этого все ключи были преобразованы в </w:t>
+      </w:r>
+      <w:r>
+        <w:t>отдельные</w:t>
+      </w:r>
+      <w:r>
+        <w:t xml:space="preserve"> </w:t>
+      </w:r>
+      <w:r>
+        <w:t>колонки со своими значениями.</w:t>
+      </w:r>
+    </w:p>
+    <w:p>
+      <w:pPr>
+        <w:pStyle w:val="Heading2"/>
+        <w:spacing w:before="360" w:after="360"/>
+      </w:pPr>
+      <w:r>
+        <w:lastRenderedPageBreak/>
         <w:t xml:space="preserve">3.10. </w:t>
       </w:r>
       <w:r>
@@ -15156,7 +15917,6 @@
     </w:p>
     <w:p>
       <w:r>
-        <w:lastRenderedPageBreak/>
         <w:tab/>
       </w:r>
     </w:p>
@@ -31941,7 +32701,91 @@
           <w:tab w:val="left" w:pos="3203"/>
         </w:tabs>
         <w:jc w:val="left"/>
-      </w:pPr>
+        <w:rPr>
+          <w:lang w:val="en-US"/>
+        </w:rPr>
+      </w:pPr>
+      <w:bookmarkStart w:id="81" w:name="Ireev_I_2025m_synonyms_json"/>
+      <w:bookmarkEnd w:id="81"/>
+      <w:r>
+        <w:rPr>
+          <w:lang w:val="en-US"/>
+        </w:rPr>
+        <w:t>Ireev</w:t>
+      </w:r>
+      <w:r>
+        <w:t xml:space="preserve">, </w:t>
+      </w:r>
+      <w:r>
+        <w:rPr>
+          <w:lang w:val="en-US"/>
+        </w:rPr>
+        <w:t>I</w:t>
+      </w:r>
+      <w:r>
+        <w:t>. (2025</w:t>
+      </w:r>
+      <w:r>
+        <w:rPr>
+          <w:lang w:val="en-US"/>
+        </w:rPr>
+        <w:t>m</w:t>
+      </w:r>
+      <w:r>
+        <w:t xml:space="preserve">). </w:t>
+      </w:r>
+      <w:proofErr w:type="gramStart"/>
+      <w:r>
+        <w:rPr>
+          <w:i/>
+          <w:iCs/>
+          <w:lang w:val="en-US"/>
+        </w:rPr>
+        <w:t>synonyms</w:t>
+      </w:r>
+      <w:r>
+        <w:rPr>
+          <w:i/>
+          <w:iCs/>
+        </w:rPr>
+        <w:t>.</w:t>
+      </w:r>
+      <w:r>
+        <w:rPr>
+          <w:i/>
+          <w:iCs/>
+          <w:lang w:val="en-US"/>
+        </w:rPr>
+        <w:t>json</w:t>
+      </w:r>
+      <w:proofErr w:type="gramEnd"/>
+      <w:r>
+        <w:t xml:space="preserve"> [</w:t>
+      </w:r>
+      <w:r>
+        <w:t>Файл</w:t>
+      </w:r>
+      <w:r>
+        <w:t> </w:t>
+      </w:r>
+      <w:r>
+        <w:rPr>
+          <w:lang w:val="en-US"/>
+        </w:rPr>
+        <w:t>JSON</w:t>
+      </w:r>
+      <w:r>
+        <w:t xml:space="preserve">]. </w:t>
+      </w:r>
+      <w:hyperlink r:id="rId56" w:history="1">
+        <w:r>
+          <w:rPr>
+            <w:rStyle w:val="Hyperlink"/>
+            <w:lang w:val="en-US"/>
+          </w:rPr>
+          <w:t>https://github.com/S0la1re/Research-work-new/blob/main/data/json/synonyms.json</w:t>
+        </w:r>
+      </w:hyperlink>
     </w:p>
     <w:p>
       <w:pPr>
@@ -31949,29 +32793,95 @@
           <w:tab w:val="left" w:pos="3203"/>
         </w:tabs>
         <w:jc w:val="left"/>
-      </w:pPr>
-      <w:bookmarkStart w:id="81" w:name="Яндекс_Практикум_2024_03_06_Android"/>
-      <w:bookmarkEnd w:id="81"/>
-      <w:r>
-        <w:t xml:space="preserve">Яндекс Практикум. (2024, 3 июня). Android-разработчики в 2024 году: какие нужны скилы и как проходит процесс найма. </w:t>
-      </w:r>
-      <w:r>
-        <w:rPr>
-          <w:i/>
-          <w:iCs/>
-          <w:lang w:val="en-US"/>
-        </w:rPr>
-        <w:t>Habr</w:t>
-      </w:r>
-      <w:r>
-        <w:t xml:space="preserve">. </w:t>
-      </w:r>
-      <w:hyperlink r:id="rId56" w:history="1">
-        <w:r>
-          <w:rPr>
-            <w:rStyle w:val="Hyperlink"/>
-            <w:color w:val="auto"/>
-            <w:u w:val="none"/>
+        <w:rPr>
+          <w:lang w:val="en-US"/>
+        </w:rPr>
+      </w:pPr>
+      <w:bookmarkStart w:id="82" w:name="Ireev_I_2025n_remove_list_json"/>
+      <w:bookmarkEnd w:id="82"/>
+      <w:r>
+        <w:rPr>
+          <w:lang w:val="en-US"/>
+        </w:rPr>
+        <w:t>Ireev</w:t>
+      </w:r>
+      <w:r>
+        <w:rPr>
+          <w:lang w:val="en-US"/>
+        </w:rPr>
+        <w:t xml:space="preserve">, </w:t>
+      </w:r>
+      <w:r>
+        <w:rPr>
+          <w:lang w:val="en-US"/>
+        </w:rPr>
+        <w:t>I</w:t>
+      </w:r>
+      <w:r>
+        <w:rPr>
+          <w:lang w:val="en-US"/>
+        </w:rPr>
+        <w:t>. (2025</w:t>
+      </w:r>
+      <w:r>
+        <w:rPr>
+          <w:lang w:val="en-US"/>
+        </w:rPr>
+        <w:t>n</w:t>
+      </w:r>
+      <w:r>
+        <w:rPr>
+          <w:lang w:val="en-US"/>
+        </w:rPr>
+        <w:t xml:space="preserve">). </w:t>
+      </w:r>
+      <w:proofErr w:type="spellStart"/>
+      <w:r>
+        <w:rPr>
+          <w:lang w:val="en-US"/>
+        </w:rPr>
+        <w:t>remove_</w:t>
+      </w:r>
+      <w:proofErr w:type="gramStart"/>
+      <w:r>
+        <w:rPr>
+          <w:lang w:val="en-US"/>
+        </w:rPr>
+        <w:t>list.json</w:t>
+      </w:r>
+      <w:proofErr w:type="spellEnd"/>
+      <w:proofErr w:type="gramEnd"/>
+      <w:r>
+        <w:rPr>
+          <w:lang w:val="en-US"/>
+        </w:rPr>
+        <w:t xml:space="preserve"> [</w:t>
+      </w:r>
+      <w:r>
+        <w:t>Файл</w:t>
+      </w:r>
+      <w:r>
+        <w:rPr>
+          <w:lang w:val="en-US"/>
+        </w:rPr>
+        <w:t> </w:t>
+      </w:r>
+      <w:r>
+        <w:rPr>
+          <w:lang w:val="en-US"/>
+        </w:rPr>
+        <w:t>JSON</w:t>
+      </w:r>
+      <w:r>
+        <w:rPr>
+          <w:lang w:val="en-US"/>
+        </w:rPr>
+        <w:t xml:space="preserve">]. </w:t>
+      </w:r>
+      <w:hyperlink r:id="rId57" w:history="1">
+        <w:r>
+          <w:rPr>
+            <w:rStyle w:val="Hyperlink"/>
             <w:lang w:val="en-US"/>
           </w:rPr>
           <w:t>https</w:t>
@@ -31979,35 +32889,27 @@
         <w:r>
           <w:rPr>
             <w:rStyle w:val="Hyperlink"/>
-            <w:color w:val="auto"/>
-            <w:u w:val="none"/>
+            <w:lang w:val="en-US"/>
           </w:rPr>
           <w:t>://</w:t>
         </w:r>
-        <w:proofErr w:type="spellStart"/>
-        <w:r>
-          <w:rPr>
-            <w:rStyle w:val="Hyperlink"/>
-            <w:color w:val="auto"/>
-            <w:u w:val="none"/>
-            <w:lang w:val="en-US"/>
-          </w:rPr>
-          <w:t>habr</w:t>
-        </w:r>
-        <w:proofErr w:type="spellEnd"/>
-        <w:r>
-          <w:rPr>
-            <w:rStyle w:val="Hyperlink"/>
-            <w:color w:val="auto"/>
-            <w:u w:val="none"/>
+        <w:r>
+          <w:rPr>
+            <w:rStyle w:val="Hyperlink"/>
+            <w:lang w:val="en-US"/>
+          </w:rPr>
+          <w:t>github</w:t>
+        </w:r>
+        <w:r>
+          <w:rPr>
+            <w:rStyle w:val="Hyperlink"/>
+            <w:lang w:val="en-US"/>
           </w:rPr>
           <w:t>.</w:t>
         </w:r>
         <w:r>
           <w:rPr>
             <w:rStyle w:val="Hyperlink"/>
-            <w:color w:val="auto"/>
-            <w:u w:val="none"/>
             <w:lang w:val="en-US"/>
           </w:rPr>
           <w:t>com</w:t>
@@ -32015,101 +32917,184 @@
         <w:r>
           <w:rPr>
             <w:rStyle w:val="Hyperlink"/>
-            <w:color w:val="auto"/>
-            <w:u w:val="none"/>
+            <w:lang w:val="en-US"/>
           </w:rPr>
           <w:t>/</w:t>
         </w:r>
-        <w:proofErr w:type="spellStart"/>
-        <w:r>
-          <w:rPr>
-            <w:rStyle w:val="Hyperlink"/>
-            <w:color w:val="auto"/>
-            <w:u w:val="none"/>
-            <w:lang w:val="en-US"/>
-          </w:rPr>
-          <w:t>ru</w:t>
-        </w:r>
-        <w:proofErr w:type="spellEnd"/>
-        <w:r>
-          <w:rPr>
-            <w:rStyle w:val="Hyperlink"/>
-            <w:color w:val="auto"/>
-            <w:u w:val="none"/>
+        <w:r>
+          <w:rPr>
+            <w:rStyle w:val="Hyperlink"/>
+            <w:lang w:val="en-US"/>
+          </w:rPr>
+          <w:t>S</w:t>
+        </w:r>
+        <w:r>
+          <w:rPr>
+            <w:rStyle w:val="Hyperlink"/>
+            <w:lang w:val="en-US"/>
+          </w:rPr>
+          <w:t>0</w:t>
+        </w:r>
+        <w:r>
+          <w:rPr>
+            <w:rStyle w:val="Hyperlink"/>
+            <w:lang w:val="en-US"/>
+          </w:rPr>
+          <w:t>la</w:t>
+        </w:r>
+        <w:r>
+          <w:rPr>
+            <w:rStyle w:val="Hyperlink"/>
+            <w:lang w:val="en-US"/>
+          </w:rPr>
+          <w:t>1</w:t>
+        </w:r>
+        <w:r>
+          <w:rPr>
+            <w:rStyle w:val="Hyperlink"/>
+            <w:lang w:val="en-US"/>
+          </w:rPr>
+          <w:t>re</w:t>
+        </w:r>
+        <w:r>
+          <w:rPr>
+            <w:rStyle w:val="Hyperlink"/>
+            <w:lang w:val="en-US"/>
           </w:rPr>
           <w:t>/</w:t>
         </w:r>
         <w:r>
           <w:rPr>
             <w:rStyle w:val="Hyperlink"/>
-            <w:color w:val="auto"/>
-            <w:u w:val="none"/>
-            <w:lang w:val="en-US"/>
-          </w:rPr>
-          <w:t>companies</w:t>
-        </w:r>
-        <w:r>
-          <w:rPr>
-            <w:rStyle w:val="Hyperlink"/>
-            <w:color w:val="auto"/>
-            <w:u w:val="none"/>
+            <w:lang w:val="en-US"/>
+          </w:rPr>
+          <w:t>Research</w:t>
+        </w:r>
+        <w:r>
+          <w:rPr>
+            <w:rStyle w:val="Hyperlink"/>
+            <w:lang w:val="en-US"/>
+          </w:rPr>
+          <w:t>-</w:t>
+        </w:r>
+        <w:r>
+          <w:rPr>
+            <w:rStyle w:val="Hyperlink"/>
+            <w:lang w:val="en-US"/>
+          </w:rPr>
+          <w:t>work</w:t>
+        </w:r>
+        <w:r>
+          <w:rPr>
+            <w:rStyle w:val="Hyperlink"/>
+            <w:lang w:val="en-US"/>
+          </w:rPr>
+          <w:t>-</w:t>
+        </w:r>
+        <w:r>
+          <w:rPr>
+            <w:rStyle w:val="Hyperlink"/>
+            <w:lang w:val="en-US"/>
+          </w:rPr>
+          <w:t>new</w:t>
+        </w:r>
+        <w:r>
+          <w:rPr>
+            <w:rStyle w:val="Hyperlink"/>
+            <w:lang w:val="en-US"/>
           </w:rPr>
           <w:t>/</w:t>
         </w:r>
-        <w:proofErr w:type="spellStart"/>
-        <w:r>
-          <w:rPr>
-            <w:rStyle w:val="Hyperlink"/>
-            <w:color w:val="auto"/>
-            <w:u w:val="none"/>
-            <w:lang w:val="en-US"/>
-          </w:rPr>
-          <w:t>yandex</w:t>
-        </w:r>
-        <w:proofErr w:type="spellEnd"/>
-        <w:r>
-          <w:rPr>
-            <w:rStyle w:val="Hyperlink"/>
-            <w:color w:val="auto"/>
-            <w:u w:val="none"/>
+        <w:r>
+          <w:rPr>
+            <w:rStyle w:val="Hyperlink"/>
+            <w:lang w:val="en-US"/>
+          </w:rPr>
+          <w:t>blob</w:t>
+        </w:r>
+        <w:r>
+          <w:rPr>
+            <w:rStyle w:val="Hyperlink"/>
+            <w:lang w:val="en-US"/>
+          </w:rPr>
+          <w:t>/</w:t>
+        </w:r>
+        <w:r>
+          <w:rPr>
+            <w:rStyle w:val="Hyperlink"/>
+            <w:lang w:val="en-US"/>
+          </w:rPr>
+          <w:t>main</w:t>
+        </w:r>
+        <w:r>
+          <w:rPr>
+            <w:rStyle w:val="Hyperlink"/>
+            <w:lang w:val="en-US"/>
+          </w:rPr>
+          <w:t>/</w:t>
+        </w:r>
+        <w:r>
+          <w:rPr>
+            <w:rStyle w:val="Hyperlink"/>
+            <w:lang w:val="en-US"/>
+          </w:rPr>
+          <w:t>data</w:t>
+        </w:r>
+        <w:r>
+          <w:rPr>
+            <w:rStyle w:val="Hyperlink"/>
+            <w:lang w:val="en-US"/>
+          </w:rPr>
+          <w:t>/</w:t>
+        </w:r>
+        <w:r>
+          <w:rPr>
+            <w:rStyle w:val="Hyperlink"/>
+            <w:lang w:val="en-US"/>
+          </w:rPr>
+          <w:t>json</w:t>
+        </w:r>
+        <w:r>
+          <w:rPr>
+            <w:rStyle w:val="Hyperlink"/>
+            <w:lang w:val="en-US"/>
+          </w:rPr>
+          <w:t>/</w:t>
+        </w:r>
+        <w:r>
+          <w:rPr>
+            <w:rStyle w:val="Hyperlink"/>
+            <w:lang w:val="en-US"/>
+          </w:rPr>
+          <w:t>remove</w:t>
+        </w:r>
+        <w:r>
+          <w:rPr>
+            <w:rStyle w:val="Hyperlink"/>
+            <w:lang w:val="en-US"/>
           </w:rPr>
           <w:t>_</w:t>
         </w:r>
-        <w:proofErr w:type="spellStart"/>
-        <w:r>
-          <w:rPr>
-            <w:rStyle w:val="Hyperlink"/>
-            <w:color w:val="auto"/>
-            <w:u w:val="none"/>
-            <w:lang w:val="en-US"/>
-          </w:rPr>
-          <w:t>praktikum</w:t>
-        </w:r>
-        <w:proofErr w:type="spellEnd"/>
-        <w:r>
-          <w:rPr>
-            <w:rStyle w:val="Hyperlink"/>
-            <w:color w:val="auto"/>
-            <w:u w:val="none"/>
-          </w:rPr>
-          <w:t>/</w:t>
-        </w:r>
-        <w:r>
-          <w:rPr>
-            <w:rStyle w:val="Hyperlink"/>
-            <w:color w:val="auto"/>
-            <w:u w:val="none"/>
-            <w:lang w:val="en-US"/>
-          </w:rPr>
-          <w:t>articles</w:t>
-        </w:r>
-        <w:r>
-          <w:rPr>
-            <w:rStyle w:val="Hyperlink"/>
-            <w:color w:val="auto"/>
-            <w:u w:val="none"/>
-          </w:rPr>
-          <w:t>/824672/</w:t>
+        <w:r>
+          <w:rPr>
+            <w:rStyle w:val="Hyperlink"/>
+            <w:lang w:val="en-US"/>
+          </w:rPr>
+          <w:t>list</w:t>
+        </w:r>
+        <w:r>
+          <w:rPr>
+            <w:rStyle w:val="Hyperlink"/>
+            <w:lang w:val="en-US"/>
+          </w:rPr>
+          <w:t>.</w:t>
+        </w:r>
+        <w:r>
+          <w:rPr>
+            <w:rStyle w:val="Hyperlink"/>
+            <w:lang w:val="en-US"/>
+          </w:rPr>
+          <w:t>json</w:t>
         </w:r>
       </w:hyperlink>
     </w:p>
@@ -32119,14 +33104,11 @@
           <w:tab w:val="left" w:pos="3203"/>
         </w:tabs>
         <w:jc w:val="left"/>
-        <w:rPr>
-          <w:lang w:val="en-US"/>
-        </w:rPr>
-      </w:pPr>
-      <w:bookmarkStart w:id="82" w:name="Яндекс_Практикум_2024_10_06_iOS"/>
-      <w:bookmarkEnd w:id="82"/>
-      <w:r>
-        <w:t xml:space="preserve">Яндекс Практикум. (2024, 10 июня). iOS-разработчики в 2024 году: какие нужны скилы и как проходит процесс найма. </w:t>
+      </w:pPr>
+      <w:bookmarkStart w:id="83" w:name="Яндекс_Практикум_2024_03_06_Android"/>
+      <w:bookmarkEnd w:id="83"/>
+      <w:r>
+        <w:t xml:space="preserve">Яндекс Практикум. (2024, 3 июня). Android-разработчики в 2024 году: какие нужны скилы и как проходит процесс найма. </w:t>
       </w:r>
       <w:r>
         <w:rPr>
@@ -32137,12 +33119,9 @@
         <w:t>Habr</w:t>
       </w:r>
       <w:r>
-        <w:rPr>
-          <w:lang w:val="en-US"/>
-        </w:rPr>
         <w:t xml:space="preserve">. </w:t>
       </w:r>
-      <w:hyperlink r:id="rId57" w:history="1">
+      <w:hyperlink r:id="rId58" w:history="1">
         <w:r>
           <w:rPr>
             <w:rStyle w:val="Hyperlink"/>
@@ -32150,6 +33129,182 @@
             <w:u w:val="none"/>
             <w:lang w:val="en-US"/>
           </w:rPr>
+          <w:t>https</w:t>
+        </w:r>
+        <w:r>
+          <w:rPr>
+            <w:rStyle w:val="Hyperlink"/>
+            <w:color w:val="auto"/>
+            <w:u w:val="none"/>
+          </w:rPr>
+          <w:t>://</w:t>
+        </w:r>
+        <w:proofErr w:type="spellStart"/>
+        <w:r>
+          <w:rPr>
+            <w:rStyle w:val="Hyperlink"/>
+            <w:color w:val="auto"/>
+            <w:u w:val="none"/>
+            <w:lang w:val="en-US"/>
+          </w:rPr>
+          <w:t>habr</w:t>
+        </w:r>
+        <w:proofErr w:type="spellEnd"/>
+        <w:r>
+          <w:rPr>
+            <w:rStyle w:val="Hyperlink"/>
+            <w:color w:val="auto"/>
+            <w:u w:val="none"/>
+          </w:rPr>
+          <w:t>.</w:t>
+        </w:r>
+        <w:r>
+          <w:rPr>
+            <w:rStyle w:val="Hyperlink"/>
+            <w:color w:val="auto"/>
+            <w:u w:val="none"/>
+            <w:lang w:val="en-US"/>
+          </w:rPr>
+          <w:t>com</w:t>
+        </w:r>
+        <w:r>
+          <w:rPr>
+            <w:rStyle w:val="Hyperlink"/>
+            <w:color w:val="auto"/>
+            <w:u w:val="none"/>
+          </w:rPr>
+          <w:t>/</w:t>
+        </w:r>
+        <w:proofErr w:type="spellStart"/>
+        <w:r>
+          <w:rPr>
+            <w:rStyle w:val="Hyperlink"/>
+            <w:color w:val="auto"/>
+            <w:u w:val="none"/>
+            <w:lang w:val="en-US"/>
+          </w:rPr>
+          <w:t>ru</w:t>
+        </w:r>
+        <w:proofErr w:type="spellEnd"/>
+        <w:r>
+          <w:rPr>
+            <w:rStyle w:val="Hyperlink"/>
+            <w:color w:val="auto"/>
+            <w:u w:val="none"/>
+          </w:rPr>
+          <w:t>/</w:t>
+        </w:r>
+        <w:r>
+          <w:rPr>
+            <w:rStyle w:val="Hyperlink"/>
+            <w:color w:val="auto"/>
+            <w:u w:val="none"/>
+            <w:lang w:val="en-US"/>
+          </w:rPr>
+          <w:t>companies</w:t>
+        </w:r>
+        <w:r>
+          <w:rPr>
+            <w:rStyle w:val="Hyperlink"/>
+            <w:color w:val="auto"/>
+            <w:u w:val="none"/>
+          </w:rPr>
+          <w:t>/</w:t>
+        </w:r>
+        <w:proofErr w:type="spellStart"/>
+        <w:r>
+          <w:rPr>
+            <w:rStyle w:val="Hyperlink"/>
+            <w:color w:val="auto"/>
+            <w:u w:val="none"/>
+            <w:lang w:val="en-US"/>
+          </w:rPr>
+          <w:t>yandex</w:t>
+        </w:r>
+        <w:proofErr w:type="spellEnd"/>
+        <w:r>
+          <w:rPr>
+            <w:rStyle w:val="Hyperlink"/>
+            <w:color w:val="auto"/>
+            <w:u w:val="none"/>
+          </w:rPr>
+          <w:t>_</w:t>
+        </w:r>
+        <w:proofErr w:type="spellStart"/>
+        <w:r>
+          <w:rPr>
+            <w:rStyle w:val="Hyperlink"/>
+            <w:color w:val="auto"/>
+            <w:u w:val="none"/>
+            <w:lang w:val="en-US"/>
+          </w:rPr>
+          <w:t>praktikum</w:t>
+        </w:r>
+        <w:proofErr w:type="spellEnd"/>
+        <w:r>
+          <w:rPr>
+            <w:rStyle w:val="Hyperlink"/>
+            <w:color w:val="auto"/>
+            <w:u w:val="none"/>
+          </w:rPr>
+          <w:t>/</w:t>
+        </w:r>
+        <w:r>
+          <w:rPr>
+            <w:rStyle w:val="Hyperlink"/>
+            <w:color w:val="auto"/>
+            <w:u w:val="none"/>
+            <w:lang w:val="en-US"/>
+          </w:rPr>
+          <w:t>articles</w:t>
+        </w:r>
+        <w:r>
+          <w:rPr>
+            <w:rStyle w:val="Hyperlink"/>
+            <w:color w:val="auto"/>
+            <w:u w:val="none"/>
+          </w:rPr>
+          <w:t>/824672/</w:t>
+        </w:r>
+      </w:hyperlink>
+    </w:p>
+    <w:p>
+      <w:pPr>
+        <w:tabs>
+          <w:tab w:val="left" w:pos="3203"/>
+        </w:tabs>
+        <w:jc w:val="left"/>
+        <w:rPr>
+          <w:lang w:val="en-US"/>
+        </w:rPr>
+      </w:pPr>
+      <w:bookmarkStart w:id="84" w:name="Яндекс_Практикум_2024_10_06_iOS"/>
+      <w:bookmarkEnd w:id="84"/>
+      <w:r>
+        <w:t xml:space="preserve">Яндекс Практикум. (2024, 10 июня). iOS-разработчики в 2024 году: какие нужны скилы и как проходит процесс найма. </w:t>
+      </w:r>
+      <w:r>
+        <w:rPr>
+          <w:i/>
+          <w:iCs/>
+          <w:lang w:val="en-US"/>
+        </w:rPr>
+        <w:t>Habr</w:t>
+      </w:r>
+      <w:r>
+        <w:rPr>
+          <w:lang w:val="en-US"/>
+        </w:rPr>
+        <w:t xml:space="preserve">. </w:t>
+      </w:r>
+      <w:hyperlink r:id="rId59" w:history="1">
+        <w:r>
+          <w:rPr>
+            <w:rStyle w:val="Hyperlink"/>
+            <w:color w:val="auto"/>
+            <w:u w:val="none"/>
+            <w:lang w:val="en-US"/>
+          </w:rPr>
           <w:t>https://habr.com/ru/companies/yandex_praktikum/articles/819715/</w:t>
         </w:r>
       </w:hyperlink>
@@ -32176,7 +33331,7 @@
           <w:lang w:val="en-US"/>
         </w:rPr>
       </w:pPr>
-      <w:bookmarkStart w:id="83" w:name="_Toc193715156"/>
+      <w:bookmarkStart w:id="85" w:name="_Toc193715156"/>
       <w:r>
         <w:lastRenderedPageBreak/>
         <w:t>ПРИЛОЖЕНИ</w:t>
@@ -32184,7 +33339,7 @@
       <w:r>
         <w:t>Я</w:t>
       </w:r>
-      <w:bookmarkEnd w:id="83"/>
+      <w:bookmarkEnd w:id="85"/>
     </w:p>
     <w:p>
       <w:pPr>
@@ -32192,9 +33347,9 @@
         <w:spacing w:before="360" w:after="360"/>
         <w:jc w:val="right"/>
       </w:pPr>
-      <w:bookmarkStart w:id="84" w:name="Приложение_1_Полный_список_стран"/>
-      <w:bookmarkStart w:id="85" w:name="_Toc193715157"/>
-      <w:bookmarkEnd w:id="84"/>
+      <w:bookmarkStart w:id="86" w:name="Приложение_1_Полный_список_стран"/>
+      <w:bookmarkStart w:id="87" w:name="_Toc193715157"/>
+      <w:bookmarkEnd w:id="86"/>
       <w:r>
         <w:t>Приложение</w:t>
       </w:r>
@@ -32213,7 +33368,7 @@
       <w:r>
         <w:t>Полный список стран</w:t>
       </w:r>
-      <w:bookmarkEnd w:id="85"/>
+      <w:bookmarkEnd w:id="87"/>
     </w:p>
     <w:p>
       <w:pPr>
@@ -33049,9 +34204,9 @@
         <w:spacing w:before="360" w:after="360"/>
         <w:jc w:val="right"/>
       </w:pPr>
-      <w:bookmarkStart w:id="86" w:name="_Приложение_2._Директории"/>
-      <w:bookmarkStart w:id="87" w:name="_Toc193715158"/>
-      <w:bookmarkEnd w:id="86"/>
+      <w:bookmarkStart w:id="88" w:name="_Приложение_2._Директории"/>
+      <w:bookmarkStart w:id="89" w:name="_Toc193715158"/>
+      <w:bookmarkEnd w:id="88"/>
       <w:r>
         <w:lastRenderedPageBreak/>
         <w:t xml:space="preserve">Приложение </w:t>
@@ -33062,7 +34217,7 @@
       <w:r>
         <w:t>. Директории с вакансиями</w:t>
       </w:r>
-      <w:bookmarkEnd w:id="87"/>
+      <w:bookmarkEnd w:id="89"/>
     </w:p>
     <w:p>
       <w:r>
@@ -33332,9 +34487,9 @@
         <w:spacing w:before="360" w:after="360"/>
         <w:jc w:val="right"/>
       </w:pPr>
-      <w:bookmarkStart w:id="88" w:name="_Приложение_3._Итоговый"/>
-      <w:bookmarkStart w:id="89" w:name="_Toc193715159"/>
-      <w:bookmarkEnd w:id="88"/>
+      <w:bookmarkStart w:id="90" w:name="_Приложение_3._Итоговый"/>
+      <w:bookmarkStart w:id="91" w:name="_Toc193715159"/>
+      <w:bookmarkEnd w:id="90"/>
       <w:r>
         <w:lastRenderedPageBreak/>
         <w:t xml:space="preserve">Приложение </w:t>
@@ -33351,7 +34506,7 @@
       <w:r>
         <w:t xml:space="preserve"> набор данных</w:t>
       </w:r>
-      <w:bookmarkEnd w:id="89"/>
+      <w:bookmarkEnd w:id="91"/>
     </w:p>
     <w:p>
       <w:r>
@@ -34558,11 +35713,11 @@
         <w:spacing w:before="360" w:after="360"/>
         <w:jc w:val="right"/>
       </w:pPr>
-      <w:bookmarkStart w:id="90" w:name="_Приложение_2._Промпт"/>
-      <w:bookmarkStart w:id="91" w:name="_Приложение_3._Промпт"/>
-      <w:bookmarkStart w:id="92" w:name="_Toc193715160"/>
-      <w:bookmarkEnd w:id="90"/>
-      <w:bookmarkEnd w:id="91"/>
+      <w:bookmarkStart w:id="92" w:name="_Приложение_2._Промпт"/>
+      <w:bookmarkStart w:id="93" w:name="_Приложение_3._Промпт"/>
+      <w:bookmarkStart w:id="94" w:name="_Toc193715160"/>
+      <w:bookmarkEnd w:id="92"/>
+      <w:bookmarkEnd w:id="93"/>
       <w:r>
         <w:t xml:space="preserve">Приложение </w:t>
       </w:r>
@@ -34572,7 +35727,7 @@
       <w:r>
         <w:t>. Промпт для разбиения вакансий на логические части</w:t>
       </w:r>
-      <w:bookmarkEnd w:id="92"/>
+      <w:bookmarkEnd w:id="94"/>
     </w:p>
     <w:p>
       <w:pPr>
@@ -35006,8 +36161,8 @@
         <w:spacing w:before="360" w:after="360"/>
         <w:jc w:val="right"/>
       </w:pPr>
-      <w:bookmarkStart w:id="93" w:name="_Приложение_5._Пример"/>
-      <w:bookmarkEnd w:id="93"/>
+      <w:bookmarkStart w:id="95" w:name="_Приложение_5._Пример"/>
+      <w:bookmarkEnd w:id="95"/>
       <w:r>
         <w:lastRenderedPageBreak/>
         <w:t xml:space="preserve">Приложение </w:t>
@@ -35387,8 +36542,8 @@
         <w:spacing w:before="360" w:after="360"/>
         <w:jc w:val="right"/>
       </w:pPr>
-      <w:bookmarkStart w:id="94" w:name="_Приложение_6._Промпт"/>
-      <w:bookmarkEnd w:id="94"/>
+      <w:bookmarkStart w:id="96" w:name="_Приложение_6._Промпт"/>
+      <w:bookmarkEnd w:id="96"/>
       <w:r>
         <w:lastRenderedPageBreak/>
         <w:t xml:space="preserve">Приложение </w:t>
@@ -37575,8 +38730,8 @@
         <w:spacing w:before="360" w:after="360"/>
         <w:jc w:val="right"/>
       </w:pPr>
-      <w:bookmarkStart w:id="95" w:name="_Приложение_7._Чёрный"/>
-      <w:bookmarkEnd w:id="95"/>
+      <w:bookmarkStart w:id="97" w:name="_Приложение_7._Чёрный"/>
+      <w:bookmarkEnd w:id="97"/>
       <w:r>
         <w:rPr>
           <w:i/>
@@ -37611,8 +38766,8 @@
       </w:pPr>
     </w:p>
     <w:sectPr>
-      <w:headerReference w:type="default" r:id="rId58"/>
-      <w:footerReference w:type="default" r:id="rId59"/>
+      <w:headerReference w:type="default" r:id="rId60"/>
+      <w:footerReference w:type="default" r:id="rId61"/>
       <w:pgSz w:w="11906" w:h="16838"/>
       <w:pgMar w:top="1418" w:right="1418" w:bottom="1418" w:left="1701" w:header="709" w:footer="709" w:gutter="0"/>
       <w:pgNumType w:start="0"/>
@@ -37954,6 +39109,92 @@
     </w:lvl>
   </w:abstractNum>
   <w:abstractNum w:abstractNumId="2" w15:restartNumberingAfterBreak="0">
+    <w:nsid w:val="114F3A3F"/>
+    <w:multiLevelType w:val="hybridMultilevel"/>
+    <w:tmpl w:val="705291DA"/>
+    <w:lvl w:ilvl="0" w:tplc="04190011">
+      <w:start w:val="1"/>
+      <w:numFmt w:val="decimal"/>
+      <w:lvlText w:val="%1)"/>
+      <w:lvlJc w:val="left"/>
+      <w:pPr>
+        <w:ind w:left="720" w:hanging="360"/>
+      </w:pPr>
+    </w:lvl>
+    <w:lvl w:ilvl="1" w:tplc="04190019" w:tentative="1">
+      <w:start w:val="1"/>
+      <w:numFmt w:val="lowerLetter"/>
+      <w:lvlText w:val="%2."/>
+      <w:lvlJc w:val="left"/>
+      <w:pPr>
+        <w:ind w:left="1440" w:hanging="360"/>
+      </w:pPr>
+    </w:lvl>
+    <w:lvl w:ilvl="2" w:tplc="0419001B" w:tentative="1">
+      <w:start w:val="1"/>
+      <w:numFmt w:val="lowerRoman"/>
+      <w:lvlText w:val="%3."/>
+      <w:lvlJc w:val="right"/>
+      <w:pPr>
+        <w:ind w:left="2160" w:hanging="180"/>
+      </w:pPr>
+    </w:lvl>
+    <w:lvl w:ilvl="3" w:tplc="0419000F" w:tentative="1">
+      <w:start w:val="1"/>
+      <w:numFmt w:val="decimal"/>
+      <w:lvlText w:val="%4."/>
+      <w:lvlJc w:val="left"/>
+      <w:pPr>
+        <w:ind w:left="2880" w:hanging="360"/>
+      </w:pPr>
+    </w:lvl>
+    <w:lvl w:ilvl="4" w:tplc="04190019" w:tentative="1">
+      <w:start w:val="1"/>
+      <w:numFmt w:val="lowerLetter"/>
+      <w:lvlText w:val="%5."/>
+      <w:lvlJc w:val="left"/>
+      <w:pPr>
+        <w:ind w:left="3600" w:hanging="360"/>
+      </w:pPr>
+    </w:lvl>
+    <w:lvl w:ilvl="5" w:tplc="0419001B" w:tentative="1">
+      <w:start w:val="1"/>
+      <w:numFmt w:val="lowerRoman"/>
+      <w:lvlText w:val="%6."/>
+      <w:lvlJc w:val="right"/>
+      <w:pPr>
+        <w:ind w:left="4320" w:hanging="180"/>
+      </w:pPr>
+    </w:lvl>
+    <w:lvl w:ilvl="6" w:tplc="0419000F" w:tentative="1">
+      <w:start w:val="1"/>
+      <w:numFmt w:val="decimal"/>
+      <w:lvlText w:val="%7."/>
+      <w:lvlJc w:val="left"/>
+      <w:pPr>
+        <w:ind w:left="5040" w:hanging="360"/>
+      </w:pPr>
+    </w:lvl>
+    <w:lvl w:ilvl="7" w:tplc="04190019" w:tentative="1">
+      <w:start w:val="1"/>
+      <w:numFmt w:val="lowerLetter"/>
+      <w:lvlText w:val="%8."/>
+      <w:lvlJc w:val="left"/>
+      <w:pPr>
+        <w:ind w:left="5760" w:hanging="360"/>
+      </w:pPr>
+    </w:lvl>
+    <w:lvl w:ilvl="8" w:tplc="0419001B" w:tentative="1">
+      <w:start w:val="1"/>
+      <w:numFmt w:val="lowerRoman"/>
+      <w:lvlText w:val="%9."/>
+      <w:lvlJc w:val="right"/>
+      <w:pPr>
+        <w:ind w:left="6480" w:hanging="180"/>
+      </w:pPr>
+    </w:lvl>
+  </w:abstractNum>
+  <w:abstractNum w:abstractNumId="3" w15:restartNumberingAfterBreak="0">
     <w:nsid w:val="12225D4F"/>
     <w:multiLevelType w:val="hybridMultilevel"/>
     <w:tmpl w:val="BDD4E1F2"/>
@@ -38066,7 +39307,7 @@
       </w:rPr>
     </w:lvl>
   </w:abstractNum>
-  <w:abstractNum w:abstractNumId="3" w15:restartNumberingAfterBreak="0">
+  <w:abstractNum w:abstractNumId="4" w15:restartNumberingAfterBreak="0">
     <w:nsid w:val="13A720F4"/>
     <w:multiLevelType w:val="hybridMultilevel"/>
     <w:tmpl w:val="B1B28B82"/>
@@ -38152,7 +39393,7 @@
       </w:pPr>
     </w:lvl>
   </w:abstractNum>
-  <w:abstractNum w:abstractNumId="4" w15:restartNumberingAfterBreak="0">
+  <w:abstractNum w:abstractNumId="5" w15:restartNumberingAfterBreak="0">
     <w:nsid w:val="1AAF6E53"/>
     <w:multiLevelType w:val="hybridMultilevel"/>
     <w:tmpl w:val="4B08F99A"/>
@@ -38265,7 +39506,7 @@
       </w:rPr>
     </w:lvl>
   </w:abstractNum>
-  <w:abstractNum w:abstractNumId="5" w15:restartNumberingAfterBreak="0">
+  <w:abstractNum w:abstractNumId="6" w15:restartNumberingAfterBreak="0">
     <w:nsid w:val="1F1E6701"/>
     <w:multiLevelType w:val="hybridMultilevel"/>
     <w:tmpl w:val="546C0F68"/>
@@ -38351,7 +39592,7 @@
       </w:pPr>
     </w:lvl>
   </w:abstractNum>
-  <w:abstractNum w:abstractNumId="6" w15:restartNumberingAfterBreak="0">
+  <w:abstractNum w:abstractNumId="7" w15:restartNumberingAfterBreak="0">
     <w:nsid w:val="20911758"/>
     <w:multiLevelType w:val="hybridMultilevel"/>
     <w:tmpl w:val="9C4EDE1C"/>
@@ -38464,7 +39705,7 @@
       </w:rPr>
     </w:lvl>
   </w:abstractNum>
-  <w:abstractNum w:abstractNumId="7" w15:restartNumberingAfterBreak="0">
+  <w:abstractNum w:abstractNumId="8" w15:restartNumberingAfterBreak="0">
     <w:nsid w:val="20B03D92"/>
     <w:multiLevelType w:val="hybridMultilevel"/>
     <w:tmpl w:val="754410A0"/>
@@ -38577,7 +39818,7 @@
       </w:rPr>
     </w:lvl>
   </w:abstractNum>
-  <w:abstractNum w:abstractNumId="8" w15:restartNumberingAfterBreak="0">
+  <w:abstractNum w:abstractNumId="9" w15:restartNumberingAfterBreak="0">
     <w:nsid w:val="22E13EDB"/>
     <w:multiLevelType w:val="hybridMultilevel"/>
     <w:tmpl w:val="4360345C"/>
@@ -38690,7 +39931,7 @@
       </w:rPr>
     </w:lvl>
   </w:abstractNum>
-  <w:abstractNum w:abstractNumId="9" w15:restartNumberingAfterBreak="0">
+  <w:abstractNum w:abstractNumId="10" w15:restartNumberingAfterBreak="0">
     <w:nsid w:val="233266DA"/>
     <w:multiLevelType w:val="hybridMultilevel"/>
     <w:tmpl w:val="0928AD10"/>
@@ -38803,7 +40044,7 @@
       </w:rPr>
     </w:lvl>
   </w:abstractNum>
-  <w:abstractNum w:abstractNumId="10" w15:restartNumberingAfterBreak="0">
+  <w:abstractNum w:abstractNumId="11" w15:restartNumberingAfterBreak="0">
     <w:nsid w:val="23F53846"/>
     <w:multiLevelType w:val="hybridMultilevel"/>
     <w:tmpl w:val="0CE629BA"/>
@@ -38916,7 +40157,7 @@
       </w:rPr>
     </w:lvl>
   </w:abstractNum>
-  <w:abstractNum w:abstractNumId="11" w15:restartNumberingAfterBreak="0">
+  <w:abstractNum w:abstractNumId="12" w15:restartNumberingAfterBreak="0">
     <w:nsid w:val="25B718D7"/>
     <w:multiLevelType w:val="hybridMultilevel"/>
     <w:tmpl w:val="6EBE0830"/>
@@ -39029,7 +40270,7 @@
       </w:rPr>
     </w:lvl>
   </w:abstractNum>
-  <w:abstractNum w:abstractNumId="12" w15:restartNumberingAfterBreak="0">
+  <w:abstractNum w:abstractNumId="13" w15:restartNumberingAfterBreak="0">
     <w:nsid w:val="26D03B20"/>
     <w:multiLevelType w:val="hybridMultilevel"/>
     <w:tmpl w:val="E0DACD3E"/>
@@ -39118,7 +40359,7 @@
       </w:pPr>
     </w:lvl>
   </w:abstractNum>
-  <w:abstractNum w:abstractNumId="13" w15:restartNumberingAfterBreak="0">
+  <w:abstractNum w:abstractNumId="14" w15:restartNumberingAfterBreak="0">
     <w:nsid w:val="277B54E2"/>
     <w:multiLevelType w:val="hybridMultilevel"/>
     <w:tmpl w:val="928ED7CA"/>
@@ -39210,7 +40451,7 @@
       </w:pPr>
     </w:lvl>
   </w:abstractNum>
-  <w:abstractNum w:abstractNumId="14" w15:restartNumberingAfterBreak="0">
+  <w:abstractNum w:abstractNumId="15" w15:restartNumberingAfterBreak="0">
     <w:nsid w:val="27910D1F"/>
     <w:multiLevelType w:val="hybridMultilevel"/>
     <w:tmpl w:val="29F88AFA"/>
@@ -39323,7 +40564,7 @@
       </w:rPr>
     </w:lvl>
   </w:abstractNum>
-  <w:abstractNum w:abstractNumId="15" w15:restartNumberingAfterBreak="0">
+  <w:abstractNum w:abstractNumId="16" w15:restartNumberingAfterBreak="0">
     <w:nsid w:val="28D51F7E"/>
     <w:multiLevelType w:val="hybridMultilevel"/>
     <w:tmpl w:val="0330AF16"/>
@@ -39412,7 +40653,7 @@
       </w:pPr>
     </w:lvl>
   </w:abstractNum>
-  <w:abstractNum w:abstractNumId="16" w15:restartNumberingAfterBreak="0">
+  <w:abstractNum w:abstractNumId="17" w15:restartNumberingAfterBreak="0">
     <w:nsid w:val="293A47AC"/>
     <w:multiLevelType w:val="hybridMultilevel"/>
     <w:tmpl w:val="A16407DE"/>
@@ -39501,7 +40742,7 @@
       </w:pPr>
     </w:lvl>
   </w:abstractNum>
-  <w:abstractNum w:abstractNumId="17" w15:restartNumberingAfterBreak="0">
+  <w:abstractNum w:abstractNumId="18" w15:restartNumberingAfterBreak="0">
     <w:nsid w:val="2DAF46AF"/>
     <w:multiLevelType w:val="hybridMultilevel"/>
     <w:tmpl w:val="E482121A"/>
@@ -39614,7 +40855,7 @@
       </w:rPr>
     </w:lvl>
   </w:abstractNum>
-  <w:abstractNum w:abstractNumId="18" w15:restartNumberingAfterBreak="0">
+  <w:abstractNum w:abstractNumId="19" w15:restartNumberingAfterBreak="0">
     <w:nsid w:val="393B50E0"/>
     <w:multiLevelType w:val="hybridMultilevel"/>
     <w:tmpl w:val="FF0E629A"/>
@@ -39727,7 +40968,7 @@
       </w:rPr>
     </w:lvl>
   </w:abstractNum>
-  <w:abstractNum w:abstractNumId="19" w15:restartNumberingAfterBreak="0">
+  <w:abstractNum w:abstractNumId="20" w15:restartNumberingAfterBreak="0">
     <w:nsid w:val="3D397DB6"/>
     <w:multiLevelType w:val="hybridMultilevel"/>
     <w:tmpl w:val="1082A636"/>
@@ -39813,7 +41054,7 @@
       </w:pPr>
     </w:lvl>
   </w:abstractNum>
-  <w:abstractNum w:abstractNumId="20" w15:restartNumberingAfterBreak="0">
+  <w:abstractNum w:abstractNumId="21" w15:restartNumberingAfterBreak="0">
     <w:nsid w:val="3F096AE4"/>
     <w:multiLevelType w:val="hybridMultilevel"/>
     <w:tmpl w:val="EBC80DBC"/>
@@ -39902,7 +41143,7 @@
       </w:pPr>
     </w:lvl>
   </w:abstractNum>
-  <w:abstractNum w:abstractNumId="21" w15:restartNumberingAfterBreak="0">
+  <w:abstractNum w:abstractNumId="22" w15:restartNumberingAfterBreak="0">
     <w:nsid w:val="41064325"/>
     <w:multiLevelType w:val="hybridMultilevel"/>
     <w:tmpl w:val="382EC5B2"/>
@@ -40015,7 +41256,7 @@
       </w:rPr>
     </w:lvl>
   </w:abstractNum>
-  <w:abstractNum w:abstractNumId="22" w15:restartNumberingAfterBreak="0">
+  <w:abstractNum w:abstractNumId="23" w15:restartNumberingAfterBreak="0">
     <w:nsid w:val="43002251"/>
     <w:multiLevelType w:val="hybridMultilevel"/>
     <w:tmpl w:val="27C62438"/>
@@ -40128,7 +41369,7 @@
       </w:rPr>
     </w:lvl>
   </w:abstractNum>
-  <w:abstractNum w:abstractNumId="23" w15:restartNumberingAfterBreak="0">
+  <w:abstractNum w:abstractNumId="24" w15:restartNumberingAfterBreak="0">
     <w:nsid w:val="45C554FC"/>
     <w:multiLevelType w:val="hybridMultilevel"/>
     <w:tmpl w:val="36F6D920"/>
@@ -40241,7 +41482,7 @@
       </w:rPr>
     </w:lvl>
   </w:abstractNum>
-  <w:abstractNum w:abstractNumId="24" w15:restartNumberingAfterBreak="0">
+  <w:abstractNum w:abstractNumId="25" w15:restartNumberingAfterBreak="0">
     <w:nsid w:val="4A6E2C0A"/>
     <w:multiLevelType w:val="hybridMultilevel"/>
     <w:tmpl w:val="88EC5BD6"/>
@@ -40354,7 +41595,7 @@
       </w:rPr>
     </w:lvl>
   </w:abstractNum>
-  <w:abstractNum w:abstractNumId="25" w15:restartNumberingAfterBreak="0">
+  <w:abstractNum w:abstractNumId="26" w15:restartNumberingAfterBreak="0">
     <w:nsid w:val="4A76619A"/>
     <w:multiLevelType w:val="hybridMultilevel"/>
     <w:tmpl w:val="473895EE"/>
@@ -40467,7 +41708,93 @@
       </w:rPr>
     </w:lvl>
   </w:abstractNum>
-  <w:abstractNum w:abstractNumId="26" w15:restartNumberingAfterBreak="0">
+  <w:abstractNum w:abstractNumId="27" w15:restartNumberingAfterBreak="0">
+    <w:nsid w:val="4D6C6DCA"/>
+    <w:multiLevelType w:val="hybridMultilevel"/>
+    <w:tmpl w:val="67046FDE"/>
+    <w:lvl w:ilvl="0" w:tplc="04190011">
+      <w:start w:val="1"/>
+      <w:numFmt w:val="decimal"/>
+      <w:lvlText w:val="%1)"/>
+      <w:lvlJc w:val="left"/>
+      <w:pPr>
+        <w:ind w:left="720" w:hanging="360"/>
+      </w:pPr>
+    </w:lvl>
+    <w:lvl w:ilvl="1" w:tplc="04190019">
+      <w:start w:val="1"/>
+      <w:numFmt w:val="lowerLetter"/>
+      <w:lvlText w:val="%2."/>
+      <w:lvlJc w:val="left"/>
+      <w:pPr>
+        <w:ind w:left="1440" w:hanging="360"/>
+      </w:pPr>
+    </w:lvl>
+    <w:lvl w:ilvl="2" w:tplc="0419001B" w:tentative="1">
+      <w:start w:val="1"/>
+      <w:numFmt w:val="lowerRoman"/>
+      <w:lvlText w:val="%3."/>
+      <w:lvlJc w:val="right"/>
+      <w:pPr>
+        <w:ind w:left="2160" w:hanging="180"/>
+      </w:pPr>
+    </w:lvl>
+    <w:lvl w:ilvl="3" w:tplc="0419000F" w:tentative="1">
+      <w:start w:val="1"/>
+      <w:numFmt w:val="decimal"/>
+      <w:lvlText w:val="%4."/>
+      <w:lvlJc w:val="left"/>
+      <w:pPr>
+        <w:ind w:left="2880" w:hanging="360"/>
+      </w:pPr>
+    </w:lvl>
+    <w:lvl w:ilvl="4" w:tplc="04190019" w:tentative="1">
+      <w:start w:val="1"/>
+      <w:numFmt w:val="lowerLetter"/>
+      <w:lvlText w:val="%5."/>
+      <w:lvlJc w:val="left"/>
+      <w:pPr>
+        <w:ind w:left="3600" w:hanging="360"/>
+      </w:pPr>
+    </w:lvl>
+    <w:lvl w:ilvl="5" w:tplc="0419001B" w:tentative="1">
+      <w:start w:val="1"/>
+      <w:numFmt w:val="lowerRoman"/>
+      <w:lvlText w:val="%6."/>
+      <w:lvlJc w:val="right"/>
+      <w:pPr>
+        <w:ind w:left="4320" w:hanging="180"/>
+      </w:pPr>
+    </w:lvl>
+    <w:lvl w:ilvl="6" w:tplc="0419000F" w:tentative="1">
+      <w:start w:val="1"/>
+      <w:numFmt w:val="decimal"/>
+      <w:lvlText w:val="%7."/>
+      <w:lvlJc w:val="left"/>
+      <w:pPr>
+        <w:ind w:left="5040" w:hanging="360"/>
+      </w:pPr>
+    </w:lvl>
+    <w:lvl w:ilvl="7" w:tplc="04190019" w:tentative="1">
+      <w:start w:val="1"/>
+      <w:numFmt w:val="lowerLetter"/>
+      <w:lvlText w:val="%8."/>
+      <w:lvlJc w:val="left"/>
+      <w:pPr>
+        <w:ind w:left="5760" w:hanging="360"/>
+      </w:pPr>
+    </w:lvl>
+    <w:lvl w:ilvl="8" w:tplc="0419001B" w:tentative="1">
+      <w:start w:val="1"/>
+      <w:numFmt w:val="lowerRoman"/>
+      <w:lvlText w:val="%9."/>
+      <w:lvlJc w:val="right"/>
+      <w:pPr>
+        <w:ind w:left="6480" w:hanging="180"/>
+      </w:pPr>
+    </w:lvl>
+  </w:abstractNum>
+  <w:abstractNum w:abstractNumId="28" w15:restartNumberingAfterBreak="0">
     <w:nsid w:val="4EDB7975"/>
     <w:multiLevelType w:val="hybridMultilevel"/>
     <w:tmpl w:val="AE64CF8E"/>
@@ -40580,7 +41907,7 @@
       </w:rPr>
     </w:lvl>
   </w:abstractNum>
-  <w:abstractNum w:abstractNumId="27" w15:restartNumberingAfterBreak="0">
+  <w:abstractNum w:abstractNumId="29" w15:restartNumberingAfterBreak="0">
     <w:nsid w:val="4FFB1657"/>
     <w:multiLevelType w:val="hybridMultilevel"/>
     <w:tmpl w:val="9B848202"/>
@@ -40693,7 +42020,7 @@
       </w:rPr>
     </w:lvl>
   </w:abstractNum>
-  <w:abstractNum w:abstractNumId="28" w15:restartNumberingAfterBreak="0">
+  <w:abstractNum w:abstractNumId="30" w15:restartNumberingAfterBreak="0">
     <w:nsid w:val="519B6F07"/>
     <w:multiLevelType w:val="hybridMultilevel"/>
     <w:tmpl w:val="48E04468"/>
@@ -40782,7 +42109,7 @@
       </w:pPr>
     </w:lvl>
   </w:abstractNum>
-  <w:abstractNum w:abstractNumId="29" w15:restartNumberingAfterBreak="0">
+  <w:abstractNum w:abstractNumId="31" w15:restartNumberingAfterBreak="0">
     <w:nsid w:val="548A7B6A"/>
     <w:multiLevelType w:val="hybridMultilevel"/>
     <w:tmpl w:val="D77C4EE8"/>
@@ -40895,7 +42222,7 @@
       </w:rPr>
     </w:lvl>
   </w:abstractNum>
-  <w:abstractNum w:abstractNumId="30" w15:restartNumberingAfterBreak="0">
+  <w:abstractNum w:abstractNumId="32" w15:restartNumberingAfterBreak="0">
     <w:nsid w:val="57D42A3A"/>
     <w:multiLevelType w:val="hybridMultilevel"/>
     <w:tmpl w:val="1B48EF7E"/>
@@ -40984,7 +42311,7 @@
       </w:pPr>
     </w:lvl>
   </w:abstractNum>
-  <w:abstractNum w:abstractNumId="31" w15:restartNumberingAfterBreak="0">
+  <w:abstractNum w:abstractNumId="33" w15:restartNumberingAfterBreak="0">
     <w:nsid w:val="5B7B452F"/>
     <w:multiLevelType w:val="hybridMultilevel"/>
     <w:tmpl w:val="BBFC4CA4"/>
@@ -41070,7 +42397,93 @@
       </w:pPr>
     </w:lvl>
   </w:abstractNum>
-  <w:abstractNum w:abstractNumId="32" w15:restartNumberingAfterBreak="0">
+  <w:abstractNum w:abstractNumId="34" w15:restartNumberingAfterBreak="0">
+    <w:nsid w:val="5C13069B"/>
+    <w:multiLevelType w:val="hybridMultilevel"/>
+    <w:tmpl w:val="57BE8A26"/>
+    <w:lvl w:ilvl="0" w:tplc="0419000F">
+      <w:start w:val="1"/>
+      <w:numFmt w:val="decimal"/>
+      <w:lvlText w:val="%1."/>
+      <w:lvlJc w:val="left"/>
+      <w:pPr>
+        <w:ind w:left="720" w:hanging="360"/>
+      </w:pPr>
+    </w:lvl>
+    <w:lvl w:ilvl="1" w:tplc="FFFFFFFF">
+      <w:start w:val="1"/>
+      <w:numFmt w:val="lowerLetter"/>
+      <w:lvlText w:val="%2."/>
+      <w:lvlJc w:val="left"/>
+      <w:pPr>
+        <w:ind w:left="1440" w:hanging="360"/>
+      </w:pPr>
+    </w:lvl>
+    <w:lvl w:ilvl="2" w:tplc="FFFFFFFF" w:tentative="1">
+      <w:start w:val="1"/>
+      <w:numFmt w:val="lowerRoman"/>
+      <w:lvlText w:val="%3."/>
+      <w:lvlJc w:val="right"/>
+      <w:pPr>
+        <w:ind w:left="2160" w:hanging="180"/>
+      </w:pPr>
+    </w:lvl>
+    <w:lvl w:ilvl="3" w:tplc="FFFFFFFF" w:tentative="1">
+      <w:start w:val="1"/>
+      <w:numFmt w:val="decimal"/>
+      <w:lvlText w:val="%4."/>
+      <w:lvlJc w:val="left"/>
+      <w:pPr>
+        <w:ind w:left="2880" w:hanging="360"/>
+      </w:pPr>
+    </w:lvl>
+    <w:lvl w:ilvl="4" w:tplc="FFFFFFFF" w:tentative="1">
+      <w:start w:val="1"/>
+      <w:numFmt w:val="lowerLetter"/>
+      <w:lvlText w:val="%5."/>
+      <w:lvlJc w:val="left"/>
+      <w:pPr>
+        <w:ind w:left="3600" w:hanging="360"/>
+      </w:pPr>
+    </w:lvl>
+    <w:lvl w:ilvl="5" w:tplc="FFFFFFFF" w:tentative="1">
+      <w:start w:val="1"/>
+      <w:numFmt w:val="lowerRoman"/>
+      <w:lvlText w:val="%6."/>
+      <w:lvlJc w:val="right"/>
+      <w:pPr>
+        <w:ind w:left="4320" w:hanging="180"/>
+      </w:pPr>
+    </w:lvl>
+    <w:lvl w:ilvl="6" w:tplc="FFFFFFFF" w:tentative="1">
+      <w:start w:val="1"/>
+      <w:numFmt w:val="decimal"/>
+      <w:lvlText w:val="%7."/>
+      <w:lvlJc w:val="left"/>
+      <w:pPr>
+        <w:ind w:left="5040" w:hanging="360"/>
+      </w:pPr>
+    </w:lvl>
+    <w:lvl w:ilvl="7" w:tplc="FFFFFFFF" w:tentative="1">
+      <w:start w:val="1"/>
+      <w:numFmt w:val="lowerLetter"/>
+      <w:lvlText w:val="%8."/>
+      <w:lvlJc w:val="left"/>
+      <w:pPr>
+        <w:ind w:left="5760" w:hanging="360"/>
+      </w:pPr>
+    </w:lvl>
+    <w:lvl w:ilvl="8" w:tplc="FFFFFFFF" w:tentative="1">
+      <w:start w:val="1"/>
+      <w:numFmt w:val="lowerRoman"/>
+      <w:lvlText w:val="%9."/>
+      <w:lvlJc w:val="right"/>
+      <w:pPr>
+        <w:ind w:left="6480" w:hanging="180"/>
+      </w:pPr>
+    </w:lvl>
+  </w:abstractNum>
+  <w:abstractNum w:abstractNumId="35" w15:restartNumberingAfterBreak="0">
     <w:nsid w:val="611119B9"/>
     <w:multiLevelType w:val="hybridMultilevel"/>
     <w:tmpl w:val="FA067BAE"/>
@@ -41183,7 +42596,7 @@
       </w:rPr>
     </w:lvl>
   </w:abstractNum>
-  <w:abstractNum w:abstractNumId="33" w15:restartNumberingAfterBreak="0">
+  <w:abstractNum w:abstractNumId="36" w15:restartNumberingAfterBreak="0">
     <w:nsid w:val="64A56D31"/>
     <w:multiLevelType w:val="hybridMultilevel"/>
     <w:tmpl w:val="97A8ADEC"/>
@@ -41296,7 +42709,93 @@
       </w:rPr>
     </w:lvl>
   </w:abstractNum>
-  <w:abstractNum w:abstractNumId="34" w15:restartNumberingAfterBreak="0">
+  <w:abstractNum w:abstractNumId="37" w15:restartNumberingAfterBreak="0">
+    <w:nsid w:val="6D325D31"/>
+    <w:multiLevelType w:val="hybridMultilevel"/>
+    <w:tmpl w:val="C094A42A"/>
+    <w:lvl w:ilvl="0" w:tplc="04190011">
+      <w:start w:val="1"/>
+      <w:numFmt w:val="decimal"/>
+      <w:lvlText w:val="%1)"/>
+      <w:lvlJc w:val="left"/>
+      <w:pPr>
+        <w:ind w:left="720" w:hanging="360"/>
+      </w:pPr>
+    </w:lvl>
+    <w:lvl w:ilvl="1" w:tplc="04190019" w:tentative="1">
+      <w:start w:val="1"/>
+      <w:numFmt w:val="lowerLetter"/>
+      <w:lvlText w:val="%2."/>
+      <w:lvlJc w:val="left"/>
+      <w:pPr>
+        <w:ind w:left="1440" w:hanging="360"/>
+      </w:pPr>
+    </w:lvl>
+    <w:lvl w:ilvl="2" w:tplc="0419001B" w:tentative="1">
+      <w:start w:val="1"/>
+      <w:numFmt w:val="lowerRoman"/>
+      <w:lvlText w:val="%3."/>
+      <w:lvlJc w:val="right"/>
+      <w:pPr>
+        <w:ind w:left="2160" w:hanging="180"/>
+      </w:pPr>
+    </w:lvl>
+    <w:lvl w:ilvl="3" w:tplc="0419000F" w:tentative="1">
+      <w:start w:val="1"/>
+      <w:numFmt w:val="decimal"/>
+      <w:lvlText w:val="%4."/>
+      <w:lvlJc w:val="left"/>
+      <w:pPr>
+        <w:ind w:left="2880" w:hanging="360"/>
+      </w:pPr>
+    </w:lvl>
+    <w:lvl w:ilvl="4" w:tplc="04190019" w:tentative="1">
+      <w:start w:val="1"/>
+      <w:numFmt w:val="lowerLetter"/>
+      <w:lvlText w:val="%5."/>
+      <w:lvlJc w:val="left"/>
+      <w:pPr>
+        <w:ind w:left="3600" w:hanging="360"/>
+      </w:pPr>
+    </w:lvl>
+    <w:lvl w:ilvl="5" w:tplc="0419001B" w:tentative="1">
+      <w:start w:val="1"/>
+      <w:numFmt w:val="lowerRoman"/>
+      <w:lvlText w:val="%6."/>
+      <w:lvlJc w:val="right"/>
+      <w:pPr>
+        <w:ind w:left="4320" w:hanging="180"/>
+      </w:pPr>
+    </w:lvl>
+    <w:lvl w:ilvl="6" w:tplc="0419000F" w:tentative="1">
+      <w:start w:val="1"/>
+      <w:numFmt w:val="decimal"/>
+      <w:lvlText w:val="%7."/>
+      <w:lvlJc w:val="left"/>
+      <w:pPr>
+        <w:ind w:left="5040" w:hanging="360"/>
+      </w:pPr>
+    </w:lvl>
+    <w:lvl w:ilvl="7" w:tplc="04190019" w:tentative="1">
+      <w:start w:val="1"/>
+      <w:numFmt w:val="lowerLetter"/>
+      <w:lvlText w:val="%8."/>
+      <w:lvlJc w:val="left"/>
+      <w:pPr>
+        <w:ind w:left="5760" w:hanging="360"/>
+      </w:pPr>
+    </w:lvl>
+    <w:lvl w:ilvl="8" w:tplc="0419001B" w:tentative="1">
+      <w:start w:val="1"/>
+      <w:numFmt w:val="lowerRoman"/>
+      <w:lvlText w:val="%9."/>
+      <w:lvlJc w:val="right"/>
+      <w:pPr>
+        <w:ind w:left="6480" w:hanging="180"/>
+      </w:pPr>
+    </w:lvl>
+  </w:abstractNum>
+  <w:abstractNum w:abstractNumId="38" w15:restartNumberingAfterBreak="0">
     <w:nsid w:val="704E23CE"/>
     <w:multiLevelType w:val="hybridMultilevel"/>
     <w:tmpl w:val="B84A7506"/>
@@ -41382,7 +42881,7 @@
       </w:pPr>
     </w:lvl>
   </w:abstractNum>
-  <w:abstractNum w:abstractNumId="35" w15:restartNumberingAfterBreak="0">
+  <w:abstractNum w:abstractNumId="39" w15:restartNumberingAfterBreak="0">
     <w:nsid w:val="775006D6"/>
     <w:multiLevelType w:val="hybridMultilevel"/>
     <w:tmpl w:val="BD62CAD2"/>
@@ -41495,7 +42994,93 @@
       </w:rPr>
     </w:lvl>
   </w:abstractNum>
-  <w:abstractNum w:abstractNumId="36" w15:restartNumberingAfterBreak="0">
+  <w:abstractNum w:abstractNumId="40" w15:restartNumberingAfterBreak="0">
+    <w:nsid w:val="785C3FE2"/>
+    <w:multiLevelType w:val="hybridMultilevel"/>
+    <w:tmpl w:val="03DC517A"/>
+    <w:lvl w:ilvl="0" w:tplc="0419000F">
+      <w:start w:val="1"/>
+      <w:numFmt w:val="decimal"/>
+      <w:lvlText w:val="%1."/>
+      <w:lvlJc w:val="left"/>
+      <w:pPr>
+        <w:ind w:left="720" w:hanging="360"/>
+      </w:pPr>
+    </w:lvl>
+    <w:lvl w:ilvl="1" w:tplc="04190019">
+      <w:start w:val="1"/>
+      <w:numFmt w:val="lowerLetter"/>
+      <w:lvlText w:val="%2."/>
+      <w:lvlJc w:val="left"/>
+      <w:pPr>
+        <w:ind w:left="1440" w:hanging="360"/>
+      </w:pPr>
+    </w:lvl>
+    <w:lvl w:ilvl="2" w:tplc="0419001B" w:tentative="1">
+      <w:start w:val="1"/>
+      <w:numFmt w:val="lowerRoman"/>
+      <w:lvlText w:val="%3."/>
+      <w:lvlJc w:val="right"/>
+      <w:pPr>
+        <w:ind w:left="2160" w:hanging="180"/>
+      </w:pPr>
+    </w:lvl>
+    <w:lvl w:ilvl="3" w:tplc="0419000F" w:tentative="1">
+      <w:start w:val="1"/>
+      <w:numFmt w:val="decimal"/>
+      <w:lvlText w:val="%4."/>
+      <w:lvlJc w:val="left"/>
+      <w:pPr>
+        <w:ind w:left="2880" w:hanging="360"/>
+      </w:pPr>
+    </w:lvl>
+    <w:lvl w:ilvl="4" w:tplc="04190019" w:tentative="1">
+      <w:start w:val="1"/>
+      <w:numFmt w:val="lowerLetter"/>
+      <w:lvlText w:val="%5."/>
+      <w:lvlJc w:val="left"/>
+      <w:pPr>
+        <w:ind w:left="3600" w:hanging="360"/>
+      </w:pPr>
+    </w:lvl>
+    <w:lvl w:ilvl="5" w:tplc="0419001B" w:tentative="1">
+      <w:start w:val="1"/>
+      <w:numFmt w:val="lowerRoman"/>
+      <w:lvlText w:val="%6."/>
+      <w:lvlJc w:val="right"/>
+      <w:pPr>
+        <w:ind w:left="4320" w:hanging="180"/>
+      </w:pPr>
+    </w:lvl>
+    <w:lvl w:ilvl="6" w:tplc="0419000F" w:tentative="1">
+      <w:start w:val="1"/>
+      <w:numFmt w:val="decimal"/>
+      <w:lvlText w:val="%7."/>
+      <w:lvlJc w:val="left"/>
+      <w:pPr>
+        <w:ind w:left="5040" w:hanging="360"/>
+      </w:pPr>
+    </w:lvl>
+    <w:lvl w:ilvl="7" w:tplc="04190019" w:tentative="1">
+      <w:start w:val="1"/>
+      <w:numFmt w:val="lowerLetter"/>
+      <w:lvlText w:val="%8."/>
+      <w:lvlJc w:val="left"/>
+      <w:pPr>
+        <w:ind w:left="5760" w:hanging="360"/>
+      </w:pPr>
+    </w:lvl>
+    <w:lvl w:ilvl="8" w:tplc="0419001B" w:tentative="1">
+      <w:start w:val="1"/>
+      <w:numFmt w:val="lowerRoman"/>
+      <w:lvlText w:val="%9."/>
+      <w:lvlJc w:val="right"/>
+      <w:pPr>
+        <w:ind w:left="6480" w:hanging="180"/>
+      </w:pPr>
+    </w:lvl>
+  </w:abstractNum>
+  <w:abstractNum w:abstractNumId="41" w15:restartNumberingAfterBreak="0">
     <w:nsid w:val="7ADC1888"/>
     <w:multiLevelType w:val="hybridMultilevel"/>
     <w:tmpl w:val="D9D8BD80"/>
@@ -41581,7 +43166,7 @@
       </w:pPr>
     </w:lvl>
   </w:abstractNum>
-  <w:abstractNum w:abstractNumId="37" w15:restartNumberingAfterBreak="0">
+  <w:abstractNum w:abstractNumId="42" w15:restartNumberingAfterBreak="0">
     <w:nsid w:val="7D0508BC"/>
     <w:multiLevelType w:val="hybridMultilevel"/>
     <w:tmpl w:val="D77C2A62"/>
@@ -41671,118 +43256,133 @@
     </w:lvl>
   </w:abstractNum>
   <w:num w:numId="1" w16cid:durableId="66463981">
+    <w:abstractNumId w:val="26"/>
+  </w:num>
+  <w:num w:numId="2" w16cid:durableId="333387662">
+    <w:abstractNumId w:val="31"/>
+  </w:num>
+  <w:num w:numId="3" w16cid:durableId="929660742">
+    <w:abstractNumId w:val="14"/>
+  </w:num>
+  <w:num w:numId="4" w16cid:durableId="702707696">
+    <w:abstractNumId w:val="32"/>
+  </w:num>
+  <w:num w:numId="5" w16cid:durableId="1806309656">
+    <w:abstractNumId w:val="35"/>
+  </w:num>
+  <w:num w:numId="6" w16cid:durableId="1954550118">
+    <w:abstractNumId w:val="10"/>
+  </w:num>
+  <w:num w:numId="7" w16cid:durableId="1029794257">
+    <w:abstractNumId w:val="28"/>
+  </w:num>
+  <w:num w:numId="8" w16cid:durableId="966199150">
     <w:abstractNumId w:val="25"/>
   </w:num>
-  <w:num w:numId="2" w16cid:durableId="333387662">
+  <w:num w:numId="9" w16cid:durableId="261958590">
+    <w:abstractNumId w:val="22"/>
+  </w:num>
+  <w:num w:numId="10" w16cid:durableId="2134060665">
+    <w:abstractNumId w:val="9"/>
+  </w:num>
+  <w:num w:numId="11" w16cid:durableId="1614753081">
+    <w:abstractNumId w:val="8"/>
+  </w:num>
+  <w:num w:numId="12" w16cid:durableId="791510547">
+    <w:abstractNumId w:val="39"/>
+  </w:num>
+  <w:num w:numId="13" w16cid:durableId="1800537684">
+    <w:abstractNumId w:val="41"/>
+  </w:num>
+  <w:num w:numId="14" w16cid:durableId="839780546">
+    <w:abstractNumId w:val="30"/>
+  </w:num>
+  <w:num w:numId="15" w16cid:durableId="1736050410">
+    <w:abstractNumId w:val="13"/>
+  </w:num>
+  <w:num w:numId="16" w16cid:durableId="634916384">
+    <w:abstractNumId w:val="4"/>
+  </w:num>
+  <w:num w:numId="17" w16cid:durableId="1533305040">
+    <w:abstractNumId w:val="24"/>
+  </w:num>
+  <w:num w:numId="18" w16cid:durableId="705835833">
     <w:abstractNumId w:val="29"/>
   </w:num>
-  <w:num w:numId="3" w16cid:durableId="929660742">
-    <w:abstractNumId w:val="13"/>
-  </w:num>
-  <w:num w:numId="4" w16cid:durableId="702707696">
-    <w:abstractNumId w:val="30"/>
-  </w:num>
-  <w:num w:numId="5" w16cid:durableId="1806309656">
-    <w:abstractNumId w:val="32"/>
-  </w:num>
-  <w:num w:numId="6" w16cid:durableId="1954550118">
-    <w:abstractNumId w:val="9"/>
-  </w:num>
-  <w:num w:numId="7" w16cid:durableId="1029794257">
-    <w:abstractNumId w:val="26"/>
-  </w:num>
-  <w:num w:numId="8" w16cid:durableId="966199150">
-    <w:abstractNumId w:val="24"/>
-  </w:num>
-  <w:num w:numId="9" w16cid:durableId="261958590">
-    <w:abstractNumId w:val="21"/>
-  </w:num>
-  <w:num w:numId="10" w16cid:durableId="2134060665">
-    <w:abstractNumId w:val="8"/>
-  </w:num>
-  <w:num w:numId="11" w16cid:durableId="1614753081">
-    <w:abstractNumId w:val="7"/>
-  </w:num>
-  <w:num w:numId="12" w16cid:durableId="791510547">
-    <w:abstractNumId w:val="35"/>
-  </w:num>
-  <w:num w:numId="13" w16cid:durableId="1800537684">
-    <w:abstractNumId w:val="36"/>
-  </w:num>
-  <w:num w:numId="14" w16cid:durableId="839780546">
-    <w:abstractNumId w:val="28"/>
-  </w:num>
-  <w:num w:numId="15" w16cid:durableId="1736050410">
-    <w:abstractNumId w:val="12"/>
-  </w:num>
-  <w:num w:numId="16" w16cid:durableId="634916384">
-    <w:abstractNumId w:val="3"/>
-  </w:num>
-  <w:num w:numId="17" w16cid:durableId="1533305040">
-    <w:abstractNumId w:val="23"/>
-  </w:num>
-  <w:num w:numId="18" w16cid:durableId="705835833">
-    <w:abstractNumId w:val="27"/>
-  </w:num>
   <w:num w:numId="19" w16cid:durableId="1500929343">
-    <w:abstractNumId w:val="18"/>
+    <w:abstractNumId w:val="19"/>
   </w:num>
   <w:num w:numId="20" w16cid:durableId="966007840">
     <w:abstractNumId w:val="1"/>
   </w:num>
   <w:num w:numId="21" w16cid:durableId="1525945190">
-    <w:abstractNumId w:val="31"/>
+    <w:abstractNumId w:val="33"/>
   </w:num>
   <w:num w:numId="22" w16cid:durableId="1113744885">
+    <w:abstractNumId w:val="12"/>
+  </w:num>
+  <w:num w:numId="23" w16cid:durableId="1780946231">
+    <w:abstractNumId w:val="7"/>
+  </w:num>
+  <w:num w:numId="24" w16cid:durableId="206070057">
+    <w:abstractNumId w:val="18"/>
+  </w:num>
+  <w:num w:numId="25" w16cid:durableId="931549693">
+    <w:abstractNumId w:val="15"/>
+  </w:num>
+  <w:num w:numId="26" w16cid:durableId="468746085">
+    <w:abstractNumId w:val="3"/>
+  </w:num>
+  <w:num w:numId="27" w16cid:durableId="392698478">
     <w:abstractNumId w:val="11"/>
   </w:num>
-  <w:num w:numId="23" w16cid:durableId="1780946231">
-    <w:abstractNumId w:val="6"/>
-  </w:num>
-  <w:num w:numId="24" w16cid:durableId="206070057">
-    <w:abstractNumId w:val="17"/>
-  </w:num>
-  <w:num w:numId="25" w16cid:durableId="931549693">
-    <w:abstractNumId w:val="14"/>
-  </w:num>
-  <w:num w:numId="26" w16cid:durableId="468746085">
-    <w:abstractNumId w:val="2"/>
-  </w:num>
-  <w:num w:numId="27" w16cid:durableId="392698478">
-    <w:abstractNumId w:val="10"/>
-  </w:num>
   <w:num w:numId="28" w16cid:durableId="1851069438">
-    <w:abstractNumId w:val="4"/>
+    <w:abstractNumId w:val="5"/>
   </w:num>
   <w:num w:numId="29" w16cid:durableId="1537305239">
-    <w:abstractNumId w:val="34"/>
+    <w:abstractNumId w:val="38"/>
   </w:num>
   <w:num w:numId="30" w16cid:durableId="1572890099">
-    <w:abstractNumId w:val="33"/>
+    <w:abstractNumId w:val="36"/>
   </w:num>
   <w:num w:numId="31" w16cid:durableId="1954287859">
     <w:abstractNumId w:val="0"/>
   </w:num>
   <w:num w:numId="32" w16cid:durableId="1518885585">
-    <w:abstractNumId w:val="19"/>
+    <w:abstractNumId w:val="20"/>
   </w:num>
   <w:num w:numId="33" w16cid:durableId="412778038">
+    <w:abstractNumId w:val="17"/>
+  </w:num>
+  <w:num w:numId="34" w16cid:durableId="1600940986">
     <w:abstractNumId w:val="16"/>
   </w:num>
-  <w:num w:numId="34" w16cid:durableId="1600940986">
-    <w:abstractNumId w:val="15"/>
-  </w:num>
   <w:num w:numId="35" w16cid:durableId="80761590">
-    <w:abstractNumId w:val="20"/>
+    <w:abstractNumId w:val="21"/>
   </w:num>
   <w:num w:numId="36" w16cid:durableId="1214002469">
-    <w:abstractNumId w:val="22"/>
+    <w:abstractNumId w:val="23"/>
   </w:num>
   <w:num w:numId="37" w16cid:durableId="1519810837">
+    <w:abstractNumId w:val="42"/>
+  </w:num>
+  <w:num w:numId="38" w16cid:durableId="1733427310">
+    <w:abstractNumId w:val="6"/>
+  </w:num>
+  <w:num w:numId="39" w16cid:durableId="1378166081">
     <w:abstractNumId w:val="37"/>
   </w:num>
-  <w:num w:numId="38" w16cid:durableId="1733427310">
-    <w:abstractNumId w:val="5"/>
+  <w:num w:numId="40" w16cid:durableId="734007617">
+    <w:abstractNumId w:val="2"/>
+  </w:num>
+  <w:num w:numId="41" w16cid:durableId="138503145">
+    <w:abstractNumId w:val="34"/>
+  </w:num>
+  <w:num w:numId="42" w16cid:durableId="1018972480">
+    <w:abstractNumId w:val="27"/>
+  </w:num>
+  <w:num w:numId="43" w16cid:durableId="1321737764">
+    <w:abstractNumId w:val="40"/>
   </w:num>
   <w:numIdMacAtCleanup w:val="21"/>
 </w:numbering>
@@ -42394,7 +43994,6 @@
   <w:style w:type="character" w:default="1" w:styleId="DefaultParagraphFont">
     <w:name w:val="Default Paragraph Font"/>
     <w:uiPriority w:val="1"/>
-    <w:semiHidden/>
     <w:unhideWhenUsed/>
   </w:style>
   <w:style w:type="table" w:default="1" w:styleId="TableNormal">

</xml_diff>

<commit_message>
added columns to filtered_data
</commit_message>
<xml_diff>
--- a/Ivan Ireev's Bachelor's Thesis.docx
+++ b/Ivan Ireev's Bachelor's Thesis.docx
@@ -9236,8 +9236,6 @@
       <w:r>
         <w:rPr>
           <w:rFonts w:cs="Times New Roman"/>
-          <w:b/>
-          <w:bCs/>
           <w:i/>
           <w:iCs/>
           <w:szCs w:val="24"/>
@@ -9292,8 +9290,6 @@
       <w:r>
         <w:rPr>
           <w:rFonts w:cs="Times New Roman"/>
-          <w:b/>
-          <w:bCs/>
           <w:i/>
           <w:iCs/>
           <w:szCs w:val="24"/>
@@ -9394,8 +9390,6 @@
       <w:r>
         <w:rPr>
           <w:rFonts w:cs="Times New Roman"/>
-          <w:b/>
-          <w:bCs/>
           <w:i/>
           <w:iCs/>
           <w:szCs w:val="24"/>
@@ -9474,8 +9468,6 @@
       <w:r>
         <w:rPr>
           <w:rFonts w:cs="Times New Roman"/>
-          <w:b/>
-          <w:bCs/>
           <w:i/>
           <w:iCs/>
           <w:szCs w:val="24"/>
@@ -9544,8 +9536,6 @@
       <w:r>
         <w:rPr>
           <w:rFonts w:cs="Times New Roman"/>
-          <w:b/>
-          <w:bCs/>
           <w:i/>
           <w:iCs/>
           <w:szCs w:val="24"/>
@@ -10052,7 +10042,6 @@
     </w:p>
     <w:p>
       <w:r>
-        <w:lastRenderedPageBreak/>
         <w:t xml:space="preserve">Все собранные </w:t>
       </w:r>
       <w:r>
@@ -10091,6 +10080,7 @@
       </w:pPr>
       <w:bookmarkStart w:id="20" w:name="_Toc193715147"/>
       <w:r>
+        <w:lastRenderedPageBreak/>
         <w:t>3</w:t>
       </w:r>
       <w:r>
@@ -10650,11 +10640,7 @@
         <w:t xml:space="preserve"> </w:t>
       </w:r>
       <w:r>
-        <w:t xml:space="preserve">использующая библиотеку </w:t>
-      </w:r>
-      <w:r>
-        <w:lastRenderedPageBreak/>
-        <w:t>Langdetect.</w:t>
+        <w:t>использующая библиотеку Langdetect.</w:t>
       </w:r>
       <w:r>
         <w:t xml:space="preserve"> </w:t>
@@ -10797,6 +10783,7 @@
         <w:spacing w:after="360" w:line="240" w:lineRule="auto"/>
       </w:pPr>
       <w:r>
+        <w:lastRenderedPageBreak/>
         <w:t xml:space="preserve">Возвращала </w:t>
       </w:r>
       <w:r>
@@ -10947,41 +10934,62 @@
     <w:p>
       <w:pPr>
         <w:spacing w:after="120"/>
+        <w:rPr>
+          <w:lang w:val="en-US"/>
+        </w:rPr>
       </w:pPr>
       <w:r>
         <w:t>Для</w:t>
       </w:r>
       <w:r>
+        <w:rPr>
+          <w:lang w:val="en-US"/>
+        </w:rPr>
         <w:t xml:space="preserve"> </w:t>
       </w:r>
       <w:r>
         <w:t>определения</w:t>
       </w:r>
       <w:r>
+        <w:rPr>
+          <w:lang w:val="en-US"/>
+        </w:rPr>
         <w:t xml:space="preserve"> </w:t>
       </w:r>
       <w:r>
         <w:t>языка</w:t>
       </w:r>
       <w:r>
+        <w:rPr>
+          <w:lang w:val="en-US"/>
+        </w:rPr>
         <w:t xml:space="preserve"> </w:t>
       </w:r>
       <w:r>
         <w:t>использовался</w:t>
       </w:r>
       <w:r>
+        <w:rPr>
+          <w:lang w:val="en-US"/>
+        </w:rPr>
         <w:t xml:space="preserve"> </w:t>
       </w:r>
       <w:r>
         <w:t>следующий</w:t>
       </w:r>
       <w:r>
+        <w:rPr>
+          <w:lang w:val="en-US"/>
+        </w:rPr>
         <w:t xml:space="preserve"> </w:t>
       </w:r>
       <w:r>
         <w:t>промпт</w:t>
       </w:r>
       <w:r>
+        <w:rPr>
+          <w:lang w:val="en-US"/>
+        </w:rPr>
         <w:t xml:space="preserve">: </w:t>
       </w:r>
     </w:p>
@@ -11051,6 +11059,7 @@
         </w:rPr>
         <w:t xml:space="preserve"> </w:t>
       </w:r>
+      <w:proofErr w:type="gramStart"/>
       <w:r>
         <w:rPr>
           <w:i/>
@@ -11069,6 +11078,7 @@
         </w:rPr>
         <w:t>»</w:t>
       </w:r>
+      <w:proofErr w:type="gramEnd"/>
       <w:r>
         <w:t xml:space="preserve">. </w:t>
       </w:r>
@@ -11424,7 +11434,6 @@
           <w:iCs/>
           <w:szCs w:val="24"/>
         </w:rPr>
-        <w:lastRenderedPageBreak/>
         <w:t>fr</w:t>
       </w:r>
       <w:r>
@@ -11652,53 +11661,61 @@
           <w:rFonts w:cs="Times New Roman"/>
           <w:szCs w:val="24"/>
         </w:rPr>
-        <w:t xml:space="preserve">, которая формировала динамический промпт в зависимости от языка оригинального текста и отправляла </w:t>
-      </w:r>
-      <w:r>
-        <w:rPr>
-          <w:rFonts w:cs="Times New Roman"/>
-          <w:i/>
-          <w:iCs/>
-          <w:szCs w:val="24"/>
-        </w:rPr>
-        <w:t>API</w:t>
+        <w:t xml:space="preserve">, которая формировала </w:t>
       </w:r>
       <w:r>
         <w:rPr>
           <w:rFonts w:cs="Times New Roman"/>
           <w:szCs w:val="24"/>
         </w:rPr>
-        <w:t xml:space="preserve">-запрос к </w:t>
+        <w:lastRenderedPageBreak/>
+        <w:t xml:space="preserve">динамический промпт в зависимости от языка оригинального текста и отправляла </w:t>
+      </w:r>
+      <w:r>
+        <w:rPr>
+          <w:rFonts w:cs="Times New Roman"/>
+          <w:i/>
+          <w:iCs/>
+          <w:szCs w:val="24"/>
+        </w:rPr>
+        <w:t>API</w:t>
       </w:r>
       <w:r>
         <w:rPr>
           <w:rFonts w:cs="Times New Roman"/>
           <w:szCs w:val="24"/>
         </w:rPr>
-        <w:t xml:space="preserve">модели </w:t>
-      </w:r>
-      <w:r>
-        <w:rPr>
-          <w:rFonts w:cs="Times New Roman"/>
-          <w:i/>
-          <w:iCs/>
-          <w:szCs w:val="24"/>
-        </w:rPr>
-        <w:t>ChatGPT-4o</w:t>
+        <w:t xml:space="preserve">-запрос к </w:t>
       </w:r>
       <w:r>
         <w:rPr>
           <w:rFonts w:cs="Times New Roman"/>
           <w:szCs w:val="24"/>
         </w:rPr>
-        <w:t>.</w:t>
-      </w:r>
-    </w:p>
-    <w:p>
-      <w:pPr>
+        <w:t xml:space="preserve">модели </w:t>
+      </w:r>
+      <w:r>
+        <w:rPr>
+          <w:rFonts w:cs="Times New Roman"/>
+          <w:i/>
+          <w:iCs/>
+          <w:szCs w:val="24"/>
+        </w:rPr>
+        <w:t>ChatGPT-4o</w:t>
+      </w:r>
+      <w:r>
         <w:rPr>
           <w:rFonts w:cs="Times New Roman"/>
           <w:szCs w:val="24"/>
+        </w:rPr>
+        <w:t>.</w:t>
+      </w:r>
+    </w:p>
+    <w:p>
+      <w:pPr>
+        <w:rPr>
+          <w:rFonts w:cs="Times New Roman"/>
+          <w:szCs w:val="24"/>
           <w:lang w:val="en-US"/>
         </w:rPr>
       </w:pPr>
@@ -11770,7 +11787,16 @@
           <w:iCs/>
           <w:lang w:val="en-US"/>
         </w:rPr>
-        <w:t>This is a {Mapped Language} to English translation, please provide the English translation for this job description: {Job Description}</w:t>
+        <w:t xml:space="preserve">This is a {Mapped Language} to English translation, please provide the English translation for this job description: {Job </w:t>
+      </w:r>
+      <w:proofErr w:type="gramStart"/>
+      <w:r>
+        <w:rPr>
+          <w:i/>
+          <w:iCs/>
+          <w:lang w:val="en-US"/>
+        </w:rPr>
+        <w:t>Description}</w:t>
       </w:r>
       <w:r>
         <w:rPr>
@@ -11780,6 +11806,7 @@
         </w:rPr>
         <w:t>»</w:t>
       </w:r>
+      <w:proofErr w:type="gramEnd"/>
     </w:p>
     <w:p>
       <w:pPr>
@@ -12163,71 +12190,71 @@
     </w:p>
     <w:p>
       <w:r>
+        <w:t xml:space="preserve">Для оценки качества автоматического разбиения вакансий на логические части была проведена процедура валидации. </w:t>
+      </w:r>
+      <w:r>
+        <w:t>Ц</w:t>
+      </w:r>
+      <w:r>
+        <w:t xml:space="preserve">елью данного этапа </w:t>
+      </w:r>
+      <w:r>
+        <w:t>была</w:t>
+      </w:r>
+      <w:r>
+        <w:t xml:space="preserve"> проверка точности работы метода, использующего </w:t>
+      </w:r>
+      <w:r>
+        <w:rPr>
+          <w:i/>
+          <w:iCs/>
+        </w:rPr>
+        <w:t>API ChatGPT-4o</w:t>
+      </w:r>
+      <w:r>
+        <w:t>, по сравнению с ручной разметкой.</w:t>
+      </w:r>
+    </w:p>
+    <w:p>
+      <w:r>
+        <w:t>Для проведения валидации была сформирована случайная выборка из 30 вакансий</w:t>
+      </w:r>
+      <w:r>
+        <w:t xml:space="preserve"> (</w:t>
+      </w:r>
+      <w:hyperlink w:anchor="Ireev_I_2025j_job_descriptions_sample" w:history="1">
+        <w:r>
+          <w:rPr>
+            <w:rStyle w:val="Hyperlink"/>
+            <w:lang w:val="en-US"/>
+          </w:rPr>
+          <w:t>Ireev</w:t>
+        </w:r>
+        <w:r>
+          <w:rPr>
+            <w:rStyle w:val="Hyperlink"/>
+          </w:rPr>
+          <w:t>, 2025</w:t>
+        </w:r>
+        <w:r>
+          <w:rPr>
+            <w:rStyle w:val="Hyperlink"/>
+            <w:lang w:val="en-US"/>
+          </w:rPr>
+          <w:t>j</w:t>
+        </w:r>
+      </w:hyperlink>
+      <w:r>
+        <w:t>)</w:t>
+      </w:r>
+      <w:r>
+        <w:t xml:space="preserve">. Для обеспечения воспроизводимости эксперимента в процессе </w:t>
+      </w:r>
+      <w:r>
+        <w:t xml:space="preserve">отбора </w:t>
+      </w:r>
+      <w:r>
         <w:lastRenderedPageBreak/>
-        <w:t xml:space="preserve">Для оценки качества автоматического разбиения вакансий на логические части была проведена процедура валидации. </w:t>
-      </w:r>
-      <w:r>
-        <w:t>Ц</w:t>
-      </w:r>
-      <w:r>
-        <w:t xml:space="preserve">елью данного этапа </w:t>
-      </w:r>
-      <w:r>
-        <w:t>была</w:t>
-      </w:r>
-      <w:r>
-        <w:t xml:space="preserve"> проверка точности работы метода, использующего </w:t>
-      </w:r>
-      <w:r>
-        <w:rPr>
-          <w:i/>
-          <w:iCs/>
-        </w:rPr>
-        <w:t>API ChatGPT-4o</w:t>
-      </w:r>
-      <w:r>
-        <w:t>, по сравнению с ручной разметкой.</w:t>
-      </w:r>
-    </w:p>
-    <w:p>
-      <w:r>
-        <w:t>Для проведения валидации была сформирована случайная выборка из 30 вакансий</w:t>
-      </w:r>
-      <w:r>
-        <w:t xml:space="preserve"> (</w:t>
-      </w:r>
-      <w:hyperlink w:anchor="Ireev_I_2025j_job_descriptions_sample" w:history="1">
-        <w:r>
-          <w:rPr>
-            <w:rStyle w:val="Hyperlink"/>
-            <w:lang w:val="en-US"/>
-          </w:rPr>
-          <w:t>Ireev</w:t>
-        </w:r>
-        <w:r>
-          <w:rPr>
-            <w:rStyle w:val="Hyperlink"/>
-          </w:rPr>
-          <w:t>, 2025</w:t>
-        </w:r>
-        <w:r>
-          <w:rPr>
-            <w:rStyle w:val="Hyperlink"/>
-            <w:lang w:val="en-US"/>
-          </w:rPr>
-          <w:t>j</w:t>
-        </w:r>
-      </w:hyperlink>
-      <w:r>
-        <w:t>)</w:t>
-      </w:r>
-      <w:r>
-        <w:t xml:space="preserve">. Для обеспечения воспроизводимости эксперимента в процессе </w:t>
-      </w:r>
-      <w:r>
-        <w:t xml:space="preserve">отбора </w:t>
-      </w:r>
-      <w:r>
         <w:t xml:space="preserve">использовался параметр </w:t>
       </w:r>
       <w:r>
@@ -13084,11 +13111,7 @@
         <w:t>%</w:t>
       </w:r>
       <w:r>
-        <w:t xml:space="preserve">. Полученные результаты подтверждают высокую степень </w:t>
-      </w:r>
-      <w:r>
-        <w:lastRenderedPageBreak/>
-        <w:t>схожести автоматической разметки с ручной аннотацией и свидетельствуют о надёжности применяемого метода.</w:t>
+        <w:t>. Полученные результаты подтверждают высокую степень схожести автоматической разметки с ручной аннотацией и свидетельствуют о надёжности применяемого метода.</w:t>
       </w:r>
     </w:p>
     <w:p>
@@ -13210,6 +13233,7 @@
           <w:b/>
           <w:bCs/>
         </w:rPr>
+        <w:lastRenderedPageBreak/>
         <w:t>3.</w:t>
       </w:r>
       <w:r>
@@ -13579,11 +13603,7 @@
         <w:t>, составило</w:t>
       </w:r>
       <w:r>
-        <w:t xml:space="preserve">: 1094 вакансии </w:t>
-      </w:r>
-      <w:r>
-        <w:lastRenderedPageBreak/>
-        <w:t xml:space="preserve">для </w:t>
+        <w:t xml:space="preserve">: 1094 вакансии для </w:t>
       </w:r>
       <w:r>
         <w:rPr>
@@ -13634,6 +13654,7 @@
         <w:spacing w:after="360" w:line="240" w:lineRule="auto"/>
       </w:pPr>
       <w:r>
+        <w:lastRenderedPageBreak/>
         <w:t xml:space="preserve">Вакансии, содержащие требования к разработчикам как </w:t>
       </w:r>
       <w:r>
@@ -13897,7 +13918,6 @@
         <w:t xml:space="preserve"> </w:t>
       </w:r>
       <w:r>
-        <w:lastRenderedPageBreak/>
         <w:t xml:space="preserve">отправлять всю </w:t>
       </w:r>
       <w:r>
@@ -14003,7 +14023,11 @@
         <w:t xml:space="preserve"> </w:t>
       </w:r>
       <w:r>
-        <w:t xml:space="preserve">Целью данного этапа была проверка точности работы метода, использующего </w:t>
+        <w:t xml:space="preserve">Целью данного </w:t>
+      </w:r>
+      <w:r>
+        <w:lastRenderedPageBreak/>
+        <w:t xml:space="preserve">этапа была проверка точности работы метода, использующего </w:t>
       </w:r>
       <w:r>
         <w:rPr>
@@ -14620,7 +14644,6 @@
     </w:p>
     <w:p>
       <w:r>
-        <w:lastRenderedPageBreak/>
         <w:t>После успешной валидации метод автоматического извлечения</w:t>
       </w:r>
       <w:r>
@@ -14681,7 +14704,11 @@
         <w:t>е. включению в ответ названий технологий, фактически отсутствующих в тексте вакансии.</w:t>
       </w:r>
       <w:r>
-        <w:t xml:space="preserve"> Чтобы исключить подобные артефакты и не завысить частоты отдельных инструментов, </w:t>
+        <w:t xml:space="preserve"> Чтобы исключить </w:t>
+      </w:r>
+      <w:r>
+        <w:lastRenderedPageBreak/>
+        <w:t xml:space="preserve">подобные артефакты и не завысить частоты отдельных инструментов, </w:t>
       </w:r>
       <w:r>
         <w:t>был добавлен</w:t>
@@ -15352,7 +15379,6 @@
     </w:p>
     <w:p>
       <w:r>
-        <w:lastRenderedPageBreak/>
         <w:t>В результате этапа очистки и нормализации было канонизировано 926 терминов, а 389 несуществующих — удалено.</w:t>
       </w:r>
     </w:p>
@@ -15459,6 +15485,7 @@
     </w:p>
     <w:p>
       <w:r>
+        <w:lastRenderedPageBreak/>
         <w:t xml:space="preserve">Также был создан </w:t>
       </w:r>
       <w:r>
@@ -15744,7 +15771,13 @@
     </w:p>
     <w:p>
       <w:r>
-        <w:t xml:space="preserve">Поскольку на данном этапе все данные находились в нижнем регистре, финальным этапом стало приведение всех значений к эталонному виду, например: </w:t>
+        <w:t xml:space="preserve">Поскольку на данном этапе все данные находились в нижнем регистре, </w:t>
+      </w:r>
+      <w:r>
+        <w:t>следующим</w:t>
+      </w:r>
+      <w:r>
+        <w:t xml:space="preserve"> этапом стало приведение всех значений к эталонному виду, например: </w:t>
       </w:r>
       <w:r>
         <w:rPr>
@@ -15954,118 +15987,391 @@
     </w:p>
     <w:p>
       <w:r>
-        <w:t>Набор данных был отфильтрован, и в нем остались только те колонки, которые необходимы для анализа</w:t>
-      </w:r>
-      <w:r>
-        <w:t>, это «</w:t>
-      </w:r>
-      <w:r>
-        <w:rPr>
-          <w:lang w:val="en-US"/>
-        </w:rPr>
-        <w:t>Location</w:t>
-      </w:r>
-      <w:r>
-        <w:t>»</w:t>
+        <w:t xml:space="preserve">Для экономии вычислительных ресурсов набор данных был отфильтрован с помощью </w:t>
+      </w:r>
+      <w:r>
+        <w:rPr>
+          <w:i/>
+          <w:iCs/>
+        </w:rPr>
+        <w:t>Python</w:t>
+      </w:r>
+      <w:r>
+        <w:t xml:space="preserve">‑функции </w:t>
+      </w:r>
+      <w:r>
+        <w:rPr>
+          <w:i/>
+          <w:iCs/>
+        </w:rPr>
+        <w:t>«filtered_data»</w:t>
+      </w:r>
+      <w:r>
+        <w:t xml:space="preserve"> (ссылка), в результате чего остались только колонки, необходимые для анализа и визуализации: 28 категориальных колонок, а также:</w:t>
+      </w:r>
+    </w:p>
+    <w:p>
+      <w:pPr>
+        <w:pStyle w:val="ListParagraph"/>
+        <w:numPr>
+          <w:ilvl w:val="0"/>
+          <w:numId w:val="47"/>
+        </w:numPr>
+        <w:spacing w:line="240" w:lineRule="auto"/>
+        <w:rPr>
+          <w:lang w:val="en-US"/>
+        </w:rPr>
+      </w:pPr>
+      <w:r>
+        <w:rPr>
+          <w:i/>
+          <w:iCs/>
+          <w:lang w:val="en-US"/>
+        </w:rPr>
+        <w:t>Location </w:t>
+      </w:r>
+      <w:r>
+        <w:rPr>
+          <w:lang w:val="en-US"/>
+        </w:rPr>
+        <w:t xml:space="preserve">— </w:t>
+      </w:r>
+      <w:r>
+        <w:t>название</w:t>
+      </w:r>
+      <w:r>
+        <w:rPr>
+          <w:lang w:val="en-US"/>
+        </w:rPr>
+        <w:t xml:space="preserve"> </w:t>
+      </w:r>
+      <w:r>
+        <w:t>страны</w:t>
+      </w:r>
+      <w:r>
+        <w:rPr>
+          <w:lang w:val="en-US"/>
+        </w:rPr>
+        <w:t>;</w:t>
+      </w:r>
+    </w:p>
+    <w:p>
+      <w:pPr>
+        <w:pStyle w:val="ListParagraph"/>
+        <w:numPr>
+          <w:ilvl w:val="0"/>
+          <w:numId w:val="47"/>
+        </w:numPr>
+        <w:spacing w:line="240" w:lineRule="auto"/>
+        <w:rPr>
+          <w:lang w:val="en-US"/>
+        </w:rPr>
+      </w:pPr>
+      <w:r>
+        <w:rPr>
+          <w:i/>
+          <w:iCs/>
+          <w:lang w:val="en-US"/>
+        </w:rPr>
+        <w:t>Region </w:t>
+      </w:r>
+      <w:r>
+        <w:rPr>
+          <w:lang w:val="en-US"/>
+        </w:rPr>
+        <w:t xml:space="preserve">— </w:t>
+      </w:r>
+      <w:r>
+        <w:t>регион</w:t>
+      </w:r>
+      <w:r>
+        <w:rPr>
+          <w:lang w:val="en-US"/>
+        </w:rPr>
+        <w:t xml:space="preserve"> (</w:t>
+      </w:r>
+      <w:r>
+        <w:rPr>
+          <w:i/>
+          <w:iCs/>
+          <w:lang w:val="en-US"/>
+        </w:rPr>
+        <w:t>Europe</w:t>
+      </w:r>
+      <w:r>
+        <w:rPr>
+          <w:lang w:val="en-US"/>
+        </w:rPr>
+        <w:t xml:space="preserve"> </w:t>
+      </w:r>
+      <w:r>
+        <w:t>или</w:t>
+      </w:r>
+      <w:r>
+        <w:rPr>
+          <w:lang w:val="en-US"/>
+        </w:rPr>
+        <w:t xml:space="preserve"> </w:t>
+      </w:r>
+      <w:r>
+        <w:rPr>
+          <w:i/>
+          <w:iCs/>
+          <w:lang w:val="en-US"/>
+        </w:rPr>
+        <w:t>Northern</w:t>
+      </w:r>
+      <w:r>
+        <w:rPr>
+          <w:lang w:val="en-US"/>
+        </w:rPr>
+        <w:t xml:space="preserve"> </w:t>
+      </w:r>
+      <w:r>
+        <w:rPr>
+          <w:i/>
+          <w:iCs/>
+          <w:lang w:val="en-US"/>
+        </w:rPr>
+        <w:t>America</w:t>
+      </w:r>
+      <w:r>
+        <w:rPr>
+          <w:lang w:val="en-US"/>
+        </w:rPr>
+        <w:t>);</w:t>
+      </w:r>
+    </w:p>
+    <w:p>
+      <w:pPr>
+        <w:pStyle w:val="ListParagraph"/>
+        <w:numPr>
+          <w:ilvl w:val="0"/>
+          <w:numId w:val="47"/>
+        </w:numPr>
+        <w:spacing w:line="240" w:lineRule="auto"/>
+        <w:rPr>
+          <w:lang w:val="en-US"/>
+        </w:rPr>
+      </w:pPr>
+      <w:r>
+        <w:rPr>
+          <w:i/>
+          <w:iCs/>
+          <w:lang w:val="en-US"/>
+        </w:rPr>
+        <w:t>Job ID</w:t>
+      </w:r>
+      <w:r>
+        <w:rPr>
+          <w:lang w:val="en-US"/>
+        </w:rPr>
+        <w:t xml:space="preserve"> — </w:t>
+      </w:r>
+      <w:r>
+        <w:t>уникальный</w:t>
+      </w:r>
+      <w:r>
+        <w:rPr>
+          <w:lang w:val="en-US"/>
+        </w:rPr>
+        <w:t xml:space="preserve"> </w:t>
+      </w:r>
+      <w:r>
+        <w:t>идентификатор</w:t>
+      </w:r>
+      <w:r>
+        <w:rPr>
+          <w:lang w:val="en-US"/>
+        </w:rPr>
+        <w:t xml:space="preserve"> </w:t>
+      </w:r>
+      <w:r>
+        <w:t>вакансии</w:t>
+      </w:r>
+      <w:r>
+        <w:rPr>
+          <w:lang w:val="en-US"/>
+        </w:rPr>
+        <w:t>;</w:t>
+      </w:r>
+    </w:p>
+    <w:p>
+      <w:pPr>
+        <w:pStyle w:val="ListParagraph"/>
+        <w:numPr>
+          <w:ilvl w:val="0"/>
+          <w:numId w:val="47"/>
+        </w:numPr>
+        <w:spacing w:after="360" w:line="240" w:lineRule="auto"/>
+        <w:rPr>
+          <w:lang w:val="en-US"/>
+        </w:rPr>
+      </w:pPr>
+      <w:r>
+        <w:rPr>
+          <w:i/>
+          <w:iCs/>
+          <w:lang w:val="en-US"/>
+        </w:rPr>
+        <w:t>Platform </w:t>
+      </w:r>
+      <w:r>
+        <w:rPr>
+          <w:lang w:val="en-US"/>
+        </w:rPr>
+        <w:t xml:space="preserve">— </w:t>
+      </w:r>
+      <w:r>
+        <w:t>тип</w:t>
+      </w:r>
+      <w:r>
+        <w:rPr>
+          <w:lang w:val="en-US"/>
+        </w:rPr>
+        <w:t xml:space="preserve"> </w:t>
+      </w:r>
+      <w:r>
+        <w:t>вакансии</w:t>
+      </w:r>
+      <w:r>
+        <w:rPr>
+          <w:lang w:val="en-US"/>
+        </w:rPr>
+        <w:t xml:space="preserve"> (</w:t>
+      </w:r>
+      <w:r>
+        <w:rPr>
+          <w:i/>
+          <w:iCs/>
+          <w:lang w:val="en-US"/>
+        </w:rPr>
+        <w:t>Android</w:t>
+      </w:r>
+      <w:r>
+        <w:rPr>
+          <w:lang w:val="en-US"/>
+        </w:rPr>
+        <w:t xml:space="preserve"> </w:t>
+      </w:r>
+      <w:r>
+        <w:t>или</w:t>
+      </w:r>
+      <w:r>
+        <w:rPr>
+          <w:lang w:val="en-US"/>
+        </w:rPr>
+        <w:t xml:space="preserve"> </w:t>
+      </w:r>
+      <w:r>
+        <w:rPr>
+          <w:i/>
+          <w:iCs/>
+          <w:lang w:val="en-US"/>
+        </w:rPr>
+        <w:t>iOS</w:t>
+      </w:r>
+      <w:r>
+        <w:rPr>
+          <w:lang w:val="en-US"/>
+        </w:rPr>
+        <w:t>).</w:t>
+      </w:r>
+    </w:p>
+    <w:p>
+      <w:r>
+        <w:t xml:space="preserve">Затем данные были преобразованы с помощью функции </w:t>
+      </w:r>
+      <w:r>
+        <w:rPr>
+          <w:i/>
+          <w:iCs/>
+        </w:rPr>
+        <w:t>«wide_long»</w:t>
+      </w:r>
+      <w:r>
+        <w:t xml:space="preserve"> (ссылка) из «широкого» формата (32 колонки, 2178 строк) в «длинный» (6 колонок, 12081 строк). В этом формате вместо 28 категорий появилось две новые переменные:</w:t>
+      </w:r>
+    </w:p>
+    <w:p>
+      <w:pPr>
+        <w:pStyle w:val="ListParagraph"/>
+        <w:numPr>
+          <w:ilvl w:val="0"/>
+          <w:numId w:val="48"/>
+        </w:numPr>
+        <w:spacing w:line="240" w:lineRule="auto"/>
+      </w:pPr>
+      <w:r>
+        <w:rPr>
+          <w:i/>
+          <w:iCs/>
+        </w:rPr>
+        <w:lastRenderedPageBreak/>
+        <w:t>Category </w:t>
+      </w:r>
+      <w:r>
+        <w:t xml:space="preserve">— отражает исходные тематические заголовки (например, </w:t>
+      </w:r>
+      <w:r>
+        <w:rPr>
+          <w:i/>
+          <w:iCs/>
+        </w:rPr>
+        <w:t>ci_cd</w:t>
       </w:r>
       <w:r>
         <w:t xml:space="preserve">, </w:t>
       </w:r>
       <w:r>
-        <w:t>«</w:t>
-      </w:r>
-      <w:r>
-        <w:rPr>
-          <w:lang w:val="en-US"/>
-        </w:rPr>
-        <w:t>Region</w:t>
-      </w:r>
-      <w:r>
-        <w:t>»</w:t>
+        <w:rPr>
+          <w:i/>
+          <w:iCs/>
+        </w:rPr>
+        <w:t>languages</w:t>
+      </w:r>
+      <w:r>
+        <w:t>);</w:t>
+      </w:r>
+    </w:p>
+    <w:p>
+      <w:pPr>
+        <w:pStyle w:val="ListParagraph"/>
+        <w:numPr>
+          <w:ilvl w:val="0"/>
+          <w:numId w:val="48"/>
+        </w:numPr>
+        <w:spacing w:line="240" w:lineRule="auto"/>
+      </w:pPr>
+      <w:r>
+        <w:rPr>
+          <w:i/>
+          <w:iCs/>
+        </w:rPr>
+        <w:t>Technology </w:t>
+      </w:r>
+      <w:r>
+        <w:t xml:space="preserve">— отдельные элементы технологического стека, извлечённые из значений соответствующих колонок (например, </w:t>
+      </w:r>
+      <w:r>
+        <w:rPr>
+          <w:i/>
+          <w:iCs/>
+        </w:rPr>
+        <w:t>Bamboo</w:t>
       </w:r>
       <w:r>
         <w:t xml:space="preserve">, </w:t>
       </w:r>
       <w:r>
-        <w:t>«</w:t>
-      </w:r>
-      <w:r>
-        <w:rPr>
-          <w:lang w:val="en-US"/>
-        </w:rPr>
-        <w:t>EU</w:t>
-      </w:r>
-      <w:r>
-        <w:t xml:space="preserve"> </w:t>
-      </w:r>
-      <w:r>
-        <w:rPr>
-          <w:lang w:val="en-US"/>
-        </w:rPr>
-        <w:t>Member</w:t>
-      </w:r>
-      <w:r>
-        <w:t>»</w:t>
-      </w:r>
-      <w:r>
-        <w:t xml:space="preserve">, </w:t>
-      </w:r>
-      <w:r>
-        <w:t>«</w:t>
-      </w:r>
-      <w:r>
-        <w:t>Schengen Agreement</w:t>
-      </w:r>
-      <w:r>
-        <w:t>», «</w:t>
-      </w:r>
-      <w:r>
-        <w:t>Job ID</w:t>
-      </w:r>
-      <w:r>
-        <w:t>», «</w:t>
-      </w:r>
-      <w:r>
-        <w:t>Platform</w:t>
-      </w:r>
-      <w:r>
-        <w:t>» а также все 28 колонок с ключами/категориями</w:t>
-      </w:r>
-      <w:r>
-        <w:t>.</w:t>
-      </w:r>
-    </w:p>
-    <w:p>
-      <w:r>
-        <w:lastRenderedPageBreak/>
-        <w:t>Далее, для просты ты фильтрации и визуализации</w:t>
-      </w:r>
-      <w:r>
-        <w:t xml:space="preserve">, </w:t>
-      </w:r>
-      <w:r>
-        <w:t xml:space="preserve">данные из «широкого» формата (34 колонки, 2178 строк), были преобразованы в «длинный» формат (6 </w:t>
-      </w:r>
-      <w:proofErr w:type="spellStart"/>
-      <w:r>
-        <w:t>колонк</w:t>
-      </w:r>
-      <w:proofErr w:type="spellEnd"/>
-      <w:r>
-        <w:t xml:space="preserve">, 12081 </w:t>
-      </w:r>
-      <w:proofErr w:type="spellStart"/>
-      <w:r>
-        <w:t>сторк</w:t>
-      </w:r>
-      <w:proofErr w:type="spellEnd"/>
-      <w:r>
-        <w:t>)</w:t>
-      </w:r>
-    </w:p>
-    <w:p>
-      <w:r>
-        <w:t>«Широкий» формат в «длинный».</w:t>
+        <w:rPr>
+          <w:i/>
+          <w:iCs/>
+        </w:rPr>
+        <w:t>Kotlin</w:t>
+      </w:r>
+      <w:r>
+        <w:t>).</w:t>
       </w:r>
     </w:p>
     <w:p/>
@@ -16182,9 +16488,6 @@
     <w:p>
       <w:pPr>
         <w:spacing w:line="259" w:lineRule="auto"/>
-        <w:rPr>
-          <w:lang w:val="en-US"/>
-        </w:rPr>
       </w:pPr>
       <w:r>
         <w:t>Все таблицы находятся тут</w:t>
@@ -16306,7 +16609,15 @@
       </w:r>
       <w:proofErr w:type="spellEnd"/>
       <w:r>
-        <w:t>», где будут где будут навыки до 5% упоминания.</w:t>
+        <w:t xml:space="preserve">», где </w:t>
+      </w:r>
+      <w:proofErr w:type="gramStart"/>
+      <w:r>
+        <w:t>будут</w:t>
+      </w:r>
+      <w:proofErr w:type="gramEnd"/>
+      <w:r>
+        <w:t xml:space="preserve"> где будут навыки до 5% упоминания.</w:t>
       </w:r>
     </w:p>
     <w:p>
@@ -29120,7 +29431,43 @@
           <w:iCs/>
           <w:lang w:val="en-US"/>
         </w:rPr>
-        <w:t>The Ultimate Guide To Hire iOS Developers and Android Developers For Mobile App Success</w:t>
+        <w:t xml:space="preserve">The Ultimate Guide </w:t>
+      </w:r>
+      <w:proofErr w:type="gramStart"/>
+      <w:r>
+        <w:rPr>
+          <w:i/>
+          <w:iCs/>
+          <w:lang w:val="en-US"/>
+        </w:rPr>
+        <w:t>To</w:t>
+      </w:r>
+      <w:proofErr w:type="gramEnd"/>
+      <w:r>
+        <w:rPr>
+          <w:i/>
+          <w:iCs/>
+          <w:lang w:val="en-US"/>
+        </w:rPr>
+        <w:t xml:space="preserve"> Hire iOS Developers and Android Developers </w:t>
+      </w:r>
+      <w:proofErr w:type="gramStart"/>
+      <w:r>
+        <w:rPr>
+          <w:i/>
+          <w:iCs/>
+          <w:lang w:val="en-US"/>
+        </w:rPr>
+        <w:t>For</w:t>
+      </w:r>
+      <w:proofErr w:type="gramEnd"/>
+      <w:r>
+        <w:rPr>
+          <w:i/>
+          <w:iCs/>
+          <w:lang w:val="en-US"/>
+        </w:rPr>
+        <w:t xml:space="preserve"> Mobile App Success</w:t>
       </w:r>
       <w:r>
         <w:rPr>
@@ -29863,8 +30210,18 @@
           <w:iCs/>
           <w:lang w:val="en-US"/>
         </w:rPr>
-        <w:t>data_collection.ipynb</w:t>
-      </w:r>
+        <w:t>data_</w:t>
+      </w:r>
+      <w:proofErr w:type="gramStart"/>
+      <w:r>
+        <w:rPr>
+          <w:i/>
+          <w:iCs/>
+          <w:lang w:val="en-US"/>
+        </w:rPr>
+        <w:t>collection.ipynb</w:t>
+      </w:r>
+      <w:proofErr w:type="gramEnd"/>
       <w:r>
         <w:rPr>
           <w:lang w:val="en-US"/>
@@ -30426,7 +30783,25 @@
           <w:iCs/>
           <w:lang w:val="en-US"/>
         </w:rPr>
-        <w:t xml:space="preserve">data_preparation.ipynb </w:t>
+        <w:t>data_</w:t>
+      </w:r>
+      <w:proofErr w:type="gramStart"/>
+      <w:r>
+        <w:rPr>
+          <w:i/>
+          <w:iCs/>
+          <w:lang w:val="en-US"/>
+        </w:rPr>
+        <w:t>preparation.ipynb</w:t>
+      </w:r>
+      <w:proofErr w:type="gramEnd"/>
+      <w:r>
+        <w:rPr>
+          <w:i/>
+          <w:iCs/>
+          <w:lang w:val="en-US"/>
+        </w:rPr>
+        <w:t xml:space="preserve"> </w:t>
       </w:r>
       <w:r>
         <w:rPr>
@@ -31358,9 +31733,17 @@
         <w:rPr>
           <w:lang w:val="en-US"/>
         </w:rPr>
-        <w:t>language_map.json</w:t>
+        <w:t>language_</w:t>
+      </w:r>
+      <w:proofErr w:type="gramStart"/>
+      <w:r>
+        <w:rPr>
+          <w:lang w:val="en-US"/>
+        </w:rPr>
+        <w:t>map.json</w:t>
       </w:r>
       <w:proofErr w:type="spellEnd"/>
+      <w:proofErr w:type="gramEnd"/>
       <w:r>
         <w:rPr>
           <w:lang w:val="en-US"/>
@@ -31616,6 +31999,7 @@
         <w:t xml:space="preserve"> (2025h). </w:t>
       </w:r>
       <w:proofErr w:type="spellStart"/>
+      <w:proofErr w:type="gramStart"/>
       <w:r>
         <w:rPr>
           <w:i/>
@@ -31625,6 +32009,7 @@
         <w:t>tests.ipynb</w:t>
       </w:r>
       <w:proofErr w:type="spellEnd"/>
+      <w:proofErr w:type="gramEnd"/>
       <w:r>
         <w:rPr>
           <w:lang w:val="en-US"/>
@@ -33027,6 +33412,7 @@
       <w:r>
         <w:t xml:space="preserve">). </w:t>
       </w:r>
+      <w:proofErr w:type="gramStart"/>
       <w:r>
         <w:rPr>
           <w:i/>
@@ -33050,6 +33436,7 @@
         </w:rPr>
         <w:t>json</w:t>
       </w:r>
+      <w:proofErr w:type="gramEnd"/>
       <w:r>
         <w:t xml:space="preserve"> [</w:t>
       </w:r>
@@ -33310,9 +33697,17 @@
         <w:rPr>
           <w:lang w:val="en-US"/>
         </w:rPr>
-        <w:t>remove_list.json</w:t>
+        <w:t>remove_</w:t>
+      </w:r>
+      <w:proofErr w:type="gramStart"/>
+      <w:r>
+        <w:rPr>
+          <w:lang w:val="en-US"/>
+        </w:rPr>
+        <w:t>list.json</w:t>
       </w:r>
       <w:proofErr w:type="spellEnd"/>
+      <w:proofErr w:type="gramEnd"/>
       <w:r>
         <w:rPr>
           <w:lang w:val="en-US"/>
@@ -33589,9 +33984,17 @@
         <w:rPr>
           <w:lang w:val="en-US"/>
         </w:rPr>
-        <w:t>key_values.json</w:t>
+        <w:t>key_</w:t>
+      </w:r>
+      <w:proofErr w:type="gramStart"/>
+      <w:r>
+        <w:rPr>
+          <w:lang w:val="en-US"/>
+        </w:rPr>
+        <w:t>values.json</w:t>
       </w:r>
       <w:proofErr w:type="spellEnd"/>
+      <w:proofErr w:type="gramEnd"/>
       <w:r>
         <w:rPr>
           <w:lang w:val="en-US"/>
@@ -33664,6 +34067,7 @@
       <w:r>
         <w:t xml:space="preserve">). </w:t>
       </w:r>
+      <w:proofErr w:type="gramStart"/>
       <w:r>
         <w:rPr>
           <w:lang w:val="en-US"/>
@@ -33679,6 +34083,7 @@
         </w:rPr>
         <w:t>json</w:t>
       </w:r>
+      <w:proofErr w:type="gramEnd"/>
       <w:r>
         <w:t xml:space="preserve"> [</w:t>
       </w:r>
@@ -37082,7 +37487,25 @@
           <w:iCs/>
           <w:lang w:val="en-US"/>
         </w:rPr>
-        <w:t xml:space="preserve">   • Passionate about mobile platforms and translating requirements into a user friendly app  </w:t>
+        <w:t xml:space="preserve">   • Passionate about mobile platforms and translating requirements into a </w:t>
+      </w:r>
+      <w:proofErr w:type="gramStart"/>
+      <w:r>
+        <w:rPr>
+          <w:i/>
+          <w:iCs/>
+          <w:lang w:val="en-US"/>
+        </w:rPr>
+        <w:t>user friendly</w:t>
+      </w:r>
+      <w:proofErr w:type="gramEnd"/>
+      <w:r>
+        <w:rPr>
+          <w:i/>
+          <w:iCs/>
+          <w:lang w:val="en-US"/>
+        </w:rPr>
+        <w:t xml:space="preserve"> app  </w:t>
       </w:r>
     </w:p>
     <w:p>
@@ -37280,7 +37703,25 @@
           <w:iCs/>
           <w:lang w:val="en-US"/>
         </w:rPr>
-        <w:t xml:space="preserve">   • Working autonomously you will bring strong communication skills and the ability to mentor colleagues  </w:t>
+        <w:t xml:space="preserve">   • Working </w:t>
+      </w:r>
+      <w:proofErr w:type="gramStart"/>
+      <w:r>
+        <w:rPr>
+          <w:i/>
+          <w:iCs/>
+          <w:lang w:val="en-US"/>
+        </w:rPr>
+        <w:t>autonomously</w:t>
+      </w:r>
+      <w:proofErr w:type="gramEnd"/>
+      <w:r>
+        <w:rPr>
+          <w:i/>
+          <w:iCs/>
+          <w:lang w:val="en-US"/>
+        </w:rPr>
+        <w:t xml:space="preserve"> you will bring strong communication skills and the ability to mentor colleagues  </w:t>
       </w:r>
     </w:p>
     <w:p>
@@ -37673,7 +38114,25 @@
           <w:iCs/>
           <w:lang w:val="en-US"/>
         </w:rPr>
-        <w:t>    "languages_and_runtimes": ["Swift", "Kotlin", "Java", "Dart", "Objective-C", "Coroutines", "</w:t>
+        <w:t>    "</w:t>
+      </w:r>
+      <w:proofErr w:type="gramStart"/>
+      <w:r>
+        <w:rPr>
+          <w:i/>
+          <w:iCs/>
+          <w:lang w:val="en-US"/>
+        </w:rPr>
+        <w:t>languages</w:t>
+      </w:r>
+      <w:proofErr w:type="gramEnd"/>
+      <w:r>
+        <w:rPr>
+          <w:i/>
+          <w:iCs/>
+          <w:lang w:val="en-US"/>
+        </w:rPr>
+        <w:t>_and_runtimes": ["Swift", "Kotlin", "Java", "Dart", "Objective-C", "Coroutines", "</w:t>
       </w:r>
       <w:proofErr w:type="spellStart"/>
       <w:r>
@@ -37712,13 +38171,23 @@
         <w:t>    "</w:t>
       </w:r>
       <w:proofErr w:type="spellStart"/>
-      <w:r>
-        <w:rPr>
-          <w:i/>
-          <w:iCs/>
-          <w:lang w:val="en-US"/>
-        </w:rPr>
-        <w:t>ui_and_cross_platform_frameworks</w:t>
+      <w:proofErr w:type="gramStart"/>
+      <w:r>
+        <w:rPr>
+          <w:i/>
+          <w:iCs/>
+          <w:lang w:val="en-US"/>
+        </w:rPr>
+        <w:t>ui</w:t>
+      </w:r>
+      <w:proofErr w:type="gramEnd"/>
+      <w:r>
+        <w:rPr>
+          <w:i/>
+          <w:iCs/>
+          <w:lang w:val="en-US"/>
+        </w:rPr>
+        <w:t>_and_cross_platform_frameworks</w:t>
       </w:r>
       <w:proofErr w:type="spellEnd"/>
       <w:r>
@@ -37766,13 +38235,23 @@
         <w:t>    "</w:t>
       </w:r>
       <w:proofErr w:type="spellStart"/>
-      <w:r>
-        <w:rPr>
-          <w:i/>
-          <w:iCs/>
-          <w:lang w:val="en-US"/>
-        </w:rPr>
-        <w:t>architectural_patterns</w:t>
+      <w:proofErr w:type="gramStart"/>
+      <w:r>
+        <w:rPr>
+          <w:i/>
+          <w:iCs/>
+          <w:lang w:val="en-US"/>
+        </w:rPr>
+        <w:t>architectural</w:t>
+      </w:r>
+      <w:proofErr w:type="gramEnd"/>
+      <w:r>
+        <w:rPr>
+          <w:i/>
+          <w:iCs/>
+          <w:lang w:val="en-US"/>
+        </w:rPr>
+        <w:t>_patterns</w:t>
       </w:r>
       <w:proofErr w:type="spellEnd"/>
       <w:r>
@@ -37802,13 +38281,23 @@
         <w:t>    "</w:t>
       </w:r>
       <w:proofErr w:type="spellStart"/>
-      <w:r>
-        <w:rPr>
-          <w:i/>
-          <w:iCs/>
-          <w:lang w:val="en-US"/>
-        </w:rPr>
-        <w:t>dependency_injection_frameworks</w:t>
+      <w:proofErr w:type="gramStart"/>
+      <w:r>
+        <w:rPr>
+          <w:i/>
+          <w:iCs/>
+          <w:lang w:val="en-US"/>
+        </w:rPr>
+        <w:t>dependency</w:t>
+      </w:r>
+      <w:proofErr w:type="gramEnd"/>
+      <w:r>
+        <w:rPr>
+          <w:i/>
+          <w:iCs/>
+          <w:lang w:val="en-US"/>
+        </w:rPr>
+        <w:t>_injection_frameworks</w:t>
       </w:r>
       <w:proofErr w:type="spellEnd"/>
       <w:r>
@@ -37853,7 +38342,25 @@
           <w:iCs/>
           <w:lang w:val="en-US"/>
         </w:rPr>
-        <w:t>    "build_and_dependency_management": ["Gradle", "</w:t>
+        <w:t>    "</w:t>
+      </w:r>
+      <w:proofErr w:type="gramStart"/>
+      <w:r>
+        <w:rPr>
+          <w:i/>
+          <w:iCs/>
+          <w:lang w:val="en-US"/>
+        </w:rPr>
+        <w:t>build</w:t>
+      </w:r>
+      <w:proofErr w:type="gramEnd"/>
+      <w:r>
+        <w:rPr>
+          <w:i/>
+          <w:iCs/>
+          <w:lang w:val="en-US"/>
+        </w:rPr>
+        <w:t>_and_dependency_management": ["Gradle", "</w:t>
       </w:r>
       <w:proofErr w:type="spellStart"/>
       <w:r>
@@ -37928,13 +38435,23 @@
         <w:t>    "</w:t>
       </w:r>
       <w:proofErr w:type="spellStart"/>
-      <w:r>
-        <w:rPr>
-          <w:i/>
-          <w:iCs/>
-          <w:lang w:val="en-US"/>
-        </w:rPr>
-        <w:t>data_and_caching</w:t>
+      <w:proofErr w:type="gramStart"/>
+      <w:r>
+        <w:rPr>
+          <w:i/>
+          <w:iCs/>
+          <w:lang w:val="en-US"/>
+        </w:rPr>
+        <w:t>data</w:t>
+      </w:r>
+      <w:proofErr w:type="gramEnd"/>
+      <w:r>
+        <w:rPr>
+          <w:i/>
+          <w:iCs/>
+          <w:lang w:val="en-US"/>
+        </w:rPr>
+        <w:t>_and_caching</w:t>
       </w:r>
       <w:proofErr w:type="spellEnd"/>
       <w:r>
@@ -38000,13 +38517,23 @@
         <w:t>    "</w:t>
       </w:r>
       <w:proofErr w:type="spellStart"/>
-      <w:r>
-        <w:rPr>
-          <w:i/>
-          <w:iCs/>
-          <w:lang w:val="en-US"/>
-        </w:rPr>
-        <w:t>networking_and_api</w:t>
+      <w:proofErr w:type="gramStart"/>
+      <w:r>
+        <w:rPr>
+          <w:i/>
+          <w:iCs/>
+          <w:lang w:val="en-US"/>
+        </w:rPr>
+        <w:t>networking</w:t>
+      </w:r>
+      <w:proofErr w:type="gramEnd"/>
+      <w:r>
+        <w:rPr>
+          <w:i/>
+          <w:iCs/>
+          <w:lang w:val="en-US"/>
+        </w:rPr>
+        <w:t>_and_api</w:t>
       </w:r>
       <w:proofErr w:type="spellEnd"/>
       <w:r>
@@ -38144,13 +38671,23 @@
         <w:t>    "</w:t>
       </w:r>
       <w:proofErr w:type="spellStart"/>
-      <w:r>
-        <w:rPr>
-          <w:i/>
-          <w:iCs/>
-          <w:lang w:val="en-US"/>
-        </w:rPr>
-        <w:t>backend_or_baas_integration</w:t>
+      <w:proofErr w:type="gramStart"/>
+      <w:r>
+        <w:rPr>
+          <w:i/>
+          <w:iCs/>
+          <w:lang w:val="en-US"/>
+        </w:rPr>
+        <w:t>backend</w:t>
+      </w:r>
+      <w:proofErr w:type="gramEnd"/>
+      <w:r>
+        <w:rPr>
+          <w:i/>
+          <w:iCs/>
+          <w:lang w:val="en-US"/>
+        </w:rPr>
+        <w:t>_or_baas_integration</w:t>
       </w:r>
       <w:proofErr w:type="spellEnd"/>
       <w:r>
@@ -38288,13 +38825,23 @@
         <w:t>    "</w:t>
       </w:r>
       <w:proofErr w:type="spellStart"/>
-      <w:r>
-        <w:rPr>
-          <w:i/>
-          <w:iCs/>
-          <w:lang w:val="en-US"/>
-        </w:rPr>
-        <w:t>security_and_cryptography</w:t>
+      <w:proofErr w:type="gramStart"/>
+      <w:r>
+        <w:rPr>
+          <w:i/>
+          <w:iCs/>
+          <w:lang w:val="en-US"/>
+        </w:rPr>
+        <w:t>security</w:t>
+      </w:r>
+      <w:proofErr w:type="gramEnd"/>
+      <w:r>
+        <w:rPr>
+          <w:i/>
+          <w:iCs/>
+          <w:lang w:val="en-US"/>
+        </w:rPr>
+        <w:t>_and_cryptography</w:t>
       </w:r>
       <w:proofErr w:type="spellEnd"/>
       <w:r>
@@ -38342,13 +38889,23 @@
         <w:t>    "</w:t>
       </w:r>
       <w:proofErr w:type="spellStart"/>
-      <w:r>
-        <w:rPr>
-          <w:i/>
-          <w:iCs/>
-          <w:lang w:val="en-US"/>
-        </w:rPr>
-        <w:t>testing_frameworks</w:t>
+      <w:proofErr w:type="gramStart"/>
+      <w:r>
+        <w:rPr>
+          <w:i/>
+          <w:iCs/>
+          <w:lang w:val="en-US"/>
+        </w:rPr>
+        <w:t>testing</w:t>
+      </w:r>
+      <w:proofErr w:type="gramEnd"/>
+      <w:r>
+        <w:rPr>
+          <w:i/>
+          <w:iCs/>
+          <w:lang w:val="en-US"/>
+        </w:rPr>
+        <w:t>_frameworks</w:t>
       </w:r>
       <w:proofErr w:type="spellEnd"/>
       <w:r>
@@ -38414,13 +38971,23 @@
         <w:t>    "</w:t>
       </w:r>
       <w:proofErr w:type="spellStart"/>
-      <w:r>
-        <w:rPr>
-          <w:i/>
-          <w:iCs/>
-          <w:lang w:val="en-US"/>
-        </w:rPr>
-        <w:t>debugging_or_profiling</w:t>
+      <w:proofErr w:type="gramStart"/>
+      <w:r>
+        <w:rPr>
+          <w:i/>
+          <w:iCs/>
+          <w:lang w:val="en-US"/>
+        </w:rPr>
+        <w:t>debugging</w:t>
+      </w:r>
+      <w:proofErr w:type="gramEnd"/>
+      <w:r>
+        <w:rPr>
+          <w:i/>
+          <w:iCs/>
+          <w:lang w:val="en-US"/>
+        </w:rPr>
+        <w:t>_or_profiling</w:t>
       </w:r>
       <w:proofErr w:type="spellEnd"/>
       <w:r>
@@ -38450,13 +39017,23 @@
         <w:t>    "</w:t>
       </w:r>
       <w:proofErr w:type="spellStart"/>
-      <w:r>
-        <w:rPr>
-          <w:i/>
-          <w:iCs/>
-          <w:lang w:val="en-US"/>
-        </w:rPr>
-        <w:t>version_control</w:t>
+      <w:proofErr w:type="gramStart"/>
+      <w:r>
+        <w:rPr>
+          <w:i/>
+          <w:iCs/>
+          <w:lang w:val="en-US"/>
+        </w:rPr>
+        <w:t>version</w:t>
+      </w:r>
+      <w:proofErr w:type="gramEnd"/>
+      <w:r>
+        <w:rPr>
+          <w:i/>
+          <w:iCs/>
+          <w:lang w:val="en-US"/>
+        </w:rPr>
+        <w:t>_control</w:t>
       </w:r>
       <w:proofErr w:type="spellEnd"/>
       <w:r>
@@ -38501,7 +39078,25 @@
           <w:iCs/>
           <w:lang w:val="en-US"/>
         </w:rPr>
-        <w:t>    "ci_cd_and_release_automation": ["GitHub Actions", "Jenkins", "</w:t>
+        <w:t>    "</w:t>
+      </w:r>
+      <w:proofErr w:type="gramStart"/>
+      <w:r>
+        <w:rPr>
+          <w:i/>
+          <w:iCs/>
+          <w:lang w:val="en-US"/>
+        </w:rPr>
+        <w:t>ci</w:t>
+      </w:r>
+      <w:proofErr w:type="gramEnd"/>
+      <w:r>
+        <w:rPr>
+          <w:i/>
+          <w:iCs/>
+          <w:lang w:val="en-US"/>
+        </w:rPr>
+        <w:t>_cd_and_release_automation": ["GitHub Actions", "Jenkins", "</w:t>
       </w:r>
       <w:proofErr w:type="spellStart"/>
       <w:r>
@@ -38576,13 +39171,23 @@
         <w:t>    "</w:t>
       </w:r>
       <w:proofErr w:type="spellStart"/>
-      <w:r>
-        <w:rPr>
-          <w:i/>
-          <w:iCs/>
-          <w:lang w:val="en-US"/>
-        </w:rPr>
-        <w:t>monitoring_analytics_and_crash_reporting</w:t>
+      <w:proofErr w:type="gramStart"/>
+      <w:r>
+        <w:rPr>
+          <w:i/>
+          <w:iCs/>
+          <w:lang w:val="en-US"/>
+        </w:rPr>
+        <w:t>monitoring</w:t>
+      </w:r>
+      <w:proofErr w:type="gramEnd"/>
+      <w:r>
+        <w:rPr>
+          <w:i/>
+          <w:iCs/>
+          <w:lang w:val="en-US"/>
+        </w:rPr>
+        <w:t>_analytics_and_crash_reporting</w:t>
       </w:r>
       <w:proofErr w:type="spellEnd"/>
       <w:r>
@@ -38613,13 +39218,23 @@
         <w:t>    "</w:t>
       </w:r>
       <w:proofErr w:type="spellStart"/>
-      <w:r>
-        <w:rPr>
-          <w:i/>
-          <w:iCs/>
-          <w:lang w:val="en-US"/>
-        </w:rPr>
-        <w:t>development_methodologies</w:t>
+      <w:proofErr w:type="gramStart"/>
+      <w:r>
+        <w:rPr>
+          <w:i/>
+          <w:iCs/>
+          <w:lang w:val="en-US"/>
+        </w:rPr>
+        <w:t>development</w:t>
+      </w:r>
+      <w:proofErr w:type="gramEnd"/>
+      <w:r>
+        <w:rPr>
+          <w:i/>
+          <w:iCs/>
+          <w:lang w:val="en-US"/>
+        </w:rPr>
+        <w:t>_methodologies</w:t>
       </w:r>
       <w:proofErr w:type="spellEnd"/>
       <w:r>
@@ -38667,13 +39282,23 @@
         <w:t>    "</w:t>
       </w:r>
       <w:proofErr w:type="spellStart"/>
-      <w:r>
-        <w:rPr>
-          <w:i/>
-          <w:iCs/>
-          <w:lang w:val="en-US"/>
-        </w:rPr>
-        <w:t>testing_process_and_qa</w:t>
+      <w:proofErr w:type="gramStart"/>
+      <w:r>
+        <w:rPr>
+          <w:i/>
+          <w:iCs/>
+          <w:lang w:val="en-US"/>
+        </w:rPr>
+        <w:t>testing</w:t>
+      </w:r>
+      <w:proofErr w:type="gramEnd"/>
+      <w:r>
+        <w:rPr>
+          <w:i/>
+          <w:iCs/>
+          <w:lang w:val="en-US"/>
+        </w:rPr>
+        <w:t>_process_and_qa</w:t>
       </w:r>
       <w:proofErr w:type="spellEnd"/>
       <w:r>
@@ -38703,13 +39328,23 @@
         <w:t>    "</w:t>
       </w:r>
       <w:proofErr w:type="spellStart"/>
-      <w:r>
-        <w:rPr>
-          <w:i/>
-          <w:iCs/>
-          <w:lang w:val="en-US"/>
-        </w:rPr>
-        <w:t>code_quality_and_static_analysis</w:t>
+      <w:proofErr w:type="gramStart"/>
+      <w:r>
+        <w:rPr>
+          <w:i/>
+          <w:iCs/>
+          <w:lang w:val="en-US"/>
+        </w:rPr>
+        <w:t>code</w:t>
+      </w:r>
+      <w:proofErr w:type="gramEnd"/>
+      <w:r>
+        <w:rPr>
+          <w:i/>
+          <w:iCs/>
+          <w:lang w:val="en-US"/>
+        </w:rPr>
+        <w:t>_quality_and_static_analysis</w:t>
       </w:r>
       <w:proofErr w:type="spellEnd"/>
       <w:r>
@@ -38775,13 +39410,23 @@
         <w:t>    "</w:t>
       </w:r>
       <w:proofErr w:type="spellStart"/>
-      <w:r>
-        <w:rPr>
-          <w:i/>
-          <w:iCs/>
-          <w:lang w:val="en-US"/>
-        </w:rPr>
-        <w:t>documentation_and_knowledge_sharing</w:t>
+      <w:proofErr w:type="gramStart"/>
+      <w:r>
+        <w:rPr>
+          <w:i/>
+          <w:iCs/>
+          <w:lang w:val="en-US"/>
+        </w:rPr>
+        <w:t>documentation</w:t>
+      </w:r>
+      <w:proofErr w:type="gramEnd"/>
+      <w:r>
+        <w:rPr>
+          <w:i/>
+          <w:iCs/>
+          <w:lang w:val="en-US"/>
+        </w:rPr>
+        <w:t>_and_knowledge_sharing</w:t>
       </w:r>
       <w:proofErr w:type="spellEnd"/>
       <w:r>
@@ -38811,13 +39456,23 @@
         <w:t>    "</w:t>
       </w:r>
       <w:proofErr w:type="spellStart"/>
-      <w:r>
-        <w:rPr>
-          <w:i/>
-          <w:iCs/>
-          <w:lang w:val="en-US"/>
-        </w:rPr>
-        <w:t>collaboration_pm_and_design_handoff</w:t>
+      <w:proofErr w:type="gramStart"/>
+      <w:r>
+        <w:rPr>
+          <w:i/>
+          <w:iCs/>
+          <w:lang w:val="en-US"/>
+        </w:rPr>
+        <w:t>collaboration</w:t>
+      </w:r>
+      <w:proofErr w:type="gramEnd"/>
+      <w:r>
+        <w:rPr>
+          <w:i/>
+          <w:iCs/>
+          <w:lang w:val="en-US"/>
+        </w:rPr>
+        <w:t>_pm_and_design_handoff</w:t>
       </w:r>
       <w:proofErr w:type="spellEnd"/>
       <w:r>
@@ -38865,13 +39520,23 @@
         <w:t>    "</w:t>
       </w:r>
       <w:proofErr w:type="spellStart"/>
-      <w:r>
-        <w:rPr>
-          <w:i/>
-          <w:iCs/>
-          <w:lang w:val="en-US"/>
-        </w:rPr>
-        <w:t>distribution_and_store_operations</w:t>
+      <w:proofErr w:type="gramStart"/>
+      <w:r>
+        <w:rPr>
+          <w:i/>
+          <w:iCs/>
+          <w:lang w:val="en-US"/>
+        </w:rPr>
+        <w:t>distribution</w:t>
+      </w:r>
+      <w:proofErr w:type="gramEnd"/>
+      <w:r>
+        <w:rPr>
+          <w:i/>
+          <w:iCs/>
+          <w:lang w:val="en-US"/>
+        </w:rPr>
+        <w:t>_and_store_operations</w:t>
       </w:r>
       <w:proofErr w:type="spellEnd"/>
       <w:r>
@@ -38901,13 +39566,23 @@
         <w:t>    "</w:t>
       </w:r>
       <w:proofErr w:type="spellStart"/>
-      <w:r>
-        <w:rPr>
-          <w:i/>
-          <w:iCs/>
-          <w:lang w:val="en-US"/>
-        </w:rPr>
-        <w:t>compliance_and_certifications</w:t>
+      <w:proofErr w:type="gramStart"/>
+      <w:r>
+        <w:rPr>
+          <w:i/>
+          <w:iCs/>
+          <w:lang w:val="en-US"/>
+        </w:rPr>
+        <w:t>compliance</w:t>
+      </w:r>
+      <w:proofErr w:type="gramEnd"/>
+      <w:r>
+        <w:rPr>
+          <w:i/>
+          <w:iCs/>
+          <w:lang w:val="en-US"/>
+        </w:rPr>
+        <w:t>_and_certifications</w:t>
       </w:r>
       <w:proofErr w:type="spellEnd"/>
       <w:r>
@@ -38987,7 +39662,43 @@
           <w:iCs/>
           <w:lang w:val="en-US"/>
         </w:rPr>
-        <w:t>    "languages_and_runtimes":["</w:t>
+        <w:t>    "</w:t>
+      </w:r>
+      <w:proofErr w:type="gramStart"/>
+      <w:r>
+        <w:rPr>
+          <w:i/>
+          <w:iCs/>
+          <w:lang w:val="en-US"/>
+        </w:rPr>
+        <w:t>languages</w:t>
+      </w:r>
+      <w:proofErr w:type="gramEnd"/>
+      <w:r>
+        <w:rPr>
+          <w:i/>
+          <w:iCs/>
+          <w:lang w:val="en-US"/>
+        </w:rPr>
+        <w:t>_and_runtimes</w:t>
+      </w:r>
+      <w:proofErr w:type="gramStart"/>
+      <w:r>
+        <w:rPr>
+          <w:i/>
+          <w:iCs/>
+          <w:lang w:val="en-US"/>
+        </w:rPr>
+        <w:t>":[</w:t>
+      </w:r>
+      <w:proofErr w:type="gramEnd"/>
+      <w:r>
+        <w:rPr>
+          <w:i/>
+          <w:iCs/>
+          <w:lang w:val="en-US"/>
+        </w:rPr>
+        <w:t>"</w:t>
       </w:r>
       <w:proofErr w:type="spellStart"/>
       <w:r>
@@ -39026,22 +39737,42 @@
         <w:t>    "</w:t>
       </w:r>
       <w:proofErr w:type="spellStart"/>
-      <w:r>
-        <w:rPr>
-          <w:i/>
-          <w:iCs/>
-          <w:lang w:val="en-US"/>
-        </w:rPr>
-        <w:t>version_control</w:t>
+      <w:proofErr w:type="gramStart"/>
+      <w:r>
+        <w:rPr>
+          <w:i/>
+          <w:iCs/>
+          <w:lang w:val="en-US"/>
+        </w:rPr>
+        <w:t>version</w:t>
+      </w:r>
+      <w:proofErr w:type="gramEnd"/>
+      <w:r>
+        <w:rPr>
+          <w:i/>
+          <w:iCs/>
+          <w:lang w:val="en-US"/>
+        </w:rPr>
+        <w:t>_control</w:t>
       </w:r>
       <w:proofErr w:type="spellEnd"/>
-      <w:r>
-        <w:rPr>
-          <w:i/>
-          <w:iCs/>
-          <w:lang w:val="en-US"/>
-        </w:rPr>
-        <w:t>":["Git"]</w:t>
+      <w:proofErr w:type="gramStart"/>
+      <w:r>
+        <w:rPr>
+          <w:i/>
+          <w:iCs/>
+          <w:lang w:val="en-US"/>
+        </w:rPr>
+        <w:t>":[</w:t>
+      </w:r>
+      <w:proofErr w:type="gramEnd"/>
+      <w:r>
+        <w:rPr>
+          <w:i/>
+          <w:iCs/>
+          <w:lang w:val="en-US"/>
+        </w:rPr>
+        <w:t>"Git"]</w:t>
       </w:r>
     </w:p>
     <w:p>
@@ -39505,181 +40236,9 @@
     </w:lvl>
   </w:abstractNum>
   <w:abstractNum w:abstractNumId="1" w15:restartNumberingAfterBreak="0">
-    <w:nsid w:val="06C31646"/>
+    <w:nsid w:val="056818BD"/>
     <w:multiLevelType w:val="hybridMultilevel"/>
-    <w:tmpl w:val="633442B2"/>
-    <w:lvl w:ilvl="0" w:tplc="04190011">
-      <w:start w:val="1"/>
-      <w:numFmt w:val="decimal"/>
-      <w:lvlText w:val="%1)"/>
-      <w:lvlJc w:val="left"/>
-      <w:pPr>
-        <w:ind w:left="720" w:hanging="360"/>
-      </w:pPr>
-    </w:lvl>
-    <w:lvl w:ilvl="1" w:tplc="FFFFFFFF" w:tentative="1">
-      <w:start w:val="1"/>
-      <w:numFmt w:val="lowerLetter"/>
-      <w:lvlText w:val="%2."/>
-      <w:lvlJc w:val="left"/>
-      <w:pPr>
-        <w:ind w:left="1440" w:hanging="360"/>
-      </w:pPr>
-    </w:lvl>
-    <w:lvl w:ilvl="2" w:tplc="FFFFFFFF" w:tentative="1">
-      <w:start w:val="1"/>
-      <w:numFmt w:val="lowerRoman"/>
-      <w:lvlText w:val="%3."/>
-      <w:lvlJc w:val="right"/>
-      <w:pPr>
-        <w:ind w:left="2160" w:hanging="180"/>
-      </w:pPr>
-    </w:lvl>
-    <w:lvl w:ilvl="3" w:tplc="FFFFFFFF" w:tentative="1">
-      <w:start w:val="1"/>
-      <w:numFmt w:val="decimal"/>
-      <w:lvlText w:val="%4."/>
-      <w:lvlJc w:val="left"/>
-      <w:pPr>
-        <w:ind w:left="2880" w:hanging="360"/>
-      </w:pPr>
-    </w:lvl>
-    <w:lvl w:ilvl="4" w:tplc="FFFFFFFF" w:tentative="1">
-      <w:start w:val="1"/>
-      <w:numFmt w:val="lowerLetter"/>
-      <w:lvlText w:val="%5."/>
-      <w:lvlJc w:val="left"/>
-      <w:pPr>
-        <w:ind w:left="3600" w:hanging="360"/>
-      </w:pPr>
-    </w:lvl>
-    <w:lvl w:ilvl="5" w:tplc="FFFFFFFF" w:tentative="1">
-      <w:start w:val="1"/>
-      <w:numFmt w:val="lowerRoman"/>
-      <w:lvlText w:val="%6."/>
-      <w:lvlJc w:val="right"/>
-      <w:pPr>
-        <w:ind w:left="4320" w:hanging="180"/>
-      </w:pPr>
-    </w:lvl>
-    <w:lvl w:ilvl="6" w:tplc="FFFFFFFF" w:tentative="1">
-      <w:start w:val="1"/>
-      <w:numFmt w:val="decimal"/>
-      <w:lvlText w:val="%7."/>
-      <w:lvlJc w:val="left"/>
-      <w:pPr>
-        <w:ind w:left="5040" w:hanging="360"/>
-      </w:pPr>
-    </w:lvl>
-    <w:lvl w:ilvl="7" w:tplc="FFFFFFFF" w:tentative="1">
-      <w:start w:val="1"/>
-      <w:numFmt w:val="lowerLetter"/>
-      <w:lvlText w:val="%8."/>
-      <w:lvlJc w:val="left"/>
-      <w:pPr>
-        <w:ind w:left="5760" w:hanging="360"/>
-      </w:pPr>
-    </w:lvl>
-    <w:lvl w:ilvl="8" w:tplc="FFFFFFFF" w:tentative="1">
-      <w:start w:val="1"/>
-      <w:numFmt w:val="lowerRoman"/>
-      <w:lvlText w:val="%9."/>
-      <w:lvlJc w:val="right"/>
-      <w:pPr>
-        <w:ind w:left="6480" w:hanging="180"/>
-      </w:pPr>
-    </w:lvl>
-  </w:abstractNum>
-  <w:abstractNum w:abstractNumId="2" w15:restartNumberingAfterBreak="0">
-    <w:nsid w:val="114F3A3F"/>
-    <w:multiLevelType w:val="hybridMultilevel"/>
-    <w:tmpl w:val="705291DA"/>
-    <w:lvl w:ilvl="0" w:tplc="04190011">
-      <w:start w:val="1"/>
-      <w:numFmt w:val="decimal"/>
-      <w:lvlText w:val="%1)"/>
-      <w:lvlJc w:val="left"/>
-      <w:pPr>
-        <w:ind w:left="720" w:hanging="360"/>
-      </w:pPr>
-    </w:lvl>
-    <w:lvl w:ilvl="1" w:tplc="04190019" w:tentative="1">
-      <w:start w:val="1"/>
-      <w:numFmt w:val="lowerLetter"/>
-      <w:lvlText w:val="%2."/>
-      <w:lvlJc w:val="left"/>
-      <w:pPr>
-        <w:ind w:left="1440" w:hanging="360"/>
-      </w:pPr>
-    </w:lvl>
-    <w:lvl w:ilvl="2" w:tplc="0419001B" w:tentative="1">
-      <w:start w:val="1"/>
-      <w:numFmt w:val="lowerRoman"/>
-      <w:lvlText w:val="%3."/>
-      <w:lvlJc w:val="right"/>
-      <w:pPr>
-        <w:ind w:left="2160" w:hanging="180"/>
-      </w:pPr>
-    </w:lvl>
-    <w:lvl w:ilvl="3" w:tplc="0419000F" w:tentative="1">
-      <w:start w:val="1"/>
-      <w:numFmt w:val="decimal"/>
-      <w:lvlText w:val="%4."/>
-      <w:lvlJc w:val="left"/>
-      <w:pPr>
-        <w:ind w:left="2880" w:hanging="360"/>
-      </w:pPr>
-    </w:lvl>
-    <w:lvl w:ilvl="4" w:tplc="04190019" w:tentative="1">
-      <w:start w:val="1"/>
-      <w:numFmt w:val="lowerLetter"/>
-      <w:lvlText w:val="%5."/>
-      <w:lvlJc w:val="left"/>
-      <w:pPr>
-        <w:ind w:left="3600" w:hanging="360"/>
-      </w:pPr>
-    </w:lvl>
-    <w:lvl w:ilvl="5" w:tplc="0419001B" w:tentative="1">
-      <w:start w:val="1"/>
-      <w:numFmt w:val="lowerRoman"/>
-      <w:lvlText w:val="%6."/>
-      <w:lvlJc w:val="right"/>
-      <w:pPr>
-        <w:ind w:left="4320" w:hanging="180"/>
-      </w:pPr>
-    </w:lvl>
-    <w:lvl w:ilvl="6" w:tplc="0419000F" w:tentative="1">
-      <w:start w:val="1"/>
-      <w:numFmt w:val="decimal"/>
-      <w:lvlText w:val="%7."/>
-      <w:lvlJc w:val="left"/>
-      <w:pPr>
-        <w:ind w:left="5040" w:hanging="360"/>
-      </w:pPr>
-    </w:lvl>
-    <w:lvl w:ilvl="7" w:tplc="04190019" w:tentative="1">
-      <w:start w:val="1"/>
-      <w:numFmt w:val="lowerLetter"/>
-      <w:lvlText w:val="%8."/>
-      <w:lvlJc w:val="left"/>
-      <w:pPr>
-        <w:ind w:left="5760" w:hanging="360"/>
-      </w:pPr>
-    </w:lvl>
-    <w:lvl w:ilvl="8" w:tplc="0419001B" w:tentative="1">
-      <w:start w:val="1"/>
-      <w:numFmt w:val="lowerRoman"/>
-      <w:lvlText w:val="%9."/>
-      <w:lvlJc w:val="right"/>
-      <w:pPr>
-        <w:ind w:left="6480" w:hanging="180"/>
-      </w:pPr>
-    </w:lvl>
-  </w:abstractNum>
-  <w:abstractNum w:abstractNumId="3" w15:restartNumberingAfterBreak="0">
-    <w:nsid w:val="12225D4F"/>
-    <w:multiLevelType w:val="hybridMultilevel"/>
-    <w:tmpl w:val="BDD4E1F2"/>
+    <w:tmpl w:val="A10CD1EE"/>
     <w:lvl w:ilvl="0" w:tplc="04190001">
       <w:start w:val="1"/>
       <w:numFmt w:val="bullet"/>
@@ -39789,17 +40348,103 @@
       </w:rPr>
     </w:lvl>
   </w:abstractNum>
-  <w:abstractNum w:abstractNumId="4" w15:restartNumberingAfterBreak="0">
-    <w:nsid w:val="13A720F4"/>
+  <w:abstractNum w:abstractNumId="2" w15:restartNumberingAfterBreak="0">
+    <w:nsid w:val="06C31646"/>
     <w:multiLevelType w:val="hybridMultilevel"/>
-    <w:tmpl w:val="B1B28B82"/>
-    <w:lvl w:ilvl="0" w:tplc="0419000F">
+    <w:tmpl w:val="633442B2"/>
+    <w:lvl w:ilvl="0" w:tplc="04190011">
       <w:start w:val="1"/>
       <w:numFmt w:val="decimal"/>
-      <w:lvlText w:val="%1."/>
+      <w:lvlText w:val="%1)"/>
       <w:lvlJc w:val="left"/>
       <w:pPr>
-        <w:ind w:left="360" w:hanging="360"/>
+        <w:ind w:left="720" w:hanging="360"/>
+      </w:pPr>
+    </w:lvl>
+    <w:lvl w:ilvl="1" w:tplc="FFFFFFFF" w:tentative="1">
+      <w:start w:val="1"/>
+      <w:numFmt w:val="lowerLetter"/>
+      <w:lvlText w:val="%2."/>
+      <w:lvlJc w:val="left"/>
+      <w:pPr>
+        <w:ind w:left="1440" w:hanging="360"/>
+      </w:pPr>
+    </w:lvl>
+    <w:lvl w:ilvl="2" w:tplc="FFFFFFFF" w:tentative="1">
+      <w:start w:val="1"/>
+      <w:numFmt w:val="lowerRoman"/>
+      <w:lvlText w:val="%3."/>
+      <w:lvlJc w:val="right"/>
+      <w:pPr>
+        <w:ind w:left="2160" w:hanging="180"/>
+      </w:pPr>
+    </w:lvl>
+    <w:lvl w:ilvl="3" w:tplc="FFFFFFFF" w:tentative="1">
+      <w:start w:val="1"/>
+      <w:numFmt w:val="decimal"/>
+      <w:lvlText w:val="%4."/>
+      <w:lvlJc w:val="left"/>
+      <w:pPr>
+        <w:ind w:left="2880" w:hanging="360"/>
+      </w:pPr>
+    </w:lvl>
+    <w:lvl w:ilvl="4" w:tplc="FFFFFFFF" w:tentative="1">
+      <w:start w:val="1"/>
+      <w:numFmt w:val="lowerLetter"/>
+      <w:lvlText w:val="%5."/>
+      <w:lvlJc w:val="left"/>
+      <w:pPr>
+        <w:ind w:left="3600" w:hanging="360"/>
+      </w:pPr>
+    </w:lvl>
+    <w:lvl w:ilvl="5" w:tplc="FFFFFFFF" w:tentative="1">
+      <w:start w:val="1"/>
+      <w:numFmt w:val="lowerRoman"/>
+      <w:lvlText w:val="%6."/>
+      <w:lvlJc w:val="right"/>
+      <w:pPr>
+        <w:ind w:left="4320" w:hanging="180"/>
+      </w:pPr>
+    </w:lvl>
+    <w:lvl w:ilvl="6" w:tplc="FFFFFFFF" w:tentative="1">
+      <w:start w:val="1"/>
+      <w:numFmt w:val="decimal"/>
+      <w:lvlText w:val="%7."/>
+      <w:lvlJc w:val="left"/>
+      <w:pPr>
+        <w:ind w:left="5040" w:hanging="360"/>
+      </w:pPr>
+    </w:lvl>
+    <w:lvl w:ilvl="7" w:tplc="FFFFFFFF" w:tentative="1">
+      <w:start w:val="1"/>
+      <w:numFmt w:val="lowerLetter"/>
+      <w:lvlText w:val="%8."/>
+      <w:lvlJc w:val="left"/>
+      <w:pPr>
+        <w:ind w:left="5760" w:hanging="360"/>
+      </w:pPr>
+    </w:lvl>
+    <w:lvl w:ilvl="8" w:tplc="FFFFFFFF" w:tentative="1">
+      <w:start w:val="1"/>
+      <w:numFmt w:val="lowerRoman"/>
+      <w:lvlText w:val="%9."/>
+      <w:lvlJc w:val="right"/>
+      <w:pPr>
+        <w:ind w:left="6480" w:hanging="180"/>
+      </w:pPr>
+    </w:lvl>
+  </w:abstractNum>
+  <w:abstractNum w:abstractNumId="3" w15:restartNumberingAfterBreak="0">
+    <w:nsid w:val="114F3A3F"/>
+    <w:multiLevelType w:val="hybridMultilevel"/>
+    <w:tmpl w:val="705291DA"/>
+    <w:lvl w:ilvl="0" w:tplc="04190011">
+      <w:start w:val="1"/>
+      <w:numFmt w:val="decimal"/>
+      <w:lvlText w:val="%1)"/>
+      <w:lvlJc w:val="left"/>
+      <w:pPr>
+        <w:ind w:left="720" w:hanging="360"/>
       </w:pPr>
     </w:lvl>
     <w:lvl w:ilvl="1" w:tplc="04190019" w:tentative="1">
@@ -39808,7 +40453,7 @@
       <w:lvlText w:val="%2."/>
       <w:lvlJc w:val="left"/>
       <w:pPr>
-        <w:ind w:left="1080" w:hanging="360"/>
+        <w:ind w:left="1440" w:hanging="360"/>
       </w:pPr>
     </w:lvl>
     <w:lvl w:ilvl="2" w:tplc="0419001B" w:tentative="1">
@@ -39817,7 +40462,7 @@
       <w:lvlText w:val="%3."/>
       <w:lvlJc w:val="right"/>
       <w:pPr>
-        <w:ind w:left="1800" w:hanging="180"/>
+        <w:ind w:left="2160" w:hanging="180"/>
       </w:pPr>
     </w:lvl>
     <w:lvl w:ilvl="3" w:tplc="0419000F" w:tentative="1">
@@ -39826,7 +40471,7 @@
       <w:lvlText w:val="%4."/>
       <w:lvlJc w:val="left"/>
       <w:pPr>
-        <w:ind w:left="2520" w:hanging="360"/>
+        <w:ind w:left="2880" w:hanging="360"/>
       </w:pPr>
     </w:lvl>
     <w:lvl w:ilvl="4" w:tplc="04190019" w:tentative="1">
@@ -39835,7 +40480,7 @@
       <w:lvlText w:val="%5."/>
       <w:lvlJc w:val="left"/>
       <w:pPr>
-        <w:ind w:left="3240" w:hanging="360"/>
+        <w:ind w:left="3600" w:hanging="360"/>
       </w:pPr>
     </w:lvl>
     <w:lvl w:ilvl="5" w:tplc="0419001B" w:tentative="1">
@@ -39844,7 +40489,7 @@
       <w:lvlText w:val="%6."/>
       <w:lvlJc w:val="right"/>
       <w:pPr>
-        <w:ind w:left="3960" w:hanging="180"/>
+        <w:ind w:left="4320" w:hanging="180"/>
       </w:pPr>
     </w:lvl>
     <w:lvl w:ilvl="6" w:tplc="0419000F" w:tentative="1">
@@ -39853,7 +40498,7 @@
       <w:lvlText w:val="%7."/>
       <w:lvlJc w:val="left"/>
       <w:pPr>
-        <w:ind w:left="4680" w:hanging="360"/>
+        <w:ind w:left="5040" w:hanging="360"/>
       </w:pPr>
     </w:lvl>
     <w:lvl w:ilvl="7" w:tplc="04190019" w:tentative="1">
@@ -39862,7 +40507,7 @@
       <w:lvlText w:val="%8."/>
       <w:lvlJc w:val="left"/>
       <w:pPr>
-        <w:ind w:left="5400" w:hanging="360"/>
+        <w:ind w:left="5760" w:hanging="360"/>
       </w:pPr>
     </w:lvl>
     <w:lvl w:ilvl="8" w:tplc="0419001B" w:tentative="1">
@@ -39871,14 +40516,14 @@
       <w:lvlText w:val="%9."/>
       <w:lvlJc w:val="right"/>
       <w:pPr>
-        <w:ind w:left="6120" w:hanging="180"/>
+        <w:ind w:left="6480" w:hanging="180"/>
       </w:pPr>
     </w:lvl>
   </w:abstractNum>
-  <w:abstractNum w:abstractNumId="5" w15:restartNumberingAfterBreak="0">
-    <w:nsid w:val="1AAF6E53"/>
+  <w:abstractNum w:abstractNumId="4" w15:restartNumberingAfterBreak="0">
+    <w:nsid w:val="11C90E4A"/>
     <w:multiLevelType w:val="hybridMultilevel"/>
-    <w:tmpl w:val="4B08F99A"/>
+    <w:tmpl w:val="B9741E82"/>
     <w:lvl w:ilvl="0" w:tplc="04190001">
       <w:start w:val="1"/>
       <w:numFmt w:val="bullet"/>
@@ -39988,96 +40633,10 @@
       </w:rPr>
     </w:lvl>
   </w:abstractNum>
-  <w:abstractNum w:abstractNumId="6" w15:restartNumberingAfterBreak="0">
-    <w:nsid w:val="1F1E6701"/>
+  <w:abstractNum w:abstractNumId="5" w15:restartNumberingAfterBreak="0">
+    <w:nsid w:val="12225D4F"/>
     <w:multiLevelType w:val="hybridMultilevel"/>
-    <w:tmpl w:val="546C0F68"/>
-    <w:lvl w:ilvl="0" w:tplc="04190011">
-      <w:start w:val="1"/>
-      <w:numFmt w:val="decimal"/>
-      <w:lvlText w:val="%1)"/>
-      <w:lvlJc w:val="left"/>
-      <w:pPr>
-        <w:ind w:left="720" w:hanging="360"/>
-      </w:pPr>
-    </w:lvl>
-    <w:lvl w:ilvl="1" w:tplc="04190019" w:tentative="1">
-      <w:start w:val="1"/>
-      <w:numFmt w:val="lowerLetter"/>
-      <w:lvlText w:val="%2."/>
-      <w:lvlJc w:val="left"/>
-      <w:pPr>
-        <w:ind w:left="1440" w:hanging="360"/>
-      </w:pPr>
-    </w:lvl>
-    <w:lvl w:ilvl="2" w:tplc="0419001B" w:tentative="1">
-      <w:start w:val="1"/>
-      <w:numFmt w:val="lowerRoman"/>
-      <w:lvlText w:val="%3."/>
-      <w:lvlJc w:val="right"/>
-      <w:pPr>
-        <w:ind w:left="2160" w:hanging="180"/>
-      </w:pPr>
-    </w:lvl>
-    <w:lvl w:ilvl="3" w:tplc="0419000F" w:tentative="1">
-      <w:start w:val="1"/>
-      <w:numFmt w:val="decimal"/>
-      <w:lvlText w:val="%4."/>
-      <w:lvlJc w:val="left"/>
-      <w:pPr>
-        <w:ind w:left="2880" w:hanging="360"/>
-      </w:pPr>
-    </w:lvl>
-    <w:lvl w:ilvl="4" w:tplc="04190019" w:tentative="1">
-      <w:start w:val="1"/>
-      <w:numFmt w:val="lowerLetter"/>
-      <w:lvlText w:val="%5."/>
-      <w:lvlJc w:val="left"/>
-      <w:pPr>
-        <w:ind w:left="3600" w:hanging="360"/>
-      </w:pPr>
-    </w:lvl>
-    <w:lvl w:ilvl="5" w:tplc="0419001B" w:tentative="1">
-      <w:start w:val="1"/>
-      <w:numFmt w:val="lowerRoman"/>
-      <w:lvlText w:val="%6."/>
-      <w:lvlJc w:val="right"/>
-      <w:pPr>
-        <w:ind w:left="4320" w:hanging="180"/>
-      </w:pPr>
-    </w:lvl>
-    <w:lvl w:ilvl="6" w:tplc="0419000F" w:tentative="1">
-      <w:start w:val="1"/>
-      <w:numFmt w:val="decimal"/>
-      <w:lvlText w:val="%7."/>
-      <w:lvlJc w:val="left"/>
-      <w:pPr>
-        <w:ind w:left="5040" w:hanging="360"/>
-      </w:pPr>
-    </w:lvl>
-    <w:lvl w:ilvl="7" w:tplc="04190019" w:tentative="1">
-      <w:start w:val="1"/>
-      <w:numFmt w:val="lowerLetter"/>
-      <w:lvlText w:val="%8."/>
-      <w:lvlJc w:val="left"/>
-      <w:pPr>
-        <w:ind w:left="5760" w:hanging="360"/>
-      </w:pPr>
-    </w:lvl>
-    <w:lvl w:ilvl="8" w:tplc="0419001B" w:tentative="1">
-      <w:start w:val="1"/>
-      <w:numFmt w:val="lowerRoman"/>
-      <w:lvlText w:val="%9."/>
-      <w:lvlJc w:val="right"/>
-      <w:pPr>
-        <w:ind w:left="6480" w:hanging="180"/>
-      </w:pPr>
-    </w:lvl>
-  </w:abstractNum>
-  <w:abstractNum w:abstractNumId="7" w15:restartNumberingAfterBreak="0">
-    <w:nsid w:val="20911758"/>
-    <w:multiLevelType w:val="hybridMultilevel"/>
-    <w:tmpl w:val="9C4EDE1C"/>
+    <w:tmpl w:val="BDD4E1F2"/>
     <w:lvl w:ilvl="0" w:tplc="04190001">
       <w:start w:val="1"/>
       <w:numFmt w:val="bullet"/>
@@ -40187,10 +40746,96 @@
       </w:rPr>
     </w:lvl>
   </w:abstractNum>
-  <w:abstractNum w:abstractNumId="8" w15:restartNumberingAfterBreak="0">
-    <w:nsid w:val="20B03D92"/>
+  <w:abstractNum w:abstractNumId="6" w15:restartNumberingAfterBreak="0">
+    <w:nsid w:val="13A720F4"/>
     <w:multiLevelType w:val="hybridMultilevel"/>
-    <w:tmpl w:val="754410A0"/>
+    <w:tmpl w:val="B1B28B82"/>
+    <w:lvl w:ilvl="0" w:tplc="0419000F">
+      <w:start w:val="1"/>
+      <w:numFmt w:val="decimal"/>
+      <w:lvlText w:val="%1."/>
+      <w:lvlJc w:val="left"/>
+      <w:pPr>
+        <w:ind w:left="360" w:hanging="360"/>
+      </w:pPr>
+    </w:lvl>
+    <w:lvl w:ilvl="1" w:tplc="04190019" w:tentative="1">
+      <w:start w:val="1"/>
+      <w:numFmt w:val="lowerLetter"/>
+      <w:lvlText w:val="%2."/>
+      <w:lvlJc w:val="left"/>
+      <w:pPr>
+        <w:ind w:left="1080" w:hanging="360"/>
+      </w:pPr>
+    </w:lvl>
+    <w:lvl w:ilvl="2" w:tplc="0419001B" w:tentative="1">
+      <w:start w:val="1"/>
+      <w:numFmt w:val="lowerRoman"/>
+      <w:lvlText w:val="%3."/>
+      <w:lvlJc w:val="right"/>
+      <w:pPr>
+        <w:ind w:left="1800" w:hanging="180"/>
+      </w:pPr>
+    </w:lvl>
+    <w:lvl w:ilvl="3" w:tplc="0419000F" w:tentative="1">
+      <w:start w:val="1"/>
+      <w:numFmt w:val="decimal"/>
+      <w:lvlText w:val="%4."/>
+      <w:lvlJc w:val="left"/>
+      <w:pPr>
+        <w:ind w:left="2520" w:hanging="360"/>
+      </w:pPr>
+    </w:lvl>
+    <w:lvl w:ilvl="4" w:tplc="04190019" w:tentative="1">
+      <w:start w:val="1"/>
+      <w:numFmt w:val="lowerLetter"/>
+      <w:lvlText w:val="%5."/>
+      <w:lvlJc w:val="left"/>
+      <w:pPr>
+        <w:ind w:left="3240" w:hanging="360"/>
+      </w:pPr>
+    </w:lvl>
+    <w:lvl w:ilvl="5" w:tplc="0419001B" w:tentative="1">
+      <w:start w:val="1"/>
+      <w:numFmt w:val="lowerRoman"/>
+      <w:lvlText w:val="%6."/>
+      <w:lvlJc w:val="right"/>
+      <w:pPr>
+        <w:ind w:left="3960" w:hanging="180"/>
+      </w:pPr>
+    </w:lvl>
+    <w:lvl w:ilvl="6" w:tplc="0419000F" w:tentative="1">
+      <w:start w:val="1"/>
+      <w:numFmt w:val="decimal"/>
+      <w:lvlText w:val="%7."/>
+      <w:lvlJc w:val="left"/>
+      <w:pPr>
+        <w:ind w:left="4680" w:hanging="360"/>
+      </w:pPr>
+    </w:lvl>
+    <w:lvl w:ilvl="7" w:tplc="04190019" w:tentative="1">
+      <w:start w:val="1"/>
+      <w:numFmt w:val="lowerLetter"/>
+      <w:lvlText w:val="%8."/>
+      <w:lvlJc w:val="left"/>
+      <w:pPr>
+        <w:ind w:left="5400" w:hanging="360"/>
+      </w:pPr>
+    </w:lvl>
+    <w:lvl w:ilvl="8" w:tplc="0419001B" w:tentative="1">
+      <w:start w:val="1"/>
+      <w:numFmt w:val="lowerRoman"/>
+      <w:lvlText w:val="%9."/>
+      <w:lvlJc w:val="right"/>
+      <w:pPr>
+        <w:ind w:left="6120" w:hanging="180"/>
+      </w:pPr>
+    </w:lvl>
+  </w:abstractNum>
+  <w:abstractNum w:abstractNumId="7" w15:restartNumberingAfterBreak="0">
+    <w:nsid w:val="1AAF6E53"/>
+    <w:multiLevelType w:val="hybridMultilevel"/>
+    <w:tmpl w:val="4B08F99A"/>
     <w:lvl w:ilvl="0" w:tplc="04190001">
       <w:start w:val="1"/>
       <w:numFmt w:val="bullet"/>
@@ -40300,10 +40945,96 @@
       </w:rPr>
     </w:lvl>
   </w:abstractNum>
+  <w:abstractNum w:abstractNumId="8" w15:restartNumberingAfterBreak="0">
+    <w:nsid w:val="1F1E6701"/>
+    <w:multiLevelType w:val="hybridMultilevel"/>
+    <w:tmpl w:val="546C0F68"/>
+    <w:lvl w:ilvl="0" w:tplc="04190011">
+      <w:start w:val="1"/>
+      <w:numFmt w:val="decimal"/>
+      <w:lvlText w:val="%1)"/>
+      <w:lvlJc w:val="left"/>
+      <w:pPr>
+        <w:ind w:left="720" w:hanging="360"/>
+      </w:pPr>
+    </w:lvl>
+    <w:lvl w:ilvl="1" w:tplc="04190019" w:tentative="1">
+      <w:start w:val="1"/>
+      <w:numFmt w:val="lowerLetter"/>
+      <w:lvlText w:val="%2."/>
+      <w:lvlJc w:val="left"/>
+      <w:pPr>
+        <w:ind w:left="1440" w:hanging="360"/>
+      </w:pPr>
+    </w:lvl>
+    <w:lvl w:ilvl="2" w:tplc="0419001B" w:tentative="1">
+      <w:start w:val="1"/>
+      <w:numFmt w:val="lowerRoman"/>
+      <w:lvlText w:val="%3."/>
+      <w:lvlJc w:val="right"/>
+      <w:pPr>
+        <w:ind w:left="2160" w:hanging="180"/>
+      </w:pPr>
+    </w:lvl>
+    <w:lvl w:ilvl="3" w:tplc="0419000F" w:tentative="1">
+      <w:start w:val="1"/>
+      <w:numFmt w:val="decimal"/>
+      <w:lvlText w:val="%4."/>
+      <w:lvlJc w:val="left"/>
+      <w:pPr>
+        <w:ind w:left="2880" w:hanging="360"/>
+      </w:pPr>
+    </w:lvl>
+    <w:lvl w:ilvl="4" w:tplc="04190019" w:tentative="1">
+      <w:start w:val="1"/>
+      <w:numFmt w:val="lowerLetter"/>
+      <w:lvlText w:val="%5."/>
+      <w:lvlJc w:val="left"/>
+      <w:pPr>
+        <w:ind w:left="3600" w:hanging="360"/>
+      </w:pPr>
+    </w:lvl>
+    <w:lvl w:ilvl="5" w:tplc="0419001B" w:tentative="1">
+      <w:start w:val="1"/>
+      <w:numFmt w:val="lowerRoman"/>
+      <w:lvlText w:val="%6."/>
+      <w:lvlJc w:val="right"/>
+      <w:pPr>
+        <w:ind w:left="4320" w:hanging="180"/>
+      </w:pPr>
+    </w:lvl>
+    <w:lvl w:ilvl="6" w:tplc="0419000F" w:tentative="1">
+      <w:start w:val="1"/>
+      <w:numFmt w:val="decimal"/>
+      <w:lvlText w:val="%7."/>
+      <w:lvlJc w:val="left"/>
+      <w:pPr>
+        <w:ind w:left="5040" w:hanging="360"/>
+      </w:pPr>
+    </w:lvl>
+    <w:lvl w:ilvl="7" w:tplc="04190019" w:tentative="1">
+      <w:start w:val="1"/>
+      <w:numFmt w:val="lowerLetter"/>
+      <w:lvlText w:val="%8."/>
+      <w:lvlJc w:val="left"/>
+      <w:pPr>
+        <w:ind w:left="5760" w:hanging="360"/>
+      </w:pPr>
+    </w:lvl>
+    <w:lvl w:ilvl="8" w:tplc="0419001B" w:tentative="1">
+      <w:start w:val="1"/>
+      <w:numFmt w:val="lowerRoman"/>
+      <w:lvlText w:val="%9."/>
+      <w:lvlJc w:val="right"/>
+      <w:pPr>
+        <w:ind w:left="6480" w:hanging="180"/>
+      </w:pPr>
+    </w:lvl>
+  </w:abstractNum>
   <w:abstractNum w:abstractNumId="9" w15:restartNumberingAfterBreak="0">
-    <w:nsid w:val="22E13EDB"/>
+    <w:nsid w:val="20911758"/>
     <w:multiLevelType w:val="hybridMultilevel"/>
-    <w:tmpl w:val="4360345C"/>
+    <w:tmpl w:val="9C4EDE1C"/>
     <w:lvl w:ilvl="0" w:tplc="04190001">
       <w:start w:val="1"/>
       <w:numFmt w:val="bullet"/>
@@ -40414,9 +41145,9 @@
     </w:lvl>
   </w:abstractNum>
   <w:abstractNum w:abstractNumId="10" w15:restartNumberingAfterBreak="0">
-    <w:nsid w:val="233266DA"/>
+    <w:nsid w:val="20B03D92"/>
     <w:multiLevelType w:val="hybridMultilevel"/>
-    <w:tmpl w:val="0928AD10"/>
+    <w:tmpl w:val="754410A0"/>
     <w:lvl w:ilvl="0" w:tplc="04190001">
       <w:start w:val="1"/>
       <w:numFmt w:val="bullet"/>
@@ -40527,9 +41258,9 @@
     </w:lvl>
   </w:abstractNum>
   <w:abstractNum w:abstractNumId="11" w15:restartNumberingAfterBreak="0">
-    <w:nsid w:val="23F53846"/>
+    <w:nsid w:val="22E13EDB"/>
     <w:multiLevelType w:val="hybridMultilevel"/>
-    <w:tmpl w:val="0CE629BA"/>
+    <w:tmpl w:val="4360345C"/>
     <w:lvl w:ilvl="0" w:tplc="04190001">
       <w:start w:val="1"/>
       <w:numFmt w:val="bullet"/>
@@ -40640,9 +41371,9 @@
     </w:lvl>
   </w:abstractNum>
   <w:abstractNum w:abstractNumId="12" w15:restartNumberingAfterBreak="0">
-    <w:nsid w:val="25B718D7"/>
+    <w:nsid w:val="233266DA"/>
     <w:multiLevelType w:val="hybridMultilevel"/>
-    <w:tmpl w:val="6EBE0830"/>
+    <w:tmpl w:val="0928AD10"/>
     <w:lvl w:ilvl="0" w:tplc="04190001">
       <w:start w:val="1"/>
       <w:numFmt w:val="bullet"/>
@@ -40753,6 +41484,232 @@
     </w:lvl>
   </w:abstractNum>
   <w:abstractNum w:abstractNumId="13" w15:restartNumberingAfterBreak="0">
+    <w:nsid w:val="23F53846"/>
+    <w:multiLevelType w:val="hybridMultilevel"/>
+    <w:tmpl w:val="0CE629BA"/>
+    <w:lvl w:ilvl="0" w:tplc="04190001">
+      <w:start w:val="1"/>
+      <w:numFmt w:val="bullet"/>
+      <w:lvlText w:val=""/>
+      <w:lvlJc w:val="left"/>
+      <w:pPr>
+        <w:ind w:left="720" w:hanging="360"/>
+      </w:pPr>
+      <w:rPr>
+        <w:rFonts w:ascii="Symbol" w:hAnsi="Symbol" w:hint="default"/>
+      </w:rPr>
+    </w:lvl>
+    <w:lvl w:ilvl="1" w:tplc="04190003" w:tentative="1">
+      <w:start w:val="1"/>
+      <w:numFmt w:val="bullet"/>
+      <w:lvlText w:val="o"/>
+      <w:lvlJc w:val="left"/>
+      <w:pPr>
+        <w:ind w:left="1440" w:hanging="360"/>
+      </w:pPr>
+      <w:rPr>
+        <w:rFonts w:ascii="Courier New" w:hAnsi="Courier New" w:cs="Courier New" w:hint="default"/>
+      </w:rPr>
+    </w:lvl>
+    <w:lvl w:ilvl="2" w:tplc="04190005" w:tentative="1">
+      <w:start w:val="1"/>
+      <w:numFmt w:val="bullet"/>
+      <w:lvlText w:val=""/>
+      <w:lvlJc w:val="left"/>
+      <w:pPr>
+        <w:ind w:left="2160" w:hanging="360"/>
+      </w:pPr>
+      <w:rPr>
+        <w:rFonts w:ascii="Wingdings" w:hAnsi="Wingdings" w:hint="default"/>
+      </w:rPr>
+    </w:lvl>
+    <w:lvl w:ilvl="3" w:tplc="04190001" w:tentative="1">
+      <w:start w:val="1"/>
+      <w:numFmt w:val="bullet"/>
+      <w:lvlText w:val=""/>
+      <w:lvlJc w:val="left"/>
+      <w:pPr>
+        <w:ind w:left="2880" w:hanging="360"/>
+      </w:pPr>
+      <w:rPr>
+        <w:rFonts w:ascii="Symbol" w:hAnsi="Symbol" w:hint="default"/>
+      </w:rPr>
+    </w:lvl>
+    <w:lvl w:ilvl="4" w:tplc="04190003" w:tentative="1">
+      <w:start w:val="1"/>
+      <w:numFmt w:val="bullet"/>
+      <w:lvlText w:val="o"/>
+      <w:lvlJc w:val="left"/>
+      <w:pPr>
+        <w:ind w:left="3600" w:hanging="360"/>
+      </w:pPr>
+      <w:rPr>
+        <w:rFonts w:ascii="Courier New" w:hAnsi="Courier New" w:cs="Courier New" w:hint="default"/>
+      </w:rPr>
+    </w:lvl>
+    <w:lvl w:ilvl="5" w:tplc="04190005" w:tentative="1">
+      <w:start w:val="1"/>
+      <w:numFmt w:val="bullet"/>
+      <w:lvlText w:val=""/>
+      <w:lvlJc w:val="left"/>
+      <w:pPr>
+        <w:ind w:left="4320" w:hanging="360"/>
+      </w:pPr>
+      <w:rPr>
+        <w:rFonts w:ascii="Wingdings" w:hAnsi="Wingdings" w:hint="default"/>
+      </w:rPr>
+    </w:lvl>
+    <w:lvl w:ilvl="6" w:tplc="04190001" w:tentative="1">
+      <w:start w:val="1"/>
+      <w:numFmt w:val="bullet"/>
+      <w:lvlText w:val=""/>
+      <w:lvlJc w:val="left"/>
+      <w:pPr>
+        <w:ind w:left="5040" w:hanging="360"/>
+      </w:pPr>
+      <w:rPr>
+        <w:rFonts w:ascii="Symbol" w:hAnsi="Symbol" w:hint="default"/>
+      </w:rPr>
+    </w:lvl>
+    <w:lvl w:ilvl="7" w:tplc="04190003" w:tentative="1">
+      <w:start w:val="1"/>
+      <w:numFmt w:val="bullet"/>
+      <w:lvlText w:val="o"/>
+      <w:lvlJc w:val="left"/>
+      <w:pPr>
+        <w:ind w:left="5760" w:hanging="360"/>
+      </w:pPr>
+      <w:rPr>
+        <w:rFonts w:ascii="Courier New" w:hAnsi="Courier New" w:cs="Courier New" w:hint="default"/>
+      </w:rPr>
+    </w:lvl>
+    <w:lvl w:ilvl="8" w:tplc="04190005" w:tentative="1">
+      <w:start w:val="1"/>
+      <w:numFmt w:val="bullet"/>
+      <w:lvlText w:val=""/>
+      <w:lvlJc w:val="left"/>
+      <w:pPr>
+        <w:ind w:left="6480" w:hanging="360"/>
+      </w:pPr>
+      <w:rPr>
+        <w:rFonts w:ascii="Wingdings" w:hAnsi="Wingdings" w:hint="default"/>
+      </w:rPr>
+    </w:lvl>
+  </w:abstractNum>
+  <w:abstractNum w:abstractNumId="14" w15:restartNumberingAfterBreak="0">
+    <w:nsid w:val="25B718D7"/>
+    <w:multiLevelType w:val="hybridMultilevel"/>
+    <w:tmpl w:val="6EBE0830"/>
+    <w:lvl w:ilvl="0" w:tplc="04190001">
+      <w:start w:val="1"/>
+      <w:numFmt w:val="bullet"/>
+      <w:lvlText w:val=""/>
+      <w:lvlJc w:val="left"/>
+      <w:pPr>
+        <w:ind w:left="720" w:hanging="360"/>
+      </w:pPr>
+      <w:rPr>
+        <w:rFonts w:ascii="Symbol" w:hAnsi="Symbol" w:hint="default"/>
+      </w:rPr>
+    </w:lvl>
+    <w:lvl w:ilvl="1" w:tplc="04190003" w:tentative="1">
+      <w:start w:val="1"/>
+      <w:numFmt w:val="bullet"/>
+      <w:lvlText w:val="o"/>
+      <w:lvlJc w:val="left"/>
+      <w:pPr>
+        <w:ind w:left="1440" w:hanging="360"/>
+      </w:pPr>
+      <w:rPr>
+        <w:rFonts w:ascii="Courier New" w:hAnsi="Courier New" w:cs="Courier New" w:hint="default"/>
+      </w:rPr>
+    </w:lvl>
+    <w:lvl w:ilvl="2" w:tplc="04190005" w:tentative="1">
+      <w:start w:val="1"/>
+      <w:numFmt w:val="bullet"/>
+      <w:lvlText w:val=""/>
+      <w:lvlJc w:val="left"/>
+      <w:pPr>
+        <w:ind w:left="2160" w:hanging="360"/>
+      </w:pPr>
+      <w:rPr>
+        <w:rFonts w:ascii="Wingdings" w:hAnsi="Wingdings" w:hint="default"/>
+      </w:rPr>
+    </w:lvl>
+    <w:lvl w:ilvl="3" w:tplc="04190001" w:tentative="1">
+      <w:start w:val="1"/>
+      <w:numFmt w:val="bullet"/>
+      <w:lvlText w:val=""/>
+      <w:lvlJc w:val="left"/>
+      <w:pPr>
+        <w:ind w:left="2880" w:hanging="360"/>
+      </w:pPr>
+      <w:rPr>
+        <w:rFonts w:ascii="Symbol" w:hAnsi="Symbol" w:hint="default"/>
+      </w:rPr>
+    </w:lvl>
+    <w:lvl w:ilvl="4" w:tplc="04190003" w:tentative="1">
+      <w:start w:val="1"/>
+      <w:numFmt w:val="bullet"/>
+      <w:lvlText w:val="o"/>
+      <w:lvlJc w:val="left"/>
+      <w:pPr>
+        <w:ind w:left="3600" w:hanging="360"/>
+      </w:pPr>
+      <w:rPr>
+        <w:rFonts w:ascii="Courier New" w:hAnsi="Courier New" w:cs="Courier New" w:hint="default"/>
+      </w:rPr>
+    </w:lvl>
+    <w:lvl w:ilvl="5" w:tplc="04190005" w:tentative="1">
+      <w:start w:val="1"/>
+      <w:numFmt w:val="bullet"/>
+      <w:lvlText w:val=""/>
+      <w:lvlJc w:val="left"/>
+      <w:pPr>
+        <w:ind w:left="4320" w:hanging="360"/>
+      </w:pPr>
+      <w:rPr>
+        <w:rFonts w:ascii="Wingdings" w:hAnsi="Wingdings" w:hint="default"/>
+      </w:rPr>
+    </w:lvl>
+    <w:lvl w:ilvl="6" w:tplc="04190001" w:tentative="1">
+      <w:start w:val="1"/>
+      <w:numFmt w:val="bullet"/>
+      <w:lvlText w:val=""/>
+      <w:lvlJc w:val="left"/>
+      <w:pPr>
+        <w:ind w:left="5040" w:hanging="360"/>
+      </w:pPr>
+      <w:rPr>
+        <w:rFonts w:ascii="Symbol" w:hAnsi="Symbol" w:hint="default"/>
+      </w:rPr>
+    </w:lvl>
+    <w:lvl w:ilvl="7" w:tplc="04190003" w:tentative="1">
+      <w:start w:val="1"/>
+      <w:numFmt w:val="bullet"/>
+      <w:lvlText w:val="o"/>
+      <w:lvlJc w:val="left"/>
+      <w:pPr>
+        <w:ind w:left="5760" w:hanging="360"/>
+      </w:pPr>
+      <w:rPr>
+        <w:rFonts w:ascii="Courier New" w:hAnsi="Courier New" w:cs="Courier New" w:hint="default"/>
+      </w:rPr>
+    </w:lvl>
+    <w:lvl w:ilvl="8" w:tplc="04190005" w:tentative="1">
+      <w:start w:val="1"/>
+      <w:numFmt w:val="bullet"/>
+      <w:lvlText w:val=""/>
+      <w:lvlJc w:val="left"/>
+      <w:pPr>
+        <w:ind w:left="6480" w:hanging="360"/>
+      </w:pPr>
+      <w:rPr>
+        <w:rFonts w:ascii="Wingdings" w:hAnsi="Wingdings" w:hint="default"/>
+      </w:rPr>
+    </w:lvl>
+  </w:abstractNum>
+  <w:abstractNum w:abstractNumId="15" w15:restartNumberingAfterBreak="0">
     <w:nsid w:val="26D03B20"/>
     <w:multiLevelType w:val="hybridMultilevel"/>
     <w:tmpl w:val="E0DACD3E"/>
@@ -40841,7 +41798,7 @@
       </w:pPr>
     </w:lvl>
   </w:abstractNum>
-  <w:abstractNum w:abstractNumId="14" w15:restartNumberingAfterBreak="0">
+  <w:abstractNum w:abstractNumId="16" w15:restartNumberingAfterBreak="0">
     <w:nsid w:val="277B54E2"/>
     <w:multiLevelType w:val="hybridMultilevel"/>
     <w:tmpl w:val="928ED7CA"/>
@@ -40933,7 +41890,7 @@
       </w:pPr>
     </w:lvl>
   </w:abstractNum>
-  <w:abstractNum w:abstractNumId="15" w15:restartNumberingAfterBreak="0">
+  <w:abstractNum w:abstractNumId="17" w15:restartNumberingAfterBreak="0">
     <w:nsid w:val="27910D1F"/>
     <w:multiLevelType w:val="hybridMultilevel"/>
     <w:tmpl w:val="29F88AFA"/>
@@ -41046,7 +42003,7 @@
       </w:rPr>
     </w:lvl>
   </w:abstractNum>
-  <w:abstractNum w:abstractNumId="16" w15:restartNumberingAfterBreak="0">
+  <w:abstractNum w:abstractNumId="18" w15:restartNumberingAfterBreak="0">
     <w:nsid w:val="28D51F7E"/>
     <w:multiLevelType w:val="hybridMultilevel"/>
     <w:tmpl w:val="0330AF16"/>
@@ -41135,7 +42092,7 @@
       </w:pPr>
     </w:lvl>
   </w:abstractNum>
-  <w:abstractNum w:abstractNumId="17" w15:restartNumberingAfterBreak="0">
+  <w:abstractNum w:abstractNumId="19" w15:restartNumberingAfterBreak="0">
     <w:nsid w:val="293A47AC"/>
     <w:multiLevelType w:val="hybridMultilevel"/>
     <w:tmpl w:val="A16407DE"/>
@@ -41224,7 +42181,7 @@
       </w:pPr>
     </w:lvl>
   </w:abstractNum>
-  <w:abstractNum w:abstractNumId="18" w15:restartNumberingAfterBreak="0">
+  <w:abstractNum w:abstractNumId="20" w15:restartNumberingAfterBreak="0">
     <w:nsid w:val="2DAF46AF"/>
     <w:multiLevelType w:val="hybridMultilevel"/>
     <w:tmpl w:val="E482121A"/>
@@ -41337,7 +42294,7 @@
       </w:rPr>
     </w:lvl>
   </w:abstractNum>
-  <w:abstractNum w:abstractNumId="19" w15:restartNumberingAfterBreak="0">
+  <w:abstractNum w:abstractNumId="21" w15:restartNumberingAfterBreak="0">
     <w:nsid w:val="393B50E0"/>
     <w:multiLevelType w:val="hybridMultilevel"/>
     <w:tmpl w:val="FF0E629A"/>
@@ -41450,7 +42407,7 @@
       </w:rPr>
     </w:lvl>
   </w:abstractNum>
-  <w:abstractNum w:abstractNumId="20" w15:restartNumberingAfterBreak="0">
+  <w:abstractNum w:abstractNumId="22" w15:restartNumberingAfterBreak="0">
     <w:nsid w:val="3D397DB6"/>
     <w:multiLevelType w:val="hybridMultilevel"/>
     <w:tmpl w:val="1082A636"/>
@@ -41536,7 +42493,7 @@
       </w:pPr>
     </w:lvl>
   </w:abstractNum>
-  <w:abstractNum w:abstractNumId="21" w15:restartNumberingAfterBreak="0">
+  <w:abstractNum w:abstractNumId="23" w15:restartNumberingAfterBreak="0">
     <w:nsid w:val="3F096AE4"/>
     <w:multiLevelType w:val="hybridMultilevel"/>
     <w:tmpl w:val="EBC80DBC"/>
@@ -41625,7 +42582,7 @@
       </w:pPr>
     </w:lvl>
   </w:abstractNum>
-  <w:abstractNum w:abstractNumId="22" w15:restartNumberingAfterBreak="0">
+  <w:abstractNum w:abstractNumId="24" w15:restartNumberingAfterBreak="0">
     <w:nsid w:val="41064325"/>
     <w:multiLevelType w:val="hybridMultilevel"/>
     <w:tmpl w:val="382EC5B2"/>
@@ -41738,7 +42695,7 @@
       </w:rPr>
     </w:lvl>
   </w:abstractNum>
-  <w:abstractNum w:abstractNumId="23" w15:restartNumberingAfterBreak="0">
+  <w:abstractNum w:abstractNumId="25" w15:restartNumberingAfterBreak="0">
     <w:nsid w:val="43002251"/>
     <w:multiLevelType w:val="hybridMultilevel"/>
     <w:tmpl w:val="27C62438"/>
@@ -41851,7 +42808,7 @@
       </w:rPr>
     </w:lvl>
   </w:abstractNum>
-  <w:abstractNum w:abstractNumId="24" w15:restartNumberingAfterBreak="0">
+  <w:abstractNum w:abstractNumId="26" w15:restartNumberingAfterBreak="0">
     <w:nsid w:val="45C554FC"/>
     <w:multiLevelType w:val="hybridMultilevel"/>
     <w:tmpl w:val="36F6D920"/>
@@ -41964,10 +42921,10 @@
       </w:rPr>
     </w:lvl>
   </w:abstractNum>
-  <w:abstractNum w:abstractNumId="25" w15:restartNumberingAfterBreak="0">
-    <w:nsid w:val="4A6E2C0A"/>
+  <w:abstractNum w:abstractNumId="27" w15:restartNumberingAfterBreak="0">
+    <w:nsid w:val="483155A9"/>
     <w:multiLevelType w:val="hybridMultilevel"/>
-    <w:tmpl w:val="88EC5BD6"/>
+    <w:tmpl w:val="1048FC90"/>
     <w:lvl w:ilvl="0" w:tplc="04190001">
       <w:start w:val="1"/>
       <w:numFmt w:val="bullet"/>
@@ -42077,10 +43034,10 @@
       </w:rPr>
     </w:lvl>
   </w:abstractNum>
-  <w:abstractNum w:abstractNumId="26" w15:restartNumberingAfterBreak="0">
-    <w:nsid w:val="4A76619A"/>
+  <w:abstractNum w:abstractNumId="28" w15:restartNumberingAfterBreak="0">
+    <w:nsid w:val="4A6E2C0A"/>
     <w:multiLevelType w:val="hybridMultilevel"/>
-    <w:tmpl w:val="473895EE"/>
+    <w:tmpl w:val="88EC5BD6"/>
     <w:lvl w:ilvl="0" w:tplc="04190001">
       <w:start w:val="1"/>
       <w:numFmt w:val="bullet"/>
@@ -42190,96 +43147,10 @@
       </w:rPr>
     </w:lvl>
   </w:abstractNum>
-  <w:abstractNum w:abstractNumId="27" w15:restartNumberingAfterBreak="0">
-    <w:nsid w:val="4D6C6DCA"/>
+  <w:abstractNum w:abstractNumId="29" w15:restartNumberingAfterBreak="0">
+    <w:nsid w:val="4A76619A"/>
     <w:multiLevelType w:val="hybridMultilevel"/>
-    <w:tmpl w:val="67046FDE"/>
-    <w:lvl w:ilvl="0" w:tplc="04190011">
-      <w:start w:val="1"/>
-      <w:numFmt w:val="decimal"/>
-      <w:lvlText w:val="%1)"/>
-      <w:lvlJc w:val="left"/>
-      <w:pPr>
-        <w:ind w:left="720" w:hanging="360"/>
-      </w:pPr>
-    </w:lvl>
-    <w:lvl w:ilvl="1" w:tplc="04190019">
-      <w:start w:val="1"/>
-      <w:numFmt w:val="lowerLetter"/>
-      <w:lvlText w:val="%2."/>
-      <w:lvlJc w:val="left"/>
-      <w:pPr>
-        <w:ind w:left="1440" w:hanging="360"/>
-      </w:pPr>
-    </w:lvl>
-    <w:lvl w:ilvl="2" w:tplc="0419001B" w:tentative="1">
-      <w:start w:val="1"/>
-      <w:numFmt w:val="lowerRoman"/>
-      <w:lvlText w:val="%3."/>
-      <w:lvlJc w:val="right"/>
-      <w:pPr>
-        <w:ind w:left="2160" w:hanging="180"/>
-      </w:pPr>
-    </w:lvl>
-    <w:lvl w:ilvl="3" w:tplc="0419000F" w:tentative="1">
-      <w:start w:val="1"/>
-      <w:numFmt w:val="decimal"/>
-      <w:lvlText w:val="%4."/>
-      <w:lvlJc w:val="left"/>
-      <w:pPr>
-        <w:ind w:left="2880" w:hanging="360"/>
-      </w:pPr>
-    </w:lvl>
-    <w:lvl w:ilvl="4" w:tplc="04190019" w:tentative="1">
-      <w:start w:val="1"/>
-      <w:numFmt w:val="lowerLetter"/>
-      <w:lvlText w:val="%5."/>
-      <w:lvlJc w:val="left"/>
-      <w:pPr>
-        <w:ind w:left="3600" w:hanging="360"/>
-      </w:pPr>
-    </w:lvl>
-    <w:lvl w:ilvl="5" w:tplc="0419001B" w:tentative="1">
-      <w:start w:val="1"/>
-      <w:numFmt w:val="lowerRoman"/>
-      <w:lvlText w:val="%6."/>
-      <w:lvlJc w:val="right"/>
-      <w:pPr>
-        <w:ind w:left="4320" w:hanging="180"/>
-      </w:pPr>
-    </w:lvl>
-    <w:lvl w:ilvl="6" w:tplc="0419000F" w:tentative="1">
-      <w:start w:val="1"/>
-      <w:numFmt w:val="decimal"/>
-      <w:lvlText w:val="%7."/>
-      <w:lvlJc w:val="left"/>
-      <w:pPr>
-        <w:ind w:left="5040" w:hanging="360"/>
-      </w:pPr>
-    </w:lvl>
-    <w:lvl w:ilvl="7" w:tplc="04190019" w:tentative="1">
-      <w:start w:val="1"/>
-      <w:numFmt w:val="lowerLetter"/>
-      <w:lvlText w:val="%8."/>
-      <w:lvlJc w:val="left"/>
-      <w:pPr>
-        <w:ind w:left="5760" w:hanging="360"/>
-      </w:pPr>
-    </w:lvl>
-    <w:lvl w:ilvl="8" w:tplc="0419001B" w:tentative="1">
-      <w:start w:val="1"/>
-      <w:numFmt w:val="lowerRoman"/>
-      <w:lvlText w:val="%9."/>
-      <w:lvlJc w:val="right"/>
-      <w:pPr>
-        <w:ind w:left="6480" w:hanging="180"/>
-      </w:pPr>
-    </w:lvl>
-  </w:abstractNum>
-  <w:abstractNum w:abstractNumId="28" w15:restartNumberingAfterBreak="0">
-    <w:nsid w:val="4ED04BEB"/>
-    <w:multiLevelType w:val="hybridMultilevel"/>
-    <w:tmpl w:val="8B7A29FA"/>
+    <w:tmpl w:val="473895EE"/>
     <w:lvl w:ilvl="0" w:tplc="04190001">
       <w:start w:val="1"/>
       <w:numFmt w:val="bullet"/>
@@ -42389,10 +43260,96 @@
       </w:rPr>
     </w:lvl>
   </w:abstractNum>
-  <w:abstractNum w:abstractNumId="29" w15:restartNumberingAfterBreak="0">
-    <w:nsid w:val="4EDB7975"/>
+  <w:abstractNum w:abstractNumId="30" w15:restartNumberingAfterBreak="0">
+    <w:nsid w:val="4D6C6DCA"/>
     <w:multiLevelType w:val="hybridMultilevel"/>
-    <w:tmpl w:val="AE64CF8E"/>
+    <w:tmpl w:val="67046FDE"/>
+    <w:lvl w:ilvl="0" w:tplc="04190011">
+      <w:start w:val="1"/>
+      <w:numFmt w:val="decimal"/>
+      <w:lvlText w:val="%1)"/>
+      <w:lvlJc w:val="left"/>
+      <w:pPr>
+        <w:ind w:left="720" w:hanging="360"/>
+      </w:pPr>
+    </w:lvl>
+    <w:lvl w:ilvl="1" w:tplc="04190019">
+      <w:start w:val="1"/>
+      <w:numFmt w:val="lowerLetter"/>
+      <w:lvlText w:val="%2."/>
+      <w:lvlJc w:val="left"/>
+      <w:pPr>
+        <w:ind w:left="1440" w:hanging="360"/>
+      </w:pPr>
+    </w:lvl>
+    <w:lvl w:ilvl="2" w:tplc="0419001B" w:tentative="1">
+      <w:start w:val="1"/>
+      <w:numFmt w:val="lowerRoman"/>
+      <w:lvlText w:val="%3."/>
+      <w:lvlJc w:val="right"/>
+      <w:pPr>
+        <w:ind w:left="2160" w:hanging="180"/>
+      </w:pPr>
+    </w:lvl>
+    <w:lvl w:ilvl="3" w:tplc="0419000F" w:tentative="1">
+      <w:start w:val="1"/>
+      <w:numFmt w:val="decimal"/>
+      <w:lvlText w:val="%4."/>
+      <w:lvlJc w:val="left"/>
+      <w:pPr>
+        <w:ind w:left="2880" w:hanging="360"/>
+      </w:pPr>
+    </w:lvl>
+    <w:lvl w:ilvl="4" w:tplc="04190019" w:tentative="1">
+      <w:start w:val="1"/>
+      <w:numFmt w:val="lowerLetter"/>
+      <w:lvlText w:val="%5."/>
+      <w:lvlJc w:val="left"/>
+      <w:pPr>
+        <w:ind w:left="3600" w:hanging="360"/>
+      </w:pPr>
+    </w:lvl>
+    <w:lvl w:ilvl="5" w:tplc="0419001B" w:tentative="1">
+      <w:start w:val="1"/>
+      <w:numFmt w:val="lowerRoman"/>
+      <w:lvlText w:val="%6."/>
+      <w:lvlJc w:val="right"/>
+      <w:pPr>
+        <w:ind w:left="4320" w:hanging="180"/>
+      </w:pPr>
+    </w:lvl>
+    <w:lvl w:ilvl="6" w:tplc="0419000F" w:tentative="1">
+      <w:start w:val="1"/>
+      <w:numFmt w:val="decimal"/>
+      <w:lvlText w:val="%7."/>
+      <w:lvlJc w:val="left"/>
+      <w:pPr>
+        <w:ind w:left="5040" w:hanging="360"/>
+      </w:pPr>
+    </w:lvl>
+    <w:lvl w:ilvl="7" w:tplc="04190019" w:tentative="1">
+      <w:start w:val="1"/>
+      <w:numFmt w:val="lowerLetter"/>
+      <w:lvlText w:val="%8."/>
+      <w:lvlJc w:val="left"/>
+      <w:pPr>
+        <w:ind w:left="5760" w:hanging="360"/>
+      </w:pPr>
+    </w:lvl>
+    <w:lvl w:ilvl="8" w:tplc="0419001B" w:tentative="1">
+      <w:start w:val="1"/>
+      <w:numFmt w:val="lowerRoman"/>
+      <w:lvlText w:val="%9."/>
+      <w:lvlJc w:val="right"/>
+      <w:pPr>
+        <w:ind w:left="6480" w:hanging="180"/>
+      </w:pPr>
+    </w:lvl>
+  </w:abstractNum>
+  <w:abstractNum w:abstractNumId="31" w15:restartNumberingAfterBreak="0">
+    <w:nsid w:val="4ED04BEB"/>
+    <w:multiLevelType w:val="hybridMultilevel"/>
+    <w:tmpl w:val="8B7A29FA"/>
     <w:lvl w:ilvl="0" w:tplc="04190001">
       <w:start w:val="1"/>
       <w:numFmt w:val="bullet"/>
@@ -42502,10 +43459,10 @@
       </w:rPr>
     </w:lvl>
   </w:abstractNum>
-  <w:abstractNum w:abstractNumId="30" w15:restartNumberingAfterBreak="0">
-    <w:nsid w:val="4FFB1657"/>
+  <w:abstractNum w:abstractNumId="32" w15:restartNumberingAfterBreak="0">
+    <w:nsid w:val="4EDB7975"/>
     <w:multiLevelType w:val="hybridMultilevel"/>
-    <w:tmpl w:val="9B848202"/>
+    <w:tmpl w:val="AE64CF8E"/>
     <w:lvl w:ilvl="0" w:tplc="04190001">
       <w:start w:val="1"/>
       <w:numFmt w:val="bullet"/>
@@ -42615,7 +43572,120 @@
       </w:rPr>
     </w:lvl>
   </w:abstractNum>
-  <w:abstractNum w:abstractNumId="31" w15:restartNumberingAfterBreak="0">
+  <w:abstractNum w:abstractNumId="33" w15:restartNumberingAfterBreak="0">
+    <w:nsid w:val="4FFB1657"/>
+    <w:multiLevelType w:val="hybridMultilevel"/>
+    <w:tmpl w:val="9B848202"/>
+    <w:lvl w:ilvl="0" w:tplc="04190001">
+      <w:start w:val="1"/>
+      <w:numFmt w:val="bullet"/>
+      <w:lvlText w:val=""/>
+      <w:lvlJc w:val="left"/>
+      <w:pPr>
+        <w:ind w:left="720" w:hanging="360"/>
+      </w:pPr>
+      <w:rPr>
+        <w:rFonts w:ascii="Symbol" w:hAnsi="Symbol" w:hint="default"/>
+      </w:rPr>
+    </w:lvl>
+    <w:lvl w:ilvl="1" w:tplc="04190003" w:tentative="1">
+      <w:start w:val="1"/>
+      <w:numFmt w:val="bullet"/>
+      <w:lvlText w:val="o"/>
+      <w:lvlJc w:val="left"/>
+      <w:pPr>
+        <w:ind w:left="1440" w:hanging="360"/>
+      </w:pPr>
+      <w:rPr>
+        <w:rFonts w:ascii="Courier New" w:hAnsi="Courier New" w:cs="Courier New" w:hint="default"/>
+      </w:rPr>
+    </w:lvl>
+    <w:lvl w:ilvl="2" w:tplc="04190005" w:tentative="1">
+      <w:start w:val="1"/>
+      <w:numFmt w:val="bullet"/>
+      <w:lvlText w:val=""/>
+      <w:lvlJc w:val="left"/>
+      <w:pPr>
+        <w:ind w:left="2160" w:hanging="360"/>
+      </w:pPr>
+      <w:rPr>
+        <w:rFonts w:ascii="Wingdings" w:hAnsi="Wingdings" w:hint="default"/>
+      </w:rPr>
+    </w:lvl>
+    <w:lvl w:ilvl="3" w:tplc="04190001" w:tentative="1">
+      <w:start w:val="1"/>
+      <w:numFmt w:val="bullet"/>
+      <w:lvlText w:val=""/>
+      <w:lvlJc w:val="left"/>
+      <w:pPr>
+        <w:ind w:left="2880" w:hanging="360"/>
+      </w:pPr>
+      <w:rPr>
+        <w:rFonts w:ascii="Symbol" w:hAnsi="Symbol" w:hint="default"/>
+      </w:rPr>
+    </w:lvl>
+    <w:lvl w:ilvl="4" w:tplc="04190003" w:tentative="1">
+      <w:start w:val="1"/>
+      <w:numFmt w:val="bullet"/>
+      <w:lvlText w:val="o"/>
+      <w:lvlJc w:val="left"/>
+      <w:pPr>
+        <w:ind w:left="3600" w:hanging="360"/>
+      </w:pPr>
+      <w:rPr>
+        <w:rFonts w:ascii="Courier New" w:hAnsi="Courier New" w:cs="Courier New" w:hint="default"/>
+      </w:rPr>
+    </w:lvl>
+    <w:lvl w:ilvl="5" w:tplc="04190005" w:tentative="1">
+      <w:start w:val="1"/>
+      <w:numFmt w:val="bullet"/>
+      <w:lvlText w:val=""/>
+      <w:lvlJc w:val="left"/>
+      <w:pPr>
+        <w:ind w:left="4320" w:hanging="360"/>
+      </w:pPr>
+      <w:rPr>
+        <w:rFonts w:ascii="Wingdings" w:hAnsi="Wingdings" w:hint="default"/>
+      </w:rPr>
+    </w:lvl>
+    <w:lvl w:ilvl="6" w:tplc="04190001" w:tentative="1">
+      <w:start w:val="1"/>
+      <w:numFmt w:val="bullet"/>
+      <w:lvlText w:val=""/>
+      <w:lvlJc w:val="left"/>
+      <w:pPr>
+        <w:ind w:left="5040" w:hanging="360"/>
+      </w:pPr>
+      <w:rPr>
+        <w:rFonts w:ascii="Symbol" w:hAnsi="Symbol" w:hint="default"/>
+      </w:rPr>
+    </w:lvl>
+    <w:lvl w:ilvl="7" w:tplc="04190003" w:tentative="1">
+      <w:start w:val="1"/>
+      <w:numFmt w:val="bullet"/>
+      <w:lvlText w:val="o"/>
+      <w:lvlJc w:val="left"/>
+      <w:pPr>
+        <w:ind w:left="5760" w:hanging="360"/>
+      </w:pPr>
+      <w:rPr>
+        <w:rFonts w:ascii="Courier New" w:hAnsi="Courier New" w:cs="Courier New" w:hint="default"/>
+      </w:rPr>
+    </w:lvl>
+    <w:lvl w:ilvl="8" w:tplc="04190005" w:tentative="1">
+      <w:start w:val="1"/>
+      <w:numFmt w:val="bullet"/>
+      <w:lvlText w:val=""/>
+      <w:lvlJc w:val="left"/>
+      <w:pPr>
+        <w:ind w:left="6480" w:hanging="360"/>
+      </w:pPr>
+      <w:rPr>
+        <w:rFonts w:ascii="Wingdings" w:hAnsi="Wingdings" w:hint="default"/>
+      </w:rPr>
+    </w:lvl>
+  </w:abstractNum>
+  <w:abstractNum w:abstractNumId="34" w15:restartNumberingAfterBreak="0">
     <w:nsid w:val="519B6F07"/>
     <w:multiLevelType w:val="hybridMultilevel"/>
     <w:tmpl w:val="48E04468"/>
@@ -42704,7 +43774,7 @@
       </w:pPr>
     </w:lvl>
   </w:abstractNum>
-  <w:abstractNum w:abstractNumId="32" w15:restartNumberingAfterBreak="0">
+  <w:abstractNum w:abstractNumId="35" w15:restartNumberingAfterBreak="0">
     <w:nsid w:val="548A7B6A"/>
     <w:multiLevelType w:val="hybridMultilevel"/>
     <w:tmpl w:val="D77C4EE8"/>
@@ -42817,7 +43887,7 @@
       </w:rPr>
     </w:lvl>
   </w:abstractNum>
-  <w:abstractNum w:abstractNumId="33" w15:restartNumberingAfterBreak="0">
+  <w:abstractNum w:abstractNumId="36" w15:restartNumberingAfterBreak="0">
     <w:nsid w:val="57D42A3A"/>
     <w:multiLevelType w:val="hybridMultilevel"/>
     <w:tmpl w:val="1B48EF7E"/>
@@ -42906,7 +43976,7 @@
       </w:pPr>
     </w:lvl>
   </w:abstractNum>
-  <w:abstractNum w:abstractNumId="34" w15:restartNumberingAfterBreak="0">
+  <w:abstractNum w:abstractNumId="37" w15:restartNumberingAfterBreak="0">
     <w:nsid w:val="5B7B452F"/>
     <w:multiLevelType w:val="hybridMultilevel"/>
     <w:tmpl w:val="BBFC4CA4"/>
@@ -42992,7 +44062,7 @@
       </w:pPr>
     </w:lvl>
   </w:abstractNum>
-  <w:abstractNum w:abstractNumId="35" w15:restartNumberingAfterBreak="0">
+  <w:abstractNum w:abstractNumId="38" w15:restartNumberingAfterBreak="0">
     <w:nsid w:val="5C13069B"/>
     <w:multiLevelType w:val="hybridMultilevel"/>
     <w:tmpl w:val="57BE8A26"/>
@@ -43078,7 +44148,7 @@
       </w:pPr>
     </w:lvl>
   </w:abstractNum>
-  <w:abstractNum w:abstractNumId="36" w15:restartNumberingAfterBreak="0">
+  <w:abstractNum w:abstractNumId="39" w15:restartNumberingAfterBreak="0">
     <w:nsid w:val="611119B9"/>
     <w:multiLevelType w:val="hybridMultilevel"/>
     <w:tmpl w:val="FA067BAE"/>
@@ -43191,7 +44261,7 @@
       </w:rPr>
     </w:lvl>
   </w:abstractNum>
-  <w:abstractNum w:abstractNumId="37" w15:restartNumberingAfterBreak="0">
+  <w:abstractNum w:abstractNumId="40" w15:restartNumberingAfterBreak="0">
     <w:nsid w:val="64A56D31"/>
     <w:multiLevelType w:val="hybridMultilevel"/>
     <w:tmpl w:val="97A8ADEC"/>
@@ -43304,7 +44374,7 @@
       </w:rPr>
     </w:lvl>
   </w:abstractNum>
-  <w:abstractNum w:abstractNumId="38" w15:restartNumberingAfterBreak="0">
+  <w:abstractNum w:abstractNumId="41" w15:restartNumberingAfterBreak="0">
     <w:nsid w:val="6D325D31"/>
     <w:multiLevelType w:val="hybridMultilevel"/>
     <w:tmpl w:val="C094A42A"/>
@@ -43390,7 +44460,7 @@
       </w:pPr>
     </w:lvl>
   </w:abstractNum>
-  <w:abstractNum w:abstractNumId="39" w15:restartNumberingAfterBreak="0">
+  <w:abstractNum w:abstractNumId="42" w15:restartNumberingAfterBreak="0">
     <w:nsid w:val="704E23CE"/>
     <w:multiLevelType w:val="hybridMultilevel"/>
     <w:tmpl w:val="B84A7506"/>
@@ -43476,7 +44546,7 @@
       </w:pPr>
     </w:lvl>
   </w:abstractNum>
-  <w:abstractNum w:abstractNumId="40" w15:restartNumberingAfterBreak="0">
+  <w:abstractNum w:abstractNumId="43" w15:restartNumberingAfterBreak="0">
     <w:nsid w:val="775006D6"/>
     <w:multiLevelType w:val="hybridMultilevel"/>
     <w:tmpl w:val="BD62CAD2"/>
@@ -43589,7 +44659,7 @@
       </w:rPr>
     </w:lvl>
   </w:abstractNum>
-  <w:abstractNum w:abstractNumId="41" w15:restartNumberingAfterBreak="0">
+  <w:abstractNum w:abstractNumId="44" w15:restartNumberingAfterBreak="0">
     <w:nsid w:val="785C3FE2"/>
     <w:multiLevelType w:val="hybridMultilevel"/>
     <w:tmpl w:val="03DC517A"/>
@@ -43675,7 +44745,7 @@
       </w:pPr>
     </w:lvl>
   </w:abstractNum>
-  <w:abstractNum w:abstractNumId="42" w15:restartNumberingAfterBreak="0">
+  <w:abstractNum w:abstractNumId="45" w15:restartNumberingAfterBreak="0">
     <w:nsid w:val="7ADC1888"/>
     <w:multiLevelType w:val="hybridMultilevel"/>
     <w:tmpl w:val="D9D8BD80"/>
@@ -43761,7 +44831,7 @@
       </w:pPr>
     </w:lvl>
   </w:abstractNum>
-  <w:abstractNum w:abstractNumId="43" w15:restartNumberingAfterBreak="0">
+  <w:abstractNum w:abstractNumId="46" w15:restartNumberingAfterBreak="0">
     <w:nsid w:val="7D0508BC"/>
     <w:multiLevelType w:val="hybridMultilevel"/>
     <w:tmpl w:val="D77C2A62"/>
@@ -43850,137 +44920,262 @@
       </w:pPr>
     </w:lvl>
   </w:abstractNum>
+  <w:abstractNum w:abstractNumId="47" w15:restartNumberingAfterBreak="0">
+    <w:nsid w:val="7E794972"/>
+    <w:multiLevelType w:val="hybridMultilevel"/>
+    <w:tmpl w:val="B9CC3BDE"/>
+    <w:lvl w:ilvl="0" w:tplc="04190001">
+      <w:start w:val="1"/>
+      <w:numFmt w:val="bullet"/>
+      <w:lvlText w:val=""/>
+      <w:lvlJc w:val="left"/>
+      <w:pPr>
+        <w:ind w:left="720" w:hanging="360"/>
+      </w:pPr>
+      <w:rPr>
+        <w:rFonts w:ascii="Symbol" w:hAnsi="Symbol" w:hint="default"/>
+      </w:rPr>
+    </w:lvl>
+    <w:lvl w:ilvl="1" w:tplc="04190003" w:tentative="1">
+      <w:start w:val="1"/>
+      <w:numFmt w:val="bullet"/>
+      <w:lvlText w:val="o"/>
+      <w:lvlJc w:val="left"/>
+      <w:pPr>
+        <w:ind w:left="1440" w:hanging="360"/>
+      </w:pPr>
+      <w:rPr>
+        <w:rFonts w:ascii="Courier New" w:hAnsi="Courier New" w:cs="Courier New" w:hint="default"/>
+      </w:rPr>
+    </w:lvl>
+    <w:lvl w:ilvl="2" w:tplc="04190005" w:tentative="1">
+      <w:start w:val="1"/>
+      <w:numFmt w:val="bullet"/>
+      <w:lvlText w:val=""/>
+      <w:lvlJc w:val="left"/>
+      <w:pPr>
+        <w:ind w:left="2160" w:hanging="360"/>
+      </w:pPr>
+      <w:rPr>
+        <w:rFonts w:ascii="Wingdings" w:hAnsi="Wingdings" w:hint="default"/>
+      </w:rPr>
+    </w:lvl>
+    <w:lvl w:ilvl="3" w:tplc="04190001" w:tentative="1">
+      <w:start w:val="1"/>
+      <w:numFmt w:val="bullet"/>
+      <w:lvlText w:val=""/>
+      <w:lvlJc w:val="left"/>
+      <w:pPr>
+        <w:ind w:left="2880" w:hanging="360"/>
+      </w:pPr>
+      <w:rPr>
+        <w:rFonts w:ascii="Symbol" w:hAnsi="Symbol" w:hint="default"/>
+      </w:rPr>
+    </w:lvl>
+    <w:lvl w:ilvl="4" w:tplc="04190003" w:tentative="1">
+      <w:start w:val="1"/>
+      <w:numFmt w:val="bullet"/>
+      <w:lvlText w:val="o"/>
+      <w:lvlJc w:val="left"/>
+      <w:pPr>
+        <w:ind w:left="3600" w:hanging="360"/>
+      </w:pPr>
+      <w:rPr>
+        <w:rFonts w:ascii="Courier New" w:hAnsi="Courier New" w:cs="Courier New" w:hint="default"/>
+      </w:rPr>
+    </w:lvl>
+    <w:lvl w:ilvl="5" w:tplc="04190005" w:tentative="1">
+      <w:start w:val="1"/>
+      <w:numFmt w:val="bullet"/>
+      <w:lvlText w:val=""/>
+      <w:lvlJc w:val="left"/>
+      <w:pPr>
+        <w:ind w:left="4320" w:hanging="360"/>
+      </w:pPr>
+      <w:rPr>
+        <w:rFonts w:ascii="Wingdings" w:hAnsi="Wingdings" w:hint="default"/>
+      </w:rPr>
+    </w:lvl>
+    <w:lvl w:ilvl="6" w:tplc="04190001" w:tentative="1">
+      <w:start w:val="1"/>
+      <w:numFmt w:val="bullet"/>
+      <w:lvlText w:val=""/>
+      <w:lvlJc w:val="left"/>
+      <w:pPr>
+        <w:ind w:left="5040" w:hanging="360"/>
+      </w:pPr>
+      <w:rPr>
+        <w:rFonts w:ascii="Symbol" w:hAnsi="Symbol" w:hint="default"/>
+      </w:rPr>
+    </w:lvl>
+    <w:lvl w:ilvl="7" w:tplc="04190003" w:tentative="1">
+      <w:start w:val="1"/>
+      <w:numFmt w:val="bullet"/>
+      <w:lvlText w:val="o"/>
+      <w:lvlJc w:val="left"/>
+      <w:pPr>
+        <w:ind w:left="5760" w:hanging="360"/>
+      </w:pPr>
+      <w:rPr>
+        <w:rFonts w:ascii="Courier New" w:hAnsi="Courier New" w:cs="Courier New" w:hint="default"/>
+      </w:rPr>
+    </w:lvl>
+    <w:lvl w:ilvl="8" w:tplc="04190005" w:tentative="1">
+      <w:start w:val="1"/>
+      <w:numFmt w:val="bullet"/>
+      <w:lvlText w:val=""/>
+      <w:lvlJc w:val="left"/>
+      <w:pPr>
+        <w:ind w:left="6480" w:hanging="360"/>
+      </w:pPr>
+      <w:rPr>
+        <w:rFonts w:ascii="Wingdings" w:hAnsi="Wingdings" w:hint="default"/>
+      </w:rPr>
+    </w:lvl>
+  </w:abstractNum>
   <w:num w:numId="1" w16cid:durableId="66463981">
+    <w:abstractNumId w:val="29"/>
+  </w:num>
+  <w:num w:numId="2" w16cid:durableId="333387662">
+    <w:abstractNumId w:val="35"/>
+  </w:num>
+  <w:num w:numId="3" w16cid:durableId="929660742">
+    <w:abstractNumId w:val="16"/>
+  </w:num>
+  <w:num w:numId="4" w16cid:durableId="702707696">
+    <w:abstractNumId w:val="36"/>
+  </w:num>
+  <w:num w:numId="5" w16cid:durableId="1806309656">
+    <w:abstractNumId w:val="39"/>
+  </w:num>
+  <w:num w:numId="6" w16cid:durableId="1954550118">
+    <w:abstractNumId w:val="12"/>
+  </w:num>
+  <w:num w:numId="7" w16cid:durableId="1029794257">
+    <w:abstractNumId w:val="32"/>
+  </w:num>
+  <w:num w:numId="8" w16cid:durableId="966199150">
+    <w:abstractNumId w:val="28"/>
+  </w:num>
+  <w:num w:numId="9" w16cid:durableId="261958590">
+    <w:abstractNumId w:val="24"/>
+  </w:num>
+  <w:num w:numId="10" w16cid:durableId="2134060665">
+    <w:abstractNumId w:val="11"/>
+  </w:num>
+  <w:num w:numId="11" w16cid:durableId="1614753081">
+    <w:abstractNumId w:val="10"/>
+  </w:num>
+  <w:num w:numId="12" w16cid:durableId="791510547">
+    <w:abstractNumId w:val="43"/>
+  </w:num>
+  <w:num w:numId="13" w16cid:durableId="1800537684">
+    <w:abstractNumId w:val="45"/>
+  </w:num>
+  <w:num w:numId="14" w16cid:durableId="839780546">
+    <w:abstractNumId w:val="34"/>
+  </w:num>
+  <w:num w:numId="15" w16cid:durableId="1736050410">
+    <w:abstractNumId w:val="15"/>
+  </w:num>
+  <w:num w:numId="16" w16cid:durableId="634916384">
+    <w:abstractNumId w:val="6"/>
+  </w:num>
+  <w:num w:numId="17" w16cid:durableId="1533305040">
     <w:abstractNumId w:val="26"/>
   </w:num>
-  <w:num w:numId="2" w16cid:durableId="333387662">
-    <w:abstractNumId w:val="32"/>
+  <w:num w:numId="18" w16cid:durableId="705835833">
+    <w:abstractNumId w:val="33"/>
   </w:num>
-  <w:num w:numId="3" w16cid:durableId="929660742">
+  <w:num w:numId="19" w16cid:durableId="1500929343">
+    <w:abstractNumId w:val="21"/>
+  </w:num>
+  <w:num w:numId="20" w16cid:durableId="966007840">
+    <w:abstractNumId w:val="2"/>
+  </w:num>
+  <w:num w:numId="21" w16cid:durableId="1525945190">
+    <w:abstractNumId w:val="37"/>
+  </w:num>
+  <w:num w:numId="22" w16cid:durableId="1113744885">
     <w:abstractNumId w:val="14"/>
   </w:num>
-  <w:num w:numId="4" w16cid:durableId="702707696">
-    <w:abstractNumId w:val="33"/>
-  </w:num>
-  <w:num w:numId="5" w16cid:durableId="1806309656">
-    <w:abstractNumId w:val="36"/>
-  </w:num>
-  <w:num w:numId="6" w16cid:durableId="1954550118">
-    <w:abstractNumId w:val="10"/>
-  </w:num>
-  <w:num w:numId="7" w16cid:durableId="1029794257">
-    <w:abstractNumId w:val="29"/>
-  </w:num>
-  <w:num w:numId="8" w16cid:durableId="966199150">
-    <w:abstractNumId w:val="25"/>
-  </w:num>
-  <w:num w:numId="9" w16cid:durableId="261958590">
-    <w:abstractNumId w:val="22"/>
-  </w:num>
-  <w:num w:numId="10" w16cid:durableId="2134060665">
+  <w:num w:numId="23" w16cid:durableId="1780946231">
     <w:abstractNumId w:val="9"/>
   </w:num>
-  <w:num w:numId="11" w16cid:durableId="1614753081">
-    <w:abstractNumId w:val="8"/>
+  <w:num w:numId="24" w16cid:durableId="206070057">
+    <w:abstractNumId w:val="20"/>
   </w:num>
-  <w:num w:numId="12" w16cid:durableId="791510547">
-    <w:abstractNumId w:val="40"/>
+  <w:num w:numId="25" w16cid:durableId="931549693">
+    <w:abstractNumId w:val="17"/>
   </w:num>
-  <w:num w:numId="13" w16cid:durableId="1800537684">
+  <w:num w:numId="26" w16cid:durableId="468746085">
+    <w:abstractNumId w:val="5"/>
+  </w:num>
+  <w:num w:numId="27" w16cid:durableId="392698478">
+    <w:abstractNumId w:val="13"/>
+  </w:num>
+  <w:num w:numId="28" w16cid:durableId="1851069438">
+    <w:abstractNumId w:val="7"/>
+  </w:num>
+  <w:num w:numId="29" w16cid:durableId="1537305239">
     <w:abstractNumId w:val="42"/>
   </w:num>
-  <w:num w:numId="14" w16cid:durableId="839780546">
-    <w:abstractNumId w:val="31"/>
-  </w:num>
-  <w:num w:numId="15" w16cid:durableId="1736050410">
-    <w:abstractNumId w:val="13"/>
-  </w:num>
-  <w:num w:numId="16" w16cid:durableId="634916384">
-    <w:abstractNumId w:val="4"/>
-  </w:num>
-  <w:num w:numId="17" w16cid:durableId="1533305040">
-    <w:abstractNumId w:val="24"/>
-  </w:num>
-  <w:num w:numId="18" w16cid:durableId="705835833">
-    <w:abstractNumId w:val="30"/>
-  </w:num>
-  <w:num w:numId="19" w16cid:durableId="1500929343">
-    <w:abstractNumId w:val="19"/>
-  </w:num>
-  <w:num w:numId="20" w16cid:durableId="966007840">
-    <w:abstractNumId w:val="1"/>
-  </w:num>
-  <w:num w:numId="21" w16cid:durableId="1525945190">
-    <w:abstractNumId w:val="34"/>
-  </w:num>
-  <w:num w:numId="22" w16cid:durableId="1113744885">
-    <w:abstractNumId w:val="12"/>
-  </w:num>
-  <w:num w:numId="23" w16cid:durableId="1780946231">
-    <w:abstractNumId w:val="7"/>
-  </w:num>
-  <w:num w:numId="24" w16cid:durableId="206070057">
-    <w:abstractNumId w:val="18"/>
-  </w:num>
-  <w:num w:numId="25" w16cid:durableId="931549693">
-    <w:abstractNumId w:val="15"/>
-  </w:num>
-  <w:num w:numId="26" w16cid:durableId="468746085">
-    <w:abstractNumId w:val="3"/>
-  </w:num>
-  <w:num w:numId="27" w16cid:durableId="392698478">
-    <w:abstractNumId w:val="11"/>
-  </w:num>
-  <w:num w:numId="28" w16cid:durableId="1851069438">
-    <w:abstractNumId w:val="5"/>
-  </w:num>
-  <w:num w:numId="29" w16cid:durableId="1537305239">
-    <w:abstractNumId w:val="39"/>
-  </w:num>
   <w:num w:numId="30" w16cid:durableId="1572890099">
-    <w:abstractNumId w:val="37"/>
+    <w:abstractNumId w:val="40"/>
   </w:num>
   <w:num w:numId="31" w16cid:durableId="1954287859">
     <w:abstractNumId w:val="0"/>
   </w:num>
   <w:num w:numId="32" w16cid:durableId="1518885585">
-    <w:abstractNumId w:val="20"/>
+    <w:abstractNumId w:val="22"/>
   </w:num>
   <w:num w:numId="33" w16cid:durableId="412778038">
-    <w:abstractNumId w:val="17"/>
+    <w:abstractNumId w:val="19"/>
   </w:num>
   <w:num w:numId="34" w16cid:durableId="1600940986">
-    <w:abstractNumId w:val="16"/>
+    <w:abstractNumId w:val="18"/>
   </w:num>
   <w:num w:numId="35" w16cid:durableId="80761590">
-    <w:abstractNumId w:val="21"/>
+    <w:abstractNumId w:val="23"/>
   </w:num>
   <w:num w:numId="36" w16cid:durableId="1214002469">
-    <w:abstractNumId w:val="23"/>
+    <w:abstractNumId w:val="25"/>
   </w:num>
   <w:num w:numId="37" w16cid:durableId="1519810837">
-    <w:abstractNumId w:val="43"/>
+    <w:abstractNumId w:val="46"/>
   </w:num>
   <w:num w:numId="38" w16cid:durableId="1733427310">
-    <w:abstractNumId w:val="6"/>
+    <w:abstractNumId w:val="8"/>
   </w:num>
   <w:num w:numId="39" w16cid:durableId="1378166081">
+    <w:abstractNumId w:val="41"/>
+  </w:num>
+  <w:num w:numId="40" w16cid:durableId="734007617">
+    <w:abstractNumId w:val="3"/>
+  </w:num>
+  <w:num w:numId="41" w16cid:durableId="138503145">
     <w:abstractNumId w:val="38"/>
   </w:num>
-  <w:num w:numId="40" w16cid:durableId="734007617">
-    <w:abstractNumId w:val="2"/>
+  <w:num w:numId="42" w16cid:durableId="1018972480">
+    <w:abstractNumId w:val="30"/>
   </w:num>
-  <w:num w:numId="41" w16cid:durableId="138503145">
-    <w:abstractNumId w:val="35"/>
+  <w:num w:numId="43" w16cid:durableId="1321737764">
+    <w:abstractNumId w:val="44"/>
   </w:num>
-  <w:num w:numId="42" w16cid:durableId="1018972480">
+  <w:num w:numId="44" w16cid:durableId="637732438">
+    <w:abstractNumId w:val="31"/>
+  </w:num>
+  <w:num w:numId="45" w16cid:durableId="2070884034">
+    <w:abstractNumId w:val="47"/>
+  </w:num>
+  <w:num w:numId="46" w16cid:durableId="1909218650">
+    <w:abstractNumId w:val="1"/>
+  </w:num>
+  <w:num w:numId="47" w16cid:durableId="2098204767">
     <w:abstractNumId w:val="27"/>
   </w:num>
-  <w:num w:numId="43" w16cid:durableId="1321737764">
-    <w:abstractNumId w:val="41"/>
-  </w:num>
-  <w:num w:numId="44" w16cid:durableId="637732438">
-    <w:abstractNumId w:val="28"/>
+  <w:num w:numId="48" w16cid:durableId="483083805">
+    <w:abstractNumId w:val="4"/>
   </w:num>
   <w:numIdMacAtCleanup w:val="21"/>
 </w:numbering>

</xml_diff>

<commit_message>
fixed "hig" in Android stack
</commit_message>
<xml_diff>
--- a/Ivan Ireev's Bachelor's Thesis.docx
+++ b/Ivan Ireev's Bachelor's Thesis.docx
@@ -39998,7 +39998,89 @@
     </w:p>
     <w:p>
       <w:r>
-        <w:t>Категория</w:t>
+        <w:t xml:space="preserve">Категория </w:t>
+      </w:r>
+      <w:r>
+        <w:rPr>
+          <w:i/>
+          <w:iCs/>
+        </w:rPr>
+        <w:t>«</w:t>
+      </w:r>
+      <w:proofErr w:type="spellStart"/>
+      <w:r>
+        <w:rPr>
+          <w:i/>
+          <w:iCs/>
+        </w:rPr>
+        <w:t>ci_cd</w:t>
+      </w:r>
+      <w:proofErr w:type="spellEnd"/>
+      <w:r>
+        <w:rPr>
+          <w:i/>
+          <w:iCs/>
+        </w:rPr>
+        <w:t>»</w:t>
+      </w:r>
+      <w:r>
+        <w:t xml:space="preserve"> охватывает инструменты автоматизации сборки, тестирования и поставки мобильных приложений, а также управление конвейерами автоматизации (</w:t>
+      </w:r>
+      <w:r>
+        <w:rPr>
+          <w:i/>
+          <w:iCs/>
+          <w:lang w:val="en-US"/>
+        </w:rPr>
+        <w:t>pipeline</w:t>
+      </w:r>
+      <w:r>
+        <w:t xml:space="preserve">) — от подготовки артефактов до публикации и внутреннего распространения. В выборку входят универсальные серверы автоматизации (например, </w:t>
+      </w:r>
+      <w:r>
+        <w:rPr>
+          <w:i/>
+          <w:iCs/>
+          <w:lang w:val="en-US"/>
+        </w:rPr>
+        <w:t>Jenkins</w:t>
+      </w:r>
+      <w:r>
+        <w:t xml:space="preserve">), специализированные решения для мобильной разработки (например, </w:t>
+      </w:r>
+      <w:proofErr w:type="spellStart"/>
+      <w:r>
+        <w:rPr>
+          <w:i/>
+          <w:iCs/>
+          <w:lang w:val="en-US"/>
+        </w:rPr>
+        <w:t>fastlane</w:t>
+      </w:r>
+      <w:proofErr w:type="spellEnd"/>
+      <w:r>
+        <w:t xml:space="preserve">, </w:t>
+      </w:r>
+      <w:proofErr w:type="spellStart"/>
+      <w:r>
+        <w:rPr>
+          <w:i/>
+          <w:iCs/>
+          <w:lang w:val="en-US"/>
+        </w:rPr>
+        <w:t>Bitrise</w:t>
+      </w:r>
+      <w:proofErr w:type="spellEnd"/>
+      <w:r>
+        <w:t xml:space="preserve">), интегрированные механизмы в экосистемах систем контроля версий (например, </w:t>
+      </w:r>
+      <w:r>
+        <w:rPr>
+          <w:i/>
+          <w:iCs/>
+          <w:lang w:val="en-US"/>
+        </w:rPr>
+        <w:t>GitHub</w:t>
       </w:r>
       <w:r>
         <w:t xml:space="preserve"> </w:t>
@@ -40007,129 +40089,38 @@
         <w:rPr>
           <w:i/>
           <w:iCs/>
-        </w:rPr>
-        <w:t>«</w:t>
-      </w:r>
-      <w:proofErr w:type="spellStart"/>
-      <w:r>
-        <w:rPr>
-          <w:i/>
-          <w:iCs/>
-        </w:rPr>
-        <w:t>ci_cd</w:t>
-      </w:r>
-      <w:proofErr w:type="spellEnd"/>
-      <w:r>
-        <w:rPr>
-          <w:i/>
-          <w:iCs/>
-        </w:rPr>
-        <w:t>»</w:t>
-      </w:r>
-      <w:r>
-        <w:t xml:space="preserve"> охватывает инструменты автоматизации сборки, тестирования и поставки мобильных приложений, а также управление конвейерами автоматизации (</w:t>
-      </w:r>
-      <w:r>
-        <w:rPr>
-          <w:i/>
-          <w:iCs/>
-          <w:lang w:val="en-US"/>
-        </w:rPr>
-        <w:t>pipeline</w:t>
-      </w:r>
-      <w:r>
-        <w:t xml:space="preserve">) — от подготовки артефактов до публикации и внутреннего распространения. В выборку входят универсальные серверы автоматизации (например, </w:t>
-      </w:r>
-      <w:r>
-        <w:rPr>
-          <w:i/>
-          <w:iCs/>
-          <w:lang w:val="en-US"/>
-        </w:rPr>
-        <w:t>Jenkins</w:t>
-      </w:r>
-      <w:r>
-        <w:t xml:space="preserve">), специализированные решения для мобильной разработки (например, </w:t>
-      </w:r>
-      <w:proofErr w:type="spellStart"/>
-      <w:r>
-        <w:rPr>
-          <w:i/>
-          <w:iCs/>
-          <w:lang w:val="en-US"/>
-        </w:rPr>
-        <w:t>fastlane</w:t>
-      </w:r>
-      <w:proofErr w:type="spellEnd"/>
-      <w:r>
-        <w:t xml:space="preserve">, </w:t>
-      </w:r>
-      <w:proofErr w:type="spellStart"/>
-      <w:r>
-        <w:rPr>
-          <w:i/>
-          <w:iCs/>
-          <w:lang w:val="en-US"/>
-        </w:rPr>
-        <w:t>Bitrise</w:t>
-      </w:r>
-      <w:proofErr w:type="spellEnd"/>
-      <w:r>
-        <w:t xml:space="preserve">), интегрированные механизмы в экосистемах систем контроля версий (например, </w:t>
-      </w:r>
-      <w:r>
-        <w:rPr>
-          <w:i/>
-          <w:iCs/>
-          <w:lang w:val="en-US"/>
-        </w:rPr>
-        <w:t>GitHub</w:t>
+          <w:lang w:val="en-US"/>
+        </w:rPr>
+        <w:t>Actions</w:t>
+      </w:r>
+      <w:r>
+        <w:t xml:space="preserve">) и средства контейнеризации (например, </w:t>
+      </w:r>
+      <w:r>
+        <w:rPr>
+          <w:i/>
+          <w:iCs/>
+          <w:lang w:val="en-US"/>
+        </w:rPr>
+        <w:t>Docker</w:t>
+      </w:r>
+      <w:r>
+        <w:t>).</w:t>
       </w:r>
       <w:r>
         <w:t xml:space="preserve"> </w:t>
       </w:r>
       <w:r>
-        <w:rPr>
-          <w:i/>
-          <w:iCs/>
-          <w:lang w:val="en-US"/>
-        </w:rPr>
-        <w:t>Actions</w:t>
-      </w:r>
-      <w:r>
-        <w:t xml:space="preserve">) и средства контейнеризации (например, </w:t>
-      </w:r>
-      <w:r>
-        <w:rPr>
-          <w:i/>
-          <w:iCs/>
-          <w:lang w:val="en-US"/>
-        </w:rPr>
-        <w:t>Docker</w:t>
-      </w:r>
-      <w:r>
-        <w:t>).</w:t>
-      </w:r>
-      <w:r>
-        <w:t xml:space="preserve"> </w:t>
-      </w:r>
-      <w:r>
         <w:t xml:space="preserve">В таблицах </w:t>
       </w:r>
       <w:r>
-        <w:t>2</w:t>
-      </w:r>
-      <w:r>
-        <w:t>2</w:t>
+        <w:t>22</w:t>
       </w:r>
       <w:r>
         <w:t>–</w:t>
       </w:r>
       <w:r>
-        <w:t>2</w:t>
-      </w:r>
-      <w:r>
-        <w:t>3</w:t>
+        <w:t>23</w:t>
       </w:r>
       <w:r>
         <w:t xml:space="preserve"> представлены результаты по платформам </w:t>
@@ -40176,14 +40167,7 @@
           <w:b/>
           <w:bCs/>
         </w:rPr>
-        <w:t>2</w:t>
-      </w:r>
-      <w:r>
-        <w:rPr>
-          <w:b/>
-          <w:bCs/>
-        </w:rPr>
-        <w:t>2</w:t>
+        <w:t>22</w:t>
       </w:r>
       <w:r>
         <w:rPr>
@@ -41530,14 +41514,7 @@
           <w:b/>
           <w:bCs/>
         </w:rPr>
-        <w:t>2</w:t>
-      </w:r>
-      <w:r>
-        <w:rPr>
-          <w:b/>
-          <w:bCs/>
-        </w:rPr>
-        <w:t>3</w:t>
+        <w:t>23</w:t>
       </w:r>
       <w:r>
         <w:rPr>
@@ -43485,10 +43462,7 @@
     </w:p>
     <w:p>
       <w:r>
-        <w:t>Категория</w:t>
-      </w:r>
-      <w:r>
-        <w:t xml:space="preserve"> </w:t>
+        <w:t xml:space="preserve">Категория </w:t>
       </w:r>
       <w:r>
         <w:rPr>
@@ -43533,19 +43507,13 @@
         <w:t xml:space="preserve">В таблицах </w:t>
       </w:r>
       <w:r>
-        <w:t>2</w:t>
-      </w:r>
-      <w:r>
-        <w:t>4</w:t>
+        <w:t>24</w:t>
       </w:r>
       <w:r>
         <w:t>–</w:t>
       </w:r>
       <w:r>
-        <w:t>2</w:t>
-      </w:r>
-      <w:r>
-        <w:t>5</w:t>
+        <w:t>25</w:t>
       </w:r>
       <w:r>
         <w:t xml:space="preserve"> представлены результаты по платформам </w:t>
@@ -43593,14 +43561,7 @@
           <w:b/>
           <w:bCs/>
         </w:rPr>
-        <w:t>2</w:t>
-      </w:r>
-      <w:r>
-        <w:rPr>
-          <w:b/>
-          <w:bCs/>
-        </w:rPr>
-        <w:t>4.</w:t>
+        <w:t>24.</w:t>
       </w:r>
       <w:r>
         <w:t xml:space="preserve"> </w:t>
@@ -44460,21 +44421,7 @@
           <w:b/>
           <w:bCs/>
         </w:rPr>
-        <w:t>2</w:t>
-      </w:r>
-      <w:r>
-        <w:rPr>
-          <w:b/>
-          <w:bCs/>
-        </w:rPr>
-        <w:t>5</w:t>
-      </w:r>
-      <w:r>
-        <w:rPr>
-          <w:b/>
-          <w:bCs/>
-        </w:rPr>
-        <w:t>.</w:t>
+        <w:t>25.</w:t>
       </w:r>
       <w:r>
         <w:t xml:space="preserve"> </w:t>
@@ -45107,26 +45054,3338 @@
       <w:pPr>
         <w:pStyle w:val="Heading2"/>
         <w:spacing w:before="360" w:after="360"/>
-        <w:rPr>
-          <w:lang w:val="en-US"/>
-        </w:rPr>
       </w:pPr>
       <w:r>
         <w:t>Параллелизм и реактивное программирование</w:t>
       </w:r>
     </w:p>
     <w:p>
-      <w:pPr>
-        <w:rPr>
-          <w:lang w:val="en-US"/>
-        </w:rPr>
-      </w:pPr>
+      <w:r>
+        <w:t>Категория</w:t>
+      </w:r>
+      <w:r>
+        <w:t xml:space="preserve"> </w:t>
+      </w:r>
+      <w:r>
+        <w:rPr>
+          <w:i/>
+          <w:iCs/>
+        </w:rPr>
+        <w:t>«</w:t>
+      </w:r>
+      <w:r>
+        <w:rPr>
+          <w:i/>
+          <w:iCs/>
+          <w:lang w:val="en-US"/>
+        </w:rPr>
+        <w:t>concurrency</w:t>
+      </w:r>
+      <w:r>
+        <w:rPr>
+          <w:i/>
+          <w:iCs/>
+        </w:rPr>
+        <w:t>_</w:t>
+      </w:r>
+      <w:r>
+        <w:rPr>
+          <w:i/>
+          <w:iCs/>
+          <w:lang w:val="en-US"/>
+        </w:rPr>
+        <w:t>reactive</w:t>
+      </w:r>
+      <w:r>
+        <w:rPr>
+          <w:i/>
+          <w:iCs/>
+        </w:rPr>
+        <w:t>»</w:t>
+      </w:r>
+      <w:r>
+        <w:t xml:space="preserve"> охватывает технологии, применяемые для организации одновременного выполнения задач и обработки асинхронных событий в мобильных клиентах. Под параллелизмом понимается координация нескольких вычислительных операций (например, сетевых запросов и вычислений) без блокировки пользовательского интерфейса; под реактивным программированием — моделирование потоков событий и зависимостей между ними.</w:t>
+      </w:r>
+      <w:r>
+        <w:t xml:space="preserve"> </w:t>
+      </w:r>
+      <w:r>
+        <w:t>В таблицах 2</w:t>
+      </w:r>
+      <w:r>
+        <w:t>6</w:t>
+      </w:r>
+      <w:r>
+        <w:t>–2</w:t>
+      </w:r>
+      <w:r>
+        <w:t>7</w:t>
+      </w:r>
+      <w:r>
+        <w:t xml:space="preserve"> представлены результаты по платформам </w:t>
+      </w:r>
+      <w:r>
+        <w:rPr>
+          <w:i/>
+          <w:iCs/>
+        </w:rPr>
+        <w:t>Android</w:t>
+      </w:r>
+      <w:r>
+        <w:t xml:space="preserve"> и </w:t>
+      </w:r>
+      <w:r>
+        <w:rPr>
+          <w:i/>
+          <w:iCs/>
+        </w:rPr>
+        <w:t>iOS</w:t>
+      </w:r>
+      <w:r>
+        <w:t>.</w:t>
+      </w:r>
     </w:p>
     <w:p>
       <w:pPr>
-        <w:rPr>
-          <w:lang w:val="en-US"/>
-        </w:rPr>
+        <w:spacing w:line="240" w:lineRule="auto"/>
+        <w:jc w:val="left"/>
+        <w:rPr>
+          <w:b/>
+          <w:bCs/>
+        </w:rPr>
+      </w:pPr>
+      <w:r>
+        <w:rPr>
+          <w:b/>
+          <w:bCs/>
+        </w:rPr>
+        <w:lastRenderedPageBreak/>
+        <w:t xml:space="preserve">Таблица </w:t>
+      </w:r>
+      <w:r>
+        <w:rPr>
+          <w:b/>
+          <w:bCs/>
+        </w:rPr>
+        <w:t>2</w:t>
+      </w:r>
+      <w:r>
+        <w:rPr>
+          <w:b/>
+          <w:bCs/>
+        </w:rPr>
+        <w:t>6</w:t>
+      </w:r>
+      <w:r>
+        <w:rPr>
+          <w:b/>
+          <w:bCs/>
+        </w:rPr>
+        <w:t>.</w:t>
+      </w:r>
+      <w:r>
+        <w:t xml:space="preserve"> </w:t>
+      </w:r>
+      <w:r>
+        <w:rPr>
+          <w:b/>
+          <w:bCs/>
+        </w:rPr>
+        <w:t>Параллелизм и реактивное программирование</w:t>
+      </w:r>
+      <w:r>
+        <w:rPr>
+          <w:b/>
+          <w:bCs/>
+        </w:rPr>
+        <w:t xml:space="preserve"> </w:t>
+      </w:r>
+      <w:r>
+        <w:rPr>
+          <w:b/>
+          <w:bCs/>
+        </w:rPr>
+        <w:t xml:space="preserve">для </w:t>
+      </w:r>
+      <w:r>
+        <w:rPr>
+          <w:b/>
+          <w:bCs/>
+          <w:i/>
+          <w:iCs/>
+          <w:lang w:val="en-US"/>
+        </w:rPr>
+        <w:t>Android</w:t>
+      </w:r>
+    </w:p>
+    <w:tbl>
+      <w:tblPr>
+        <w:tblStyle w:val="TableGrid"/>
+        <w:tblW w:w="8774" w:type="dxa"/>
+        <w:tblLook w:val="04A0" w:firstRow="1" w:lastRow="0" w:firstColumn="1" w:lastColumn="0" w:noHBand="0" w:noVBand="1"/>
+      </w:tblPr>
+      <w:tblGrid>
+        <w:gridCol w:w="2619"/>
+        <w:gridCol w:w="884"/>
+        <w:gridCol w:w="884"/>
+        <w:gridCol w:w="2619"/>
+        <w:gridCol w:w="884"/>
+        <w:gridCol w:w="884"/>
+      </w:tblGrid>
+      <w:tr>
+        <w:trPr>
+          <w:trHeight w:val="300"/>
+        </w:trPr>
+        <w:tc>
+          <w:tcPr>
+            <w:tcW w:w="2619" w:type="dxa"/>
+            <w:noWrap/>
+            <w:hideMark/>
+          </w:tcPr>
+          <w:p>
+            <w:pPr>
+              <w:spacing w:before="60" w:after="60" w:line="240" w:lineRule="auto"/>
+              <w:jc w:val="left"/>
+              <w:rPr>
+                <w:b/>
+                <w:bCs/>
+              </w:rPr>
+            </w:pPr>
+            <w:r>
+              <w:rPr>
+                <w:b/>
+                <w:bCs/>
+              </w:rPr>
+              <w:t>Technology</w:t>
+            </w:r>
+          </w:p>
+        </w:tc>
+        <w:tc>
+          <w:tcPr>
+            <w:tcW w:w="884" w:type="dxa"/>
+            <w:noWrap/>
+            <w:hideMark/>
+          </w:tcPr>
+          <w:p>
+            <w:pPr>
+              <w:spacing w:before="60" w:after="60" w:line="240" w:lineRule="auto"/>
+              <w:jc w:val="center"/>
+              <w:rPr>
+                <w:b/>
+                <w:bCs/>
+              </w:rPr>
+            </w:pPr>
+            <w:r>
+              <w:rPr>
+                <w:b/>
+                <w:bCs/>
+              </w:rPr>
+              <w:t>EU count</w:t>
+            </w:r>
+          </w:p>
+        </w:tc>
+        <w:tc>
+          <w:tcPr>
+            <w:tcW w:w="884" w:type="dxa"/>
+            <w:noWrap/>
+            <w:hideMark/>
+          </w:tcPr>
+          <w:p>
+            <w:pPr>
+              <w:spacing w:before="60" w:after="60" w:line="240" w:lineRule="auto"/>
+              <w:jc w:val="center"/>
+              <w:rPr>
+                <w:b/>
+                <w:bCs/>
+              </w:rPr>
+            </w:pPr>
+            <w:r>
+              <w:rPr>
+                <w:b/>
+                <w:bCs/>
+              </w:rPr>
+              <w:t>EU %</w:t>
+            </w:r>
+          </w:p>
+        </w:tc>
+        <w:tc>
+          <w:tcPr>
+            <w:tcW w:w="2619" w:type="dxa"/>
+            <w:noWrap/>
+            <w:hideMark/>
+          </w:tcPr>
+          <w:p>
+            <w:pPr>
+              <w:spacing w:before="60" w:after="60" w:line="240" w:lineRule="auto"/>
+              <w:jc w:val="left"/>
+              <w:rPr>
+                <w:b/>
+                <w:bCs/>
+              </w:rPr>
+            </w:pPr>
+            <w:r>
+              <w:rPr>
+                <w:b/>
+                <w:bCs/>
+              </w:rPr>
+              <w:t>Technology</w:t>
+            </w:r>
+          </w:p>
+        </w:tc>
+        <w:tc>
+          <w:tcPr>
+            <w:tcW w:w="884" w:type="dxa"/>
+            <w:noWrap/>
+            <w:hideMark/>
+          </w:tcPr>
+          <w:p>
+            <w:pPr>
+              <w:spacing w:before="60" w:after="60" w:line="240" w:lineRule="auto"/>
+              <w:jc w:val="center"/>
+              <w:rPr>
+                <w:b/>
+                <w:bCs/>
+              </w:rPr>
+            </w:pPr>
+            <w:r>
+              <w:rPr>
+                <w:b/>
+                <w:bCs/>
+              </w:rPr>
+              <w:t>NA count</w:t>
+            </w:r>
+          </w:p>
+        </w:tc>
+        <w:tc>
+          <w:tcPr>
+            <w:tcW w:w="884" w:type="dxa"/>
+            <w:noWrap/>
+            <w:hideMark/>
+          </w:tcPr>
+          <w:p>
+            <w:pPr>
+              <w:spacing w:before="60" w:after="60" w:line="240" w:lineRule="auto"/>
+              <w:jc w:val="center"/>
+              <w:rPr>
+                <w:b/>
+                <w:bCs/>
+              </w:rPr>
+            </w:pPr>
+            <w:r>
+              <w:rPr>
+                <w:b/>
+                <w:bCs/>
+              </w:rPr>
+              <w:t>NA %</w:t>
+            </w:r>
+          </w:p>
+        </w:tc>
+      </w:tr>
+      <w:tr>
+        <w:trPr>
+          <w:trHeight w:val="300"/>
+        </w:trPr>
+        <w:tc>
+          <w:tcPr>
+            <w:tcW w:w="2619" w:type="dxa"/>
+            <w:noWrap/>
+            <w:vAlign w:val="center"/>
+            <w:hideMark/>
+          </w:tcPr>
+          <w:p>
+            <w:pPr>
+              <w:spacing w:before="60" w:after="60" w:line="240" w:lineRule="auto"/>
+              <w:jc w:val="left"/>
+            </w:pPr>
+            <w:r>
+              <w:t>Kotlin Coroutines</w:t>
+            </w:r>
+          </w:p>
+        </w:tc>
+        <w:tc>
+          <w:tcPr>
+            <w:tcW w:w="884" w:type="dxa"/>
+            <w:noWrap/>
+            <w:vAlign w:val="center"/>
+            <w:hideMark/>
+          </w:tcPr>
+          <w:p>
+            <w:pPr>
+              <w:spacing w:before="60" w:after="60" w:line="240" w:lineRule="auto"/>
+              <w:jc w:val="center"/>
+            </w:pPr>
+            <w:r>
+              <w:t>95</w:t>
+            </w:r>
+          </w:p>
+        </w:tc>
+        <w:tc>
+          <w:tcPr>
+            <w:tcW w:w="884" w:type="dxa"/>
+            <w:noWrap/>
+            <w:vAlign w:val="center"/>
+            <w:hideMark/>
+          </w:tcPr>
+          <w:p>
+            <w:pPr>
+              <w:spacing w:before="60" w:after="60" w:line="240" w:lineRule="auto"/>
+              <w:jc w:val="center"/>
+            </w:pPr>
+            <w:r>
+              <w:t>13.81</w:t>
+            </w:r>
+          </w:p>
+        </w:tc>
+        <w:tc>
+          <w:tcPr>
+            <w:tcW w:w="2619" w:type="dxa"/>
+            <w:noWrap/>
+            <w:vAlign w:val="center"/>
+            <w:hideMark/>
+          </w:tcPr>
+          <w:p>
+            <w:pPr>
+              <w:spacing w:before="60" w:after="60" w:line="240" w:lineRule="auto"/>
+              <w:jc w:val="left"/>
+            </w:pPr>
+            <w:r>
+              <w:t>Kotlin Coroutines</w:t>
+            </w:r>
+          </w:p>
+        </w:tc>
+        <w:tc>
+          <w:tcPr>
+            <w:tcW w:w="884" w:type="dxa"/>
+            <w:noWrap/>
+            <w:vAlign w:val="center"/>
+            <w:hideMark/>
+          </w:tcPr>
+          <w:p>
+            <w:pPr>
+              <w:spacing w:before="60" w:after="60" w:line="240" w:lineRule="auto"/>
+              <w:jc w:val="center"/>
+            </w:pPr>
+            <w:r>
+              <w:t>40</w:t>
+            </w:r>
+          </w:p>
+        </w:tc>
+        <w:tc>
+          <w:tcPr>
+            <w:tcW w:w="884" w:type="dxa"/>
+            <w:noWrap/>
+            <w:vAlign w:val="center"/>
+            <w:hideMark/>
+          </w:tcPr>
+          <w:p>
+            <w:pPr>
+              <w:spacing w:before="60" w:after="60" w:line="240" w:lineRule="auto"/>
+              <w:jc w:val="center"/>
+            </w:pPr>
+            <w:r>
+              <w:t>13.84</w:t>
+            </w:r>
+          </w:p>
+        </w:tc>
+      </w:tr>
+      <w:tr>
+        <w:trPr>
+          <w:trHeight w:val="300"/>
+        </w:trPr>
+        <w:tc>
+          <w:tcPr>
+            <w:tcW w:w="2619" w:type="dxa"/>
+            <w:noWrap/>
+            <w:vAlign w:val="center"/>
+            <w:hideMark/>
+          </w:tcPr>
+          <w:p>
+            <w:pPr>
+              <w:spacing w:before="60" w:after="60" w:line="240" w:lineRule="auto"/>
+              <w:jc w:val="left"/>
+            </w:pPr>
+            <w:r>
+              <w:t>RxJava</w:t>
+            </w:r>
+          </w:p>
+        </w:tc>
+        <w:tc>
+          <w:tcPr>
+            <w:tcW w:w="884" w:type="dxa"/>
+            <w:noWrap/>
+            <w:vAlign w:val="center"/>
+            <w:hideMark/>
+          </w:tcPr>
+          <w:p>
+            <w:pPr>
+              <w:spacing w:before="60" w:after="60" w:line="240" w:lineRule="auto"/>
+              <w:jc w:val="center"/>
+            </w:pPr>
+            <w:r>
+              <w:t>60</w:t>
+            </w:r>
+          </w:p>
+        </w:tc>
+        <w:tc>
+          <w:tcPr>
+            <w:tcW w:w="884" w:type="dxa"/>
+            <w:noWrap/>
+            <w:vAlign w:val="center"/>
+            <w:hideMark/>
+          </w:tcPr>
+          <w:p>
+            <w:pPr>
+              <w:spacing w:before="60" w:after="60" w:line="240" w:lineRule="auto"/>
+              <w:jc w:val="center"/>
+            </w:pPr>
+            <w:r>
+              <w:t>8.72</w:t>
+            </w:r>
+          </w:p>
+        </w:tc>
+        <w:tc>
+          <w:tcPr>
+            <w:tcW w:w="2619" w:type="dxa"/>
+            <w:noWrap/>
+            <w:vAlign w:val="center"/>
+            <w:hideMark/>
+          </w:tcPr>
+          <w:p>
+            <w:pPr>
+              <w:spacing w:before="60" w:after="60" w:line="240" w:lineRule="auto"/>
+              <w:jc w:val="left"/>
+            </w:pPr>
+            <w:r>
+              <w:t>RxJava</w:t>
+            </w:r>
+          </w:p>
+        </w:tc>
+        <w:tc>
+          <w:tcPr>
+            <w:tcW w:w="884" w:type="dxa"/>
+            <w:noWrap/>
+            <w:vAlign w:val="center"/>
+            <w:hideMark/>
+          </w:tcPr>
+          <w:p>
+            <w:pPr>
+              <w:spacing w:before="60" w:after="60" w:line="240" w:lineRule="auto"/>
+              <w:jc w:val="center"/>
+            </w:pPr>
+            <w:r>
+              <w:t>39</w:t>
+            </w:r>
+          </w:p>
+        </w:tc>
+        <w:tc>
+          <w:tcPr>
+            <w:tcW w:w="884" w:type="dxa"/>
+            <w:noWrap/>
+            <w:vAlign w:val="center"/>
+            <w:hideMark/>
+          </w:tcPr>
+          <w:p>
+            <w:pPr>
+              <w:spacing w:before="60" w:after="60" w:line="240" w:lineRule="auto"/>
+              <w:jc w:val="center"/>
+            </w:pPr>
+            <w:r>
+              <w:t>13.49</w:t>
+            </w:r>
+          </w:p>
+        </w:tc>
+      </w:tr>
+      <w:tr>
+        <w:trPr>
+          <w:trHeight w:val="300"/>
+        </w:trPr>
+        <w:tc>
+          <w:tcPr>
+            <w:tcW w:w="2619" w:type="dxa"/>
+            <w:noWrap/>
+            <w:vAlign w:val="center"/>
+            <w:hideMark/>
+          </w:tcPr>
+          <w:p>
+            <w:pPr>
+              <w:spacing w:before="60" w:after="60" w:line="240" w:lineRule="auto"/>
+              <w:jc w:val="left"/>
+            </w:pPr>
+            <w:r>
+              <w:t xml:space="preserve">Kotlin </w:t>
+            </w:r>
+            <w:proofErr w:type="spellStart"/>
+            <w:r>
+              <w:t>Flow</w:t>
+            </w:r>
+            <w:proofErr w:type="spellEnd"/>
+          </w:p>
+        </w:tc>
+        <w:tc>
+          <w:tcPr>
+            <w:tcW w:w="884" w:type="dxa"/>
+            <w:noWrap/>
+            <w:vAlign w:val="center"/>
+            <w:hideMark/>
+          </w:tcPr>
+          <w:p>
+            <w:pPr>
+              <w:spacing w:before="60" w:after="60" w:line="240" w:lineRule="auto"/>
+              <w:jc w:val="center"/>
+            </w:pPr>
+            <w:r>
+              <w:t>36</w:t>
+            </w:r>
+          </w:p>
+        </w:tc>
+        <w:tc>
+          <w:tcPr>
+            <w:tcW w:w="884" w:type="dxa"/>
+            <w:noWrap/>
+            <w:vAlign w:val="center"/>
+            <w:hideMark/>
+          </w:tcPr>
+          <w:p>
+            <w:pPr>
+              <w:spacing w:before="60" w:after="60" w:line="240" w:lineRule="auto"/>
+              <w:jc w:val="center"/>
+            </w:pPr>
+            <w:r>
+              <w:t>5.23</w:t>
+            </w:r>
+          </w:p>
+        </w:tc>
+        <w:tc>
+          <w:tcPr>
+            <w:tcW w:w="2619" w:type="dxa"/>
+            <w:noWrap/>
+            <w:vAlign w:val="center"/>
+            <w:hideMark/>
+          </w:tcPr>
+          <w:p>
+            <w:pPr>
+              <w:spacing w:before="60" w:after="60" w:line="240" w:lineRule="auto"/>
+              <w:jc w:val="left"/>
+            </w:pPr>
+            <w:r>
+              <w:t xml:space="preserve">Kotlin </w:t>
+            </w:r>
+            <w:proofErr w:type="spellStart"/>
+            <w:r>
+              <w:t>Flow</w:t>
+            </w:r>
+            <w:proofErr w:type="spellEnd"/>
+          </w:p>
+        </w:tc>
+        <w:tc>
+          <w:tcPr>
+            <w:tcW w:w="884" w:type="dxa"/>
+            <w:noWrap/>
+            <w:vAlign w:val="center"/>
+            <w:hideMark/>
+          </w:tcPr>
+          <w:p>
+            <w:pPr>
+              <w:spacing w:before="60" w:after="60" w:line="240" w:lineRule="auto"/>
+              <w:jc w:val="center"/>
+            </w:pPr>
+            <w:r>
+              <w:t>8</w:t>
+            </w:r>
+          </w:p>
+        </w:tc>
+        <w:tc>
+          <w:tcPr>
+            <w:tcW w:w="884" w:type="dxa"/>
+            <w:noWrap/>
+            <w:vAlign w:val="center"/>
+            <w:hideMark/>
+          </w:tcPr>
+          <w:p>
+            <w:pPr>
+              <w:spacing w:before="60" w:after="60" w:line="240" w:lineRule="auto"/>
+              <w:jc w:val="center"/>
+            </w:pPr>
+            <w:r>
+              <w:t>2.77</w:t>
+            </w:r>
+          </w:p>
+        </w:tc>
+      </w:tr>
+      <w:tr>
+        <w:trPr>
+          <w:trHeight w:val="300"/>
+        </w:trPr>
+        <w:tc>
+          <w:tcPr>
+            <w:tcW w:w="2619" w:type="dxa"/>
+            <w:noWrap/>
+            <w:vAlign w:val="center"/>
+            <w:hideMark/>
+          </w:tcPr>
+          <w:p>
+            <w:pPr>
+              <w:spacing w:before="60" w:after="60" w:line="240" w:lineRule="auto"/>
+              <w:jc w:val="left"/>
+            </w:pPr>
+            <w:proofErr w:type="spellStart"/>
+            <w:r>
+              <w:t>RxKotlin</w:t>
+            </w:r>
+            <w:proofErr w:type="spellEnd"/>
+          </w:p>
+        </w:tc>
+        <w:tc>
+          <w:tcPr>
+            <w:tcW w:w="884" w:type="dxa"/>
+            <w:noWrap/>
+            <w:vAlign w:val="center"/>
+            <w:hideMark/>
+          </w:tcPr>
+          <w:p>
+            <w:pPr>
+              <w:spacing w:before="60" w:after="60" w:line="240" w:lineRule="auto"/>
+              <w:jc w:val="center"/>
+            </w:pPr>
+            <w:r>
+              <w:t>3</w:t>
+            </w:r>
+          </w:p>
+        </w:tc>
+        <w:tc>
+          <w:tcPr>
+            <w:tcW w:w="884" w:type="dxa"/>
+            <w:noWrap/>
+            <w:vAlign w:val="center"/>
+            <w:hideMark/>
+          </w:tcPr>
+          <w:p>
+            <w:pPr>
+              <w:spacing w:before="60" w:after="60" w:line="240" w:lineRule="auto"/>
+              <w:jc w:val="center"/>
+            </w:pPr>
+            <w:r>
+              <w:t>0.44</w:t>
+            </w:r>
+          </w:p>
+        </w:tc>
+        <w:tc>
+          <w:tcPr>
+            <w:tcW w:w="2619" w:type="dxa"/>
+            <w:noWrap/>
+            <w:vAlign w:val="center"/>
+            <w:hideMark/>
+          </w:tcPr>
+          <w:p>
+            <w:pPr>
+              <w:spacing w:before="60" w:after="60" w:line="240" w:lineRule="auto"/>
+              <w:jc w:val="left"/>
+              <w:rPr>
+                <w:lang w:val="en-US"/>
+              </w:rPr>
+            </w:pPr>
+          </w:p>
+        </w:tc>
+        <w:tc>
+          <w:tcPr>
+            <w:tcW w:w="884" w:type="dxa"/>
+            <w:noWrap/>
+            <w:vAlign w:val="center"/>
+            <w:hideMark/>
+          </w:tcPr>
+          <w:p>
+            <w:pPr>
+              <w:spacing w:before="60" w:after="60" w:line="240" w:lineRule="auto"/>
+              <w:jc w:val="center"/>
+              <w:rPr>
+                <w:lang w:val="en-US"/>
+              </w:rPr>
+            </w:pPr>
+          </w:p>
+        </w:tc>
+        <w:tc>
+          <w:tcPr>
+            <w:tcW w:w="884" w:type="dxa"/>
+            <w:noWrap/>
+            <w:vAlign w:val="center"/>
+            <w:hideMark/>
+          </w:tcPr>
+          <w:p>
+            <w:pPr>
+              <w:spacing w:before="60" w:after="60" w:line="240" w:lineRule="auto"/>
+              <w:jc w:val="center"/>
+              <w:rPr>
+                <w:lang w:val="en-US"/>
+              </w:rPr>
+            </w:pPr>
+          </w:p>
+        </w:tc>
+      </w:tr>
+    </w:tbl>
+    <w:p>
+      <w:pPr>
+        <w:spacing w:before="360" w:line="240" w:lineRule="auto"/>
+        <w:jc w:val="left"/>
+        <w:rPr>
+          <w:b/>
+          <w:bCs/>
+        </w:rPr>
+      </w:pPr>
+      <w:r>
+        <w:rPr>
+          <w:b/>
+          <w:bCs/>
+        </w:rPr>
+        <w:t xml:space="preserve">Таблица </w:t>
+      </w:r>
+      <w:r>
+        <w:rPr>
+          <w:b/>
+          <w:bCs/>
+        </w:rPr>
+        <w:t>2</w:t>
+      </w:r>
+      <w:r>
+        <w:rPr>
+          <w:b/>
+          <w:bCs/>
+        </w:rPr>
+        <w:t>7</w:t>
+      </w:r>
+      <w:r>
+        <w:rPr>
+          <w:b/>
+          <w:bCs/>
+        </w:rPr>
+        <w:t>.</w:t>
+      </w:r>
+      <w:r>
+        <w:t xml:space="preserve"> </w:t>
+      </w:r>
+      <w:r>
+        <w:rPr>
+          <w:b/>
+          <w:bCs/>
+        </w:rPr>
+        <w:t>Параллелизм и реактивное программирование</w:t>
+      </w:r>
+      <w:r>
+        <w:rPr>
+          <w:b/>
+          <w:bCs/>
+        </w:rPr>
+        <w:t xml:space="preserve"> </w:t>
+      </w:r>
+      <w:r>
+        <w:rPr>
+          <w:b/>
+          <w:bCs/>
+        </w:rPr>
+        <w:t xml:space="preserve">для </w:t>
+      </w:r>
+      <w:r>
+        <w:rPr>
+          <w:b/>
+          <w:bCs/>
+          <w:i/>
+          <w:iCs/>
+          <w:lang w:val="en-US"/>
+        </w:rPr>
+        <w:t>iOS</w:t>
+      </w:r>
+    </w:p>
+    <w:tbl>
+      <w:tblPr>
+        <w:tblStyle w:val="TableGrid"/>
+        <w:tblW w:w="8774" w:type="dxa"/>
+        <w:tblLook w:val="04A0" w:firstRow="1" w:lastRow="0" w:firstColumn="1" w:lastColumn="0" w:noHBand="0" w:noVBand="1"/>
+      </w:tblPr>
+      <w:tblGrid>
+        <w:gridCol w:w="2619"/>
+        <w:gridCol w:w="884"/>
+        <w:gridCol w:w="884"/>
+        <w:gridCol w:w="2619"/>
+        <w:gridCol w:w="884"/>
+        <w:gridCol w:w="884"/>
+      </w:tblGrid>
+      <w:tr>
+        <w:trPr>
+          <w:trHeight w:val="300"/>
+        </w:trPr>
+        <w:tc>
+          <w:tcPr>
+            <w:tcW w:w="2619" w:type="dxa"/>
+            <w:noWrap/>
+            <w:hideMark/>
+          </w:tcPr>
+          <w:p>
+            <w:pPr>
+              <w:spacing w:before="60" w:after="60" w:line="240" w:lineRule="auto"/>
+              <w:jc w:val="left"/>
+              <w:rPr>
+                <w:b/>
+                <w:bCs/>
+              </w:rPr>
+            </w:pPr>
+            <w:r>
+              <w:rPr>
+                <w:b/>
+                <w:bCs/>
+              </w:rPr>
+              <w:t>Technology</w:t>
+            </w:r>
+          </w:p>
+        </w:tc>
+        <w:tc>
+          <w:tcPr>
+            <w:tcW w:w="884" w:type="dxa"/>
+            <w:noWrap/>
+            <w:hideMark/>
+          </w:tcPr>
+          <w:p>
+            <w:pPr>
+              <w:spacing w:before="60" w:after="60" w:line="240" w:lineRule="auto"/>
+              <w:jc w:val="center"/>
+              <w:rPr>
+                <w:b/>
+                <w:bCs/>
+              </w:rPr>
+            </w:pPr>
+            <w:r>
+              <w:rPr>
+                <w:b/>
+                <w:bCs/>
+              </w:rPr>
+              <w:t>EU count</w:t>
+            </w:r>
+          </w:p>
+        </w:tc>
+        <w:tc>
+          <w:tcPr>
+            <w:tcW w:w="884" w:type="dxa"/>
+            <w:noWrap/>
+            <w:hideMark/>
+          </w:tcPr>
+          <w:p>
+            <w:pPr>
+              <w:spacing w:before="60" w:after="60" w:line="240" w:lineRule="auto"/>
+              <w:jc w:val="center"/>
+              <w:rPr>
+                <w:b/>
+                <w:bCs/>
+              </w:rPr>
+            </w:pPr>
+            <w:r>
+              <w:rPr>
+                <w:b/>
+                <w:bCs/>
+              </w:rPr>
+              <w:t>EU %</w:t>
+            </w:r>
+          </w:p>
+        </w:tc>
+        <w:tc>
+          <w:tcPr>
+            <w:tcW w:w="2619" w:type="dxa"/>
+            <w:noWrap/>
+            <w:hideMark/>
+          </w:tcPr>
+          <w:p>
+            <w:pPr>
+              <w:spacing w:before="60" w:after="60" w:line="240" w:lineRule="auto"/>
+              <w:jc w:val="left"/>
+              <w:rPr>
+                <w:b/>
+                <w:bCs/>
+              </w:rPr>
+            </w:pPr>
+            <w:r>
+              <w:rPr>
+                <w:b/>
+                <w:bCs/>
+              </w:rPr>
+              <w:t>Technology</w:t>
+            </w:r>
+          </w:p>
+        </w:tc>
+        <w:tc>
+          <w:tcPr>
+            <w:tcW w:w="884" w:type="dxa"/>
+            <w:noWrap/>
+            <w:hideMark/>
+          </w:tcPr>
+          <w:p>
+            <w:pPr>
+              <w:spacing w:before="60" w:after="60" w:line="240" w:lineRule="auto"/>
+              <w:jc w:val="center"/>
+              <w:rPr>
+                <w:b/>
+                <w:bCs/>
+              </w:rPr>
+            </w:pPr>
+            <w:r>
+              <w:rPr>
+                <w:b/>
+                <w:bCs/>
+              </w:rPr>
+              <w:t>NA count</w:t>
+            </w:r>
+          </w:p>
+        </w:tc>
+        <w:tc>
+          <w:tcPr>
+            <w:tcW w:w="884" w:type="dxa"/>
+            <w:noWrap/>
+            <w:hideMark/>
+          </w:tcPr>
+          <w:p>
+            <w:pPr>
+              <w:spacing w:before="60" w:after="60" w:line="240" w:lineRule="auto"/>
+              <w:jc w:val="center"/>
+              <w:rPr>
+                <w:b/>
+                <w:bCs/>
+              </w:rPr>
+            </w:pPr>
+            <w:r>
+              <w:rPr>
+                <w:b/>
+                <w:bCs/>
+              </w:rPr>
+              <w:t>NA %</w:t>
+            </w:r>
+          </w:p>
+        </w:tc>
+      </w:tr>
+      <w:tr>
+        <w:trPr>
+          <w:trHeight w:val="300"/>
+        </w:trPr>
+        <w:tc>
+          <w:tcPr>
+            <w:tcW w:w="2619" w:type="dxa"/>
+            <w:noWrap/>
+            <w:vAlign w:val="center"/>
+            <w:hideMark/>
+          </w:tcPr>
+          <w:p>
+            <w:pPr>
+              <w:spacing w:before="60" w:after="60" w:line="240" w:lineRule="auto"/>
+              <w:jc w:val="left"/>
+            </w:pPr>
+            <w:r>
+              <w:t>Apple Combine</w:t>
+            </w:r>
+          </w:p>
+        </w:tc>
+        <w:tc>
+          <w:tcPr>
+            <w:tcW w:w="884" w:type="dxa"/>
+            <w:noWrap/>
+            <w:vAlign w:val="center"/>
+            <w:hideMark/>
+          </w:tcPr>
+          <w:p>
+            <w:pPr>
+              <w:spacing w:before="60" w:after="60" w:line="240" w:lineRule="auto"/>
+              <w:jc w:val="center"/>
+            </w:pPr>
+            <w:r>
+              <w:t>63</w:t>
+            </w:r>
+          </w:p>
+        </w:tc>
+        <w:tc>
+          <w:tcPr>
+            <w:tcW w:w="884" w:type="dxa"/>
+            <w:noWrap/>
+            <w:vAlign w:val="center"/>
+            <w:hideMark/>
+          </w:tcPr>
+          <w:p>
+            <w:pPr>
+              <w:spacing w:before="60" w:after="60" w:line="240" w:lineRule="auto"/>
+              <w:jc w:val="center"/>
+            </w:pPr>
+            <w:r>
+              <w:t>8.48</w:t>
+            </w:r>
+          </w:p>
+        </w:tc>
+        <w:tc>
+          <w:tcPr>
+            <w:tcW w:w="2619" w:type="dxa"/>
+            <w:noWrap/>
+            <w:vAlign w:val="center"/>
+            <w:hideMark/>
+          </w:tcPr>
+          <w:p>
+            <w:pPr>
+              <w:spacing w:before="60" w:after="60" w:line="240" w:lineRule="auto"/>
+              <w:jc w:val="left"/>
+            </w:pPr>
+            <w:r>
+              <w:t>Apple Combine</w:t>
+            </w:r>
+          </w:p>
+        </w:tc>
+        <w:tc>
+          <w:tcPr>
+            <w:tcW w:w="884" w:type="dxa"/>
+            <w:noWrap/>
+            <w:vAlign w:val="center"/>
+            <w:hideMark/>
+          </w:tcPr>
+          <w:p>
+            <w:pPr>
+              <w:spacing w:before="60" w:after="60" w:line="240" w:lineRule="auto"/>
+              <w:jc w:val="center"/>
+            </w:pPr>
+            <w:r>
+              <w:t>38</w:t>
+            </w:r>
+          </w:p>
+        </w:tc>
+        <w:tc>
+          <w:tcPr>
+            <w:tcW w:w="884" w:type="dxa"/>
+            <w:noWrap/>
+            <w:vAlign w:val="center"/>
+            <w:hideMark/>
+          </w:tcPr>
+          <w:p>
+            <w:pPr>
+              <w:spacing w:before="60" w:after="60" w:line="240" w:lineRule="auto"/>
+              <w:jc w:val="center"/>
+            </w:pPr>
+            <w:r>
+              <w:t>14.02</w:t>
+            </w:r>
+          </w:p>
+        </w:tc>
+      </w:tr>
+      <w:tr>
+        <w:trPr>
+          <w:trHeight w:val="300"/>
+        </w:trPr>
+        <w:tc>
+          <w:tcPr>
+            <w:tcW w:w="2619" w:type="dxa"/>
+            <w:noWrap/>
+            <w:vAlign w:val="center"/>
+            <w:hideMark/>
+          </w:tcPr>
+          <w:p>
+            <w:pPr>
+              <w:spacing w:before="60" w:after="60" w:line="240" w:lineRule="auto"/>
+              <w:jc w:val="left"/>
+            </w:pPr>
+            <w:proofErr w:type="spellStart"/>
+            <w:r>
+              <w:t>RxSwift</w:t>
+            </w:r>
+            <w:proofErr w:type="spellEnd"/>
+          </w:p>
+        </w:tc>
+        <w:tc>
+          <w:tcPr>
+            <w:tcW w:w="884" w:type="dxa"/>
+            <w:noWrap/>
+            <w:vAlign w:val="center"/>
+            <w:hideMark/>
+          </w:tcPr>
+          <w:p>
+            <w:pPr>
+              <w:spacing w:before="60" w:after="60" w:line="240" w:lineRule="auto"/>
+              <w:jc w:val="center"/>
+            </w:pPr>
+            <w:r>
+              <w:t>62</w:t>
+            </w:r>
+          </w:p>
+        </w:tc>
+        <w:tc>
+          <w:tcPr>
+            <w:tcW w:w="884" w:type="dxa"/>
+            <w:noWrap/>
+            <w:vAlign w:val="center"/>
+            <w:hideMark/>
+          </w:tcPr>
+          <w:p>
+            <w:pPr>
+              <w:spacing w:before="60" w:after="60" w:line="240" w:lineRule="auto"/>
+              <w:jc w:val="center"/>
+            </w:pPr>
+            <w:r>
+              <w:t>8.34</w:t>
+            </w:r>
+          </w:p>
+        </w:tc>
+        <w:tc>
+          <w:tcPr>
+            <w:tcW w:w="2619" w:type="dxa"/>
+            <w:noWrap/>
+            <w:vAlign w:val="center"/>
+            <w:hideMark/>
+          </w:tcPr>
+          <w:p>
+            <w:pPr>
+              <w:spacing w:before="60" w:after="60" w:line="240" w:lineRule="auto"/>
+              <w:jc w:val="left"/>
+            </w:pPr>
+            <w:proofErr w:type="spellStart"/>
+            <w:r>
+              <w:t>RxSwift</w:t>
+            </w:r>
+            <w:proofErr w:type="spellEnd"/>
+          </w:p>
+        </w:tc>
+        <w:tc>
+          <w:tcPr>
+            <w:tcW w:w="884" w:type="dxa"/>
+            <w:noWrap/>
+            <w:vAlign w:val="center"/>
+            <w:hideMark/>
+          </w:tcPr>
+          <w:p>
+            <w:pPr>
+              <w:spacing w:before="60" w:after="60" w:line="240" w:lineRule="auto"/>
+              <w:jc w:val="center"/>
+            </w:pPr>
+            <w:r>
+              <w:t>15</w:t>
+            </w:r>
+          </w:p>
+        </w:tc>
+        <w:tc>
+          <w:tcPr>
+            <w:tcW w:w="884" w:type="dxa"/>
+            <w:noWrap/>
+            <w:vAlign w:val="center"/>
+            <w:hideMark/>
+          </w:tcPr>
+          <w:p>
+            <w:pPr>
+              <w:spacing w:before="60" w:after="60" w:line="240" w:lineRule="auto"/>
+              <w:jc w:val="center"/>
+            </w:pPr>
+            <w:r>
+              <w:t>5.54</w:t>
+            </w:r>
+          </w:p>
+        </w:tc>
+      </w:tr>
+      <w:tr>
+        <w:trPr>
+          <w:trHeight w:val="300"/>
+        </w:trPr>
+        <w:tc>
+          <w:tcPr>
+            <w:tcW w:w="2619" w:type="dxa"/>
+            <w:noWrap/>
+            <w:vAlign w:val="center"/>
+            <w:hideMark/>
+          </w:tcPr>
+          <w:p>
+            <w:pPr>
+              <w:spacing w:before="60" w:after="60" w:line="240" w:lineRule="auto"/>
+              <w:jc w:val="left"/>
+            </w:pPr>
+            <w:r>
+              <w:t xml:space="preserve">Grand Central </w:t>
+            </w:r>
+            <w:proofErr w:type="spellStart"/>
+            <w:r>
+              <w:t>Dispatch</w:t>
+            </w:r>
+            <w:proofErr w:type="spellEnd"/>
+            <w:r>
+              <w:t xml:space="preserve"> (GCD)</w:t>
+            </w:r>
+          </w:p>
+        </w:tc>
+        <w:tc>
+          <w:tcPr>
+            <w:tcW w:w="884" w:type="dxa"/>
+            <w:noWrap/>
+            <w:vAlign w:val="center"/>
+            <w:hideMark/>
+          </w:tcPr>
+          <w:p>
+            <w:pPr>
+              <w:spacing w:before="60" w:after="60" w:line="240" w:lineRule="auto"/>
+              <w:jc w:val="center"/>
+            </w:pPr>
+            <w:r>
+              <w:t>39</w:t>
+            </w:r>
+          </w:p>
+        </w:tc>
+        <w:tc>
+          <w:tcPr>
+            <w:tcW w:w="884" w:type="dxa"/>
+            <w:noWrap/>
+            <w:vAlign w:val="center"/>
+            <w:hideMark/>
+          </w:tcPr>
+          <w:p>
+            <w:pPr>
+              <w:spacing w:before="60" w:after="60" w:line="240" w:lineRule="auto"/>
+              <w:jc w:val="center"/>
+            </w:pPr>
+            <w:r>
+              <w:t>5.25</w:t>
+            </w:r>
+          </w:p>
+        </w:tc>
+        <w:tc>
+          <w:tcPr>
+            <w:tcW w:w="2619" w:type="dxa"/>
+            <w:noWrap/>
+            <w:vAlign w:val="center"/>
+            <w:hideMark/>
+          </w:tcPr>
+          <w:p>
+            <w:pPr>
+              <w:spacing w:before="60" w:after="60" w:line="240" w:lineRule="auto"/>
+              <w:jc w:val="left"/>
+            </w:pPr>
+            <w:r>
+              <w:t xml:space="preserve">Grand Central </w:t>
+            </w:r>
+            <w:proofErr w:type="spellStart"/>
+            <w:r>
+              <w:t>Dispatch</w:t>
+            </w:r>
+            <w:proofErr w:type="spellEnd"/>
+            <w:r>
+              <w:t xml:space="preserve"> (GCD)</w:t>
+            </w:r>
+          </w:p>
+        </w:tc>
+        <w:tc>
+          <w:tcPr>
+            <w:tcW w:w="884" w:type="dxa"/>
+            <w:noWrap/>
+            <w:vAlign w:val="center"/>
+            <w:hideMark/>
+          </w:tcPr>
+          <w:p>
+            <w:pPr>
+              <w:spacing w:before="60" w:after="60" w:line="240" w:lineRule="auto"/>
+              <w:jc w:val="center"/>
+            </w:pPr>
+            <w:r>
+              <w:t>4</w:t>
+            </w:r>
+          </w:p>
+        </w:tc>
+        <w:tc>
+          <w:tcPr>
+            <w:tcW w:w="884" w:type="dxa"/>
+            <w:noWrap/>
+            <w:vAlign w:val="center"/>
+            <w:hideMark/>
+          </w:tcPr>
+          <w:p>
+            <w:pPr>
+              <w:spacing w:before="60" w:after="60" w:line="240" w:lineRule="auto"/>
+              <w:jc w:val="center"/>
+            </w:pPr>
+            <w:r>
+              <w:t>1.48</w:t>
+            </w:r>
+          </w:p>
+        </w:tc>
+      </w:tr>
+      <w:tr>
+        <w:trPr>
+          <w:trHeight w:val="300"/>
+        </w:trPr>
+        <w:tc>
+          <w:tcPr>
+            <w:tcW w:w="2619" w:type="dxa"/>
+            <w:noWrap/>
+            <w:vAlign w:val="center"/>
+            <w:hideMark/>
+          </w:tcPr>
+          <w:p>
+            <w:pPr>
+              <w:spacing w:before="60" w:after="60" w:line="240" w:lineRule="auto"/>
+              <w:jc w:val="left"/>
+            </w:pPr>
+            <w:r>
+              <w:t xml:space="preserve">Swift </w:t>
+            </w:r>
+            <w:proofErr w:type="spellStart"/>
+            <w:r>
+              <w:t>Concurrency</w:t>
+            </w:r>
+            <w:proofErr w:type="spellEnd"/>
+          </w:p>
+        </w:tc>
+        <w:tc>
+          <w:tcPr>
+            <w:tcW w:w="884" w:type="dxa"/>
+            <w:noWrap/>
+            <w:vAlign w:val="center"/>
+            <w:hideMark/>
+          </w:tcPr>
+          <w:p>
+            <w:pPr>
+              <w:spacing w:before="60" w:after="60" w:line="240" w:lineRule="auto"/>
+              <w:jc w:val="center"/>
+            </w:pPr>
+            <w:r>
+              <w:t>2</w:t>
+            </w:r>
+          </w:p>
+        </w:tc>
+        <w:tc>
+          <w:tcPr>
+            <w:tcW w:w="884" w:type="dxa"/>
+            <w:noWrap/>
+            <w:vAlign w:val="center"/>
+            <w:hideMark/>
+          </w:tcPr>
+          <w:p>
+            <w:pPr>
+              <w:spacing w:before="60" w:after="60" w:line="240" w:lineRule="auto"/>
+              <w:jc w:val="center"/>
+            </w:pPr>
+            <w:r>
+              <w:t>0.27</w:t>
+            </w:r>
+          </w:p>
+        </w:tc>
+        <w:tc>
+          <w:tcPr>
+            <w:tcW w:w="2619" w:type="dxa"/>
+            <w:noWrap/>
+            <w:vAlign w:val="center"/>
+            <w:hideMark/>
+          </w:tcPr>
+          <w:p>
+            <w:pPr>
+              <w:spacing w:before="60" w:after="60" w:line="240" w:lineRule="auto"/>
+              <w:jc w:val="left"/>
+              <w:rPr>
+                <w:lang w:val="en-US"/>
+              </w:rPr>
+            </w:pPr>
+          </w:p>
+        </w:tc>
+        <w:tc>
+          <w:tcPr>
+            <w:tcW w:w="884" w:type="dxa"/>
+            <w:noWrap/>
+            <w:vAlign w:val="center"/>
+            <w:hideMark/>
+          </w:tcPr>
+          <w:p>
+            <w:pPr>
+              <w:spacing w:before="60" w:after="60" w:line="240" w:lineRule="auto"/>
+              <w:jc w:val="center"/>
+              <w:rPr>
+                <w:lang w:val="en-US"/>
+              </w:rPr>
+            </w:pPr>
+          </w:p>
+        </w:tc>
+        <w:tc>
+          <w:tcPr>
+            <w:tcW w:w="884" w:type="dxa"/>
+            <w:noWrap/>
+            <w:vAlign w:val="center"/>
+            <w:hideMark/>
+          </w:tcPr>
+          <w:p>
+            <w:pPr>
+              <w:spacing w:before="60" w:after="60" w:line="240" w:lineRule="auto"/>
+              <w:jc w:val="center"/>
+              <w:rPr>
+                <w:lang w:val="en-US"/>
+              </w:rPr>
+            </w:pPr>
+          </w:p>
+        </w:tc>
+      </w:tr>
+    </w:tbl>
+    <w:p>
+      <w:pPr>
+        <w:spacing w:before="360"/>
+      </w:pPr>
+      <w:r>
+        <w:t xml:space="preserve">Для </w:t>
+      </w:r>
+      <w:r>
+        <w:rPr>
+          <w:b/>
+          <w:bCs/>
+          <w:i/>
+          <w:iCs/>
+        </w:rPr>
+        <w:t>Android</w:t>
+      </w:r>
+      <w:r>
+        <w:t xml:space="preserve"> лидирует стек на базе </w:t>
+      </w:r>
+      <w:r>
+        <w:rPr>
+          <w:i/>
+          <w:iCs/>
+        </w:rPr>
+        <w:t>Kotlin</w:t>
+      </w:r>
+      <w:r>
+        <w:t xml:space="preserve"> </w:t>
+      </w:r>
+      <w:r>
+        <w:rPr>
+          <w:i/>
+          <w:iCs/>
+        </w:rPr>
+        <w:t>Coroutines</w:t>
+      </w:r>
+      <w:r>
+        <w:t xml:space="preserve"> (языковая модель структурированного асинхронного выполнения), далее — </w:t>
+      </w:r>
+      <w:r>
+        <w:rPr>
+          <w:i/>
+          <w:iCs/>
+        </w:rPr>
+        <w:t>RxJava</w:t>
+      </w:r>
+      <w:r>
+        <w:t xml:space="preserve"> из семейства </w:t>
+      </w:r>
+      <w:proofErr w:type="spellStart"/>
+      <w:r>
+        <w:rPr>
+          <w:i/>
+          <w:iCs/>
+        </w:rPr>
+        <w:t>ReactiveX</w:t>
+      </w:r>
+      <w:proofErr w:type="spellEnd"/>
+      <w:r>
+        <w:t xml:space="preserve">; </w:t>
+      </w:r>
+      <w:r>
+        <w:rPr>
+          <w:i/>
+          <w:iCs/>
+        </w:rPr>
+        <w:t>Kotlin</w:t>
+      </w:r>
+      <w:r>
+        <w:t xml:space="preserve"> </w:t>
+      </w:r>
+      <w:proofErr w:type="spellStart"/>
+      <w:r>
+        <w:rPr>
+          <w:i/>
+          <w:iCs/>
+        </w:rPr>
+        <w:t>Flow</w:t>
+      </w:r>
+      <w:proofErr w:type="spellEnd"/>
+      <w:r>
+        <w:t xml:space="preserve"> фиксируется как дополнительный инструмент потоковой обработки, </w:t>
+      </w:r>
+      <w:proofErr w:type="spellStart"/>
+      <w:r>
+        <w:rPr>
+          <w:i/>
+          <w:iCs/>
+        </w:rPr>
+        <w:t>RxKotlin</w:t>
+      </w:r>
+      <w:proofErr w:type="spellEnd"/>
+      <w:r>
+        <w:t xml:space="preserve"> встречается эпизодически. Для </w:t>
+      </w:r>
+      <w:r>
+        <w:rPr>
+          <w:b/>
+          <w:bCs/>
+          <w:i/>
+          <w:iCs/>
+        </w:rPr>
+        <w:t>iOS</w:t>
+      </w:r>
+      <w:r>
+        <w:t xml:space="preserve"> верхние позиции занимают </w:t>
+      </w:r>
+      <w:r>
+        <w:rPr>
+          <w:i/>
+          <w:iCs/>
+        </w:rPr>
+        <w:t>Apple</w:t>
+      </w:r>
+      <w:r>
+        <w:t xml:space="preserve"> </w:t>
+      </w:r>
+      <w:r>
+        <w:rPr>
+          <w:i/>
+          <w:iCs/>
+        </w:rPr>
+        <w:t>Combine</w:t>
+      </w:r>
+      <w:r>
+        <w:t xml:space="preserve"> (встроенный в экосистему </w:t>
+      </w:r>
+      <w:r>
+        <w:rPr>
+          <w:i/>
+          <w:iCs/>
+        </w:rPr>
+        <w:t>Apple</w:t>
+      </w:r>
+      <w:r>
+        <w:t xml:space="preserve"> фреймворк реактивных потоков) и </w:t>
+      </w:r>
+      <w:proofErr w:type="spellStart"/>
+      <w:r>
+        <w:rPr>
+          <w:i/>
+          <w:iCs/>
+        </w:rPr>
+        <w:t>RxSwift</w:t>
+      </w:r>
+      <w:proofErr w:type="spellEnd"/>
+      <w:r>
+        <w:t xml:space="preserve"> (семейство </w:t>
+      </w:r>
+      <w:proofErr w:type="spellStart"/>
+      <w:r>
+        <w:rPr>
+          <w:i/>
+          <w:iCs/>
+        </w:rPr>
+        <w:t>ReactiveX</w:t>
+      </w:r>
+      <w:proofErr w:type="spellEnd"/>
+      <w:r>
+        <w:t xml:space="preserve">); </w:t>
+      </w:r>
+      <w:r>
+        <w:rPr>
+          <w:i/>
+          <w:iCs/>
+        </w:rPr>
+        <w:t>Grand</w:t>
+      </w:r>
+      <w:r>
+        <w:t xml:space="preserve"> </w:t>
+      </w:r>
+      <w:r>
+        <w:rPr>
+          <w:i/>
+          <w:iCs/>
+        </w:rPr>
+        <w:t>Central</w:t>
+      </w:r>
+      <w:r>
+        <w:t xml:space="preserve"> </w:t>
+      </w:r>
+      <w:proofErr w:type="spellStart"/>
+      <w:r>
+        <w:rPr>
+          <w:i/>
+          <w:iCs/>
+        </w:rPr>
+        <w:t>Dispatch</w:t>
+      </w:r>
+      <w:proofErr w:type="spellEnd"/>
+      <w:r>
+        <w:t xml:space="preserve"> </w:t>
+      </w:r>
+      <w:r>
+        <w:rPr>
+          <w:i/>
+          <w:iCs/>
+        </w:rPr>
+        <w:t>(GCD)</w:t>
+      </w:r>
+      <w:r>
+        <w:t xml:space="preserve"> присутствует как системный механизм диспетчеризации задач, </w:t>
+      </w:r>
+      <w:r>
+        <w:rPr>
+          <w:i/>
+          <w:iCs/>
+        </w:rPr>
+        <w:t>Swift</w:t>
+      </w:r>
+      <w:r>
+        <w:t xml:space="preserve"> </w:t>
+      </w:r>
+      <w:proofErr w:type="spellStart"/>
+      <w:r>
+        <w:rPr>
+          <w:i/>
+          <w:iCs/>
+        </w:rPr>
+        <w:t>Concurrency</w:t>
+      </w:r>
+      <w:proofErr w:type="spellEnd"/>
+      <w:r>
+        <w:t xml:space="preserve"> отмечается единично. В рамках каждой платформы наблюдается устойчивая картина с высокой концентрацией в первых рангах и ограниченным «длинным хвостом» дополнительных упоминаний; пересечения лидеров между регионами внутри платформ сохраняются без выраженных атипичностей.</w:t>
+      </w:r>
+    </w:p>
+    <w:p>
+      <w:pPr>
+        <w:pStyle w:val="Heading2"/>
+        <w:spacing w:before="360" w:after="360"/>
+      </w:pPr>
+      <w:r>
+        <w:t>Публикация и распространение приложений</w:t>
+      </w:r>
+    </w:p>
+    <w:p>
+      <w:pPr>
+        <w:spacing w:before="0" w:after="160"/>
+        <w:rPr>
+          <w:lang w:val="en-US"/>
+        </w:rPr>
+      </w:pPr>
+      <w:r>
+        <w:t>Категория</w:t>
+      </w:r>
+      <w:r>
+        <w:t xml:space="preserve"> </w:t>
+      </w:r>
+      <w:r>
+        <w:rPr>
+          <w:i/>
+          <w:iCs/>
+        </w:rPr>
+        <w:t>«</w:t>
+      </w:r>
+      <w:r>
+        <w:rPr>
+          <w:i/>
+          <w:iCs/>
+          <w:lang w:val="en-US"/>
+        </w:rPr>
+        <w:t>app</w:t>
+      </w:r>
+      <w:r>
+        <w:rPr>
+          <w:i/>
+          <w:iCs/>
+        </w:rPr>
+        <w:t>_</w:t>
+      </w:r>
+      <w:r>
+        <w:rPr>
+          <w:i/>
+          <w:iCs/>
+          <w:lang w:val="en-US"/>
+        </w:rPr>
+        <w:t>distribution</w:t>
+      </w:r>
+      <w:r>
+        <w:rPr>
+          <w:i/>
+          <w:iCs/>
+        </w:rPr>
+        <w:t>»</w:t>
+      </w:r>
+      <w:r>
+        <w:t xml:space="preserve"> описывает инструменты и каналы официальной публикации и распространения мобильных приложений, а также сервисы, связанные </w:t>
+      </w:r>
+      <w:r>
+        <w:lastRenderedPageBreak/>
+        <w:t>с управлением релизами и предварительным тестированием.</w:t>
+      </w:r>
+      <w:r>
+        <w:t xml:space="preserve"> </w:t>
+      </w:r>
+      <w:r>
+        <w:t>В таблицах 2</w:t>
+      </w:r>
+      <w:r>
+        <w:t>8</w:t>
+      </w:r>
+      <w:r>
+        <w:t>–2</w:t>
+      </w:r>
+      <w:r>
+        <w:t>9</w:t>
+      </w:r>
+      <w:r>
+        <w:t xml:space="preserve"> представлены результаты по платформам </w:t>
+      </w:r>
+      <w:r>
+        <w:rPr>
+          <w:i/>
+          <w:iCs/>
+        </w:rPr>
+        <w:t>Android</w:t>
+      </w:r>
+      <w:r>
+        <w:t xml:space="preserve"> и </w:t>
+      </w:r>
+      <w:r>
+        <w:rPr>
+          <w:i/>
+          <w:iCs/>
+        </w:rPr>
+        <w:t>iOS</w:t>
+      </w:r>
+      <w:r>
+        <w:t>.</w:t>
+      </w:r>
+    </w:p>
+    <w:p>
+      <w:pPr>
+        <w:spacing w:line="240" w:lineRule="auto"/>
+        <w:jc w:val="left"/>
+        <w:rPr>
+          <w:b/>
+          <w:bCs/>
+        </w:rPr>
+      </w:pPr>
+      <w:r>
+        <w:rPr>
+          <w:b/>
+          <w:bCs/>
+        </w:rPr>
+        <w:t xml:space="preserve">Таблица </w:t>
+      </w:r>
+      <w:r>
+        <w:rPr>
+          <w:b/>
+          <w:bCs/>
+        </w:rPr>
+        <w:t>2</w:t>
+      </w:r>
+      <w:r>
+        <w:rPr>
+          <w:b/>
+          <w:bCs/>
+          <w:lang w:val="en-US"/>
+        </w:rPr>
+        <w:t>8</w:t>
+      </w:r>
+      <w:r>
+        <w:rPr>
+          <w:b/>
+          <w:bCs/>
+        </w:rPr>
+        <w:t>.</w:t>
+      </w:r>
+      <w:r>
+        <w:t xml:space="preserve"> </w:t>
+      </w:r>
+      <w:r>
+        <w:rPr>
+          <w:b/>
+          <w:bCs/>
+        </w:rPr>
+        <w:t>Публикация и распространение приложений</w:t>
+      </w:r>
+      <w:r>
+        <w:rPr>
+          <w:b/>
+          <w:bCs/>
+        </w:rPr>
+        <w:t xml:space="preserve"> </w:t>
+      </w:r>
+      <w:r>
+        <w:rPr>
+          <w:b/>
+          <w:bCs/>
+        </w:rPr>
+        <w:t xml:space="preserve">для </w:t>
+      </w:r>
+      <w:r>
+        <w:rPr>
+          <w:b/>
+          <w:bCs/>
+          <w:i/>
+          <w:iCs/>
+          <w:lang w:val="en-US"/>
+        </w:rPr>
+        <w:t>Android</w:t>
+      </w:r>
+    </w:p>
+    <w:tbl>
+      <w:tblPr>
+        <w:tblStyle w:val="TableGrid"/>
+        <w:tblW w:w="8774" w:type="dxa"/>
+        <w:tblLook w:val="04A0" w:firstRow="1" w:lastRow="0" w:firstColumn="1" w:lastColumn="0" w:noHBand="0" w:noVBand="1"/>
+      </w:tblPr>
+      <w:tblGrid>
+        <w:gridCol w:w="2619"/>
+        <w:gridCol w:w="884"/>
+        <w:gridCol w:w="884"/>
+        <w:gridCol w:w="2619"/>
+        <w:gridCol w:w="884"/>
+        <w:gridCol w:w="884"/>
+      </w:tblGrid>
+      <w:tr>
+        <w:trPr>
+          <w:trHeight w:val="300"/>
+        </w:trPr>
+        <w:tc>
+          <w:tcPr>
+            <w:tcW w:w="2619" w:type="dxa"/>
+            <w:noWrap/>
+            <w:hideMark/>
+          </w:tcPr>
+          <w:p>
+            <w:pPr>
+              <w:spacing w:before="60" w:after="60" w:line="240" w:lineRule="auto"/>
+              <w:jc w:val="left"/>
+              <w:rPr>
+                <w:b/>
+                <w:bCs/>
+              </w:rPr>
+            </w:pPr>
+            <w:r>
+              <w:rPr>
+                <w:b/>
+                <w:bCs/>
+              </w:rPr>
+              <w:t>Technology</w:t>
+            </w:r>
+          </w:p>
+        </w:tc>
+        <w:tc>
+          <w:tcPr>
+            <w:tcW w:w="884" w:type="dxa"/>
+            <w:noWrap/>
+            <w:hideMark/>
+          </w:tcPr>
+          <w:p>
+            <w:pPr>
+              <w:spacing w:before="60" w:after="60" w:line="240" w:lineRule="auto"/>
+              <w:jc w:val="center"/>
+              <w:rPr>
+                <w:b/>
+                <w:bCs/>
+              </w:rPr>
+            </w:pPr>
+            <w:r>
+              <w:rPr>
+                <w:b/>
+                <w:bCs/>
+              </w:rPr>
+              <w:t>EU count</w:t>
+            </w:r>
+          </w:p>
+        </w:tc>
+        <w:tc>
+          <w:tcPr>
+            <w:tcW w:w="884" w:type="dxa"/>
+            <w:noWrap/>
+            <w:hideMark/>
+          </w:tcPr>
+          <w:p>
+            <w:pPr>
+              <w:spacing w:before="60" w:after="60" w:line="240" w:lineRule="auto"/>
+              <w:jc w:val="center"/>
+              <w:rPr>
+                <w:b/>
+                <w:bCs/>
+              </w:rPr>
+            </w:pPr>
+            <w:r>
+              <w:rPr>
+                <w:b/>
+                <w:bCs/>
+              </w:rPr>
+              <w:t>EU %</w:t>
+            </w:r>
+          </w:p>
+        </w:tc>
+        <w:tc>
+          <w:tcPr>
+            <w:tcW w:w="2619" w:type="dxa"/>
+            <w:noWrap/>
+            <w:hideMark/>
+          </w:tcPr>
+          <w:p>
+            <w:pPr>
+              <w:spacing w:before="60" w:after="60" w:line="240" w:lineRule="auto"/>
+              <w:jc w:val="left"/>
+              <w:rPr>
+                <w:b/>
+                <w:bCs/>
+              </w:rPr>
+            </w:pPr>
+            <w:r>
+              <w:rPr>
+                <w:b/>
+                <w:bCs/>
+              </w:rPr>
+              <w:t>Technology</w:t>
+            </w:r>
+          </w:p>
+        </w:tc>
+        <w:tc>
+          <w:tcPr>
+            <w:tcW w:w="884" w:type="dxa"/>
+            <w:noWrap/>
+            <w:hideMark/>
+          </w:tcPr>
+          <w:p>
+            <w:pPr>
+              <w:spacing w:before="60" w:after="60" w:line="240" w:lineRule="auto"/>
+              <w:jc w:val="center"/>
+              <w:rPr>
+                <w:b/>
+                <w:bCs/>
+              </w:rPr>
+            </w:pPr>
+            <w:r>
+              <w:rPr>
+                <w:b/>
+                <w:bCs/>
+              </w:rPr>
+              <w:t>NA count</w:t>
+            </w:r>
+          </w:p>
+        </w:tc>
+        <w:tc>
+          <w:tcPr>
+            <w:tcW w:w="884" w:type="dxa"/>
+            <w:noWrap/>
+            <w:hideMark/>
+          </w:tcPr>
+          <w:p>
+            <w:pPr>
+              <w:spacing w:before="60" w:after="60" w:line="240" w:lineRule="auto"/>
+              <w:jc w:val="center"/>
+              <w:rPr>
+                <w:b/>
+                <w:bCs/>
+              </w:rPr>
+            </w:pPr>
+            <w:r>
+              <w:rPr>
+                <w:b/>
+                <w:bCs/>
+              </w:rPr>
+              <w:t>NA %</w:t>
+            </w:r>
+          </w:p>
+        </w:tc>
+      </w:tr>
+      <w:tr>
+        <w:trPr>
+          <w:trHeight w:val="300"/>
+        </w:trPr>
+        <w:tc>
+          <w:tcPr>
+            <w:tcW w:w="2619" w:type="dxa"/>
+            <w:noWrap/>
+            <w:vAlign w:val="center"/>
+            <w:hideMark/>
+          </w:tcPr>
+          <w:p>
+            <w:pPr>
+              <w:spacing w:before="60" w:after="60" w:line="240" w:lineRule="auto"/>
+              <w:jc w:val="left"/>
+              <w:rPr>
+                <w:lang w:val="en-US"/>
+              </w:rPr>
+            </w:pPr>
+            <w:r>
+              <w:rPr>
+                <w:lang w:val="en-US"/>
+              </w:rPr>
+              <w:t>Google Play Store / Google Play Console</w:t>
+            </w:r>
+          </w:p>
+        </w:tc>
+        <w:tc>
+          <w:tcPr>
+            <w:tcW w:w="884" w:type="dxa"/>
+            <w:noWrap/>
+            <w:vAlign w:val="center"/>
+            <w:hideMark/>
+          </w:tcPr>
+          <w:p>
+            <w:pPr>
+              <w:spacing w:before="60" w:after="60" w:line="240" w:lineRule="auto"/>
+              <w:jc w:val="center"/>
+            </w:pPr>
+            <w:r>
+              <w:t>66</w:t>
+            </w:r>
+          </w:p>
+        </w:tc>
+        <w:tc>
+          <w:tcPr>
+            <w:tcW w:w="884" w:type="dxa"/>
+            <w:noWrap/>
+            <w:vAlign w:val="center"/>
+            <w:hideMark/>
+          </w:tcPr>
+          <w:p>
+            <w:pPr>
+              <w:spacing w:before="60" w:after="60" w:line="240" w:lineRule="auto"/>
+              <w:jc w:val="center"/>
+            </w:pPr>
+            <w:r>
+              <w:t>9.59</w:t>
+            </w:r>
+          </w:p>
+        </w:tc>
+        <w:tc>
+          <w:tcPr>
+            <w:tcW w:w="2619" w:type="dxa"/>
+            <w:noWrap/>
+            <w:vAlign w:val="center"/>
+            <w:hideMark/>
+          </w:tcPr>
+          <w:p>
+            <w:pPr>
+              <w:spacing w:before="60" w:after="60" w:line="240" w:lineRule="auto"/>
+              <w:jc w:val="left"/>
+              <w:rPr>
+                <w:lang w:val="en-US"/>
+              </w:rPr>
+            </w:pPr>
+            <w:r>
+              <w:rPr>
+                <w:lang w:val="en-US"/>
+              </w:rPr>
+              <w:t>Google Play Store / Google Play Console</w:t>
+            </w:r>
+          </w:p>
+        </w:tc>
+        <w:tc>
+          <w:tcPr>
+            <w:tcW w:w="884" w:type="dxa"/>
+            <w:noWrap/>
+            <w:vAlign w:val="center"/>
+            <w:hideMark/>
+          </w:tcPr>
+          <w:p>
+            <w:pPr>
+              <w:spacing w:before="60" w:after="60" w:line="240" w:lineRule="auto"/>
+              <w:jc w:val="center"/>
+            </w:pPr>
+            <w:r>
+              <w:t>21</w:t>
+            </w:r>
+          </w:p>
+        </w:tc>
+        <w:tc>
+          <w:tcPr>
+            <w:tcW w:w="884" w:type="dxa"/>
+            <w:noWrap/>
+            <w:vAlign w:val="center"/>
+            <w:hideMark/>
+          </w:tcPr>
+          <w:p>
+            <w:pPr>
+              <w:spacing w:before="60" w:after="60" w:line="240" w:lineRule="auto"/>
+              <w:jc w:val="center"/>
+            </w:pPr>
+            <w:r>
+              <w:t>7.27</w:t>
+            </w:r>
+          </w:p>
+        </w:tc>
+      </w:tr>
+      <w:tr>
+        <w:trPr>
+          <w:trHeight w:val="300"/>
+        </w:trPr>
+        <w:tc>
+          <w:tcPr>
+            <w:tcW w:w="2619" w:type="dxa"/>
+            <w:noWrap/>
+            <w:vAlign w:val="center"/>
+            <w:hideMark/>
+          </w:tcPr>
+          <w:p>
+            <w:pPr>
+              <w:spacing w:before="60" w:after="60" w:line="240" w:lineRule="auto"/>
+              <w:jc w:val="left"/>
+              <w:rPr>
+                <w:lang w:val="en-US"/>
+              </w:rPr>
+            </w:pPr>
+          </w:p>
+        </w:tc>
+        <w:tc>
+          <w:tcPr>
+            <w:tcW w:w="884" w:type="dxa"/>
+            <w:noWrap/>
+            <w:vAlign w:val="center"/>
+            <w:hideMark/>
+          </w:tcPr>
+          <w:p>
+            <w:pPr>
+              <w:spacing w:before="60" w:after="60" w:line="240" w:lineRule="auto"/>
+              <w:jc w:val="center"/>
+              <w:rPr>
+                <w:lang w:val="en-US"/>
+              </w:rPr>
+            </w:pPr>
+          </w:p>
+        </w:tc>
+        <w:tc>
+          <w:tcPr>
+            <w:tcW w:w="884" w:type="dxa"/>
+            <w:noWrap/>
+            <w:vAlign w:val="center"/>
+            <w:hideMark/>
+          </w:tcPr>
+          <w:p>
+            <w:pPr>
+              <w:spacing w:before="60" w:after="60" w:line="240" w:lineRule="auto"/>
+              <w:jc w:val="center"/>
+              <w:rPr>
+                <w:lang w:val="en-US"/>
+              </w:rPr>
+            </w:pPr>
+          </w:p>
+        </w:tc>
+        <w:tc>
+          <w:tcPr>
+            <w:tcW w:w="2619" w:type="dxa"/>
+            <w:noWrap/>
+            <w:vAlign w:val="center"/>
+            <w:hideMark/>
+          </w:tcPr>
+          <w:p>
+            <w:pPr>
+              <w:spacing w:before="60" w:after="60" w:line="240" w:lineRule="auto"/>
+              <w:jc w:val="left"/>
+            </w:pPr>
+            <w:r>
+              <w:t xml:space="preserve">Google Play </w:t>
+            </w:r>
+            <w:proofErr w:type="spellStart"/>
+            <w:r>
+              <w:t>Billing</w:t>
+            </w:r>
+            <w:proofErr w:type="spellEnd"/>
+          </w:p>
+        </w:tc>
+        <w:tc>
+          <w:tcPr>
+            <w:tcW w:w="884" w:type="dxa"/>
+            <w:noWrap/>
+            <w:vAlign w:val="center"/>
+            <w:hideMark/>
+          </w:tcPr>
+          <w:p>
+            <w:pPr>
+              <w:spacing w:before="60" w:after="60" w:line="240" w:lineRule="auto"/>
+              <w:jc w:val="center"/>
+            </w:pPr>
+            <w:r>
+              <w:t>2</w:t>
+            </w:r>
+          </w:p>
+        </w:tc>
+        <w:tc>
+          <w:tcPr>
+            <w:tcW w:w="884" w:type="dxa"/>
+            <w:noWrap/>
+            <w:vAlign w:val="center"/>
+            <w:hideMark/>
+          </w:tcPr>
+          <w:p>
+            <w:pPr>
+              <w:spacing w:before="60" w:after="60" w:line="240" w:lineRule="auto"/>
+              <w:jc w:val="center"/>
+            </w:pPr>
+            <w:r>
+              <w:t>0.69</w:t>
+            </w:r>
+          </w:p>
+        </w:tc>
+      </w:tr>
+    </w:tbl>
+    <w:p>
+      <w:pPr>
+        <w:spacing w:before="360" w:line="240" w:lineRule="auto"/>
+        <w:jc w:val="left"/>
+        <w:rPr>
+          <w:b/>
+          <w:bCs/>
+        </w:rPr>
+      </w:pPr>
+      <w:r>
+        <w:rPr>
+          <w:b/>
+          <w:bCs/>
+        </w:rPr>
+        <w:t xml:space="preserve">Таблица </w:t>
+      </w:r>
+      <w:r>
+        <w:rPr>
+          <w:b/>
+          <w:bCs/>
+        </w:rPr>
+        <w:t>2</w:t>
+      </w:r>
+      <w:r>
+        <w:rPr>
+          <w:b/>
+          <w:bCs/>
+          <w:lang w:val="en-US"/>
+        </w:rPr>
+        <w:t>9</w:t>
+      </w:r>
+      <w:r>
+        <w:rPr>
+          <w:b/>
+          <w:bCs/>
+        </w:rPr>
+        <w:t>.</w:t>
+      </w:r>
+      <w:r>
+        <w:t xml:space="preserve"> </w:t>
+      </w:r>
+      <w:r>
+        <w:rPr>
+          <w:b/>
+          <w:bCs/>
+        </w:rPr>
+        <w:t xml:space="preserve">Публикация и распространение приложений </w:t>
+      </w:r>
+      <w:r>
+        <w:rPr>
+          <w:b/>
+          <w:bCs/>
+        </w:rPr>
+        <w:t xml:space="preserve">для </w:t>
+      </w:r>
+      <w:r>
+        <w:rPr>
+          <w:b/>
+          <w:bCs/>
+          <w:i/>
+          <w:iCs/>
+          <w:lang w:val="en-US"/>
+        </w:rPr>
+        <w:t>iOS</w:t>
+      </w:r>
+    </w:p>
+    <w:tbl>
+      <w:tblPr>
+        <w:tblStyle w:val="TableGrid"/>
+        <w:tblW w:w="8774" w:type="dxa"/>
+        <w:tblLook w:val="04A0" w:firstRow="1" w:lastRow="0" w:firstColumn="1" w:lastColumn="0" w:noHBand="0" w:noVBand="1"/>
+      </w:tblPr>
+      <w:tblGrid>
+        <w:gridCol w:w="2619"/>
+        <w:gridCol w:w="884"/>
+        <w:gridCol w:w="884"/>
+        <w:gridCol w:w="2619"/>
+        <w:gridCol w:w="884"/>
+        <w:gridCol w:w="884"/>
+      </w:tblGrid>
+      <w:tr>
+        <w:trPr>
+          <w:trHeight w:val="300"/>
+        </w:trPr>
+        <w:tc>
+          <w:tcPr>
+            <w:tcW w:w="2619" w:type="dxa"/>
+            <w:noWrap/>
+            <w:hideMark/>
+          </w:tcPr>
+          <w:p>
+            <w:pPr>
+              <w:spacing w:before="60" w:after="60" w:line="240" w:lineRule="auto"/>
+              <w:jc w:val="left"/>
+              <w:rPr>
+                <w:b/>
+                <w:bCs/>
+              </w:rPr>
+            </w:pPr>
+            <w:r>
+              <w:rPr>
+                <w:b/>
+                <w:bCs/>
+              </w:rPr>
+              <w:t>Technology</w:t>
+            </w:r>
+          </w:p>
+        </w:tc>
+        <w:tc>
+          <w:tcPr>
+            <w:tcW w:w="884" w:type="dxa"/>
+            <w:noWrap/>
+            <w:hideMark/>
+          </w:tcPr>
+          <w:p>
+            <w:pPr>
+              <w:spacing w:before="60" w:after="60" w:line="240" w:lineRule="auto"/>
+              <w:jc w:val="center"/>
+              <w:rPr>
+                <w:b/>
+                <w:bCs/>
+              </w:rPr>
+            </w:pPr>
+            <w:r>
+              <w:rPr>
+                <w:b/>
+                <w:bCs/>
+              </w:rPr>
+              <w:t>EU count</w:t>
+            </w:r>
+          </w:p>
+        </w:tc>
+        <w:tc>
+          <w:tcPr>
+            <w:tcW w:w="884" w:type="dxa"/>
+            <w:noWrap/>
+            <w:hideMark/>
+          </w:tcPr>
+          <w:p>
+            <w:pPr>
+              <w:spacing w:before="60" w:after="60" w:line="240" w:lineRule="auto"/>
+              <w:jc w:val="center"/>
+              <w:rPr>
+                <w:b/>
+                <w:bCs/>
+              </w:rPr>
+            </w:pPr>
+            <w:r>
+              <w:rPr>
+                <w:b/>
+                <w:bCs/>
+              </w:rPr>
+              <w:t>EU %</w:t>
+            </w:r>
+          </w:p>
+        </w:tc>
+        <w:tc>
+          <w:tcPr>
+            <w:tcW w:w="2619" w:type="dxa"/>
+            <w:noWrap/>
+            <w:hideMark/>
+          </w:tcPr>
+          <w:p>
+            <w:pPr>
+              <w:spacing w:before="60" w:after="60" w:line="240" w:lineRule="auto"/>
+              <w:jc w:val="left"/>
+              <w:rPr>
+                <w:b/>
+                <w:bCs/>
+              </w:rPr>
+            </w:pPr>
+            <w:r>
+              <w:rPr>
+                <w:b/>
+                <w:bCs/>
+              </w:rPr>
+              <w:t>Technology</w:t>
+            </w:r>
+          </w:p>
+        </w:tc>
+        <w:tc>
+          <w:tcPr>
+            <w:tcW w:w="884" w:type="dxa"/>
+            <w:noWrap/>
+            <w:hideMark/>
+          </w:tcPr>
+          <w:p>
+            <w:pPr>
+              <w:spacing w:before="60" w:after="60" w:line="240" w:lineRule="auto"/>
+              <w:jc w:val="center"/>
+              <w:rPr>
+                <w:b/>
+                <w:bCs/>
+              </w:rPr>
+            </w:pPr>
+            <w:r>
+              <w:rPr>
+                <w:b/>
+                <w:bCs/>
+              </w:rPr>
+              <w:t>NA count</w:t>
+            </w:r>
+          </w:p>
+        </w:tc>
+        <w:tc>
+          <w:tcPr>
+            <w:tcW w:w="884" w:type="dxa"/>
+            <w:noWrap/>
+            <w:hideMark/>
+          </w:tcPr>
+          <w:p>
+            <w:pPr>
+              <w:spacing w:before="60" w:after="60" w:line="240" w:lineRule="auto"/>
+              <w:jc w:val="center"/>
+              <w:rPr>
+                <w:b/>
+                <w:bCs/>
+              </w:rPr>
+            </w:pPr>
+            <w:r>
+              <w:rPr>
+                <w:b/>
+                <w:bCs/>
+              </w:rPr>
+              <w:t>NA %</w:t>
+            </w:r>
+          </w:p>
+        </w:tc>
+      </w:tr>
+      <w:tr>
+        <w:trPr>
+          <w:trHeight w:val="300"/>
+        </w:trPr>
+        <w:tc>
+          <w:tcPr>
+            <w:tcW w:w="2619" w:type="dxa"/>
+            <w:noWrap/>
+            <w:vAlign w:val="center"/>
+            <w:hideMark/>
+          </w:tcPr>
+          <w:p>
+            <w:pPr>
+              <w:spacing w:before="60" w:after="60" w:line="240" w:lineRule="auto"/>
+              <w:jc w:val="left"/>
+              <w:rPr>
+                <w:lang w:val="en-US"/>
+              </w:rPr>
+            </w:pPr>
+            <w:r>
+              <w:rPr>
+                <w:lang w:val="en-US"/>
+              </w:rPr>
+              <w:t>App Store / App Store Connect</w:t>
+            </w:r>
+          </w:p>
+        </w:tc>
+        <w:tc>
+          <w:tcPr>
+            <w:tcW w:w="884" w:type="dxa"/>
+            <w:noWrap/>
+            <w:vAlign w:val="center"/>
+            <w:hideMark/>
+          </w:tcPr>
+          <w:p>
+            <w:pPr>
+              <w:spacing w:before="60" w:after="60" w:line="240" w:lineRule="auto"/>
+              <w:jc w:val="center"/>
+            </w:pPr>
+            <w:r>
+              <w:t>71</w:t>
+            </w:r>
+          </w:p>
+        </w:tc>
+        <w:tc>
+          <w:tcPr>
+            <w:tcW w:w="884" w:type="dxa"/>
+            <w:noWrap/>
+            <w:vAlign w:val="center"/>
+            <w:hideMark/>
+          </w:tcPr>
+          <w:p>
+            <w:pPr>
+              <w:spacing w:before="60" w:after="60" w:line="240" w:lineRule="auto"/>
+              <w:jc w:val="center"/>
+            </w:pPr>
+            <w:r>
+              <w:t>9.56</w:t>
+            </w:r>
+          </w:p>
+        </w:tc>
+        <w:tc>
+          <w:tcPr>
+            <w:tcW w:w="2619" w:type="dxa"/>
+            <w:noWrap/>
+            <w:vAlign w:val="center"/>
+            <w:hideMark/>
+          </w:tcPr>
+          <w:p>
+            <w:pPr>
+              <w:spacing w:before="60" w:after="60" w:line="240" w:lineRule="auto"/>
+              <w:jc w:val="left"/>
+              <w:rPr>
+                <w:lang w:val="en-US"/>
+              </w:rPr>
+            </w:pPr>
+            <w:r>
+              <w:rPr>
+                <w:lang w:val="en-US"/>
+              </w:rPr>
+              <w:t>App Store / App Store Connect</w:t>
+            </w:r>
+          </w:p>
+        </w:tc>
+        <w:tc>
+          <w:tcPr>
+            <w:tcW w:w="884" w:type="dxa"/>
+            <w:noWrap/>
+            <w:vAlign w:val="center"/>
+            <w:hideMark/>
+          </w:tcPr>
+          <w:p>
+            <w:pPr>
+              <w:spacing w:before="60" w:after="60" w:line="240" w:lineRule="auto"/>
+              <w:jc w:val="center"/>
+            </w:pPr>
+            <w:r>
+              <w:t>22</w:t>
+            </w:r>
+          </w:p>
+        </w:tc>
+        <w:tc>
+          <w:tcPr>
+            <w:tcW w:w="884" w:type="dxa"/>
+            <w:noWrap/>
+            <w:vAlign w:val="center"/>
+            <w:hideMark/>
+          </w:tcPr>
+          <w:p>
+            <w:pPr>
+              <w:spacing w:before="60" w:after="60" w:line="240" w:lineRule="auto"/>
+              <w:jc w:val="center"/>
+            </w:pPr>
+            <w:r>
+              <w:t>8.12</w:t>
+            </w:r>
+          </w:p>
+        </w:tc>
+      </w:tr>
+      <w:tr>
+        <w:trPr>
+          <w:trHeight w:val="300"/>
+        </w:trPr>
+        <w:tc>
+          <w:tcPr>
+            <w:tcW w:w="2619" w:type="dxa"/>
+            <w:noWrap/>
+            <w:vAlign w:val="center"/>
+            <w:hideMark/>
+          </w:tcPr>
+          <w:p>
+            <w:pPr>
+              <w:spacing w:before="60" w:after="60" w:line="240" w:lineRule="auto"/>
+              <w:jc w:val="left"/>
+            </w:pPr>
+            <w:proofErr w:type="spellStart"/>
+            <w:r>
+              <w:t>TestFlight</w:t>
+            </w:r>
+            <w:proofErr w:type="spellEnd"/>
+          </w:p>
+        </w:tc>
+        <w:tc>
+          <w:tcPr>
+            <w:tcW w:w="884" w:type="dxa"/>
+            <w:noWrap/>
+            <w:vAlign w:val="center"/>
+            <w:hideMark/>
+          </w:tcPr>
+          <w:p>
+            <w:pPr>
+              <w:spacing w:before="60" w:after="60" w:line="240" w:lineRule="auto"/>
+              <w:jc w:val="center"/>
+            </w:pPr>
+            <w:r>
+              <w:t>8</w:t>
+            </w:r>
+          </w:p>
+        </w:tc>
+        <w:tc>
+          <w:tcPr>
+            <w:tcW w:w="884" w:type="dxa"/>
+            <w:noWrap/>
+            <w:vAlign w:val="center"/>
+            <w:hideMark/>
+          </w:tcPr>
+          <w:p>
+            <w:pPr>
+              <w:spacing w:before="60" w:after="60" w:line="240" w:lineRule="auto"/>
+              <w:jc w:val="center"/>
+            </w:pPr>
+            <w:r>
+              <w:t>1.08</w:t>
+            </w:r>
+          </w:p>
+        </w:tc>
+        <w:tc>
+          <w:tcPr>
+            <w:tcW w:w="2619" w:type="dxa"/>
+            <w:noWrap/>
+            <w:vAlign w:val="center"/>
+            <w:hideMark/>
+          </w:tcPr>
+          <w:p>
+            <w:pPr>
+              <w:spacing w:before="60" w:after="60" w:line="240" w:lineRule="auto"/>
+              <w:jc w:val="left"/>
+            </w:pPr>
+            <w:proofErr w:type="spellStart"/>
+            <w:r>
+              <w:t>TestFlight</w:t>
+            </w:r>
+            <w:proofErr w:type="spellEnd"/>
+          </w:p>
+        </w:tc>
+        <w:tc>
+          <w:tcPr>
+            <w:tcW w:w="884" w:type="dxa"/>
+            <w:noWrap/>
+            <w:vAlign w:val="center"/>
+            <w:hideMark/>
+          </w:tcPr>
+          <w:p>
+            <w:pPr>
+              <w:spacing w:before="60" w:after="60" w:line="240" w:lineRule="auto"/>
+              <w:jc w:val="center"/>
+            </w:pPr>
+            <w:r>
+              <w:t>4</w:t>
+            </w:r>
+          </w:p>
+        </w:tc>
+        <w:tc>
+          <w:tcPr>
+            <w:tcW w:w="884" w:type="dxa"/>
+            <w:noWrap/>
+            <w:vAlign w:val="center"/>
+            <w:hideMark/>
+          </w:tcPr>
+          <w:p>
+            <w:pPr>
+              <w:spacing w:before="60" w:after="60" w:line="240" w:lineRule="auto"/>
+              <w:jc w:val="center"/>
+            </w:pPr>
+            <w:r>
+              <w:t>1.48</w:t>
+            </w:r>
+          </w:p>
+        </w:tc>
+      </w:tr>
+    </w:tbl>
+    <w:p>
+      <w:pPr>
+        <w:spacing w:before="360" w:after="160"/>
+        <w:rPr>
+          <w:lang w:val="en-US"/>
+        </w:rPr>
+      </w:pPr>
+      <w:r>
+        <w:t xml:space="preserve">Для </w:t>
+      </w:r>
+      <w:r>
+        <w:rPr>
+          <w:b/>
+          <w:bCs/>
+          <w:i/>
+          <w:iCs/>
+        </w:rPr>
+        <w:t>Android</w:t>
+      </w:r>
+      <w:r>
+        <w:t xml:space="preserve"> лидируют упоминания </w:t>
+      </w:r>
+      <w:r>
+        <w:rPr>
+          <w:i/>
+          <w:iCs/>
+        </w:rPr>
+        <w:t xml:space="preserve">Google Play Store / Google Play </w:t>
+      </w:r>
+      <w:proofErr w:type="spellStart"/>
+      <w:r>
+        <w:rPr>
+          <w:i/>
+          <w:iCs/>
+        </w:rPr>
+        <w:t>Console</w:t>
+      </w:r>
+      <w:proofErr w:type="spellEnd"/>
+      <w:r>
+        <w:t xml:space="preserve"> — официального портала для загрузки сборок, управления релизами и метаданными приложения; дополнительно точечно встречается </w:t>
+      </w:r>
+      <w:r>
+        <w:rPr>
+          <w:i/>
+          <w:iCs/>
+        </w:rPr>
+        <w:t xml:space="preserve">Google Play </w:t>
+      </w:r>
+      <w:proofErr w:type="spellStart"/>
+      <w:r>
+        <w:rPr>
+          <w:i/>
+          <w:iCs/>
+        </w:rPr>
+        <w:t>Billing</w:t>
+      </w:r>
+      <w:proofErr w:type="spellEnd"/>
+      <w:r>
+        <w:t xml:space="preserve"> как механизм приёма платежей и подписок. Для </w:t>
+      </w:r>
+      <w:r>
+        <w:rPr>
+          <w:b/>
+          <w:bCs/>
+          <w:i/>
+          <w:iCs/>
+        </w:rPr>
+        <w:t>iOS</w:t>
+      </w:r>
+      <w:r>
+        <w:t xml:space="preserve"> на первых позициях </w:t>
+      </w:r>
+      <w:r>
+        <w:rPr>
+          <w:i/>
+          <w:iCs/>
+        </w:rPr>
+        <w:t>App Store / App Store Connect</w:t>
+      </w:r>
+      <w:r>
+        <w:t xml:space="preserve"> — системный контур публикации и сопровождения релизов; </w:t>
+      </w:r>
+      <w:proofErr w:type="spellStart"/>
+      <w:r>
+        <w:rPr>
+          <w:i/>
+          <w:iCs/>
+        </w:rPr>
+        <w:t>TestFlight</w:t>
+      </w:r>
+      <w:proofErr w:type="spellEnd"/>
+      <w:r>
+        <w:t xml:space="preserve"> фиксируется как средство распространения предварительных сборок для бета-тестирования. В целом профиль указывает на высокую степенью стандартизации вокруг официальных магазинов платформ при ограниченной роли вспомогательных сервисов (монетизация, бета-дистрибуция).</w:t>
+      </w:r>
+    </w:p>
+    <w:p>
+      <w:pPr>
+        <w:pStyle w:val="Heading2"/>
+        <w:spacing w:before="360" w:after="360"/>
+      </w:pPr>
+      <w:r>
+        <w:t>Разработка игр</w:t>
+      </w:r>
+    </w:p>
+    <w:p>
+      <w:pPr>
+        <w:spacing w:before="360" w:after="160"/>
+        <w:rPr>
+          <w:lang w:val="en-US"/>
+        </w:rPr>
+      </w:pPr>
+      <w:r>
+        <w:t>Категория</w:t>
+      </w:r>
+      <w:r>
+        <w:t xml:space="preserve"> </w:t>
+      </w:r>
+      <w:r>
+        <w:rPr>
+          <w:i/>
+          <w:iCs/>
+        </w:rPr>
+        <w:t>«</w:t>
+      </w:r>
+      <w:proofErr w:type="spellStart"/>
+      <w:r>
+        <w:rPr>
+          <w:i/>
+          <w:iCs/>
+        </w:rPr>
+        <w:t>game_dev</w:t>
+      </w:r>
+      <w:proofErr w:type="spellEnd"/>
+      <w:r>
+        <w:rPr>
+          <w:i/>
+          <w:iCs/>
+        </w:rPr>
+        <w:t>»</w:t>
+      </w:r>
+      <w:r>
+        <w:t xml:space="preserve"> охватывает специализированные средства и технологии, применяемые при создании игровых приложений: игровые движки, фреймворки, инструменты управления контентом и сопутствующие программные компоненты.</w:t>
+      </w:r>
+      <w:r>
+        <w:t xml:space="preserve"> </w:t>
+      </w:r>
+      <w:r>
+        <w:t xml:space="preserve">В таблице </w:t>
+      </w:r>
+      <w:r>
+        <w:rPr>
+          <w:lang w:val="en-US"/>
+        </w:rPr>
+        <w:t>30</w:t>
+      </w:r>
+      <w:r>
+        <w:t xml:space="preserve"> представлены результаты по платформе </w:t>
+      </w:r>
+      <w:r>
+        <w:rPr>
+          <w:i/>
+          <w:iCs/>
+          <w:lang w:val="en-US"/>
+        </w:rPr>
+        <w:t>iOS</w:t>
+      </w:r>
+      <w:r>
+        <w:t>.</w:t>
+      </w:r>
+    </w:p>
+    <w:p>
+      <w:pPr>
+        <w:spacing w:line="240" w:lineRule="auto"/>
+        <w:jc w:val="left"/>
+        <w:rPr>
+          <w:b/>
+          <w:bCs/>
+        </w:rPr>
+      </w:pPr>
+      <w:r>
+        <w:rPr>
+          <w:b/>
+          <w:bCs/>
+        </w:rPr>
+        <w:t xml:space="preserve">Таблица </w:t>
+      </w:r>
+      <w:r>
+        <w:rPr>
+          <w:b/>
+          <w:bCs/>
+          <w:lang w:val="en-US"/>
+        </w:rPr>
+        <w:t>30</w:t>
+      </w:r>
+      <w:r>
+        <w:rPr>
+          <w:b/>
+          <w:bCs/>
+        </w:rPr>
+        <w:t>.</w:t>
+      </w:r>
+      <w:r>
+        <w:t xml:space="preserve"> </w:t>
+      </w:r>
+      <w:r>
+        <w:rPr>
+          <w:b/>
+          <w:bCs/>
+        </w:rPr>
+        <w:t>Разработка игр</w:t>
+      </w:r>
+      <w:r>
+        <w:rPr>
+          <w:b/>
+          <w:bCs/>
+        </w:rPr>
+        <w:t xml:space="preserve"> </w:t>
+      </w:r>
+      <w:r>
+        <w:rPr>
+          <w:b/>
+          <w:bCs/>
+        </w:rPr>
+        <w:t xml:space="preserve">для </w:t>
+      </w:r>
+      <w:r>
+        <w:rPr>
+          <w:b/>
+          <w:bCs/>
+          <w:i/>
+          <w:iCs/>
+          <w:lang w:val="en-US"/>
+        </w:rPr>
+        <w:t>iOS</w:t>
+      </w:r>
+    </w:p>
+    <w:tbl>
+      <w:tblPr>
+        <w:tblStyle w:val="TableGrid"/>
+        <w:tblW w:w="8774" w:type="dxa"/>
+        <w:tblLook w:val="04A0" w:firstRow="1" w:lastRow="0" w:firstColumn="1" w:lastColumn="0" w:noHBand="0" w:noVBand="1"/>
+      </w:tblPr>
+      <w:tblGrid>
+        <w:gridCol w:w="2619"/>
+        <w:gridCol w:w="884"/>
+        <w:gridCol w:w="884"/>
+        <w:gridCol w:w="2619"/>
+        <w:gridCol w:w="884"/>
+        <w:gridCol w:w="884"/>
+      </w:tblGrid>
+      <w:tr>
+        <w:trPr>
+          <w:trHeight w:val="300"/>
+        </w:trPr>
+        <w:tc>
+          <w:tcPr>
+            <w:tcW w:w="2619" w:type="dxa"/>
+            <w:noWrap/>
+            <w:hideMark/>
+          </w:tcPr>
+          <w:p>
+            <w:pPr>
+              <w:spacing w:before="60" w:after="60" w:line="240" w:lineRule="auto"/>
+              <w:jc w:val="left"/>
+              <w:rPr>
+                <w:b/>
+                <w:bCs/>
+              </w:rPr>
+            </w:pPr>
+            <w:r>
+              <w:rPr>
+                <w:b/>
+                <w:bCs/>
+              </w:rPr>
+              <w:lastRenderedPageBreak/>
+              <w:t>Technology</w:t>
+            </w:r>
+          </w:p>
+        </w:tc>
+        <w:tc>
+          <w:tcPr>
+            <w:tcW w:w="884" w:type="dxa"/>
+            <w:noWrap/>
+            <w:hideMark/>
+          </w:tcPr>
+          <w:p>
+            <w:pPr>
+              <w:spacing w:before="60" w:after="60" w:line="240" w:lineRule="auto"/>
+              <w:jc w:val="center"/>
+              <w:rPr>
+                <w:b/>
+                <w:bCs/>
+              </w:rPr>
+            </w:pPr>
+            <w:r>
+              <w:rPr>
+                <w:b/>
+                <w:bCs/>
+              </w:rPr>
+              <w:t>EU count</w:t>
+            </w:r>
+          </w:p>
+        </w:tc>
+        <w:tc>
+          <w:tcPr>
+            <w:tcW w:w="884" w:type="dxa"/>
+            <w:noWrap/>
+            <w:hideMark/>
+          </w:tcPr>
+          <w:p>
+            <w:pPr>
+              <w:spacing w:before="60" w:after="60" w:line="240" w:lineRule="auto"/>
+              <w:jc w:val="center"/>
+              <w:rPr>
+                <w:b/>
+                <w:bCs/>
+              </w:rPr>
+            </w:pPr>
+            <w:r>
+              <w:rPr>
+                <w:b/>
+                <w:bCs/>
+              </w:rPr>
+              <w:t>EU %</w:t>
+            </w:r>
+          </w:p>
+        </w:tc>
+        <w:tc>
+          <w:tcPr>
+            <w:tcW w:w="2619" w:type="dxa"/>
+            <w:noWrap/>
+            <w:hideMark/>
+          </w:tcPr>
+          <w:p>
+            <w:pPr>
+              <w:spacing w:before="60" w:after="60" w:line="240" w:lineRule="auto"/>
+              <w:jc w:val="left"/>
+              <w:rPr>
+                <w:b/>
+                <w:bCs/>
+              </w:rPr>
+            </w:pPr>
+            <w:r>
+              <w:rPr>
+                <w:b/>
+                <w:bCs/>
+              </w:rPr>
+              <w:t>Technology</w:t>
+            </w:r>
+          </w:p>
+        </w:tc>
+        <w:tc>
+          <w:tcPr>
+            <w:tcW w:w="884" w:type="dxa"/>
+            <w:noWrap/>
+            <w:hideMark/>
+          </w:tcPr>
+          <w:p>
+            <w:pPr>
+              <w:spacing w:before="60" w:after="60" w:line="240" w:lineRule="auto"/>
+              <w:jc w:val="center"/>
+              <w:rPr>
+                <w:b/>
+                <w:bCs/>
+              </w:rPr>
+            </w:pPr>
+            <w:r>
+              <w:rPr>
+                <w:b/>
+                <w:bCs/>
+              </w:rPr>
+              <w:t>NA count</w:t>
+            </w:r>
+          </w:p>
+        </w:tc>
+        <w:tc>
+          <w:tcPr>
+            <w:tcW w:w="884" w:type="dxa"/>
+            <w:noWrap/>
+            <w:hideMark/>
+          </w:tcPr>
+          <w:p>
+            <w:pPr>
+              <w:spacing w:before="60" w:after="60" w:line="240" w:lineRule="auto"/>
+              <w:jc w:val="center"/>
+              <w:rPr>
+                <w:b/>
+                <w:bCs/>
+              </w:rPr>
+            </w:pPr>
+            <w:r>
+              <w:rPr>
+                <w:b/>
+                <w:bCs/>
+              </w:rPr>
+              <w:t>NA %</w:t>
+            </w:r>
+          </w:p>
+        </w:tc>
+      </w:tr>
+      <w:tr>
+        <w:trPr>
+          <w:trHeight w:val="300"/>
+        </w:trPr>
+        <w:tc>
+          <w:tcPr>
+            <w:tcW w:w="2619" w:type="dxa"/>
+            <w:noWrap/>
+            <w:vAlign w:val="center"/>
+            <w:hideMark/>
+          </w:tcPr>
+          <w:p>
+            <w:pPr>
+              <w:spacing w:before="60" w:after="60" w:line="240" w:lineRule="auto"/>
+              <w:jc w:val="left"/>
+            </w:pPr>
+            <w:proofErr w:type="spellStart"/>
+            <w:r>
+              <w:t>Unity</w:t>
+            </w:r>
+            <w:proofErr w:type="spellEnd"/>
+            <w:r>
+              <w:t xml:space="preserve"> Engine</w:t>
+            </w:r>
+          </w:p>
+        </w:tc>
+        <w:tc>
+          <w:tcPr>
+            <w:tcW w:w="884" w:type="dxa"/>
+            <w:noWrap/>
+            <w:vAlign w:val="center"/>
+            <w:hideMark/>
+          </w:tcPr>
+          <w:p>
+            <w:pPr>
+              <w:spacing w:before="60" w:after="60" w:line="240" w:lineRule="auto"/>
+              <w:jc w:val="center"/>
+            </w:pPr>
+            <w:r>
+              <w:t>5</w:t>
+            </w:r>
+          </w:p>
+        </w:tc>
+        <w:tc>
+          <w:tcPr>
+            <w:tcW w:w="884" w:type="dxa"/>
+            <w:noWrap/>
+            <w:vAlign w:val="center"/>
+            <w:hideMark/>
+          </w:tcPr>
+          <w:p>
+            <w:pPr>
+              <w:spacing w:before="60" w:after="60" w:line="240" w:lineRule="auto"/>
+              <w:jc w:val="center"/>
+            </w:pPr>
+            <w:r>
+              <w:t>0.67</w:t>
+            </w:r>
+          </w:p>
+        </w:tc>
+        <w:tc>
+          <w:tcPr>
+            <w:tcW w:w="2619" w:type="dxa"/>
+            <w:noWrap/>
+            <w:vAlign w:val="center"/>
+            <w:hideMark/>
+          </w:tcPr>
+          <w:p>
+            <w:pPr>
+              <w:spacing w:before="60" w:after="60" w:line="240" w:lineRule="auto"/>
+              <w:jc w:val="left"/>
+              <w:rPr>
+                <w:lang w:val="en-US"/>
+              </w:rPr>
+            </w:pPr>
+          </w:p>
+        </w:tc>
+        <w:tc>
+          <w:tcPr>
+            <w:tcW w:w="884" w:type="dxa"/>
+            <w:noWrap/>
+            <w:vAlign w:val="center"/>
+            <w:hideMark/>
+          </w:tcPr>
+          <w:p>
+            <w:pPr>
+              <w:spacing w:before="60" w:after="60" w:line="240" w:lineRule="auto"/>
+              <w:jc w:val="center"/>
+              <w:rPr>
+                <w:lang w:val="en-US"/>
+              </w:rPr>
+            </w:pPr>
+          </w:p>
+        </w:tc>
+        <w:tc>
+          <w:tcPr>
+            <w:tcW w:w="884" w:type="dxa"/>
+            <w:noWrap/>
+            <w:vAlign w:val="center"/>
+            <w:hideMark/>
+          </w:tcPr>
+          <w:p>
+            <w:pPr>
+              <w:spacing w:before="60" w:after="60" w:line="240" w:lineRule="auto"/>
+              <w:jc w:val="center"/>
+              <w:rPr>
+                <w:lang w:val="en-US"/>
+              </w:rPr>
+            </w:pPr>
+          </w:p>
+        </w:tc>
+      </w:tr>
+    </w:tbl>
+    <w:p>
+      <w:pPr>
+        <w:spacing w:before="360"/>
+        <w:rPr>
+          <w:lang w:val="en-US"/>
+        </w:rPr>
+      </w:pPr>
+      <w:r>
+        <w:t xml:space="preserve">Для </w:t>
+      </w:r>
+      <w:r>
+        <w:rPr>
+          <w:b/>
+          <w:bCs/>
+          <w:i/>
+          <w:iCs/>
+          <w:lang w:val="en-US"/>
+        </w:rPr>
+        <w:t>Android</w:t>
+      </w:r>
+      <w:r>
+        <w:t xml:space="preserve"> в предоставленном фрагменте данных упоминания отсутствуют.</w:t>
+      </w:r>
+      <w:r>
+        <w:t xml:space="preserve"> </w:t>
+      </w:r>
+      <w:r>
+        <w:t xml:space="preserve">Для </w:t>
+      </w:r>
+      <w:r>
+        <w:rPr>
+          <w:b/>
+          <w:bCs/>
+          <w:i/>
+          <w:iCs/>
+        </w:rPr>
+        <w:t>iOS</w:t>
+      </w:r>
+      <w:r>
+        <w:t xml:space="preserve"> зафиксированы единичные упоминания </w:t>
+      </w:r>
+      <w:proofErr w:type="spellStart"/>
+      <w:r>
+        <w:rPr>
+          <w:i/>
+          <w:iCs/>
+        </w:rPr>
+        <w:t>Unity</w:t>
+      </w:r>
+      <w:proofErr w:type="spellEnd"/>
+      <w:r>
+        <w:t xml:space="preserve"> </w:t>
+      </w:r>
+      <w:r>
+        <w:rPr>
+          <w:i/>
+          <w:iCs/>
+        </w:rPr>
+        <w:t>Engine</w:t>
+      </w:r>
+      <w:r>
+        <w:t xml:space="preserve"> в европейской выборке; в североамериканской группе упоминаний не отмечено.</w:t>
+      </w:r>
+      <w:r>
+        <w:t xml:space="preserve"> </w:t>
+      </w:r>
+      <w:r>
+        <w:t xml:space="preserve">В совокупности результаты указывают на крайне ограниченное присутствие игровых технологий в рассматриваемых вакансиях, при этом единичные случаи для </w:t>
+      </w:r>
+      <w:r>
+        <w:rPr>
+          <w:i/>
+          <w:iCs/>
+        </w:rPr>
+        <w:t>iOS</w:t>
+      </w:r>
+      <w:r>
+        <w:t xml:space="preserve"> сосредоточены вокруг </w:t>
+      </w:r>
+      <w:proofErr w:type="spellStart"/>
+      <w:r>
+        <w:rPr>
+          <w:i/>
+          <w:iCs/>
+        </w:rPr>
+        <w:t>Unity</w:t>
+      </w:r>
+      <w:proofErr w:type="spellEnd"/>
+      <w:r>
+        <w:t xml:space="preserve"> как наиболее распространённого решения в мобильной разработке игр.</w:t>
+      </w:r>
+    </w:p>
+    <w:p>
+      <w:pPr>
+        <w:spacing w:before="360" w:after="160"/>
+        <w:rPr>
+          <w:lang w:val="en-US"/>
+        </w:rPr>
+      </w:pPr>
+    </w:p>
+    <w:p>
+      <w:pPr>
+        <w:spacing w:before="360" w:after="160"/>
       </w:pPr>
     </w:p>
     <w:p>
@@ -45540,9 +48799,18 @@
             <w:u w:val="none"/>
             <w:lang w:val="en-US"/>
           </w:rPr>
-          <w:t>LukeBarousse</w:t>
+          <w:t>LukeBarouss</w:t>
         </w:r>
         <w:proofErr w:type="spellEnd"/>
+        <w:r>
+          <w:rPr>
+            <w:rStyle w:val="Hyperlink"/>
+            <w:color w:val="auto"/>
+            <w:u w:val="none"/>
+            <w:lang w:val="en-US"/>
+          </w:rPr>
+          <w:t>e</w:t>
+        </w:r>
       </w:hyperlink>
     </w:p>
     <w:p>
@@ -65331,7 +68599,7 @@
   <w:style w:type="paragraph" w:default="1" w:styleId="Normal">
     <w:name w:val="Normal"/>
     <w:qFormat/>
-    <w:rsid w:val="00333D80"/>
+    <w:rsid w:val="00D22B89"/>
     <w:pPr>
       <w:spacing w:before="240" w:after="240" w:line="360" w:lineRule="auto"/>
       <w:jc w:val="both"/>

</xml_diff>